<commit_message>
updates flashcard library with some more linux related cards
</commit_message>
<xml_diff>
--- a/WillC-JS-Week5_JSCPPLinux-Flash-Cards_CS3.docx
+++ b/WillC-JS-Week5_JSCPPLinux-Flash-Cards_CS3.docx
@@ -3745,6 +3745,2268 @@
                 <w:t>https://www.whizlabs.com/blog/top-linux-interview-questions-answers/</w:t>
               </w:r>
             </w:hyperlink>
+          </w:p>
+        </w:tc>
+      </w:tr>
+      <w:tr>
+        <w:trPr/>
+        <w:tc>
+          <w:tcPr>
+            <w:tcW w:w="4675" w:type="dxa"/>
+            <w:tcBorders>
+              <w:top w:val="nil"/>
+            </w:tcBorders>
+          </w:tcPr>
+          <w:p>
+            <w:pPr>
+              <w:pStyle w:val="Normal"/>
+              <w:widowControl w:val="false"/>
+              <w:suppressAutoHyphens w:val="true"/>
+              <w:spacing w:lineRule="auto" w:line="240" w:before="0" w:after="0"/>
+              <w:jc w:val="left"/>
+              <w:rPr/>
+            </w:pPr>
+            <w:r>
+              <w:rPr/>
+              <w:t>1. What is Linux and also explain the basic components of Linux?</w:t>
+            </w:r>
+          </w:p>
+        </w:tc>
+        <w:tc>
+          <w:tcPr>
+            <w:tcW w:w="4674" w:type="dxa"/>
+            <w:tcBorders>
+              <w:top w:val="nil"/>
+            </w:tcBorders>
+          </w:tcPr>
+          <w:p>
+            <w:pPr>
+              <w:pStyle w:val="Normal"/>
+              <w:widowControl w:val="false"/>
+              <w:suppressAutoHyphens w:val="true"/>
+              <w:spacing w:lineRule="auto" w:line="240" w:before="0" w:after="0"/>
+              <w:jc w:val="left"/>
+              <w:rPr>
+                <w:rFonts w:ascii="Liberation Mono" w:hAnsi="Liberation Mono" w:eastAsia="Calibri" w:cs=""/>
+                <w:kern w:val="0"/>
+                <w:sz w:val="21"/>
+                <w:szCs w:val="21"/>
+                <w:lang w:val="en-US" w:eastAsia="en-US" w:bidi="ar-SA"/>
+              </w:rPr>
+            </w:pPr>
+            <w:r>
+              <w:rPr>
+                <w:rFonts w:eastAsia="Calibri" w:cs="" w:ascii="Liberation Mono" w:hAnsi="Liberation Mono"/>
+                <w:kern w:val="0"/>
+                <w:sz w:val="21"/>
+                <w:szCs w:val="21"/>
+                <w:lang w:val="en-US" w:eastAsia="en-US" w:bidi="ar-SA"/>
+              </w:rPr>
+              <w:t>Answer: Linux is the most commonly used operating system that is open source and free. For any computer, the operating system acts as the backbone, and it is most important software that is required for any computer. From network routers, television, video games console, smartwatches, smartphones, desktops, laptops to any other electronic device, Linux is everywhere.</w:t>
+            </w:r>
+          </w:p>
+          <w:p>
+            <w:pPr>
+              <w:pStyle w:val="Normal"/>
+              <w:widowControl w:val="false"/>
+              <w:suppressAutoHyphens w:val="true"/>
+              <w:spacing w:lineRule="auto" w:line="240" w:before="0" w:after="0"/>
+              <w:jc w:val="left"/>
+              <w:rPr>
+                <w:rFonts w:ascii="Liberation Mono" w:hAnsi="Liberation Mono" w:eastAsia="Calibri" w:cs=""/>
+                <w:kern w:val="0"/>
+                <w:sz w:val="21"/>
+                <w:szCs w:val="21"/>
+                <w:lang w:val="en-US" w:eastAsia="en-US" w:bidi="ar-SA"/>
+              </w:rPr>
+            </w:pPr>
+            <w:r>
+              <w:rPr>
+                <w:rFonts w:eastAsia="Calibri" w:cs="" w:ascii="Liberation Mono" w:hAnsi="Liberation Mono"/>
+                <w:kern w:val="0"/>
+                <w:sz w:val="21"/>
+                <w:szCs w:val="21"/>
+                <w:lang w:val="en-US" w:eastAsia="en-US" w:bidi="ar-SA"/>
+              </w:rPr>
+            </w:r>
+          </w:p>
+          <w:p>
+            <w:pPr>
+              <w:pStyle w:val="Normal"/>
+              <w:widowControl w:val="false"/>
+              <w:suppressAutoHyphens w:val="true"/>
+              <w:spacing w:lineRule="auto" w:line="240" w:before="0" w:after="0"/>
+              <w:jc w:val="left"/>
+              <w:rPr>
+                <w:rFonts w:ascii="Liberation Mono" w:hAnsi="Liberation Mono" w:eastAsia="Calibri" w:cs=""/>
+                <w:kern w:val="0"/>
+                <w:sz w:val="21"/>
+                <w:szCs w:val="21"/>
+                <w:lang w:val="en-US" w:eastAsia="en-US" w:bidi="ar-SA"/>
+              </w:rPr>
+            </w:pPr>
+            <w:r>
+              <w:rPr>
+                <w:rFonts w:eastAsia="Calibri" w:cs="" w:ascii="Liberation Mono" w:hAnsi="Liberation Mono"/>
+                <w:kern w:val="0"/>
+                <w:sz w:val="21"/>
+                <w:szCs w:val="21"/>
+                <w:lang w:val="en-US" w:eastAsia="en-US" w:bidi="ar-SA"/>
+              </w:rPr>
+              <w:t>Linux operating system is consist of 3 components which are as below:</w:t>
+            </w:r>
+          </w:p>
+          <w:p>
+            <w:pPr>
+              <w:pStyle w:val="Normal"/>
+              <w:widowControl w:val="false"/>
+              <w:suppressAutoHyphens w:val="true"/>
+              <w:spacing w:lineRule="auto" w:line="240" w:before="0" w:after="0"/>
+              <w:jc w:val="left"/>
+              <w:rPr>
+                <w:rFonts w:ascii="Liberation Mono" w:hAnsi="Liberation Mono" w:eastAsia="Calibri" w:cs=""/>
+                <w:kern w:val="0"/>
+                <w:sz w:val="21"/>
+                <w:szCs w:val="21"/>
+                <w:lang w:val="en-US" w:eastAsia="en-US" w:bidi="ar-SA"/>
+              </w:rPr>
+            </w:pPr>
+            <w:r>
+              <w:rPr>
+                <w:rFonts w:eastAsia="Calibri" w:cs="" w:ascii="Liberation Mono" w:hAnsi="Liberation Mono"/>
+                <w:kern w:val="0"/>
+                <w:sz w:val="21"/>
+                <w:szCs w:val="21"/>
+                <w:lang w:val="en-US" w:eastAsia="en-US" w:bidi="ar-SA"/>
+              </w:rPr>
+            </w:r>
+          </w:p>
+          <w:p>
+            <w:pPr>
+              <w:pStyle w:val="Normal"/>
+              <w:widowControl w:val="false"/>
+              <w:suppressAutoHyphens w:val="true"/>
+              <w:spacing w:lineRule="auto" w:line="240" w:before="0" w:after="0"/>
+              <w:jc w:val="left"/>
+              <w:rPr>
+                <w:rFonts w:ascii="Liberation Mono" w:hAnsi="Liberation Mono" w:eastAsia="Calibri" w:cs=""/>
+                <w:kern w:val="0"/>
+                <w:sz w:val="21"/>
+                <w:szCs w:val="21"/>
+                <w:lang w:val="en-US" w:eastAsia="en-US" w:bidi="ar-SA"/>
+              </w:rPr>
+            </w:pPr>
+            <w:r>
+              <w:rPr>
+                <w:rFonts w:eastAsia="Calibri" w:cs="" w:ascii="Liberation Mono" w:hAnsi="Liberation Mono"/>
+                <w:kern w:val="0"/>
+                <w:sz w:val="21"/>
+                <w:szCs w:val="21"/>
+                <w:lang w:val="en-US" w:eastAsia="en-US" w:bidi="ar-SA"/>
+              </w:rPr>
+              <w:t>Kernel: Linux is a monolithic kernel that is free and open source software that is responsible for managing hardware resources for the users.</w:t>
+            </w:r>
+          </w:p>
+          <w:p>
+            <w:pPr>
+              <w:pStyle w:val="Normal"/>
+              <w:widowControl w:val="false"/>
+              <w:suppressAutoHyphens w:val="true"/>
+              <w:spacing w:lineRule="auto" w:line="240" w:before="0" w:after="0"/>
+              <w:jc w:val="left"/>
+              <w:rPr>
+                <w:rFonts w:ascii="Liberation Mono" w:hAnsi="Liberation Mono" w:eastAsia="Calibri" w:cs=""/>
+                <w:kern w:val="0"/>
+                <w:sz w:val="21"/>
+                <w:szCs w:val="21"/>
+                <w:lang w:val="en-US" w:eastAsia="en-US" w:bidi="ar-SA"/>
+              </w:rPr>
+            </w:pPr>
+            <w:r>
+              <w:rPr>
+                <w:rFonts w:eastAsia="Calibri" w:cs="" w:ascii="Liberation Mono" w:hAnsi="Liberation Mono"/>
+                <w:kern w:val="0"/>
+                <w:sz w:val="21"/>
+                <w:szCs w:val="21"/>
+                <w:lang w:val="en-US" w:eastAsia="en-US" w:bidi="ar-SA"/>
+              </w:rPr>
+              <w:t>System Library: System Library plays a vital role because application programs access Kernels feature using system library.</w:t>
+            </w:r>
+          </w:p>
+          <w:p>
+            <w:pPr>
+              <w:pStyle w:val="Normal"/>
+              <w:widowControl w:val="false"/>
+              <w:suppressAutoHyphens w:val="true"/>
+              <w:spacing w:lineRule="auto" w:line="240" w:before="0" w:after="0"/>
+              <w:jc w:val="left"/>
+              <w:rPr>
+                <w:rFonts w:ascii="Liberation Mono" w:hAnsi="Liberation Mono" w:eastAsia="Calibri" w:cs=""/>
+                <w:kern w:val="0"/>
+                <w:sz w:val="21"/>
+                <w:szCs w:val="21"/>
+                <w:lang w:val="en-US" w:eastAsia="en-US" w:bidi="ar-SA"/>
+              </w:rPr>
+            </w:pPr>
+            <w:r>
+              <w:rPr>
+                <w:rFonts w:eastAsia="Calibri" w:cs="" w:ascii="Liberation Mono" w:hAnsi="Liberation Mono"/>
+                <w:kern w:val="0"/>
+                <w:sz w:val="21"/>
+                <w:szCs w:val="21"/>
+                <w:lang w:val="en-US" w:eastAsia="en-US" w:bidi="ar-SA"/>
+              </w:rPr>
+              <w:t>System Utility: System Utility performs specific and individual level tasks.</w:t>
+            </w:r>
+          </w:p>
+        </w:tc>
+      </w:tr>
+      <w:tr>
+        <w:trPr/>
+        <w:tc>
+          <w:tcPr>
+            <w:tcW w:w="4675" w:type="dxa"/>
+            <w:tcBorders>
+              <w:top w:val="nil"/>
+            </w:tcBorders>
+          </w:tcPr>
+          <w:p>
+            <w:pPr>
+              <w:pStyle w:val="Normal"/>
+              <w:widowControl w:val="false"/>
+              <w:suppressAutoHyphens w:val="true"/>
+              <w:spacing w:lineRule="auto" w:line="240" w:before="0" w:after="0"/>
+              <w:jc w:val="left"/>
+              <w:rPr/>
+            </w:pPr>
+            <w:r>
+              <w:rPr/>
+              <w:t>2. What are the differences between UNIX and Linux Operating System?</w:t>
+            </w:r>
+          </w:p>
+        </w:tc>
+        <w:tc>
+          <w:tcPr>
+            <w:tcW w:w="4674" w:type="dxa"/>
+            <w:tcBorders>
+              <w:top w:val="nil"/>
+            </w:tcBorders>
+          </w:tcPr>
+          <w:p>
+            <w:pPr>
+              <w:pStyle w:val="Normal"/>
+              <w:widowControl w:val="false"/>
+              <w:suppressAutoHyphens w:val="true"/>
+              <w:spacing w:lineRule="auto" w:line="240" w:before="0" w:after="0"/>
+              <w:jc w:val="left"/>
+              <w:rPr>
+                <w:rFonts w:ascii="Liberation Mono" w:hAnsi="Liberation Mono" w:eastAsia="Calibri" w:cs=""/>
+                <w:kern w:val="0"/>
+                <w:sz w:val="21"/>
+                <w:szCs w:val="21"/>
+                <w:lang w:val="en-US" w:eastAsia="en-US" w:bidi="ar-SA"/>
+              </w:rPr>
+            </w:pPr>
+            <w:r>
+              <w:rPr>
+                <w:rFonts w:eastAsia="Calibri" w:cs="" w:ascii="Liberation Mono" w:hAnsi="Liberation Mono"/>
+                <w:kern w:val="0"/>
+                <w:sz w:val="21"/>
+                <w:szCs w:val="21"/>
+                <w:lang w:val="en-US" w:eastAsia="en-US" w:bidi="ar-SA"/>
+              </w:rPr>
+              <w:t>Answer: To understand the differences between UNIX and Linux Operating system, first of all, we should know that Linux is a UNIX clone, the Kernel of which is created by Linus Torvalds. There are so many differences between Linux and UNIX operating system which are as follows:</w:t>
+            </w:r>
+          </w:p>
+          <w:p>
+            <w:pPr>
+              <w:pStyle w:val="Normal"/>
+              <w:widowControl w:val="false"/>
+              <w:suppressAutoHyphens w:val="true"/>
+              <w:spacing w:lineRule="auto" w:line="240" w:before="0" w:after="0"/>
+              <w:jc w:val="left"/>
+              <w:rPr>
+                <w:rFonts w:ascii="Liberation Mono" w:hAnsi="Liberation Mono" w:eastAsia="Calibri" w:cs=""/>
+                <w:kern w:val="0"/>
+                <w:sz w:val="21"/>
+                <w:szCs w:val="21"/>
+                <w:lang w:val="en-US" w:eastAsia="en-US" w:bidi="ar-SA"/>
+              </w:rPr>
+            </w:pPr>
+            <w:r>
+              <w:rPr>
+                <w:rFonts w:eastAsia="Calibri" w:cs="" w:ascii="Liberation Mono" w:hAnsi="Liberation Mono"/>
+                <w:kern w:val="0"/>
+                <w:sz w:val="21"/>
+                <w:szCs w:val="21"/>
+                <w:lang w:val="en-US" w:eastAsia="en-US" w:bidi="ar-SA"/>
+              </w:rPr>
+            </w:r>
+          </w:p>
+          <w:p>
+            <w:pPr>
+              <w:pStyle w:val="Normal"/>
+              <w:widowControl w:val="false"/>
+              <w:suppressAutoHyphens w:val="true"/>
+              <w:spacing w:lineRule="auto" w:line="240" w:before="0" w:after="0"/>
+              <w:jc w:val="left"/>
+              <w:rPr>
+                <w:rFonts w:ascii="Liberation Mono" w:hAnsi="Liberation Mono" w:eastAsia="Calibri" w:cs=""/>
+                <w:kern w:val="0"/>
+                <w:sz w:val="21"/>
+                <w:szCs w:val="21"/>
+                <w:lang w:val="en-US" w:eastAsia="en-US" w:bidi="ar-SA"/>
+              </w:rPr>
+            </w:pPr>
+            <w:r>
+              <w:rPr>
+                <w:rFonts w:eastAsia="Calibri" w:cs="" w:ascii="Liberation Mono" w:hAnsi="Liberation Mono"/>
+                <w:kern w:val="0"/>
+                <w:sz w:val="21"/>
+                <w:szCs w:val="21"/>
+                <w:lang w:val="en-US" w:eastAsia="en-US" w:bidi="ar-SA"/>
+              </w:rPr>
+              <w:t>Open Source Operating System:</w:t>
+            </w:r>
+          </w:p>
+          <w:p>
+            <w:pPr>
+              <w:pStyle w:val="Normal"/>
+              <w:widowControl w:val="false"/>
+              <w:suppressAutoHyphens w:val="true"/>
+              <w:spacing w:lineRule="auto" w:line="240" w:before="0" w:after="0"/>
+              <w:jc w:val="left"/>
+              <w:rPr>
+                <w:rFonts w:ascii="Liberation Mono" w:hAnsi="Liberation Mono" w:eastAsia="Calibri" w:cs=""/>
+                <w:kern w:val="0"/>
+                <w:sz w:val="21"/>
+                <w:szCs w:val="21"/>
+                <w:lang w:val="en-US" w:eastAsia="en-US" w:bidi="ar-SA"/>
+              </w:rPr>
+            </w:pPr>
+            <w:r>
+              <w:rPr>
+                <w:rFonts w:eastAsia="Calibri" w:cs="" w:ascii="Liberation Mono" w:hAnsi="Liberation Mono"/>
+                <w:kern w:val="0"/>
+                <w:sz w:val="21"/>
+                <w:szCs w:val="21"/>
+                <w:lang w:val="en-US" w:eastAsia="en-US" w:bidi="ar-SA"/>
+              </w:rPr>
+              <w:t>The most significant difference between UNIX and Linux operating system is Linux is an open source operating system. The open-source operating system that means Linux source code is available for use so that developers can modify it as per their requirement. But UNIX operating system doesn’t come under the broad category of an open-source operating system for which developers can edit it.</w:t>
+            </w:r>
+          </w:p>
+          <w:p>
+            <w:pPr>
+              <w:pStyle w:val="Normal"/>
+              <w:widowControl w:val="false"/>
+              <w:suppressAutoHyphens w:val="true"/>
+              <w:spacing w:lineRule="auto" w:line="240" w:before="0" w:after="0"/>
+              <w:jc w:val="left"/>
+              <w:rPr>
+                <w:rFonts w:ascii="Liberation Mono" w:hAnsi="Liberation Mono" w:eastAsia="Calibri" w:cs=""/>
+                <w:kern w:val="0"/>
+                <w:sz w:val="21"/>
+                <w:szCs w:val="21"/>
+                <w:lang w:val="en-US" w:eastAsia="en-US" w:bidi="ar-SA"/>
+              </w:rPr>
+            </w:pPr>
+            <w:r>
+              <w:rPr>
+                <w:rFonts w:eastAsia="Calibri" w:cs="" w:ascii="Liberation Mono" w:hAnsi="Liberation Mono"/>
+                <w:kern w:val="0"/>
+                <w:sz w:val="21"/>
+                <w:szCs w:val="21"/>
+                <w:lang w:val="en-US" w:eastAsia="en-US" w:bidi="ar-SA"/>
+              </w:rPr>
+            </w:r>
+          </w:p>
+          <w:p>
+            <w:pPr>
+              <w:pStyle w:val="Normal"/>
+              <w:widowControl w:val="false"/>
+              <w:suppressAutoHyphens w:val="true"/>
+              <w:spacing w:lineRule="auto" w:line="240" w:before="0" w:after="0"/>
+              <w:jc w:val="left"/>
+              <w:rPr>
+                <w:rFonts w:ascii="Liberation Mono" w:hAnsi="Liberation Mono" w:eastAsia="Calibri" w:cs=""/>
+                <w:kern w:val="0"/>
+                <w:sz w:val="21"/>
+                <w:szCs w:val="21"/>
+                <w:lang w:val="en-US" w:eastAsia="en-US" w:bidi="ar-SA"/>
+              </w:rPr>
+            </w:pPr>
+            <w:r>
+              <w:rPr>
+                <w:rFonts w:eastAsia="Calibri" w:cs="" w:ascii="Liberation Mono" w:hAnsi="Liberation Mono"/>
+                <w:kern w:val="0"/>
+                <w:sz w:val="21"/>
+                <w:szCs w:val="21"/>
+                <w:lang w:val="en-US" w:eastAsia="en-US" w:bidi="ar-SA"/>
+              </w:rPr>
+              <w:t>Free of Cost:</w:t>
+            </w:r>
+          </w:p>
+          <w:p>
+            <w:pPr>
+              <w:pStyle w:val="Normal"/>
+              <w:widowControl w:val="false"/>
+              <w:suppressAutoHyphens w:val="true"/>
+              <w:spacing w:lineRule="auto" w:line="240" w:before="0" w:after="0"/>
+              <w:jc w:val="left"/>
+              <w:rPr>
+                <w:rFonts w:ascii="Liberation Mono" w:hAnsi="Liberation Mono" w:eastAsia="Calibri" w:cs=""/>
+                <w:kern w:val="0"/>
+                <w:sz w:val="21"/>
+                <w:szCs w:val="21"/>
+                <w:lang w:val="en-US" w:eastAsia="en-US" w:bidi="ar-SA"/>
+              </w:rPr>
+            </w:pPr>
+            <w:r>
+              <w:rPr>
+                <w:rFonts w:eastAsia="Calibri" w:cs="" w:ascii="Liberation Mono" w:hAnsi="Liberation Mono"/>
+                <w:kern w:val="0"/>
+                <w:sz w:val="21"/>
+                <w:szCs w:val="21"/>
+                <w:lang w:val="en-US" w:eastAsia="en-US" w:bidi="ar-SA"/>
+              </w:rPr>
+              <w:t>One of the biggest reason that it is broadly used is Linux operating system is free of cost. Linux operating system is free, but UNIX Operating system is not free. We can download it from the internet.</w:t>
+            </w:r>
+          </w:p>
+          <w:p>
+            <w:pPr>
+              <w:pStyle w:val="Normal"/>
+              <w:widowControl w:val="false"/>
+              <w:suppressAutoHyphens w:val="true"/>
+              <w:spacing w:lineRule="auto" w:line="240" w:before="0" w:after="0"/>
+              <w:jc w:val="left"/>
+              <w:rPr>
+                <w:rFonts w:ascii="Liberation Mono" w:hAnsi="Liberation Mono" w:eastAsia="Calibri" w:cs=""/>
+                <w:kern w:val="0"/>
+                <w:sz w:val="21"/>
+                <w:szCs w:val="21"/>
+                <w:lang w:val="en-US" w:eastAsia="en-US" w:bidi="ar-SA"/>
+              </w:rPr>
+            </w:pPr>
+            <w:r>
+              <w:rPr>
+                <w:rFonts w:eastAsia="Calibri" w:cs="" w:ascii="Liberation Mono" w:hAnsi="Liberation Mono"/>
+                <w:kern w:val="0"/>
+                <w:sz w:val="21"/>
+                <w:szCs w:val="21"/>
+                <w:lang w:val="en-US" w:eastAsia="en-US" w:bidi="ar-SA"/>
+              </w:rPr>
+            </w:r>
+          </w:p>
+          <w:p>
+            <w:pPr>
+              <w:pStyle w:val="Normal"/>
+              <w:widowControl w:val="false"/>
+              <w:suppressAutoHyphens w:val="true"/>
+              <w:spacing w:lineRule="auto" w:line="240" w:before="0" w:after="0"/>
+              <w:jc w:val="left"/>
+              <w:rPr>
+                <w:rFonts w:ascii="Liberation Mono" w:hAnsi="Liberation Mono" w:eastAsia="Calibri" w:cs=""/>
+                <w:kern w:val="0"/>
+                <w:sz w:val="21"/>
+                <w:szCs w:val="21"/>
+                <w:lang w:val="en-US" w:eastAsia="en-US" w:bidi="ar-SA"/>
+              </w:rPr>
+            </w:pPr>
+            <w:r>
+              <w:rPr>
+                <w:rFonts w:eastAsia="Calibri" w:cs="" w:ascii="Liberation Mono" w:hAnsi="Liberation Mono"/>
+                <w:kern w:val="0"/>
+                <w:sz w:val="21"/>
+                <w:szCs w:val="21"/>
+                <w:lang w:val="en-US" w:eastAsia="en-US" w:bidi="ar-SA"/>
+              </w:rPr>
+              <w:t>Compatibility and Flexibility:</w:t>
+            </w:r>
+          </w:p>
+          <w:p>
+            <w:pPr>
+              <w:pStyle w:val="Normal"/>
+              <w:widowControl w:val="false"/>
+              <w:suppressAutoHyphens w:val="true"/>
+              <w:spacing w:lineRule="auto" w:line="240" w:before="0" w:after="0"/>
+              <w:jc w:val="left"/>
+              <w:rPr>
+                <w:rFonts w:ascii="Liberation Mono" w:hAnsi="Liberation Mono" w:eastAsia="Calibri" w:cs=""/>
+                <w:kern w:val="0"/>
+                <w:sz w:val="21"/>
+                <w:szCs w:val="21"/>
+                <w:lang w:val="en-US" w:eastAsia="en-US" w:bidi="ar-SA"/>
+              </w:rPr>
+            </w:pPr>
+            <w:r>
+              <w:rPr>
+                <w:rFonts w:eastAsia="Calibri" w:cs="" w:ascii="Liberation Mono" w:hAnsi="Liberation Mono"/>
+                <w:kern w:val="0"/>
+                <w:sz w:val="21"/>
+                <w:szCs w:val="21"/>
+                <w:lang w:val="en-US" w:eastAsia="en-US" w:bidi="ar-SA"/>
+              </w:rPr>
+              <w:t>If we compare the flexibility and compatibility of both operating system, you will find that Linux is more flexible than UNIX operating system and more compatible with different types of hardware as compared to UNIX operating System.</w:t>
+            </w:r>
+          </w:p>
+        </w:tc>
+      </w:tr>
+      <w:tr>
+        <w:trPr/>
+        <w:tc>
+          <w:tcPr>
+            <w:tcW w:w="4675" w:type="dxa"/>
+            <w:tcBorders>
+              <w:top w:val="nil"/>
+            </w:tcBorders>
+          </w:tcPr>
+          <w:p>
+            <w:pPr>
+              <w:pStyle w:val="Normal"/>
+              <w:widowControl w:val="false"/>
+              <w:suppressAutoHyphens w:val="true"/>
+              <w:spacing w:lineRule="auto" w:line="240" w:before="0" w:after="0"/>
+              <w:jc w:val="left"/>
+              <w:rPr/>
+            </w:pPr>
+            <w:r>
+              <w:rPr/>
+              <w:t>3. Describe BASH.</w:t>
+            </w:r>
+          </w:p>
+        </w:tc>
+        <w:tc>
+          <w:tcPr>
+            <w:tcW w:w="4674" w:type="dxa"/>
+            <w:tcBorders>
+              <w:top w:val="nil"/>
+            </w:tcBorders>
+          </w:tcPr>
+          <w:p>
+            <w:pPr>
+              <w:pStyle w:val="Normal"/>
+              <w:widowControl w:val="false"/>
+              <w:suppressAutoHyphens w:val="true"/>
+              <w:spacing w:lineRule="auto" w:line="240" w:before="0" w:after="0"/>
+              <w:jc w:val="left"/>
+              <w:rPr>
+                <w:rFonts w:ascii="Liberation Mono" w:hAnsi="Liberation Mono" w:eastAsia="Calibri" w:cs=""/>
+                <w:kern w:val="0"/>
+                <w:sz w:val="21"/>
+                <w:szCs w:val="21"/>
+                <w:lang w:val="en-US" w:eastAsia="en-US" w:bidi="ar-SA"/>
+              </w:rPr>
+            </w:pPr>
+            <w:r>
+              <w:rPr>
+                <w:rFonts w:eastAsia="Calibri" w:cs="" w:ascii="Liberation Mono" w:hAnsi="Liberation Mono"/>
+                <w:kern w:val="0"/>
+                <w:sz w:val="21"/>
+                <w:szCs w:val="21"/>
+                <w:lang w:val="en-US" w:eastAsia="en-US" w:bidi="ar-SA"/>
+              </w:rPr>
+              <w:t>Answer: BASH stands for Bourne Again Shell. BASH is the UNIX shell for the GNU operating system. So, BASH is the command language interpreter that helps you to enter your input, and so you can retrieve information. In a straightforward language, we can say that it is a program that will understand the data entered by the user and execute the command and gives output.</w:t>
+            </w:r>
+          </w:p>
+        </w:tc>
+      </w:tr>
+      <w:tr>
+        <w:trPr/>
+        <w:tc>
+          <w:tcPr>
+            <w:tcW w:w="4675" w:type="dxa"/>
+            <w:tcBorders>
+              <w:top w:val="nil"/>
+            </w:tcBorders>
+          </w:tcPr>
+          <w:p>
+            <w:pPr>
+              <w:pStyle w:val="Normal"/>
+              <w:widowControl w:val="false"/>
+              <w:suppressAutoHyphens w:val="true"/>
+              <w:spacing w:lineRule="auto" w:line="240" w:before="0" w:after="0"/>
+              <w:jc w:val="left"/>
+              <w:rPr/>
+            </w:pPr>
+            <w:r>
+              <w:rPr/>
+              <w:t>4. What is crontab and explain its functionality and explain the format of crontab?</w:t>
+            </w:r>
+          </w:p>
+        </w:tc>
+        <w:tc>
+          <w:tcPr>
+            <w:tcW w:w="4674" w:type="dxa"/>
+            <w:tcBorders>
+              <w:top w:val="nil"/>
+            </w:tcBorders>
+          </w:tcPr>
+          <w:p>
+            <w:pPr>
+              <w:pStyle w:val="Normal"/>
+              <w:widowControl w:val="false"/>
+              <w:suppressAutoHyphens w:val="true"/>
+              <w:spacing w:lineRule="auto" w:line="240" w:before="0" w:after="0"/>
+              <w:jc w:val="left"/>
+              <w:rPr>
+                <w:rFonts w:ascii="Liberation Mono" w:hAnsi="Liberation Mono" w:eastAsia="Calibri" w:cs=""/>
+                <w:kern w:val="0"/>
+                <w:sz w:val="21"/>
+                <w:szCs w:val="21"/>
+                <w:lang w:val="en-US" w:eastAsia="en-US" w:bidi="ar-SA"/>
+              </w:rPr>
+            </w:pPr>
+            <w:r>
+              <w:rPr>
+                <w:rFonts w:eastAsia="Calibri" w:cs="" w:ascii="Liberation Mono" w:hAnsi="Liberation Mono"/>
+                <w:kern w:val="0"/>
+                <w:sz w:val="21"/>
+                <w:szCs w:val="21"/>
+                <w:lang w:val="en-US" w:eastAsia="en-US" w:bidi="ar-SA"/>
+              </w:rPr>
+              <w:t>Answer: Cron is a scheduler that executes the commands at a regular interval as per the specific date and time defined. We have multiple users in Linux, and all the users can have their crontab separately. The crontabs files are saved at a particular location that is /var/spool/cron/crontabs.</w:t>
+            </w:r>
+          </w:p>
+          <w:p>
+            <w:pPr>
+              <w:pStyle w:val="Normal"/>
+              <w:widowControl w:val="false"/>
+              <w:suppressAutoHyphens w:val="true"/>
+              <w:spacing w:lineRule="auto" w:line="240" w:before="0" w:after="0"/>
+              <w:jc w:val="left"/>
+              <w:rPr>
+                <w:rFonts w:ascii="Liberation Mono" w:hAnsi="Liberation Mono" w:eastAsia="Calibri" w:cs=""/>
+                <w:kern w:val="0"/>
+                <w:sz w:val="21"/>
+                <w:szCs w:val="21"/>
+                <w:lang w:val="en-US" w:eastAsia="en-US" w:bidi="ar-SA"/>
+              </w:rPr>
+            </w:pPr>
+            <w:r>
+              <w:rPr>
+                <w:rFonts w:eastAsia="Calibri" w:cs="" w:ascii="Liberation Mono" w:hAnsi="Liberation Mono"/>
+                <w:kern w:val="0"/>
+                <w:sz w:val="21"/>
+                <w:szCs w:val="21"/>
+                <w:lang w:val="en-US" w:eastAsia="en-US" w:bidi="ar-SA"/>
+              </w:rPr>
+            </w:r>
+          </w:p>
+          <w:p>
+            <w:pPr>
+              <w:pStyle w:val="Normal"/>
+              <w:widowControl w:val="false"/>
+              <w:suppressAutoHyphens w:val="true"/>
+              <w:spacing w:lineRule="auto" w:line="240" w:before="0" w:after="0"/>
+              <w:jc w:val="left"/>
+              <w:rPr>
+                <w:rFonts w:ascii="Liberation Mono" w:hAnsi="Liberation Mono" w:eastAsia="Calibri" w:cs=""/>
+                <w:kern w:val="0"/>
+                <w:sz w:val="21"/>
+                <w:szCs w:val="21"/>
+                <w:lang w:val="en-US" w:eastAsia="en-US" w:bidi="ar-SA"/>
+              </w:rPr>
+            </w:pPr>
+            <w:r>
+              <w:rPr>
+                <w:rFonts w:eastAsia="Calibri" w:cs="" w:ascii="Liberation Mono" w:hAnsi="Liberation Mono"/>
+                <w:kern w:val="0"/>
+                <w:sz w:val="21"/>
+                <w:szCs w:val="21"/>
+                <w:lang w:val="en-US" w:eastAsia="en-US" w:bidi="ar-SA"/>
+              </w:rPr>
+              <w:t>There are six fields in the format for the crontab that is as below:</w:t>
+            </w:r>
+          </w:p>
+          <w:p>
+            <w:pPr>
+              <w:pStyle w:val="Normal"/>
+              <w:widowControl w:val="false"/>
+              <w:suppressAutoHyphens w:val="true"/>
+              <w:spacing w:lineRule="auto" w:line="240" w:before="0" w:after="0"/>
+              <w:jc w:val="left"/>
+              <w:rPr>
+                <w:rFonts w:ascii="Liberation Mono" w:hAnsi="Liberation Mono" w:eastAsia="Calibri" w:cs=""/>
+                <w:kern w:val="0"/>
+                <w:sz w:val="21"/>
+                <w:szCs w:val="21"/>
+                <w:lang w:val="en-US" w:eastAsia="en-US" w:bidi="ar-SA"/>
+              </w:rPr>
+            </w:pPr>
+            <w:r>
+              <w:rPr>
+                <w:rFonts w:eastAsia="Calibri" w:cs="" w:ascii="Liberation Mono" w:hAnsi="Liberation Mono"/>
+                <w:kern w:val="0"/>
+                <w:sz w:val="21"/>
+                <w:szCs w:val="21"/>
+                <w:lang w:val="en-US" w:eastAsia="en-US" w:bidi="ar-SA"/>
+              </w:rPr>
+            </w:r>
+          </w:p>
+          <w:p>
+            <w:pPr>
+              <w:pStyle w:val="Normal"/>
+              <w:widowControl w:val="false"/>
+              <w:suppressAutoHyphens w:val="true"/>
+              <w:spacing w:lineRule="auto" w:line="240" w:before="0" w:after="0"/>
+              <w:jc w:val="left"/>
+              <w:rPr>
+                <w:rFonts w:ascii="Liberation Mono" w:hAnsi="Liberation Mono" w:eastAsia="Calibri" w:cs=""/>
+                <w:kern w:val="0"/>
+                <w:sz w:val="21"/>
+                <w:szCs w:val="21"/>
+                <w:lang w:val="en-US" w:eastAsia="en-US" w:bidi="ar-SA"/>
+              </w:rPr>
+            </w:pPr>
+            <w:r>
+              <w:rPr>
+                <w:rFonts w:eastAsia="Calibri" w:cs="" w:ascii="Liberation Mono" w:hAnsi="Liberation Mono"/>
+                <w:kern w:val="0"/>
+                <w:sz w:val="21"/>
+                <w:szCs w:val="21"/>
+                <w:lang w:val="en-US" w:eastAsia="en-US" w:bidi="ar-SA"/>
+              </w:rPr>
+              <w:t>&lt;Minute&gt;&lt;Hour&gt;&lt;Day_of_the_Month&gt;&lt;Month_of_the_Year&gt;&lt;Day_of_the_Week&gt;&lt;command/program to execute&gt;</w:t>
+            </w:r>
+          </w:p>
+        </w:tc>
+      </w:tr>
+      <w:tr>
+        <w:trPr/>
+        <w:tc>
+          <w:tcPr>
+            <w:tcW w:w="4675" w:type="dxa"/>
+            <w:tcBorders>
+              <w:top w:val="nil"/>
+            </w:tcBorders>
+          </w:tcPr>
+          <w:p>
+            <w:pPr>
+              <w:pStyle w:val="Normal"/>
+              <w:widowControl w:val="false"/>
+              <w:suppressAutoHyphens w:val="true"/>
+              <w:spacing w:lineRule="auto" w:line="240" w:before="0" w:after="0"/>
+              <w:jc w:val="left"/>
+              <w:rPr/>
+            </w:pPr>
+            <w:r>
+              <w:rPr/>
+            </w:r>
+          </w:p>
+        </w:tc>
+        <w:tc>
+          <w:tcPr>
+            <w:tcW w:w="4674" w:type="dxa"/>
+            <w:tcBorders>
+              <w:top w:val="nil"/>
+            </w:tcBorders>
+          </w:tcPr>
+          <w:p>
+            <w:pPr>
+              <w:pStyle w:val="Normal"/>
+              <w:widowControl w:val="false"/>
+              <w:suppressAutoHyphens w:val="true"/>
+              <w:spacing w:lineRule="auto" w:line="240" w:before="0" w:after="0"/>
+              <w:jc w:val="left"/>
+              <w:rPr>
+                <w:rFonts w:ascii="Liberation Mono" w:hAnsi="Liberation Mono" w:eastAsia="Calibri" w:cs=""/>
+                <w:kern w:val="0"/>
+                <w:sz w:val="21"/>
+                <w:szCs w:val="21"/>
+                <w:lang w:val="en-US" w:eastAsia="en-US" w:bidi="ar-SA"/>
+              </w:rPr>
+            </w:pPr>
+            <w:r>
+              <w:rPr>
+                <w:rFonts w:eastAsia="Calibri" w:cs="" w:ascii="Liberation Mono" w:hAnsi="Liberation Mono"/>
+                <w:kern w:val="0"/>
+                <w:sz w:val="21"/>
+                <w:szCs w:val="21"/>
+                <w:lang w:val="en-US" w:eastAsia="en-US" w:bidi="ar-SA"/>
+              </w:rPr>
+            </w:r>
+          </w:p>
+        </w:tc>
+      </w:tr>
+      <w:tr>
+        <w:trPr/>
+        <w:tc>
+          <w:tcPr>
+            <w:tcW w:w="4675" w:type="dxa"/>
+            <w:tcBorders>
+              <w:top w:val="nil"/>
+            </w:tcBorders>
+          </w:tcPr>
+          <w:p>
+            <w:pPr>
+              <w:pStyle w:val="Normal"/>
+              <w:widowControl w:val="false"/>
+              <w:suppressAutoHyphens w:val="true"/>
+              <w:spacing w:lineRule="auto" w:line="240" w:before="0" w:after="0"/>
+              <w:jc w:val="left"/>
+              <w:rPr/>
+            </w:pPr>
+            <w:r>
+              <w:rPr/>
+            </w:r>
+          </w:p>
+        </w:tc>
+        <w:tc>
+          <w:tcPr>
+            <w:tcW w:w="4674" w:type="dxa"/>
+            <w:tcBorders>
+              <w:top w:val="nil"/>
+            </w:tcBorders>
+          </w:tcPr>
+          <w:p>
+            <w:pPr>
+              <w:pStyle w:val="Normal"/>
+              <w:widowControl w:val="false"/>
+              <w:suppressAutoHyphens w:val="true"/>
+              <w:spacing w:lineRule="auto" w:line="240" w:before="0" w:after="0"/>
+              <w:jc w:val="left"/>
+              <w:rPr>
+                <w:rFonts w:ascii="Liberation Mono" w:hAnsi="Liberation Mono" w:eastAsia="Calibri" w:cs=""/>
+                <w:kern w:val="0"/>
+                <w:sz w:val="21"/>
+                <w:szCs w:val="21"/>
+                <w:lang w:val="en-US" w:eastAsia="en-US" w:bidi="ar-SA"/>
+              </w:rPr>
+            </w:pPr>
+            <w:r>
+              <w:rPr>
+                <w:rFonts w:eastAsia="Calibri" w:cs="" w:ascii="Liberation Mono" w:hAnsi="Liberation Mono"/>
+                <w:kern w:val="0"/>
+                <w:sz w:val="21"/>
+                <w:szCs w:val="21"/>
+                <w:lang w:val="en-US" w:eastAsia="en-US" w:bidi="ar-SA"/>
+              </w:rPr>
+            </w:r>
+          </w:p>
+        </w:tc>
+      </w:tr>
+      <w:tr>
+        <w:trPr/>
+        <w:tc>
+          <w:tcPr>
+            <w:tcW w:w="4675" w:type="dxa"/>
+            <w:tcBorders>
+              <w:top w:val="nil"/>
+            </w:tcBorders>
+          </w:tcPr>
+          <w:p>
+            <w:pPr>
+              <w:pStyle w:val="Normal"/>
+              <w:widowControl w:val="false"/>
+              <w:suppressAutoHyphens w:val="true"/>
+              <w:spacing w:lineRule="auto" w:line="240" w:before="0" w:after="0"/>
+              <w:jc w:val="left"/>
+              <w:rPr/>
+            </w:pPr>
+            <w:r>
+              <w:rPr/>
+            </w:r>
+          </w:p>
+        </w:tc>
+        <w:tc>
+          <w:tcPr>
+            <w:tcW w:w="4674" w:type="dxa"/>
+            <w:tcBorders>
+              <w:top w:val="nil"/>
+            </w:tcBorders>
+          </w:tcPr>
+          <w:p>
+            <w:pPr>
+              <w:pStyle w:val="Normal"/>
+              <w:widowControl w:val="false"/>
+              <w:suppressAutoHyphens w:val="true"/>
+              <w:spacing w:lineRule="auto" w:line="240" w:before="0" w:after="0"/>
+              <w:jc w:val="left"/>
+              <w:rPr>
+                <w:rFonts w:ascii="Liberation Mono" w:hAnsi="Liberation Mono" w:eastAsia="Calibri" w:cs=""/>
+                <w:kern w:val="0"/>
+                <w:sz w:val="21"/>
+                <w:szCs w:val="21"/>
+                <w:lang w:val="en-US" w:eastAsia="en-US" w:bidi="ar-SA"/>
+              </w:rPr>
+            </w:pPr>
+            <w:r>
+              <w:rPr>
+                <w:rFonts w:eastAsia="Calibri" w:cs="" w:ascii="Liberation Mono" w:hAnsi="Liberation Mono"/>
+                <w:kern w:val="0"/>
+                <w:sz w:val="21"/>
+                <w:szCs w:val="21"/>
+                <w:lang w:val="en-US" w:eastAsia="en-US" w:bidi="ar-SA"/>
+              </w:rPr>
+            </w:r>
+          </w:p>
+        </w:tc>
+      </w:tr>
+      <w:tr>
+        <w:trPr/>
+        <w:tc>
+          <w:tcPr>
+            <w:tcW w:w="4675" w:type="dxa"/>
+            <w:tcBorders>
+              <w:top w:val="nil"/>
+            </w:tcBorders>
+          </w:tcPr>
+          <w:p>
+            <w:pPr>
+              <w:pStyle w:val="Normal"/>
+              <w:widowControl w:val="false"/>
+              <w:suppressAutoHyphens w:val="true"/>
+              <w:spacing w:lineRule="auto" w:line="240" w:before="0" w:after="0"/>
+              <w:jc w:val="left"/>
+              <w:rPr/>
+            </w:pPr>
+            <w:r>
+              <w:rPr/>
+            </w:r>
+          </w:p>
+        </w:tc>
+        <w:tc>
+          <w:tcPr>
+            <w:tcW w:w="4674" w:type="dxa"/>
+            <w:tcBorders>
+              <w:top w:val="nil"/>
+            </w:tcBorders>
+          </w:tcPr>
+          <w:p>
+            <w:pPr>
+              <w:pStyle w:val="Normal"/>
+              <w:widowControl w:val="false"/>
+              <w:suppressAutoHyphens w:val="true"/>
+              <w:spacing w:lineRule="auto" w:line="240" w:before="0" w:after="0"/>
+              <w:jc w:val="left"/>
+              <w:rPr>
+                <w:rFonts w:ascii="Liberation Mono" w:hAnsi="Liberation Mono" w:eastAsia="Calibri" w:cs=""/>
+                <w:kern w:val="0"/>
+                <w:sz w:val="21"/>
+                <w:szCs w:val="21"/>
+                <w:lang w:val="en-US" w:eastAsia="en-US" w:bidi="ar-SA"/>
+              </w:rPr>
+            </w:pPr>
+            <w:r>
+              <w:rPr>
+                <w:rFonts w:eastAsia="Calibri" w:cs="" w:ascii="Liberation Mono" w:hAnsi="Liberation Mono"/>
+                <w:kern w:val="0"/>
+                <w:sz w:val="21"/>
+                <w:szCs w:val="21"/>
+                <w:lang w:val="en-US" w:eastAsia="en-US" w:bidi="ar-SA"/>
+              </w:rPr>
+            </w:r>
+          </w:p>
+        </w:tc>
+      </w:tr>
+      <w:tr>
+        <w:trPr/>
+        <w:tc>
+          <w:tcPr>
+            <w:tcW w:w="4675" w:type="dxa"/>
+            <w:tcBorders>
+              <w:top w:val="nil"/>
+            </w:tcBorders>
+          </w:tcPr>
+          <w:p>
+            <w:pPr>
+              <w:pStyle w:val="Normal"/>
+              <w:widowControl w:val="false"/>
+              <w:suppressAutoHyphens w:val="true"/>
+              <w:spacing w:lineRule="auto" w:line="240" w:before="0" w:after="0"/>
+              <w:jc w:val="left"/>
+              <w:rPr/>
+            </w:pPr>
+            <w:r>
+              <w:rPr/>
+            </w:r>
+          </w:p>
+        </w:tc>
+        <w:tc>
+          <w:tcPr>
+            <w:tcW w:w="4674" w:type="dxa"/>
+            <w:tcBorders>
+              <w:top w:val="nil"/>
+            </w:tcBorders>
+          </w:tcPr>
+          <w:p>
+            <w:pPr>
+              <w:pStyle w:val="Normal"/>
+              <w:widowControl w:val="false"/>
+              <w:suppressAutoHyphens w:val="true"/>
+              <w:spacing w:lineRule="auto" w:line="240" w:before="0" w:after="0"/>
+              <w:jc w:val="left"/>
+              <w:rPr>
+                <w:rFonts w:ascii="Liberation Mono" w:hAnsi="Liberation Mono" w:eastAsia="Calibri" w:cs=""/>
+                <w:kern w:val="0"/>
+                <w:sz w:val="21"/>
+                <w:szCs w:val="21"/>
+                <w:lang w:val="en-US" w:eastAsia="en-US" w:bidi="ar-SA"/>
+              </w:rPr>
+            </w:pPr>
+            <w:r>
+              <w:rPr>
+                <w:rFonts w:eastAsia="Calibri" w:cs="" w:ascii="Liberation Mono" w:hAnsi="Liberation Mono"/>
+                <w:kern w:val="0"/>
+                <w:sz w:val="21"/>
+                <w:szCs w:val="21"/>
+                <w:lang w:val="en-US" w:eastAsia="en-US" w:bidi="ar-SA"/>
+              </w:rPr>
+            </w:r>
+          </w:p>
+        </w:tc>
+      </w:tr>
+      <w:tr>
+        <w:trPr/>
+        <w:tc>
+          <w:tcPr>
+            <w:tcW w:w="4675" w:type="dxa"/>
+            <w:tcBorders>
+              <w:top w:val="nil"/>
+            </w:tcBorders>
+          </w:tcPr>
+          <w:p>
+            <w:pPr>
+              <w:pStyle w:val="Normal"/>
+              <w:widowControl w:val="false"/>
+              <w:suppressAutoHyphens w:val="true"/>
+              <w:spacing w:lineRule="auto" w:line="240" w:before="0" w:after="0"/>
+              <w:jc w:val="left"/>
+              <w:rPr/>
+            </w:pPr>
+            <w:r>
+              <w:rPr/>
+            </w:r>
+          </w:p>
+        </w:tc>
+        <w:tc>
+          <w:tcPr>
+            <w:tcW w:w="4674" w:type="dxa"/>
+            <w:tcBorders>
+              <w:top w:val="nil"/>
+            </w:tcBorders>
+          </w:tcPr>
+          <w:p>
+            <w:pPr>
+              <w:pStyle w:val="Normal"/>
+              <w:widowControl w:val="false"/>
+              <w:suppressAutoHyphens w:val="true"/>
+              <w:spacing w:lineRule="auto" w:line="240" w:before="0" w:after="0"/>
+              <w:jc w:val="left"/>
+              <w:rPr>
+                <w:rFonts w:ascii="Liberation Mono" w:hAnsi="Liberation Mono" w:eastAsia="Calibri" w:cs=""/>
+                <w:kern w:val="0"/>
+                <w:sz w:val="21"/>
+                <w:szCs w:val="21"/>
+                <w:lang w:val="en-US" w:eastAsia="en-US" w:bidi="ar-SA"/>
+              </w:rPr>
+            </w:pPr>
+            <w:r>
+              <w:rPr>
+                <w:rFonts w:eastAsia="Calibri" w:cs="" w:ascii="Liberation Mono" w:hAnsi="Liberation Mono"/>
+                <w:kern w:val="0"/>
+                <w:sz w:val="21"/>
+                <w:szCs w:val="21"/>
+                <w:lang w:val="en-US" w:eastAsia="en-US" w:bidi="ar-SA"/>
+              </w:rPr>
+            </w:r>
+          </w:p>
+        </w:tc>
+      </w:tr>
+      <w:tr>
+        <w:trPr/>
+        <w:tc>
+          <w:tcPr>
+            <w:tcW w:w="4675" w:type="dxa"/>
+            <w:tcBorders>
+              <w:top w:val="nil"/>
+            </w:tcBorders>
+          </w:tcPr>
+          <w:p>
+            <w:pPr>
+              <w:pStyle w:val="Normal"/>
+              <w:widowControl w:val="false"/>
+              <w:suppressAutoHyphens w:val="true"/>
+              <w:spacing w:lineRule="auto" w:line="240" w:before="0" w:after="0"/>
+              <w:jc w:val="left"/>
+              <w:rPr/>
+            </w:pPr>
+            <w:r>
+              <w:rPr/>
+            </w:r>
+          </w:p>
+        </w:tc>
+        <w:tc>
+          <w:tcPr>
+            <w:tcW w:w="4674" w:type="dxa"/>
+            <w:tcBorders>
+              <w:top w:val="nil"/>
+            </w:tcBorders>
+          </w:tcPr>
+          <w:p>
+            <w:pPr>
+              <w:pStyle w:val="Normal"/>
+              <w:widowControl w:val="false"/>
+              <w:suppressAutoHyphens w:val="true"/>
+              <w:spacing w:lineRule="auto" w:line="240" w:before="0" w:after="0"/>
+              <w:jc w:val="left"/>
+              <w:rPr>
+                <w:rFonts w:ascii="Liberation Mono" w:hAnsi="Liberation Mono" w:eastAsia="Calibri" w:cs=""/>
+                <w:kern w:val="0"/>
+                <w:sz w:val="21"/>
+                <w:szCs w:val="21"/>
+                <w:lang w:val="en-US" w:eastAsia="en-US" w:bidi="ar-SA"/>
+              </w:rPr>
+            </w:pPr>
+            <w:r>
+              <w:rPr>
+                <w:rFonts w:eastAsia="Calibri" w:cs="" w:ascii="Liberation Mono" w:hAnsi="Liberation Mono"/>
+                <w:kern w:val="0"/>
+                <w:sz w:val="21"/>
+                <w:szCs w:val="21"/>
+                <w:lang w:val="en-US" w:eastAsia="en-US" w:bidi="ar-SA"/>
+              </w:rPr>
+            </w:r>
+          </w:p>
+        </w:tc>
+      </w:tr>
+      <w:tr>
+        <w:trPr/>
+        <w:tc>
+          <w:tcPr>
+            <w:tcW w:w="4675" w:type="dxa"/>
+            <w:tcBorders>
+              <w:top w:val="nil"/>
+            </w:tcBorders>
+          </w:tcPr>
+          <w:p>
+            <w:pPr>
+              <w:pStyle w:val="Normal"/>
+              <w:widowControl w:val="false"/>
+              <w:suppressAutoHyphens w:val="true"/>
+              <w:spacing w:lineRule="auto" w:line="240" w:before="0" w:after="0"/>
+              <w:jc w:val="left"/>
+              <w:rPr/>
+            </w:pPr>
+            <w:r>
+              <w:rPr/>
+            </w:r>
+          </w:p>
+        </w:tc>
+        <w:tc>
+          <w:tcPr>
+            <w:tcW w:w="4674" w:type="dxa"/>
+            <w:tcBorders>
+              <w:top w:val="nil"/>
+            </w:tcBorders>
+          </w:tcPr>
+          <w:p>
+            <w:pPr>
+              <w:pStyle w:val="Normal"/>
+              <w:widowControl w:val="false"/>
+              <w:suppressAutoHyphens w:val="true"/>
+              <w:spacing w:lineRule="auto" w:line="240" w:before="0" w:after="0"/>
+              <w:jc w:val="left"/>
+              <w:rPr>
+                <w:rFonts w:ascii="Liberation Mono" w:hAnsi="Liberation Mono" w:eastAsia="Calibri" w:cs=""/>
+                <w:kern w:val="0"/>
+                <w:sz w:val="21"/>
+                <w:szCs w:val="21"/>
+                <w:lang w:val="en-US" w:eastAsia="en-US" w:bidi="ar-SA"/>
+              </w:rPr>
+            </w:pPr>
+            <w:r>
+              <w:rPr>
+                <w:rFonts w:eastAsia="Calibri" w:cs="" w:ascii="Liberation Mono" w:hAnsi="Liberation Mono"/>
+                <w:kern w:val="0"/>
+                <w:sz w:val="21"/>
+                <w:szCs w:val="21"/>
+                <w:lang w:val="en-US" w:eastAsia="en-US" w:bidi="ar-SA"/>
+              </w:rPr>
+            </w:r>
+          </w:p>
+        </w:tc>
+      </w:tr>
+      <w:tr>
+        <w:trPr/>
+        <w:tc>
+          <w:tcPr>
+            <w:tcW w:w="4675" w:type="dxa"/>
+            <w:tcBorders>
+              <w:top w:val="nil"/>
+            </w:tcBorders>
+          </w:tcPr>
+          <w:p>
+            <w:pPr>
+              <w:pStyle w:val="Normal"/>
+              <w:widowControl w:val="false"/>
+              <w:suppressAutoHyphens w:val="true"/>
+              <w:spacing w:lineRule="auto" w:line="240" w:before="0" w:after="0"/>
+              <w:jc w:val="left"/>
+              <w:rPr/>
+            </w:pPr>
+            <w:r>
+              <w:rPr/>
+            </w:r>
+          </w:p>
+        </w:tc>
+        <w:tc>
+          <w:tcPr>
+            <w:tcW w:w="4674" w:type="dxa"/>
+            <w:tcBorders>
+              <w:top w:val="nil"/>
+            </w:tcBorders>
+          </w:tcPr>
+          <w:p>
+            <w:pPr>
+              <w:pStyle w:val="Normal"/>
+              <w:widowControl w:val="false"/>
+              <w:suppressAutoHyphens w:val="true"/>
+              <w:spacing w:lineRule="auto" w:line="240" w:before="0" w:after="0"/>
+              <w:jc w:val="left"/>
+              <w:rPr>
+                <w:rFonts w:ascii="Liberation Mono" w:hAnsi="Liberation Mono" w:eastAsia="Calibri" w:cs=""/>
+                <w:kern w:val="0"/>
+                <w:sz w:val="21"/>
+                <w:szCs w:val="21"/>
+                <w:lang w:val="en-US" w:eastAsia="en-US" w:bidi="ar-SA"/>
+              </w:rPr>
+            </w:pPr>
+            <w:r>
+              <w:rPr>
+                <w:rFonts w:eastAsia="Calibri" w:cs="" w:ascii="Liberation Mono" w:hAnsi="Liberation Mono"/>
+                <w:kern w:val="0"/>
+                <w:sz w:val="21"/>
+                <w:szCs w:val="21"/>
+                <w:lang w:val="en-US" w:eastAsia="en-US" w:bidi="ar-SA"/>
+              </w:rPr>
+            </w:r>
+          </w:p>
+        </w:tc>
+      </w:tr>
+      <w:tr>
+        <w:trPr/>
+        <w:tc>
+          <w:tcPr>
+            <w:tcW w:w="4675" w:type="dxa"/>
+            <w:tcBorders>
+              <w:top w:val="nil"/>
+            </w:tcBorders>
+          </w:tcPr>
+          <w:p>
+            <w:pPr>
+              <w:pStyle w:val="Normal"/>
+              <w:widowControl w:val="false"/>
+              <w:suppressAutoHyphens w:val="true"/>
+              <w:spacing w:lineRule="auto" w:line="240" w:before="0" w:after="0"/>
+              <w:jc w:val="left"/>
+              <w:rPr/>
+            </w:pPr>
+            <w:r>
+              <w:rPr/>
+            </w:r>
+          </w:p>
+        </w:tc>
+        <w:tc>
+          <w:tcPr>
+            <w:tcW w:w="4674" w:type="dxa"/>
+            <w:tcBorders>
+              <w:top w:val="nil"/>
+            </w:tcBorders>
+          </w:tcPr>
+          <w:p>
+            <w:pPr>
+              <w:pStyle w:val="Normal"/>
+              <w:widowControl w:val="false"/>
+              <w:suppressAutoHyphens w:val="true"/>
+              <w:spacing w:lineRule="auto" w:line="240" w:before="0" w:after="0"/>
+              <w:jc w:val="left"/>
+              <w:rPr>
+                <w:rFonts w:ascii="Liberation Mono" w:hAnsi="Liberation Mono" w:eastAsia="Calibri" w:cs=""/>
+                <w:kern w:val="0"/>
+                <w:sz w:val="21"/>
+                <w:szCs w:val="21"/>
+                <w:lang w:val="en-US" w:eastAsia="en-US" w:bidi="ar-SA"/>
+              </w:rPr>
+            </w:pPr>
+            <w:r>
+              <w:rPr>
+                <w:rFonts w:eastAsia="Calibri" w:cs="" w:ascii="Liberation Mono" w:hAnsi="Liberation Mono"/>
+                <w:kern w:val="0"/>
+                <w:sz w:val="21"/>
+                <w:szCs w:val="21"/>
+                <w:lang w:val="en-US" w:eastAsia="en-US" w:bidi="ar-SA"/>
+              </w:rPr>
+            </w:r>
+          </w:p>
+        </w:tc>
+      </w:tr>
+      <w:tr>
+        <w:trPr/>
+        <w:tc>
+          <w:tcPr>
+            <w:tcW w:w="4675" w:type="dxa"/>
+            <w:tcBorders>
+              <w:top w:val="nil"/>
+            </w:tcBorders>
+          </w:tcPr>
+          <w:p>
+            <w:pPr>
+              <w:pStyle w:val="Normal"/>
+              <w:widowControl w:val="false"/>
+              <w:suppressAutoHyphens w:val="true"/>
+              <w:spacing w:lineRule="auto" w:line="240" w:before="0" w:after="0"/>
+              <w:jc w:val="left"/>
+              <w:rPr/>
+            </w:pPr>
+            <w:r>
+              <w:rPr/>
+            </w:r>
+          </w:p>
+        </w:tc>
+        <w:tc>
+          <w:tcPr>
+            <w:tcW w:w="4674" w:type="dxa"/>
+            <w:tcBorders>
+              <w:top w:val="nil"/>
+            </w:tcBorders>
+          </w:tcPr>
+          <w:p>
+            <w:pPr>
+              <w:pStyle w:val="Normal"/>
+              <w:widowControl w:val="false"/>
+              <w:suppressAutoHyphens w:val="true"/>
+              <w:spacing w:lineRule="auto" w:line="240" w:before="0" w:after="0"/>
+              <w:jc w:val="left"/>
+              <w:rPr>
+                <w:rFonts w:ascii="Liberation Mono" w:hAnsi="Liberation Mono" w:eastAsia="Calibri" w:cs=""/>
+                <w:kern w:val="0"/>
+                <w:sz w:val="21"/>
+                <w:szCs w:val="21"/>
+                <w:lang w:val="en-US" w:eastAsia="en-US" w:bidi="ar-SA"/>
+              </w:rPr>
+            </w:pPr>
+            <w:r>
+              <w:rPr>
+                <w:rFonts w:eastAsia="Calibri" w:cs="" w:ascii="Liberation Mono" w:hAnsi="Liberation Mono"/>
+                <w:kern w:val="0"/>
+                <w:sz w:val="21"/>
+                <w:szCs w:val="21"/>
+                <w:lang w:val="en-US" w:eastAsia="en-US" w:bidi="ar-SA"/>
+              </w:rPr>
+            </w:r>
+          </w:p>
+        </w:tc>
+      </w:tr>
+      <w:tr>
+        <w:trPr/>
+        <w:tc>
+          <w:tcPr>
+            <w:tcW w:w="4675" w:type="dxa"/>
+            <w:tcBorders>
+              <w:top w:val="nil"/>
+            </w:tcBorders>
+          </w:tcPr>
+          <w:p>
+            <w:pPr>
+              <w:pStyle w:val="Normal"/>
+              <w:widowControl w:val="false"/>
+              <w:suppressAutoHyphens w:val="true"/>
+              <w:spacing w:lineRule="auto" w:line="240" w:before="0" w:after="0"/>
+              <w:jc w:val="left"/>
+              <w:rPr/>
+            </w:pPr>
+            <w:r>
+              <w:rPr/>
+            </w:r>
+          </w:p>
+        </w:tc>
+        <w:tc>
+          <w:tcPr>
+            <w:tcW w:w="4674" w:type="dxa"/>
+            <w:tcBorders>
+              <w:top w:val="nil"/>
+            </w:tcBorders>
+          </w:tcPr>
+          <w:p>
+            <w:pPr>
+              <w:pStyle w:val="Normal"/>
+              <w:widowControl w:val="false"/>
+              <w:suppressAutoHyphens w:val="true"/>
+              <w:spacing w:lineRule="auto" w:line="240" w:before="0" w:after="0"/>
+              <w:jc w:val="left"/>
+              <w:rPr>
+                <w:rFonts w:ascii="Liberation Mono" w:hAnsi="Liberation Mono" w:eastAsia="Calibri" w:cs=""/>
+                <w:kern w:val="0"/>
+                <w:sz w:val="21"/>
+                <w:szCs w:val="21"/>
+                <w:lang w:val="en-US" w:eastAsia="en-US" w:bidi="ar-SA"/>
+              </w:rPr>
+            </w:pPr>
+            <w:r>
+              <w:rPr>
+                <w:rFonts w:eastAsia="Calibri" w:cs="" w:ascii="Liberation Mono" w:hAnsi="Liberation Mono"/>
+                <w:kern w:val="0"/>
+                <w:sz w:val="21"/>
+                <w:szCs w:val="21"/>
+                <w:lang w:val="en-US" w:eastAsia="en-US" w:bidi="ar-SA"/>
+              </w:rPr>
+            </w:r>
+          </w:p>
+        </w:tc>
+      </w:tr>
+      <w:tr>
+        <w:trPr/>
+        <w:tc>
+          <w:tcPr>
+            <w:tcW w:w="4675" w:type="dxa"/>
+            <w:tcBorders>
+              <w:top w:val="nil"/>
+            </w:tcBorders>
+          </w:tcPr>
+          <w:p>
+            <w:pPr>
+              <w:pStyle w:val="Normal"/>
+              <w:widowControl w:val="false"/>
+              <w:suppressAutoHyphens w:val="true"/>
+              <w:spacing w:lineRule="auto" w:line="240" w:before="0" w:after="0"/>
+              <w:jc w:val="left"/>
+              <w:rPr/>
+            </w:pPr>
+            <w:r>
+              <w:rPr/>
+            </w:r>
+          </w:p>
+        </w:tc>
+        <w:tc>
+          <w:tcPr>
+            <w:tcW w:w="4674" w:type="dxa"/>
+            <w:tcBorders>
+              <w:top w:val="nil"/>
+            </w:tcBorders>
+          </w:tcPr>
+          <w:p>
+            <w:pPr>
+              <w:pStyle w:val="Normal"/>
+              <w:widowControl w:val="false"/>
+              <w:suppressAutoHyphens w:val="true"/>
+              <w:spacing w:lineRule="auto" w:line="240" w:before="0" w:after="0"/>
+              <w:jc w:val="left"/>
+              <w:rPr>
+                <w:rFonts w:ascii="Liberation Mono" w:hAnsi="Liberation Mono" w:eastAsia="Calibri" w:cs=""/>
+                <w:kern w:val="0"/>
+                <w:sz w:val="21"/>
+                <w:szCs w:val="21"/>
+                <w:lang w:val="en-US" w:eastAsia="en-US" w:bidi="ar-SA"/>
+              </w:rPr>
+            </w:pPr>
+            <w:r>
+              <w:rPr>
+                <w:rFonts w:eastAsia="Calibri" w:cs="" w:ascii="Liberation Mono" w:hAnsi="Liberation Mono"/>
+                <w:kern w:val="0"/>
+                <w:sz w:val="21"/>
+                <w:szCs w:val="21"/>
+                <w:lang w:val="en-US" w:eastAsia="en-US" w:bidi="ar-SA"/>
+              </w:rPr>
+            </w:r>
+          </w:p>
+        </w:tc>
+      </w:tr>
+      <w:tr>
+        <w:trPr/>
+        <w:tc>
+          <w:tcPr>
+            <w:tcW w:w="4675" w:type="dxa"/>
+            <w:tcBorders>
+              <w:top w:val="nil"/>
+            </w:tcBorders>
+          </w:tcPr>
+          <w:p>
+            <w:pPr>
+              <w:pStyle w:val="Normal"/>
+              <w:widowControl w:val="false"/>
+              <w:suppressAutoHyphens w:val="true"/>
+              <w:spacing w:lineRule="auto" w:line="240" w:before="0" w:after="0"/>
+              <w:jc w:val="left"/>
+              <w:rPr/>
+            </w:pPr>
+            <w:r>
+              <w:rPr/>
+            </w:r>
+          </w:p>
+        </w:tc>
+        <w:tc>
+          <w:tcPr>
+            <w:tcW w:w="4674" w:type="dxa"/>
+            <w:tcBorders>
+              <w:top w:val="nil"/>
+            </w:tcBorders>
+          </w:tcPr>
+          <w:p>
+            <w:pPr>
+              <w:pStyle w:val="Normal"/>
+              <w:widowControl w:val="false"/>
+              <w:suppressAutoHyphens w:val="true"/>
+              <w:spacing w:lineRule="auto" w:line="240" w:before="0" w:after="0"/>
+              <w:jc w:val="left"/>
+              <w:rPr>
+                <w:rFonts w:ascii="Liberation Mono" w:hAnsi="Liberation Mono" w:eastAsia="Calibri" w:cs=""/>
+                <w:kern w:val="0"/>
+                <w:sz w:val="21"/>
+                <w:szCs w:val="21"/>
+                <w:lang w:val="en-US" w:eastAsia="en-US" w:bidi="ar-SA"/>
+              </w:rPr>
+            </w:pPr>
+            <w:r>
+              <w:rPr>
+                <w:rFonts w:eastAsia="Calibri" w:cs="" w:ascii="Liberation Mono" w:hAnsi="Liberation Mono"/>
+                <w:kern w:val="0"/>
+                <w:sz w:val="21"/>
+                <w:szCs w:val="21"/>
+                <w:lang w:val="en-US" w:eastAsia="en-US" w:bidi="ar-SA"/>
+              </w:rPr>
+            </w:r>
+          </w:p>
+        </w:tc>
+      </w:tr>
+      <w:tr>
+        <w:trPr/>
+        <w:tc>
+          <w:tcPr>
+            <w:tcW w:w="4675" w:type="dxa"/>
+            <w:tcBorders>
+              <w:top w:val="nil"/>
+            </w:tcBorders>
+          </w:tcPr>
+          <w:p>
+            <w:pPr>
+              <w:pStyle w:val="Normal"/>
+              <w:widowControl w:val="false"/>
+              <w:suppressAutoHyphens w:val="true"/>
+              <w:spacing w:lineRule="auto" w:line="240" w:before="0" w:after="0"/>
+              <w:jc w:val="left"/>
+              <w:rPr/>
+            </w:pPr>
+            <w:r>
+              <w:rPr/>
+            </w:r>
+          </w:p>
+        </w:tc>
+        <w:tc>
+          <w:tcPr>
+            <w:tcW w:w="4674" w:type="dxa"/>
+            <w:tcBorders>
+              <w:top w:val="nil"/>
+            </w:tcBorders>
+          </w:tcPr>
+          <w:p>
+            <w:pPr>
+              <w:pStyle w:val="Normal"/>
+              <w:widowControl w:val="false"/>
+              <w:suppressAutoHyphens w:val="true"/>
+              <w:spacing w:lineRule="auto" w:line="240" w:before="0" w:after="0"/>
+              <w:jc w:val="left"/>
+              <w:rPr>
+                <w:rFonts w:ascii="Liberation Mono" w:hAnsi="Liberation Mono" w:eastAsia="Calibri" w:cs=""/>
+                <w:kern w:val="0"/>
+                <w:sz w:val="21"/>
+                <w:szCs w:val="21"/>
+                <w:lang w:val="en-US" w:eastAsia="en-US" w:bidi="ar-SA"/>
+              </w:rPr>
+            </w:pPr>
+            <w:r>
+              <w:rPr>
+                <w:rFonts w:eastAsia="Calibri" w:cs="" w:ascii="Liberation Mono" w:hAnsi="Liberation Mono"/>
+                <w:kern w:val="0"/>
+                <w:sz w:val="21"/>
+                <w:szCs w:val="21"/>
+                <w:lang w:val="en-US" w:eastAsia="en-US" w:bidi="ar-SA"/>
+              </w:rPr>
+            </w:r>
+          </w:p>
+        </w:tc>
+      </w:tr>
+      <w:tr>
+        <w:trPr/>
+        <w:tc>
+          <w:tcPr>
+            <w:tcW w:w="4675" w:type="dxa"/>
+            <w:tcBorders>
+              <w:top w:val="nil"/>
+            </w:tcBorders>
+          </w:tcPr>
+          <w:p>
+            <w:pPr>
+              <w:pStyle w:val="Normal"/>
+              <w:widowControl w:val="false"/>
+              <w:suppressAutoHyphens w:val="true"/>
+              <w:spacing w:lineRule="auto" w:line="240" w:before="0" w:after="0"/>
+              <w:jc w:val="left"/>
+              <w:rPr/>
+            </w:pPr>
+            <w:r>
+              <w:rPr/>
+            </w:r>
+          </w:p>
+        </w:tc>
+        <w:tc>
+          <w:tcPr>
+            <w:tcW w:w="4674" w:type="dxa"/>
+            <w:tcBorders>
+              <w:top w:val="nil"/>
+            </w:tcBorders>
+          </w:tcPr>
+          <w:p>
+            <w:pPr>
+              <w:pStyle w:val="Normal"/>
+              <w:widowControl w:val="false"/>
+              <w:suppressAutoHyphens w:val="true"/>
+              <w:spacing w:lineRule="auto" w:line="240" w:before="0" w:after="0"/>
+              <w:jc w:val="left"/>
+              <w:rPr>
+                <w:rFonts w:ascii="Liberation Mono" w:hAnsi="Liberation Mono" w:eastAsia="Calibri" w:cs=""/>
+                <w:kern w:val="0"/>
+                <w:sz w:val="21"/>
+                <w:szCs w:val="21"/>
+                <w:lang w:val="en-US" w:eastAsia="en-US" w:bidi="ar-SA"/>
+              </w:rPr>
+            </w:pPr>
+            <w:r>
+              <w:rPr>
+                <w:rFonts w:eastAsia="Calibri" w:cs="" w:ascii="Liberation Mono" w:hAnsi="Liberation Mono"/>
+                <w:kern w:val="0"/>
+                <w:sz w:val="21"/>
+                <w:szCs w:val="21"/>
+                <w:lang w:val="en-US" w:eastAsia="en-US" w:bidi="ar-SA"/>
+              </w:rPr>
+            </w:r>
+          </w:p>
+        </w:tc>
+      </w:tr>
+      <w:tr>
+        <w:trPr/>
+        <w:tc>
+          <w:tcPr>
+            <w:tcW w:w="4675" w:type="dxa"/>
+            <w:tcBorders>
+              <w:top w:val="nil"/>
+            </w:tcBorders>
+          </w:tcPr>
+          <w:p>
+            <w:pPr>
+              <w:pStyle w:val="Normal"/>
+              <w:widowControl w:val="false"/>
+              <w:suppressAutoHyphens w:val="true"/>
+              <w:spacing w:lineRule="auto" w:line="240" w:before="0" w:after="0"/>
+              <w:jc w:val="left"/>
+              <w:rPr/>
+            </w:pPr>
+            <w:r>
+              <w:rPr/>
+            </w:r>
+          </w:p>
+        </w:tc>
+        <w:tc>
+          <w:tcPr>
+            <w:tcW w:w="4674" w:type="dxa"/>
+            <w:tcBorders>
+              <w:top w:val="nil"/>
+            </w:tcBorders>
+          </w:tcPr>
+          <w:p>
+            <w:pPr>
+              <w:pStyle w:val="Normal"/>
+              <w:widowControl w:val="false"/>
+              <w:suppressAutoHyphens w:val="true"/>
+              <w:spacing w:lineRule="auto" w:line="240" w:before="0" w:after="0"/>
+              <w:jc w:val="left"/>
+              <w:rPr>
+                <w:rFonts w:ascii="Liberation Mono" w:hAnsi="Liberation Mono" w:eastAsia="Calibri" w:cs=""/>
+                <w:kern w:val="0"/>
+                <w:sz w:val="21"/>
+                <w:szCs w:val="21"/>
+                <w:lang w:val="en-US" w:eastAsia="en-US" w:bidi="ar-SA"/>
+              </w:rPr>
+            </w:pPr>
+            <w:r>
+              <w:rPr>
+                <w:rFonts w:eastAsia="Calibri" w:cs="" w:ascii="Liberation Mono" w:hAnsi="Liberation Mono"/>
+                <w:kern w:val="0"/>
+                <w:sz w:val="21"/>
+                <w:szCs w:val="21"/>
+                <w:lang w:val="en-US" w:eastAsia="en-US" w:bidi="ar-SA"/>
+              </w:rPr>
+            </w:r>
+          </w:p>
+        </w:tc>
+      </w:tr>
+      <w:tr>
+        <w:trPr/>
+        <w:tc>
+          <w:tcPr>
+            <w:tcW w:w="4675" w:type="dxa"/>
+            <w:tcBorders>
+              <w:top w:val="nil"/>
+            </w:tcBorders>
+          </w:tcPr>
+          <w:p>
+            <w:pPr>
+              <w:pStyle w:val="Normal"/>
+              <w:widowControl w:val="false"/>
+              <w:suppressAutoHyphens w:val="true"/>
+              <w:spacing w:lineRule="auto" w:line="240" w:before="0" w:after="0"/>
+              <w:jc w:val="left"/>
+              <w:rPr/>
+            </w:pPr>
+            <w:r>
+              <w:rPr/>
+            </w:r>
+          </w:p>
+        </w:tc>
+        <w:tc>
+          <w:tcPr>
+            <w:tcW w:w="4674" w:type="dxa"/>
+            <w:tcBorders>
+              <w:top w:val="nil"/>
+            </w:tcBorders>
+          </w:tcPr>
+          <w:p>
+            <w:pPr>
+              <w:pStyle w:val="Normal"/>
+              <w:widowControl w:val="false"/>
+              <w:suppressAutoHyphens w:val="true"/>
+              <w:spacing w:lineRule="auto" w:line="240" w:before="0" w:after="0"/>
+              <w:jc w:val="left"/>
+              <w:rPr>
+                <w:rFonts w:ascii="Liberation Mono" w:hAnsi="Liberation Mono" w:eastAsia="Calibri" w:cs=""/>
+                <w:kern w:val="0"/>
+                <w:sz w:val="21"/>
+                <w:szCs w:val="21"/>
+                <w:lang w:val="en-US" w:eastAsia="en-US" w:bidi="ar-SA"/>
+              </w:rPr>
+            </w:pPr>
+            <w:r>
+              <w:rPr>
+                <w:rFonts w:eastAsia="Calibri" w:cs="" w:ascii="Liberation Mono" w:hAnsi="Liberation Mono"/>
+                <w:kern w:val="0"/>
+                <w:sz w:val="21"/>
+                <w:szCs w:val="21"/>
+                <w:lang w:val="en-US" w:eastAsia="en-US" w:bidi="ar-SA"/>
+              </w:rPr>
+            </w:r>
+          </w:p>
+        </w:tc>
+      </w:tr>
+      <w:tr>
+        <w:trPr/>
+        <w:tc>
+          <w:tcPr>
+            <w:tcW w:w="4675" w:type="dxa"/>
+            <w:tcBorders>
+              <w:top w:val="nil"/>
+            </w:tcBorders>
+          </w:tcPr>
+          <w:p>
+            <w:pPr>
+              <w:pStyle w:val="Normal"/>
+              <w:widowControl w:val="false"/>
+              <w:suppressAutoHyphens w:val="true"/>
+              <w:spacing w:lineRule="auto" w:line="240" w:before="0" w:after="0"/>
+              <w:jc w:val="left"/>
+              <w:rPr/>
+            </w:pPr>
+            <w:r>
+              <w:rPr/>
+            </w:r>
+          </w:p>
+        </w:tc>
+        <w:tc>
+          <w:tcPr>
+            <w:tcW w:w="4674" w:type="dxa"/>
+            <w:tcBorders>
+              <w:top w:val="nil"/>
+            </w:tcBorders>
+          </w:tcPr>
+          <w:p>
+            <w:pPr>
+              <w:pStyle w:val="Normal"/>
+              <w:widowControl w:val="false"/>
+              <w:suppressAutoHyphens w:val="true"/>
+              <w:spacing w:lineRule="auto" w:line="240" w:before="0" w:after="0"/>
+              <w:jc w:val="left"/>
+              <w:rPr>
+                <w:rFonts w:ascii="Liberation Mono" w:hAnsi="Liberation Mono" w:eastAsia="Calibri" w:cs=""/>
+                <w:kern w:val="0"/>
+                <w:sz w:val="21"/>
+                <w:szCs w:val="21"/>
+                <w:lang w:val="en-US" w:eastAsia="en-US" w:bidi="ar-SA"/>
+              </w:rPr>
+            </w:pPr>
+            <w:r>
+              <w:rPr>
+                <w:rFonts w:eastAsia="Calibri" w:cs="" w:ascii="Liberation Mono" w:hAnsi="Liberation Mono"/>
+                <w:kern w:val="0"/>
+                <w:sz w:val="21"/>
+                <w:szCs w:val="21"/>
+                <w:lang w:val="en-US" w:eastAsia="en-US" w:bidi="ar-SA"/>
+              </w:rPr>
+            </w:r>
+          </w:p>
+        </w:tc>
+      </w:tr>
+      <w:tr>
+        <w:trPr/>
+        <w:tc>
+          <w:tcPr>
+            <w:tcW w:w="4675" w:type="dxa"/>
+            <w:tcBorders>
+              <w:top w:val="nil"/>
+            </w:tcBorders>
+          </w:tcPr>
+          <w:p>
+            <w:pPr>
+              <w:pStyle w:val="Normal"/>
+              <w:widowControl w:val="false"/>
+              <w:suppressAutoHyphens w:val="true"/>
+              <w:spacing w:lineRule="auto" w:line="240" w:before="0" w:after="0"/>
+              <w:jc w:val="left"/>
+              <w:rPr/>
+            </w:pPr>
+            <w:r>
+              <w:rPr/>
+            </w:r>
+          </w:p>
+        </w:tc>
+        <w:tc>
+          <w:tcPr>
+            <w:tcW w:w="4674" w:type="dxa"/>
+            <w:tcBorders>
+              <w:top w:val="nil"/>
+            </w:tcBorders>
+          </w:tcPr>
+          <w:p>
+            <w:pPr>
+              <w:pStyle w:val="Normal"/>
+              <w:widowControl w:val="false"/>
+              <w:suppressAutoHyphens w:val="true"/>
+              <w:spacing w:lineRule="auto" w:line="240" w:before="0" w:after="0"/>
+              <w:jc w:val="left"/>
+              <w:rPr>
+                <w:rFonts w:ascii="Liberation Mono" w:hAnsi="Liberation Mono" w:eastAsia="Calibri" w:cs=""/>
+                <w:kern w:val="0"/>
+                <w:sz w:val="21"/>
+                <w:szCs w:val="21"/>
+                <w:lang w:val="en-US" w:eastAsia="en-US" w:bidi="ar-SA"/>
+              </w:rPr>
+            </w:pPr>
+            <w:r>
+              <w:rPr>
+                <w:rFonts w:eastAsia="Calibri" w:cs="" w:ascii="Liberation Mono" w:hAnsi="Liberation Mono"/>
+                <w:kern w:val="0"/>
+                <w:sz w:val="21"/>
+                <w:szCs w:val="21"/>
+                <w:lang w:val="en-US" w:eastAsia="en-US" w:bidi="ar-SA"/>
+              </w:rPr>
+            </w:r>
+          </w:p>
+        </w:tc>
+      </w:tr>
+      <w:tr>
+        <w:trPr/>
+        <w:tc>
+          <w:tcPr>
+            <w:tcW w:w="4675" w:type="dxa"/>
+            <w:tcBorders>
+              <w:top w:val="nil"/>
+            </w:tcBorders>
+          </w:tcPr>
+          <w:p>
+            <w:pPr>
+              <w:pStyle w:val="Normal"/>
+              <w:widowControl w:val="false"/>
+              <w:suppressAutoHyphens w:val="true"/>
+              <w:spacing w:lineRule="auto" w:line="240" w:before="0" w:after="0"/>
+              <w:jc w:val="left"/>
+              <w:rPr/>
+            </w:pPr>
+            <w:r>
+              <w:rPr/>
+            </w:r>
+          </w:p>
+        </w:tc>
+        <w:tc>
+          <w:tcPr>
+            <w:tcW w:w="4674" w:type="dxa"/>
+            <w:tcBorders>
+              <w:top w:val="nil"/>
+            </w:tcBorders>
+          </w:tcPr>
+          <w:p>
+            <w:pPr>
+              <w:pStyle w:val="Normal"/>
+              <w:widowControl w:val="false"/>
+              <w:suppressAutoHyphens w:val="true"/>
+              <w:spacing w:lineRule="auto" w:line="240" w:before="0" w:after="0"/>
+              <w:jc w:val="left"/>
+              <w:rPr>
+                <w:rFonts w:ascii="Liberation Mono" w:hAnsi="Liberation Mono" w:eastAsia="Calibri" w:cs=""/>
+                <w:kern w:val="0"/>
+                <w:sz w:val="21"/>
+                <w:szCs w:val="21"/>
+                <w:lang w:val="en-US" w:eastAsia="en-US" w:bidi="ar-SA"/>
+              </w:rPr>
+            </w:pPr>
+            <w:r>
+              <w:rPr>
+                <w:rFonts w:eastAsia="Calibri" w:cs="" w:ascii="Liberation Mono" w:hAnsi="Liberation Mono"/>
+                <w:kern w:val="0"/>
+                <w:sz w:val="21"/>
+                <w:szCs w:val="21"/>
+                <w:lang w:val="en-US" w:eastAsia="en-US" w:bidi="ar-SA"/>
+              </w:rPr>
+            </w:r>
+          </w:p>
+        </w:tc>
+      </w:tr>
+      <w:tr>
+        <w:trPr/>
+        <w:tc>
+          <w:tcPr>
+            <w:tcW w:w="4675" w:type="dxa"/>
+            <w:tcBorders>
+              <w:top w:val="nil"/>
+            </w:tcBorders>
+          </w:tcPr>
+          <w:p>
+            <w:pPr>
+              <w:pStyle w:val="Normal"/>
+              <w:widowControl w:val="false"/>
+              <w:suppressAutoHyphens w:val="true"/>
+              <w:spacing w:lineRule="auto" w:line="240" w:before="0" w:after="0"/>
+              <w:jc w:val="left"/>
+              <w:rPr/>
+            </w:pPr>
+            <w:r>
+              <w:rPr/>
+            </w:r>
+          </w:p>
+        </w:tc>
+        <w:tc>
+          <w:tcPr>
+            <w:tcW w:w="4674" w:type="dxa"/>
+            <w:tcBorders>
+              <w:top w:val="nil"/>
+            </w:tcBorders>
+          </w:tcPr>
+          <w:p>
+            <w:pPr>
+              <w:pStyle w:val="Normal"/>
+              <w:widowControl w:val="false"/>
+              <w:suppressAutoHyphens w:val="true"/>
+              <w:spacing w:lineRule="auto" w:line="240" w:before="0" w:after="0"/>
+              <w:jc w:val="left"/>
+              <w:rPr>
+                <w:rFonts w:ascii="Liberation Mono" w:hAnsi="Liberation Mono" w:eastAsia="Calibri" w:cs=""/>
+                <w:kern w:val="0"/>
+                <w:sz w:val="21"/>
+                <w:szCs w:val="21"/>
+                <w:lang w:val="en-US" w:eastAsia="en-US" w:bidi="ar-SA"/>
+              </w:rPr>
+            </w:pPr>
+            <w:r>
+              <w:rPr>
+                <w:rFonts w:eastAsia="Calibri" w:cs="" w:ascii="Liberation Mono" w:hAnsi="Liberation Mono"/>
+                <w:kern w:val="0"/>
+                <w:sz w:val="21"/>
+                <w:szCs w:val="21"/>
+                <w:lang w:val="en-US" w:eastAsia="en-US" w:bidi="ar-SA"/>
+              </w:rPr>
+            </w:r>
+          </w:p>
+        </w:tc>
+      </w:tr>
+      <w:tr>
+        <w:trPr/>
+        <w:tc>
+          <w:tcPr>
+            <w:tcW w:w="4675" w:type="dxa"/>
+            <w:tcBorders>
+              <w:top w:val="nil"/>
+            </w:tcBorders>
+          </w:tcPr>
+          <w:p>
+            <w:pPr>
+              <w:pStyle w:val="Normal"/>
+              <w:widowControl w:val="false"/>
+              <w:suppressAutoHyphens w:val="true"/>
+              <w:spacing w:lineRule="auto" w:line="240" w:before="0" w:after="0"/>
+              <w:jc w:val="left"/>
+              <w:rPr/>
+            </w:pPr>
+            <w:r>
+              <w:rPr/>
+            </w:r>
+          </w:p>
+        </w:tc>
+        <w:tc>
+          <w:tcPr>
+            <w:tcW w:w="4674" w:type="dxa"/>
+            <w:tcBorders>
+              <w:top w:val="nil"/>
+            </w:tcBorders>
+          </w:tcPr>
+          <w:p>
+            <w:pPr>
+              <w:pStyle w:val="Normal"/>
+              <w:widowControl w:val="false"/>
+              <w:suppressAutoHyphens w:val="true"/>
+              <w:spacing w:lineRule="auto" w:line="240" w:before="0" w:after="0"/>
+              <w:jc w:val="left"/>
+              <w:rPr>
+                <w:rFonts w:ascii="Liberation Mono" w:hAnsi="Liberation Mono" w:eastAsia="Calibri" w:cs=""/>
+                <w:kern w:val="0"/>
+                <w:sz w:val="21"/>
+                <w:szCs w:val="21"/>
+                <w:lang w:val="en-US" w:eastAsia="en-US" w:bidi="ar-SA"/>
+              </w:rPr>
+            </w:pPr>
+            <w:r>
+              <w:rPr>
+                <w:rFonts w:eastAsia="Calibri" w:cs="" w:ascii="Liberation Mono" w:hAnsi="Liberation Mono"/>
+                <w:kern w:val="0"/>
+                <w:sz w:val="21"/>
+                <w:szCs w:val="21"/>
+                <w:lang w:val="en-US" w:eastAsia="en-US" w:bidi="ar-SA"/>
+              </w:rPr>
+            </w:r>
+          </w:p>
+        </w:tc>
+      </w:tr>
+      <w:tr>
+        <w:trPr/>
+        <w:tc>
+          <w:tcPr>
+            <w:tcW w:w="4675" w:type="dxa"/>
+            <w:tcBorders>
+              <w:top w:val="nil"/>
+            </w:tcBorders>
+          </w:tcPr>
+          <w:p>
+            <w:pPr>
+              <w:pStyle w:val="Normal"/>
+              <w:widowControl w:val="false"/>
+              <w:suppressAutoHyphens w:val="true"/>
+              <w:spacing w:lineRule="auto" w:line="240" w:before="0" w:after="0"/>
+              <w:jc w:val="left"/>
+              <w:rPr/>
+            </w:pPr>
+            <w:r>
+              <w:rPr/>
+            </w:r>
+          </w:p>
+        </w:tc>
+        <w:tc>
+          <w:tcPr>
+            <w:tcW w:w="4674" w:type="dxa"/>
+            <w:tcBorders>
+              <w:top w:val="nil"/>
+            </w:tcBorders>
+          </w:tcPr>
+          <w:p>
+            <w:pPr>
+              <w:pStyle w:val="Normal"/>
+              <w:widowControl w:val="false"/>
+              <w:suppressAutoHyphens w:val="true"/>
+              <w:spacing w:lineRule="auto" w:line="240" w:before="0" w:after="0"/>
+              <w:jc w:val="left"/>
+              <w:rPr>
+                <w:rFonts w:ascii="Liberation Mono" w:hAnsi="Liberation Mono" w:eastAsia="Calibri" w:cs=""/>
+                <w:kern w:val="0"/>
+                <w:sz w:val="21"/>
+                <w:szCs w:val="21"/>
+                <w:lang w:val="en-US" w:eastAsia="en-US" w:bidi="ar-SA"/>
+              </w:rPr>
+            </w:pPr>
+            <w:r>
+              <w:rPr>
+                <w:rFonts w:eastAsia="Calibri" w:cs="" w:ascii="Liberation Mono" w:hAnsi="Liberation Mono"/>
+                <w:kern w:val="0"/>
+                <w:sz w:val="21"/>
+                <w:szCs w:val="21"/>
+                <w:lang w:val="en-US" w:eastAsia="en-US" w:bidi="ar-SA"/>
+              </w:rPr>
+            </w:r>
+          </w:p>
+        </w:tc>
+      </w:tr>
+      <w:tr>
+        <w:trPr/>
+        <w:tc>
+          <w:tcPr>
+            <w:tcW w:w="4675" w:type="dxa"/>
+            <w:tcBorders>
+              <w:top w:val="nil"/>
+            </w:tcBorders>
+          </w:tcPr>
+          <w:p>
+            <w:pPr>
+              <w:pStyle w:val="Normal"/>
+              <w:widowControl w:val="false"/>
+              <w:suppressAutoHyphens w:val="true"/>
+              <w:spacing w:lineRule="auto" w:line="240" w:before="0" w:after="0"/>
+              <w:jc w:val="left"/>
+              <w:rPr/>
+            </w:pPr>
+            <w:r>
+              <w:rPr/>
+            </w:r>
+          </w:p>
+        </w:tc>
+        <w:tc>
+          <w:tcPr>
+            <w:tcW w:w="4674" w:type="dxa"/>
+            <w:tcBorders>
+              <w:top w:val="nil"/>
+            </w:tcBorders>
+          </w:tcPr>
+          <w:p>
+            <w:pPr>
+              <w:pStyle w:val="Normal"/>
+              <w:widowControl w:val="false"/>
+              <w:suppressAutoHyphens w:val="true"/>
+              <w:spacing w:lineRule="auto" w:line="240" w:before="0" w:after="0"/>
+              <w:jc w:val="left"/>
+              <w:rPr>
+                <w:rFonts w:ascii="Liberation Mono" w:hAnsi="Liberation Mono" w:eastAsia="Calibri" w:cs=""/>
+                <w:kern w:val="0"/>
+                <w:sz w:val="21"/>
+                <w:szCs w:val="21"/>
+                <w:lang w:val="en-US" w:eastAsia="en-US" w:bidi="ar-SA"/>
+              </w:rPr>
+            </w:pPr>
+            <w:r>
+              <w:rPr>
+                <w:rFonts w:eastAsia="Calibri" w:cs="" w:ascii="Liberation Mono" w:hAnsi="Liberation Mono"/>
+                <w:kern w:val="0"/>
+                <w:sz w:val="21"/>
+                <w:szCs w:val="21"/>
+                <w:lang w:val="en-US" w:eastAsia="en-US" w:bidi="ar-SA"/>
+              </w:rPr>
+            </w:r>
+          </w:p>
+        </w:tc>
+      </w:tr>
+      <w:tr>
+        <w:trPr/>
+        <w:tc>
+          <w:tcPr>
+            <w:tcW w:w="4675" w:type="dxa"/>
+            <w:tcBorders>
+              <w:top w:val="nil"/>
+            </w:tcBorders>
+          </w:tcPr>
+          <w:p>
+            <w:pPr>
+              <w:pStyle w:val="Normal"/>
+              <w:widowControl w:val="false"/>
+              <w:suppressAutoHyphens w:val="true"/>
+              <w:spacing w:lineRule="auto" w:line="240" w:before="0" w:after="0"/>
+              <w:jc w:val="left"/>
+              <w:rPr/>
+            </w:pPr>
+            <w:r>
+              <w:rPr/>
+            </w:r>
+          </w:p>
+        </w:tc>
+        <w:tc>
+          <w:tcPr>
+            <w:tcW w:w="4674" w:type="dxa"/>
+            <w:tcBorders>
+              <w:top w:val="nil"/>
+            </w:tcBorders>
+          </w:tcPr>
+          <w:p>
+            <w:pPr>
+              <w:pStyle w:val="Normal"/>
+              <w:widowControl w:val="false"/>
+              <w:suppressAutoHyphens w:val="true"/>
+              <w:spacing w:lineRule="auto" w:line="240" w:before="0" w:after="0"/>
+              <w:jc w:val="left"/>
+              <w:rPr>
+                <w:rFonts w:ascii="Liberation Mono" w:hAnsi="Liberation Mono" w:eastAsia="Calibri" w:cs=""/>
+                <w:kern w:val="0"/>
+                <w:sz w:val="21"/>
+                <w:szCs w:val="21"/>
+                <w:lang w:val="en-US" w:eastAsia="en-US" w:bidi="ar-SA"/>
+              </w:rPr>
+            </w:pPr>
+            <w:r>
+              <w:rPr>
+                <w:rFonts w:eastAsia="Calibri" w:cs="" w:ascii="Liberation Mono" w:hAnsi="Liberation Mono"/>
+                <w:kern w:val="0"/>
+                <w:sz w:val="21"/>
+                <w:szCs w:val="21"/>
+                <w:lang w:val="en-US" w:eastAsia="en-US" w:bidi="ar-SA"/>
+              </w:rPr>
+            </w:r>
+          </w:p>
+        </w:tc>
+      </w:tr>
+      <w:tr>
+        <w:trPr/>
+        <w:tc>
+          <w:tcPr>
+            <w:tcW w:w="4675" w:type="dxa"/>
+            <w:tcBorders>
+              <w:top w:val="nil"/>
+            </w:tcBorders>
+          </w:tcPr>
+          <w:p>
+            <w:pPr>
+              <w:pStyle w:val="Normal"/>
+              <w:widowControl w:val="false"/>
+              <w:suppressAutoHyphens w:val="true"/>
+              <w:spacing w:lineRule="auto" w:line="240" w:before="0" w:after="0"/>
+              <w:jc w:val="left"/>
+              <w:rPr/>
+            </w:pPr>
+            <w:r>
+              <w:rPr/>
+            </w:r>
+          </w:p>
+        </w:tc>
+        <w:tc>
+          <w:tcPr>
+            <w:tcW w:w="4674" w:type="dxa"/>
+            <w:tcBorders>
+              <w:top w:val="nil"/>
+            </w:tcBorders>
+          </w:tcPr>
+          <w:p>
+            <w:pPr>
+              <w:pStyle w:val="Normal"/>
+              <w:widowControl w:val="false"/>
+              <w:suppressAutoHyphens w:val="true"/>
+              <w:spacing w:lineRule="auto" w:line="240" w:before="0" w:after="0"/>
+              <w:jc w:val="left"/>
+              <w:rPr>
+                <w:rFonts w:ascii="Liberation Mono" w:hAnsi="Liberation Mono" w:eastAsia="Calibri" w:cs=""/>
+                <w:kern w:val="0"/>
+                <w:sz w:val="21"/>
+                <w:szCs w:val="21"/>
+                <w:lang w:val="en-US" w:eastAsia="en-US" w:bidi="ar-SA"/>
+              </w:rPr>
+            </w:pPr>
+            <w:r>
+              <w:rPr>
+                <w:rFonts w:eastAsia="Calibri" w:cs="" w:ascii="Liberation Mono" w:hAnsi="Liberation Mono"/>
+                <w:kern w:val="0"/>
+                <w:sz w:val="21"/>
+                <w:szCs w:val="21"/>
+                <w:lang w:val="en-US" w:eastAsia="en-US" w:bidi="ar-SA"/>
+              </w:rPr>
+            </w:r>
           </w:p>
         </w:tc>
       </w:tr>
@@ -7690,6 +9952,13 @@
       <w:bCs/>
     </w:rPr>
   </w:style>
+  <w:style w:type="character" w:styleId="Bullets">
+    <w:name w:val="Bullets"/>
+    <w:qFormat/>
+    <w:rPr>
+      <w:rFonts w:ascii="OpenSymbol" w:hAnsi="OpenSymbol" w:eastAsia="OpenSymbol" w:cs="OpenSymbol"/>
+    </w:rPr>
+  </w:style>
   <w:style w:type="paragraph" w:styleId="Heading">
     <w:name w:val="Heading"/>
     <w:basedOn w:val="Normal"/>

</xml_diff>

<commit_message>
brings flashcard doc up to 12 questions in JavaScript, handtyped and not copied so I can learn them better in prep.
</commit_message>
<xml_diff>
--- a/WillC-JS-Week5_JSCPPLinux-Flash-Cards_CS3.docx
+++ b/WillC-JS-Week5_JSCPPLinux-Flash-Cards_CS3.docx
@@ -715,7 +715,17 @@
                 <w:szCs w:val="21"/>
                 <w:lang w:val="en-US" w:eastAsia="en-US" w:bidi="ar-SA"/>
               </w:rPr>
-              <w:t>2.</w:t>
+              <w:t xml:space="preserve">2. </w:t>
+            </w:r>
+            <w:r>
+              <w:rPr>
+                <w:rFonts w:eastAsia="Calibri" w:cs="" w:ascii="Liberation Mono" w:hAnsi="Liberation Mono"/>
+                <w:kern w:val="0"/>
+                <w:sz w:val="21"/>
+                <w:szCs w:val="21"/>
+                <w:lang w:val="en-US" w:eastAsia="en-US" w:bidi="ar-SA"/>
+              </w:rPr>
+              <w:t>What is ECMASCript?</w:t>
             </w:r>
           </w:p>
         </w:tc>
@@ -747,6 +757,7 @@
                 <w:szCs w:val="21"/>
                 <w:lang w:val="en-US" w:eastAsia="en-US" w:bidi="ar-SA"/>
               </w:rPr>
+              <w:t>Ans. ECMAScript is a scripting language standardized by ECMA International-262. Languages like ActionScript, JavaScript, and many more scripting languages are used ECMAScript, among these JavaScript is a well known client-side language and an implementation of ECMAScript, since the standard was published. The latest version is ECMAScript6.</w:t>
             </w:r>
           </w:p>
         </w:tc>
@@ -783,6 +794,16 @@
               </w:rPr>
               <w:t>3.</w:t>
             </w:r>
+            <w:r>
+              <w:rPr>
+                <w:rFonts w:eastAsia="Calibri" w:cs="" w:ascii="Liberation Mono" w:hAnsi="Liberation Mono"/>
+                <w:kern w:val="0"/>
+                <w:sz w:val="21"/>
+                <w:szCs w:val="21"/>
+                <w:lang w:val="en-US" w:eastAsia="en-US" w:bidi="ar-SA"/>
+              </w:rPr>
+              <w:t xml:space="preserve"> What are the data types supported by JavaScript?</w:t>
+            </w:r>
           </w:p>
         </w:tc>
         <w:tc>
@@ -813,6 +834,291 @@
                 <w:szCs w:val="21"/>
                 <w:lang w:val="en-US" w:eastAsia="en-US" w:bidi="ar-SA"/>
               </w:rPr>
+              <w:t>Ans. JavaScript variables are dynamically typed, which means there is a data type but it will not be bound to a particular type. For example, while initializing the variable it can be string type, but later it can assign to a numeric value.</w:t>
+            </w:r>
+          </w:p>
+          <w:p>
+            <w:pPr>
+              <w:pStyle w:val="Normal"/>
+              <w:widowControl w:val="false"/>
+              <w:suppressAutoHyphens w:val="true"/>
+              <w:spacing w:lineRule="auto" w:line="240" w:before="0" w:after="0"/>
+              <w:jc w:val="left"/>
+              <w:rPr>
+                <w:rFonts w:ascii="Liberation Mono" w:hAnsi="Liberation Mono" w:eastAsia="Calibri" w:cs=""/>
+                <w:kern w:val="0"/>
+                <w:sz w:val="21"/>
+                <w:szCs w:val="21"/>
+                <w:lang w:val="en-US" w:eastAsia="en-US" w:bidi="ar-SA"/>
+              </w:rPr>
+            </w:pPr>
+            <w:r>
+              <w:rPr>
+                <w:rFonts w:eastAsia="Calibri" w:cs="" w:ascii="Liberation Mono" w:hAnsi="Liberation Mono"/>
+                <w:kern w:val="0"/>
+                <w:sz w:val="21"/>
+                <w:szCs w:val="21"/>
+                <w:lang w:val="en-US" w:eastAsia="en-US" w:bidi="ar-SA"/>
+              </w:rPr>
+            </w:r>
+          </w:p>
+          <w:p>
+            <w:pPr>
+              <w:pStyle w:val="Normal"/>
+              <w:widowControl w:val="false"/>
+              <w:suppressAutoHyphens w:val="true"/>
+              <w:spacing w:lineRule="auto" w:line="240" w:before="0" w:after="0"/>
+              <w:jc w:val="left"/>
+              <w:rPr>
+                <w:rFonts w:ascii="Liberation Mono" w:hAnsi="Liberation Mono" w:eastAsia="Calibri" w:cs=""/>
+                <w:kern w:val="0"/>
+                <w:sz w:val="21"/>
+                <w:szCs w:val="21"/>
+                <w:lang w:val="en-US" w:eastAsia="en-US" w:bidi="ar-SA"/>
+              </w:rPr>
+            </w:pPr>
+            <w:r>
+              <w:rPr>
+                <w:rFonts w:eastAsia="Calibri" w:cs="" w:ascii="Liberation Mono" w:hAnsi="Liberation Mono"/>
+                <w:kern w:val="0"/>
+                <w:sz w:val="21"/>
+                <w:szCs w:val="21"/>
+                <w:lang w:val="en-US" w:eastAsia="en-US" w:bidi="ar-SA"/>
+              </w:rPr>
+              <w:t>There are two types of data types that are being supported which are primitive data types and non-primitive data types, below are some of the data types supported by JavaScript.</w:t>
+            </w:r>
+          </w:p>
+          <w:p>
+            <w:pPr>
+              <w:pStyle w:val="Normal"/>
+              <w:widowControl w:val="false"/>
+              <w:suppressAutoHyphens w:val="true"/>
+              <w:spacing w:lineRule="auto" w:line="240" w:before="0" w:after="0"/>
+              <w:jc w:val="left"/>
+              <w:rPr>
+                <w:rFonts w:ascii="Liberation Mono" w:hAnsi="Liberation Mono" w:eastAsia="Calibri" w:cs=""/>
+                <w:kern w:val="0"/>
+                <w:sz w:val="21"/>
+                <w:szCs w:val="21"/>
+                <w:lang w:val="en-US" w:eastAsia="en-US" w:bidi="ar-SA"/>
+              </w:rPr>
+            </w:pPr>
+            <w:r>
+              <w:rPr>
+                <w:rFonts w:eastAsia="Calibri" w:cs="" w:ascii="Liberation Mono" w:hAnsi="Liberation Mono"/>
+                <w:kern w:val="0"/>
+                <w:sz w:val="21"/>
+                <w:szCs w:val="21"/>
+                <w:lang w:val="en-US" w:eastAsia="en-US" w:bidi="ar-SA"/>
+              </w:rPr>
+            </w:r>
+          </w:p>
+          <w:p>
+            <w:pPr>
+              <w:pStyle w:val="Normal"/>
+              <w:widowControl w:val="false"/>
+              <w:suppressAutoHyphens w:val="true"/>
+              <w:spacing w:lineRule="auto" w:line="240" w:before="0" w:after="0"/>
+              <w:jc w:val="left"/>
+              <w:rPr>
+                <w:rFonts w:ascii="Liberation Mono" w:hAnsi="Liberation Mono" w:eastAsia="Calibri" w:cs=""/>
+                <w:kern w:val="0"/>
+                <w:sz w:val="21"/>
+                <w:szCs w:val="21"/>
+                <w:lang w:val="en-US" w:eastAsia="en-US" w:bidi="ar-SA"/>
+              </w:rPr>
+            </w:pPr>
+            <w:r>
+              <w:rPr>
+                <w:rFonts w:eastAsia="Calibri" w:cs="" w:ascii="Liberation Mono" w:hAnsi="Liberation Mono"/>
+                <w:kern w:val="0"/>
+                <w:sz w:val="21"/>
+                <w:szCs w:val="21"/>
+                <w:lang w:val="en-US" w:eastAsia="en-US" w:bidi="ar-SA"/>
+              </w:rPr>
+              <w:t>The data types supported by JavaScript are:</w:t>
+            </w:r>
+          </w:p>
+          <w:p>
+            <w:pPr>
+              <w:pStyle w:val="Normal"/>
+              <w:widowControl w:val="false"/>
+              <w:suppressAutoHyphens w:val="true"/>
+              <w:spacing w:lineRule="auto" w:line="240" w:before="0" w:after="0"/>
+              <w:jc w:val="left"/>
+              <w:rPr>
+                <w:rFonts w:ascii="Liberation Mono" w:hAnsi="Liberation Mono" w:eastAsia="Calibri" w:cs=""/>
+                <w:kern w:val="0"/>
+                <w:sz w:val="21"/>
+                <w:szCs w:val="21"/>
+                <w:lang w:val="en-US" w:eastAsia="en-US" w:bidi="ar-SA"/>
+              </w:rPr>
+            </w:pPr>
+            <w:r>
+              <w:rPr>
+                <w:rFonts w:eastAsia="Calibri" w:cs="" w:ascii="Liberation Mono" w:hAnsi="Liberation Mono"/>
+                <w:kern w:val="0"/>
+                <w:sz w:val="21"/>
+                <w:szCs w:val="21"/>
+                <w:lang w:val="en-US" w:eastAsia="en-US" w:bidi="ar-SA"/>
+              </w:rPr>
+              <w:t>Undefined</w:t>
+            </w:r>
+          </w:p>
+          <w:p>
+            <w:pPr>
+              <w:pStyle w:val="Normal"/>
+              <w:widowControl w:val="false"/>
+              <w:suppressAutoHyphens w:val="true"/>
+              <w:spacing w:lineRule="auto" w:line="240" w:before="0" w:after="0"/>
+              <w:jc w:val="left"/>
+              <w:rPr>
+                <w:rFonts w:ascii="Liberation Mono" w:hAnsi="Liberation Mono" w:eastAsia="Calibri" w:cs=""/>
+                <w:kern w:val="0"/>
+                <w:sz w:val="21"/>
+                <w:szCs w:val="21"/>
+                <w:lang w:val="en-US" w:eastAsia="en-US" w:bidi="ar-SA"/>
+              </w:rPr>
+            </w:pPr>
+            <w:r>
+              <w:rPr>
+                <w:rFonts w:eastAsia="Calibri" w:cs="" w:ascii="Liberation Mono" w:hAnsi="Liberation Mono"/>
+                <w:kern w:val="0"/>
+                <w:sz w:val="21"/>
+                <w:szCs w:val="21"/>
+                <w:lang w:val="en-US" w:eastAsia="en-US" w:bidi="ar-SA"/>
+              </w:rPr>
+              <w:t>Null</w:t>
+            </w:r>
+          </w:p>
+          <w:p>
+            <w:pPr>
+              <w:pStyle w:val="Normal"/>
+              <w:widowControl w:val="false"/>
+              <w:suppressAutoHyphens w:val="true"/>
+              <w:spacing w:lineRule="auto" w:line="240" w:before="0" w:after="0"/>
+              <w:jc w:val="left"/>
+              <w:rPr>
+                <w:rFonts w:ascii="Liberation Mono" w:hAnsi="Liberation Mono" w:eastAsia="Calibri" w:cs=""/>
+                <w:kern w:val="0"/>
+                <w:sz w:val="21"/>
+                <w:szCs w:val="21"/>
+                <w:lang w:val="en-US" w:eastAsia="en-US" w:bidi="ar-SA"/>
+              </w:rPr>
+            </w:pPr>
+            <w:r>
+              <w:rPr>
+                <w:rFonts w:eastAsia="Calibri" w:cs="" w:ascii="Liberation Mono" w:hAnsi="Liberation Mono"/>
+                <w:kern w:val="0"/>
+                <w:sz w:val="21"/>
+                <w:szCs w:val="21"/>
+                <w:lang w:val="en-US" w:eastAsia="en-US" w:bidi="ar-SA"/>
+              </w:rPr>
+              <w:t>Boolean</w:t>
+            </w:r>
+          </w:p>
+          <w:p>
+            <w:pPr>
+              <w:pStyle w:val="Normal"/>
+              <w:widowControl w:val="false"/>
+              <w:suppressAutoHyphens w:val="true"/>
+              <w:spacing w:lineRule="auto" w:line="240" w:before="0" w:after="0"/>
+              <w:jc w:val="left"/>
+              <w:rPr>
+                <w:rFonts w:ascii="Liberation Mono" w:hAnsi="Liberation Mono" w:eastAsia="Calibri" w:cs=""/>
+                <w:kern w:val="0"/>
+                <w:sz w:val="21"/>
+                <w:szCs w:val="21"/>
+                <w:lang w:val="en-US" w:eastAsia="en-US" w:bidi="ar-SA"/>
+              </w:rPr>
+            </w:pPr>
+            <w:r>
+              <w:rPr>
+                <w:rFonts w:eastAsia="Calibri" w:cs="" w:ascii="Liberation Mono" w:hAnsi="Liberation Mono"/>
+                <w:kern w:val="0"/>
+                <w:sz w:val="21"/>
+                <w:szCs w:val="21"/>
+                <w:lang w:val="en-US" w:eastAsia="en-US" w:bidi="ar-SA"/>
+              </w:rPr>
+              <w:t>Object</w:t>
+            </w:r>
+          </w:p>
+          <w:p>
+            <w:pPr>
+              <w:pStyle w:val="Normal"/>
+              <w:widowControl w:val="false"/>
+              <w:suppressAutoHyphens w:val="true"/>
+              <w:spacing w:lineRule="auto" w:line="240" w:before="0" w:after="0"/>
+              <w:jc w:val="left"/>
+              <w:rPr>
+                <w:rFonts w:ascii="Liberation Mono" w:hAnsi="Liberation Mono" w:eastAsia="Calibri" w:cs=""/>
+                <w:kern w:val="0"/>
+                <w:sz w:val="21"/>
+                <w:szCs w:val="21"/>
+                <w:lang w:val="en-US" w:eastAsia="en-US" w:bidi="ar-SA"/>
+              </w:rPr>
+            </w:pPr>
+            <w:r>
+              <w:rPr>
+                <w:rFonts w:eastAsia="Calibri" w:cs="" w:ascii="Liberation Mono" w:hAnsi="Liberation Mono"/>
+                <w:kern w:val="0"/>
+                <w:sz w:val="21"/>
+                <w:szCs w:val="21"/>
+                <w:lang w:val="en-US" w:eastAsia="en-US" w:bidi="ar-SA"/>
+              </w:rPr>
+              <w:t>String</w:t>
+            </w:r>
+          </w:p>
+          <w:p>
+            <w:pPr>
+              <w:pStyle w:val="Normal"/>
+              <w:widowControl w:val="false"/>
+              <w:suppressAutoHyphens w:val="true"/>
+              <w:spacing w:lineRule="auto" w:line="240" w:before="0" w:after="0"/>
+              <w:jc w:val="left"/>
+              <w:rPr>
+                <w:rFonts w:ascii="Liberation Mono" w:hAnsi="Liberation Mono" w:eastAsia="Calibri" w:cs=""/>
+                <w:kern w:val="0"/>
+                <w:sz w:val="21"/>
+                <w:szCs w:val="21"/>
+                <w:lang w:val="en-US" w:eastAsia="en-US" w:bidi="ar-SA"/>
+              </w:rPr>
+            </w:pPr>
+            <w:r>
+              <w:rPr>
+                <w:rFonts w:eastAsia="Calibri" w:cs="" w:ascii="Liberation Mono" w:hAnsi="Liberation Mono"/>
+                <w:kern w:val="0"/>
+                <w:sz w:val="21"/>
+                <w:szCs w:val="21"/>
+                <w:lang w:val="en-US" w:eastAsia="en-US" w:bidi="ar-SA"/>
+              </w:rPr>
+              <w:t>Symbol</w:t>
+            </w:r>
+          </w:p>
+          <w:p>
+            <w:pPr>
+              <w:pStyle w:val="Normal"/>
+              <w:widowControl w:val="false"/>
+              <w:suppressAutoHyphens w:val="true"/>
+              <w:spacing w:lineRule="auto" w:line="240" w:before="0" w:after="0"/>
+              <w:jc w:val="left"/>
+              <w:rPr>
+                <w:rFonts w:ascii="Liberation Mono" w:hAnsi="Liberation Mono" w:eastAsia="Calibri" w:cs=""/>
+                <w:kern w:val="0"/>
+                <w:sz w:val="21"/>
+                <w:szCs w:val="21"/>
+                <w:lang w:val="en-US" w:eastAsia="en-US" w:bidi="ar-SA"/>
+              </w:rPr>
+            </w:pPr>
+            <w:r>
+              <w:rPr>
+                <w:rFonts w:eastAsia="Calibri" w:cs="" w:ascii="Liberation Mono" w:hAnsi="Liberation Mono"/>
+                <w:kern w:val="0"/>
+                <w:sz w:val="21"/>
+                <w:szCs w:val="21"/>
+                <w:lang w:val="en-US" w:eastAsia="en-US" w:bidi="ar-SA"/>
+              </w:rPr>
+              <w:t>Number</w:t>
             </w:r>
           </w:p>
         </w:tc>
@@ -849,6 +1155,16 @@
               </w:rPr>
               <w:t>4.</w:t>
             </w:r>
+            <w:r>
+              <w:rPr>
+                <w:rFonts w:eastAsia="Calibri" w:cs="" w:ascii="Liberation Mono" w:hAnsi="Liberation Mono"/>
+                <w:kern w:val="0"/>
+                <w:sz w:val="21"/>
+                <w:szCs w:val="21"/>
+                <w:lang w:val="en-US" w:eastAsia="en-US" w:bidi="ar-SA"/>
+              </w:rPr>
+              <w:t xml:space="preserve"> What is the difference between undefined and not defined?</w:t>
+            </w:r>
           </w:p>
         </w:tc>
         <w:tc>
@@ -879,6 +1195,237 @@
                 <w:szCs w:val="21"/>
                 <w:lang w:val="en-US" w:eastAsia="en-US" w:bidi="ar-SA"/>
               </w:rPr>
+              <w:t>Ans. Consider below example</w:t>
+            </w:r>
+          </w:p>
+          <w:p>
+            <w:pPr>
+              <w:pStyle w:val="Normal"/>
+              <w:widowControl w:val="false"/>
+              <w:suppressAutoHyphens w:val="true"/>
+              <w:spacing w:lineRule="auto" w:line="240" w:before="0" w:after="0"/>
+              <w:jc w:val="left"/>
+              <w:rPr>
+                <w:rFonts w:ascii="Liberation Mono" w:hAnsi="Liberation Mono" w:eastAsia="Calibri" w:cs=""/>
+                <w:kern w:val="0"/>
+                <w:sz w:val="21"/>
+                <w:szCs w:val="21"/>
+                <w:lang w:val="en-US" w:eastAsia="en-US" w:bidi="ar-SA"/>
+              </w:rPr>
+            </w:pPr>
+            <w:r>
+              <w:rPr>
+                <w:rFonts w:eastAsia="Calibri" w:cs="" w:ascii="Liberation Mono" w:hAnsi="Liberation Mono"/>
+                <w:kern w:val="0"/>
+                <w:sz w:val="21"/>
+                <w:szCs w:val="21"/>
+                <w:lang w:val="en-US" w:eastAsia="en-US" w:bidi="ar-SA"/>
+              </w:rPr>
+            </w:r>
+          </w:p>
+          <w:p>
+            <w:pPr>
+              <w:pStyle w:val="Normal"/>
+              <w:widowControl w:val="false"/>
+              <w:suppressAutoHyphens w:val="true"/>
+              <w:spacing w:lineRule="auto" w:line="240" w:before="0" w:after="0"/>
+              <w:jc w:val="left"/>
+              <w:rPr>
+                <w:rFonts w:ascii="Liberation Mono" w:hAnsi="Liberation Mono" w:eastAsia="Calibri" w:cs=""/>
+                <w:kern w:val="0"/>
+                <w:sz w:val="21"/>
+                <w:szCs w:val="21"/>
+                <w:lang w:val="en-US" w:eastAsia="en-US" w:bidi="ar-SA"/>
+              </w:rPr>
+            </w:pPr>
+            <w:r>
+              <w:rPr>
+                <w:rFonts w:eastAsia="Calibri" w:cs="" w:ascii="Liberation Mono" w:hAnsi="Liberation Mono"/>
+                <w:kern w:val="0"/>
+                <w:sz w:val="21"/>
+                <w:szCs w:val="21"/>
+                <w:lang w:val="en-US" w:eastAsia="en-US" w:bidi="ar-SA"/>
+              </w:rPr>
+              <w:t>var x;</w:t>
+            </w:r>
+          </w:p>
+          <w:p>
+            <w:pPr>
+              <w:pStyle w:val="Normal"/>
+              <w:widowControl w:val="false"/>
+              <w:suppressAutoHyphens w:val="true"/>
+              <w:spacing w:lineRule="auto" w:line="240" w:before="0" w:after="0"/>
+              <w:jc w:val="left"/>
+              <w:rPr>
+                <w:rFonts w:ascii="Liberation Mono" w:hAnsi="Liberation Mono" w:eastAsia="Calibri" w:cs=""/>
+                <w:kern w:val="0"/>
+                <w:sz w:val="21"/>
+                <w:szCs w:val="21"/>
+                <w:lang w:val="en-US" w:eastAsia="en-US" w:bidi="ar-SA"/>
+              </w:rPr>
+            </w:pPr>
+            <w:r>
+              <w:rPr>
+                <w:rFonts w:eastAsia="Calibri" w:cs="" w:ascii="Liberation Mono" w:hAnsi="Liberation Mono"/>
+                <w:kern w:val="0"/>
+                <w:sz w:val="21"/>
+                <w:szCs w:val="21"/>
+                <w:lang w:val="en-US" w:eastAsia="en-US" w:bidi="ar-SA"/>
+              </w:rPr>
+              <w:t>console.log(x);</w:t>
+            </w:r>
+          </w:p>
+          <w:p>
+            <w:pPr>
+              <w:pStyle w:val="Normal"/>
+              <w:widowControl w:val="false"/>
+              <w:suppressAutoHyphens w:val="true"/>
+              <w:spacing w:lineRule="auto" w:line="240" w:before="0" w:after="0"/>
+              <w:jc w:val="left"/>
+              <w:rPr>
+                <w:rFonts w:ascii="Liberation Mono" w:hAnsi="Liberation Mono" w:eastAsia="Calibri" w:cs=""/>
+                <w:kern w:val="0"/>
+                <w:sz w:val="21"/>
+                <w:szCs w:val="21"/>
+                <w:lang w:val="en-US" w:eastAsia="en-US" w:bidi="ar-SA"/>
+              </w:rPr>
+            </w:pPr>
+            <w:r>
+              <w:rPr>
+                <w:rFonts w:eastAsia="Calibri" w:cs="" w:ascii="Liberation Mono" w:hAnsi="Liberation Mono"/>
+                <w:kern w:val="0"/>
+                <w:sz w:val="21"/>
+                <w:szCs w:val="21"/>
+                <w:lang w:val="en-US" w:eastAsia="en-US" w:bidi="ar-SA"/>
+              </w:rPr>
+            </w:r>
+          </w:p>
+          <w:p>
+            <w:pPr>
+              <w:pStyle w:val="Normal"/>
+              <w:widowControl w:val="false"/>
+              <w:suppressAutoHyphens w:val="true"/>
+              <w:spacing w:lineRule="auto" w:line="240" w:before="0" w:after="0"/>
+              <w:jc w:val="left"/>
+              <w:rPr>
+                <w:rFonts w:ascii="Liberation Mono" w:hAnsi="Liberation Mono" w:eastAsia="Calibri" w:cs=""/>
+                <w:kern w:val="0"/>
+                <w:sz w:val="21"/>
+                <w:szCs w:val="21"/>
+                <w:lang w:val="en-US" w:eastAsia="en-US" w:bidi="ar-SA"/>
+              </w:rPr>
+            </w:pPr>
+            <w:r>
+              <w:rPr>
+                <w:rFonts w:eastAsia="Calibri" w:cs="" w:ascii="Liberation Mono" w:hAnsi="Liberation Mono"/>
+                <w:kern w:val="0"/>
+                <w:sz w:val="21"/>
+                <w:szCs w:val="21"/>
+                <w:lang w:val="en-US" w:eastAsia="en-US" w:bidi="ar-SA"/>
+              </w:rPr>
+              <w:t>Now in the console, we will get a message x is ‘undefined’ which means the variable is declared and memory is created but the value is not assigned to it.</w:t>
+            </w:r>
+          </w:p>
+          <w:p>
+            <w:pPr>
+              <w:pStyle w:val="Normal"/>
+              <w:widowControl w:val="false"/>
+              <w:suppressAutoHyphens w:val="true"/>
+              <w:spacing w:lineRule="auto" w:line="240" w:before="0" w:after="0"/>
+              <w:jc w:val="left"/>
+              <w:rPr>
+                <w:rFonts w:ascii="Liberation Mono" w:hAnsi="Liberation Mono" w:eastAsia="Calibri" w:cs=""/>
+                <w:kern w:val="0"/>
+                <w:sz w:val="21"/>
+                <w:szCs w:val="21"/>
+                <w:lang w:val="en-US" w:eastAsia="en-US" w:bidi="ar-SA"/>
+              </w:rPr>
+            </w:pPr>
+            <w:r>
+              <w:rPr>
+                <w:rFonts w:eastAsia="Calibri" w:cs="" w:ascii="Liberation Mono" w:hAnsi="Liberation Mono"/>
+                <w:kern w:val="0"/>
+                <w:sz w:val="21"/>
+                <w:szCs w:val="21"/>
+                <w:lang w:val="en-US" w:eastAsia="en-US" w:bidi="ar-SA"/>
+              </w:rPr>
+            </w:r>
+          </w:p>
+          <w:p>
+            <w:pPr>
+              <w:pStyle w:val="Normal"/>
+              <w:widowControl w:val="false"/>
+              <w:suppressAutoHyphens w:val="true"/>
+              <w:spacing w:lineRule="auto" w:line="240" w:before="0" w:after="0"/>
+              <w:jc w:val="left"/>
+              <w:rPr>
+                <w:rFonts w:ascii="Liberation Mono" w:hAnsi="Liberation Mono" w:eastAsia="Calibri" w:cs=""/>
+                <w:kern w:val="0"/>
+                <w:sz w:val="21"/>
+                <w:szCs w:val="21"/>
+                <w:lang w:val="en-US" w:eastAsia="en-US" w:bidi="ar-SA"/>
+              </w:rPr>
+            </w:pPr>
+            <w:r>
+              <w:rPr>
+                <w:rFonts w:eastAsia="Calibri" w:cs="" w:ascii="Liberation Mono" w:hAnsi="Liberation Mono"/>
+                <w:kern w:val="0"/>
+                <w:sz w:val="21"/>
+                <w:szCs w:val="21"/>
+                <w:lang w:val="en-US" w:eastAsia="en-US" w:bidi="ar-SA"/>
+              </w:rPr>
+              <w:t>Console.log(y);</w:t>
+            </w:r>
+          </w:p>
+          <w:p>
+            <w:pPr>
+              <w:pStyle w:val="Normal"/>
+              <w:widowControl w:val="false"/>
+              <w:suppressAutoHyphens w:val="true"/>
+              <w:spacing w:lineRule="auto" w:line="240" w:before="0" w:after="0"/>
+              <w:jc w:val="left"/>
+              <w:rPr>
+                <w:rFonts w:ascii="Liberation Mono" w:hAnsi="Liberation Mono" w:eastAsia="Calibri" w:cs=""/>
+                <w:kern w:val="0"/>
+                <w:sz w:val="21"/>
+                <w:szCs w:val="21"/>
+                <w:lang w:val="en-US" w:eastAsia="en-US" w:bidi="ar-SA"/>
+              </w:rPr>
+            </w:pPr>
+            <w:r>
+              <w:rPr>
+                <w:rFonts w:eastAsia="Calibri" w:cs="" w:ascii="Liberation Mono" w:hAnsi="Liberation Mono"/>
+                <w:kern w:val="0"/>
+                <w:sz w:val="21"/>
+                <w:szCs w:val="21"/>
+                <w:lang w:val="en-US" w:eastAsia="en-US" w:bidi="ar-SA"/>
+              </w:rPr>
+            </w:r>
+          </w:p>
+          <w:p>
+            <w:pPr>
+              <w:pStyle w:val="Normal"/>
+              <w:widowControl w:val="false"/>
+              <w:suppressAutoHyphens w:val="true"/>
+              <w:spacing w:lineRule="auto" w:line="240" w:before="0" w:after="0"/>
+              <w:jc w:val="left"/>
+              <w:rPr>
+                <w:rFonts w:ascii="Liberation Mono" w:hAnsi="Liberation Mono" w:eastAsia="Calibri" w:cs=""/>
+                <w:kern w:val="0"/>
+                <w:sz w:val="21"/>
+                <w:szCs w:val="21"/>
+                <w:lang w:val="en-US" w:eastAsia="en-US" w:bidi="ar-SA"/>
+              </w:rPr>
+            </w:pPr>
+            <w:r>
+              <w:rPr>
+                <w:rFonts w:eastAsia="Calibri" w:cs="" w:ascii="Liberation Mono" w:hAnsi="Liberation Mono"/>
+                <w:kern w:val="0"/>
+                <w:sz w:val="21"/>
+                <w:szCs w:val="21"/>
+                <w:lang w:val="en-US" w:eastAsia="en-US" w:bidi="ar-SA"/>
+              </w:rPr>
+              <w:t>In this case, you will get a message like ‘not defined’ because the variable y is not created, and memory is not allocated for it and we try to reference the variable.</w:t>
             </w:r>
           </w:p>
         </w:tc>
@@ -913,7 +1460,17 @@
                 <w:szCs w:val="21"/>
                 <w:lang w:val="en-US" w:eastAsia="en-US" w:bidi="ar-SA"/>
               </w:rPr>
-              <w:t>5.</w:t>
+              <w:t xml:space="preserve">5. </w:t>
+            </w:r>
+            <w:r>
+              <w:rPr>
+                <w:rFonts w:eastAsia="Calibri" w:cs="" w:ascii="Liberation Mono" w:hAnsi="Liberation Mono"/>
+                <w:kern w:val="0"/>
+                <w:sz w:val="21"/>
+                <w:szCs w:val="21"/>
+                <w:lang w:val="en-US" w:eastAsia="en-US" w:bidi="ar-SA"/>
+              </w:rPr>
+              <w:t>What is the use of typeof operator?</w:t>
             </w:r>
           </w:p>
         </w:tc>
@@ -945,6 +1502,263 @@
                 <w:szCs w:val="21"/>
                 <w:lang w:val="en-US" w:eastAsia="en-US" w:bidi="ar-SA"/>
               </w:rPr>
+              <w:t>Ans. The typeof is a unary operator which means it takes a single operand in a statement or expression, it is used to check the data type of its operand in the form of a string for example if we check the variable which is undefined then the typeof will return values as “undefined.”</w:t>
+            </w:r>
+          </w:p>
+          <w:p>
+            <w:pPr>
+              <w:pStyle w:val="Normal"/>
+              <w:widowControl w:val="false"/>
+              <w:suppressAutoHyphens w:val="true"/>
+              <w:spacing w:lineRule="auto" w:line="240" w:before="0" w:after="0"/>
+              <w:jc w:val="left"/>
+              <w:rPr>
+                <w:rFonts w:ascii="Liberation Mono" w:hAnsi="Liberation Mono" w:eastAsia="Calibri" w:cs=""/>
+                <w:kern w:val="0"/>
+                <w:sz w:val="21"/>
+                <w:szCs w:val="21"/>
+                <w:lang w:val="en-US" w:eastAsia="en-US" w:bidi="ar-SA"/>
+              </w:rPr>
+            </w:pPr>
+            <w:r>
+              <w:rPr>
+                <w:rFonts w:eastAsia="Calibri" w:cs="" w:ascii="Liberation Mono" w:hAnsi="Liberation Mono"/>
+                <w:kern w:val="0"/>
+                <w:sz w:val="21"/>
+                <w:szCs w:val="21"/>
+                <w:lang w:val="en-US" w:eastAsia="en-US" w:bidi="ar-SA"/>
+              </w:rPr>
+            </w:r>
+          </w:p>
+          <w:p>
+            <w:pPr>
+              <w:pStyle w:val="Normal"/>
+              <w:widowControl w:val="false"/>
+              <w:suppressAutoHyphens w:val="true"/>
+              <w:spacing w:lineRule="auto" w:line="240" w:before="0" w:after="0"/>
+              <w:jc w:val="left"/>
+              <w:rPr>
+                <w:rFonts w:ascii="Liberation Mono" w:hAnsi="Liberation Mono" w:eastAsia="Calibri" w:cs=""/>
+                <w:kern w:val="0"/>
+                <w:sz w:val="21"/>
+                <w:szCs w:val="21"/>
+                <w:lang w:val="en-US" w:eastAsia="en-US" w:bidi="ar-SA"/>
+              </w:rPr>
+            </w:pPr>
+            <w:r>
+              <w:rPr>
+                <w:rFonts w:eastAsia="Calibri" w:cs="" w:ascii="Liberation Mono" w:hAnsi="Liberation Mono"/>
+                <w:kern w:val="0"/>
+                <w:sz w:val="21"/>
+                <w:szCs w:val="21"/>
+                <w:lang w:val="en-US" w:eastAsia="en-US" w:bidi="ar-SA"/>
+              </w:rPr>
+              <w:t>var x=10;</w:t>
+            </w:r>
+          </w:p>
+          <w:p>
+            <w:pPr>
+              <w:pStyle w:val="Normal"/>
+              <w:widowControl w:val="false"/>
+              <w:suppressAutoHyphens w:val="true"/>
+              <w:spacing w:lineRule="auto" w:line="240" w:before="0" w:after="0"/>
+              <w:jc w:val="left"/>
+              <w:rPr>
+                <w:rFonts w:ascii="Liberation Mono" w:hAnsi="Liberation Mono" w:eastAsia="Calibri" w:cs=""/>
+                <w:kern w:val="0"/>
+                <w:sz w:val="21"/>
+                <w:szCs w:val="21"/>
+                <w:lang w:val="en-US" w:eastAsia="en-US" w:bidi="ar-SA"/>
+              </w:rPr>
+            </w:pPr>
+            <w:r>
+              <w:rPr>
+                <w:rFonts w:eastAsia="Calibri" w:cs="" w:ascii="Liberation Mono" w:hAnsi="Liberation Mono"/>
+                <w:kern w:val="0"/>
+                <w:sz w:val="21"/>
+                <w:szCs w:val="21"/>
+                <w:lang w:val="en-US" w:eastAsia="en-US" w:bidi="ar-SA"/>
+              </w:rPr>
+              <w:t>console.log(typeof (x));</w:t>
+            </w:r>
+          </w:p>
+          <w:p>
+            <w:pPr>
+              <w:pStyle w:val="Normal"/>
+              <w:widowControl w:val="false"/>
+              <w:suppressAutoHyphens w:val="true"/>
+              <w:spacing w:lineRule="auto" w:line="240" w:before="0" w:after="0"/>
+              <w:jc w:val="left"/>
+              <w:rPr>
+                <w:rFonts w:ascii="Liberation Mono" w:hAnsi="Liberation Mono" w:eastAsia="Calibri" w:cs=""/>
+                <w:kern w:val="0"/>
+                <w:sz w:val="21"/>
+                <w:szCs w:val="21"/>
+                <w:lang w:val="en-US" w:eastAsia="en-US" w:bidi="ar-SA"/>
+              </w:rPr>
+            </w:pPr>
+            <w:r>
+              <w:rPr>
+                <w:rFonts w:eastAsia="Calibri" w:cs="" w:ascii="Liberation Mono" w:hAnsi="Liberation Mono"/>
+                <w:kern w:val="0"/>
+                <w:sz w:val="21"/>
+                <w:szCs w:val="21"/>
+                <w:lang w:val="en-US" w:eastAsia="en-US" w:bidi="ar-SA"/>
+              </w:rPr>
+            </w:r>
+          </w:p>
+          <w:p>
+            <w:pPr>
+              <w:pStyle w:val="Normal"/>
+              <w:widowControl w:val="false"/>
+              <w:suppressAutoHyphens w:val="true"/>
+              <w:spacing w:lineRule="auto" w:line="240" w:before="0" w:after="0"/>
+              <w:jc w:val="left"/>
+              <w:rPr>
+                <w:rFonts w:ascii="Liberation Mono" w:hAnsi="Liberation Mono" w:eastAsia="Calibri" w:cs=""/>
+                <w:kern w:val="0"/>
+                <w:sz w:val="21"/>
+                <w:szCs w:val="21"/>
+                <w:lang w:val="en-US" w:eastAsia="en-US" w:bidi="ar-SA"/>
+              </w:rPr>
+            </w:pPr>
+            <w:r>
+              <w:rPr>
+                <w:rFonts w:eastAsia="Calibri" w:cs="" w:ascii="Liberation Mono" w:hAnsi="Liberation Mono"/>
+                <w:kern w:val="0"/>
+                <w:sz w:val="21"/>
+                <w:szCs w:val="21"/>
+                <w:lang w:val="en-US" w:eastAsia="en-US" w:bidi="ar-SA"/>
+              </w:rPr>
+              <w:t>It will print the number in the console</w:t>
+            </w:r>
+          </w:p>
+          <w:p>
+            <w:pPr>
+              <w:pStyle w:val="Normal"/>
+              <w:widowControl w:val="false"/>
+              <w:suppressAutoHyphens w:val="true"/>
+              <w:spacing w:lineRule="auto" w:line="240" w:before="0" w:after="0"/>
+              <w:jc w:val="left"/>
+              <w:rPr>
+                <w:rFonts w:ascii="Liberation Mono" w:hAnsi="Liberation Mono" w:eastAsia="Calibri" w:cs=""/>
+                <w:kern w:val="0"/>
+                <w:sz w:val="21"/>
+                <w:szCs w:val="21"/>
+                <w:lang w:val="en-US" w:eastAsia="en-US" w:bidi="ar-SA"/>
+              </w:rPr>
+            </w:pPr>
+            <w:r>
+              <w:rPr>
+                <w:rFonts w:eastAsia="Calibri" w:cs="" w:ascii="Liberation Mono" w:hAnsi="Liberation Mono"/>
+                <w:kern w:val="0"/>
+                <w:sz w:val="21"/>
+                <w:szCs w:val="21"/>
+                <w:lang w:val="en-US" w:eastAsia="en-US" w:bidi="ar-SA"/>
+              </w:rPr>
+            </w:r>
+          </w:p>
+          <w:p>
+            <w:pPr>
+              <w:pStyle w:val="Normal"/>
+              <w:widowControl w:val="false"/>
+              <w:suppressAutoHyphens w:val="true"/>
+              <w:spacing w:lineRule="auto" w:line="240" w:before="0" w:after="0"/>
+              <w:jc w:val="left"/>
+              <w:rPr>
+                <w:rFonts w:ascii="Liberation Mono" w:hAnsi="Liberation Mono" w:eastAsia="Calibri" w:cs=""/>
+                <w:kern w:val="0"/>
+                <w:sz w:val="21"/>
+                <w:szCs w:val="21"/>
+                <w:lang w:val="en-US" w:eastAsia="en-US" w:bidi="ar-SA"/>
+              </w:rPr>
+            </w:pPr>
+            <w:r>
+              <w:rPr>
+                <w:rFonts w:eastAsia="Calibri" w:cs="" w:ascii="Liberation Mono" w:hAnsi="Liberation Mono"/>
+                <w:kern w:val="0"/>
+                <w:sz w:val="21"/>
+                <w:szCs w:val="21"/>
+                <w:lang w:val="en-US" w:eastAsia="en-US" w:bidi="ar-SA"/>
+              </w:rPr>
+              <w:t>var x = 10;</w:t>
+            </w:r>
+          </w:p>
+          <w:p>
+            <w:pPr>
+              <w:pStyle w:val="Normal"/>
+              <w:widowControl w:val="false"/>
+              <w:suppressAutoHyphens w:val="true"/>
+              <w:spacing w:lineRule="auto" w:line="240" w:before="0" w:after="0"/>
+              <w:jc w:val="left"/>
+              <w:rPr>
+                <w:rFonts w:ascii="Liberation Mono" w:hAnsi="Liberation Mono" w:eastAsia="Calibri" w:cs=""/>
+                <w:kern w:val="0"/>
+                <w:sz w:val="21"/>
+                <w:szCs w:val="21"/>
+                <w:lang w:val="en-US" w:eastAsia="en-US" w:bidi="ar-SA"/>
+              </w:rPr>
+            </w:pPr>
+            <w:r>
+              <w:rPr>
+                <w:rFonts w:eastAsia="Calibri" w:cs="" w:ascii="Liberation Mono" w:hAnsi="Liberation Mono"/>
+                <w:kern w:val="0"/>
+                <w:sz w:val="21"/>
+                <w:szCs w:val="21"/>
+                <w:lang w:val="en-US" w:eastAsia="en-US" w:bidi="ar-SA"/>
+              </w:rPr>
+              <w:t>console.log(typeof(x) == ‘number’);</w:t>
+            </w:r>
+          </w:p>
+          <w:p>
+            <w:pPr>
+              <w:pStyle w:val="Normal"/>
+              <w:widowControl w:val="false"/>
+              <w:suppressAutoHyphens w:val="true"/>
+              <w:spacing w:lineRule="auto" w:line="240" w:before="0" w:after="0"/>
+              <w:jc w:val="left"/>
+              <w:rPr>
+                <w:rFonts w:ascii="Liberation Mono" w:hAnsi="Liberation Mono" w:eastAsia="Calibri" w:cs=""/>
+                <w:kern w:val="0"/>
+                <w:sz w:val="21"/>
+                <w:szCs w:val="21"/>
+                <w:lang w:val="en-US" w:eastAsia="en-US" w:bidi="ar-SA"/>
+              </w:rPr>
+            </w:pPr>
+            <w:r>
+              <w:rPr>
+                <w:rFonts w:eastAsia="Calibri" w:cs="" w:ascii="Liberation Mono" w:hAnsi="Liberation Mono"/>
+                <w:kern w:val="0"/>
+                <w:sz w:val="21"/>
+                <w:szCs w:val="21"/>
+                <w:lang w:val="en-US" w:eastAsia="en-US" w:bidi="ar-SA"/>
+              </w:rPr>
+            </w:r>
+          </w:p>
+          <w:p>
+            <w:pPr>
+              <w:pStyle w:val="Normal"/>
+              <w:widowControl w:val="false"/>
+              <w:suppressAutoHyphens w:val="true"/>
+              <w:spacing w:lineRule="auto" w:line="240" w:before="0" w:after="0"/>
+              <w:jc w:val="left"/>
+              <w:rPr>
+                <w:rFonts w:ascii="Liberation Mono" w:hAnsi="Liberation Mono" w:eastAsia="Calibri" w:cs=""/>
+                <w:kern w:val="0"/>
+                <w:sz w:val="21"/>
+                <w:szCs w:val="21"/>
+                <w:lang w:val="en-US" w:eastAsia="en-US" w:bidi="ar-SA"/>
+              </w:rPr>
+            </w:pPr>
+            <w:r>
+              <w:rPr>
+                <w:rFonts w:eastAsia="Calibri" w:cs="" w:ascii="Liberation Mono" w:hAnsi="Liberation Mono"/>
+                <w:kern w:val="0"/>
+                <w:sz w:val="21"/>
+                <w:szCs w:val="21"/>
+                <w:lang w:val="en-US" w:eastAsia="en-US" w:bidi="ar-SA"/>
+              </w:rPr>
+              <w:t>From the above code if the typeof x is a number, so from the expression it will print true in the console.</w:t>
             </w:r>
           </w:p>
         </w:tc>
@@ -979,7 +1793,17 @@
                 <w:szCs w:val="21"/>
                 <w:lang w:val="en-US" w:eastAsia="en-US" w:bidi="ar-SA"/>
               </w:rPr>
-              <w:t>6.</w:t>
+              <w:t xml:space="preserve">6. </w:t>
+            </w:r>
+            <w:r>
+              <w:rPr>
+                <w:rFonts w:eastAsia="Calibri" w:cs="" w:ascii="Liberation Mono" w:hAnsi="Liberation Mono"/>
+                <w:kern w:val="0"/>
+                <w:sz w:val="21"/>
+                <w:szCs w:val="21"/>
+                <w:lang w:val="en-US" w:eastAsia="en-US" w:bidi="ar-SA"/>
+              </w:rPr>
+              <w:t>What is the instanceof operator?</w:t>
             </w:r>
           </w:p>
         </w:tc>
@@ -1011,6 +1835,315 @@
                 <w:szCs w:val="21"/>
                 <w:lang w:val="en-US" w:eastAsia="en-US" w:bidi="ar-SA"/>
               </w:rPr>
+              <w:t>Ans. instanceof operator checks whether the object is an instance of a class or not.</w:t>
+            </w:r>
+          </w:p>
+          <w:p>
+            <w:pPr>
+              <w:pStyle w:val="Normal"/>
+              <w:widowControl w:val="false"/>
+              <w:suppressAutoHyphens w:val="true"/>
+              <w:spacing w:lineRule="auto" w:line="240" w:before="0" w:after="0"/>
+              <w:jc w:val="left"/>
+              <w:rPr>
+                <w:rFonts w:ascii="Liberation Mono" w:hAnsi="Liberation Mono" w:eastAsia="Calibri" w:cs=""/>
+                <w:kern w:val="0"/>
+                <w:sz w:val="21"/>
+                <w:szCs w:val="21"/>
+                <w:lang w:val="en-US" w:eastAsia="en-US" w:bidi="ar-SA"/>
+              </w:rPr>
+            </w:pPr>
+            <w:r>
+              <w:rPr>
+                <w:rFonts w:eastAsia="Calibri" w:cs="" w:ascii="Liberation Mono" w:hAnsi="Liberation Mono"/>
+                <w:kern w:val="0"/>
+                <w:sz w:val="21"/>
+                <w:szCs w:val="21"/>
+                <w:lang w:val="en-US" w:eastAsia="en-US" w:bidi="ar-SA"/>
+              </w:rPr>
+            </w:r>
+          </w:p>
+          <w:p>
+            <w:pPr>
+              <w:pStyle w:val="Normal"/>
+              <w:widowControl w:val="false"/>
+              <w:suppressAutoHyphens w:val="true"/>
+              <w:spacing w:lineRule="auto" w:line="240" w:before="0" w:after="0"/>
+              <w:jc w:val="left"/>
+              <w:rPr>
+                <w:rFonts w:ascii="Liberation Mono" w:hAnsi="Liberation Mono" w:eastAsia="Calibri" w:cs=""/>
+                <w:kern w:val="0"/>
+                <w:sz w:val="21"/>
+                <w:szCs w:val="21"/>
+                <w:lang w:val="en-US" w:eastAsia="en-US" w:bidi="ar-SA"/>
+              </w:rPr>
+            </w:pPr>
+            <w:r>
+              <w:rPr>
+                <w:rFonts w:eastAsia="Calibri" w:cs="" w:ascii="Liberation Mono" w:hAnsi="Liberation Mono"/>
+                <w:kern w:val="0"/>
+                <w:sz w:val="21"/>
+                <w:szCs w:val="21"/>
+                <w:lang w:val="en-US" w:eastAsia="en-US" w:bidi="ar-SA"/>
+              </w:rPr>
+              <w:t>Function Country(name) {this.name = name};</w:t>
+            </w:r>
+          </w:p>
+          <w:p>
+            <w:pPr>
+              <w:pStyle w:val="Normal"/>
+              <w:widowControl w:val="false"/>
+              <w:suppressAutoHyphens w:val="true"/>
+              <w:spacing w:lineRule="auto" w:line="240" w:before="0" w:after="0"/>
+              <w:jc w:val="left"/>
+              <w:rPr>
+                <w:rFonts w:ascii="Liberation Mono" w:hAnsi="Liberation Mono" w:eastAsia="Calibri" w:cs=""/>
+                <w:kern w:val="0"/>
+                <w:sz w:val="21"/>
+                <w:szCs w:val="21"/>
+                <w:lang w:val="en-US" w:eastAsia="en-US" w:bidi="ar-SA"/>
+              </w:rPr>
+            </w:pPr>
+            <w:r>
+              <w:rPr>
+                <w:rFonts w:eastAsia="Calibri" w:cs="" w:ascii="Liberation Mono" w:hAnsi="Liberation Mono"/>
+                <w:kern w:val="0"/>
+                <w:sz w:val="21"/>
+                <w:szCs w:val="21"/>
+                <w:lang w:val="en-US" w:eastAsia="en-US" w:bidi="ar-SA"/>
+              </w:rPr>
+              <w:t>var country = new Country(“India”);</w:t>
+            </w:r>
+          </w:p>
+          <w:p>
+            <w:pPr>
+              <w:pStyle w:val="Normal"/>
+              <w:widowControl w:val="false"/>
+              <w:suppressAutoHyphens w:val="true"/>
+              <w:spacing w:lineRule="auto" w:line="240" w:before="0" w:after="0"/>
+              <w:jc w:val="left"/>
+              <w:rPr>
+                <w:rFonts w:ascii="Liberation Mono" w:hAnsi="Liberation Mono" w:eastAsia="Calibri" w:cs=""/>
+                <w:kern w:val="0"/>
+                <w:sz w:val="21"/>
+                <w:szCs w:val="21"/>
+                <w:lang w:val="en-US" w:eastAsia="en-US" w:bidi="ar-SA"/>
+              </w:rPr>
+            </w:pPr>
+            <w:r>
+              <w:rPr>
+                <w:rFonts w:eastAsia="Calibri" w:cs="" w:ascii="Liberation Mono" w:hAnsi="Liberation Mono"/>
+                <w:kern w:val="0"/>
+                <w:sz w:val="21"/>
+                <w:szCs w:val="21"/>
+                <w:lang w:val="en-US" w:eastAsia="en-US" w:bidi="ar-SA"/>
+              </w:rPr>
+              <w:t>console.log(country instanceof Country) // return true;</w:t>
+            </w:r>
+          </w:p>
+          <w:p>
+            <w:pPr>
+              <w:pStyle w:val="Normal"/>
+              <w:widowControl w:val="false"/>
+              <w:suppressAutoHyphens w:val="true"/>
+              <w:spacing w:lineRule="auto" w:line="240" w:before="0" w:after="0"/>
+              <w:jc w:val="left"/>
+              <w:rPr>
+                <w:rFonts w:ascii="Liberation Mono" w:hAnsi="Liberation Mono" w:eastAsia="Calibri" w:cs=""/>
+                <w:kern w:val="0"/>
+                <w:sz w:val="21"/>
+                <w:szCs w:val="21"/>
+                <w:lang w:val="en-US" w:eastAsia="en-US" w:bidi="ar-SA"/>
+              </w:rPr>
+            </w:pPr>
+            <w:r>
+              <w:rPr>
+                <w:rFonts w:eastAsia="Calibri" w:cs="" w:ascii="Liberation Mono" w:hAnsi="Liberation Mono"/>
+                <w:kern w:val="0"/>
+                <w:sz w:val="21"/>
+                <w:szCs w:val="21"/>
+                <w:lang w:val="en-US" w:eastAsia="en-US" w:bidi="ar-SA"/>
+              </w:rPr>
+            </w:r>
+          </w:p>
+          <w:p>
+            <w:pPr>
+              <w:pStyle w:val="Normal"/>
+              <w:widowControl w:val="false"/>
+              <w:suppressAutoHyphens w:val="true"/>
+              <w:spacing w:lineRule="auto" w:line="240" w:before="0" w:after="0"/>
+              <w:jc w:val="left"/>
+              <w:rPr>
+                <w:rFonts w:ascii="Liberation Mono" w:hAnsi="Liberation Mono" w:eastAsia="Calibri" w:cs=""/>
+                <w:kern w:val="0"/>
+                <w:sz w:val="21"/>
+                <w:szCs w:val="21"/>
+                <w:lang w:val="en-US" w:eastAsia="en-US" w:bidi="ar-SA"/>
+              </w:rPr>
+            </w:pPr>
+            <w:r>
+              <w:rPr>
+                <w:rFonts w:eastAsia="Calibri" w:cs="" w:ascii="Liberation Mono" w:hAnsi="Liberation Mono"/>
+                <w:kern w:val="0"/>
+                <w:sz w:val="21"/>
+                <w:szCs w:val="21"/>
+                <w:lang w:val="en-US" w:eastAsia="en-US" w:bidi="ar-SA"/>
+              </w:rPr>
+              <w:t>It will also consider inheritance.</w:t>
+            </w:r>
+          </w:p>
+          <w:p>
+            <w:pPr>
+              <w:pStyle w:val="Normal"/>
+              <w:widowControl w:val="false"/>
+              <w:suppressAutoHyphens w:val="true"/>
+              <w:spacing w:lineRule="auto" w:line="240" w:before="0" w:after="0"/>
+              <w:jc w:val="left"/>
+              <w:rPr>
+                <w:rFonts w:ascii="Liberation Mono" w:hAnsi="Liberation Mono" w:eastAsia="Calibri" w:cs=""/>
+                <w:kern w:val="0"/>
+                <w:sz w:val="21"/>
+                <w:szCs w:val="21"/>
+                <w:lang w:val="en-US" w:eastAsia="en-US" w:bidi="ar-SA"/>
+              </w:rPr>
+            </w:pPr>
+            <w:r>
+              <w:rPr>
+                <w:rFonts w:eastAsia="Calibri" w:cs="" w:ascii="Liberation Mono" w:hAnsi="Liberation Mono"/>
+                <w:kern w:val="0"/>
+                <w:sz w:val="21"/>
+                <w:szCs w:val="21"/>
+                <w:lang w:val="en-US" w:eastAsia="en-US" w:bidi="ar-SA"/>
+              </w:rPr>
+            </w:r>
+          </w:p>
+          <w:p>
+            <w:pPr>
+              <w:pStyle w:val="Normal"/>
+              <w:widowControl w:val="false"/>
+              <w:suppressAutoHyphens w:val="true"/>
+              <w:spacing w:lineRule="auto" w:line="240" w:before="0" w:after="0"/>
+              <w:jc w:val="left"/>
+              <w:rPr>
+                <w:rFonts w:ascii="Liberation Mono" w:hAnsi="Liberation Mono" w:eastAsia="Calibri" w:cs=""/>
+                <w:kern w:val="0"/>
+                <w:sz w:val="21"/>
+                <w:szCs w:val="21"/>
+                <w:lang w:val="en-US" w:eastAsia="en-US" w:bidi="ar-SA"/>
+              </w:rPr>
+            </w:pPr>
+            <w:r>
+              <w:rPr>
+                <w:rFonts w:eastAsia="Calibri" w:cs="" w:ascii="Liberation Mono" w:hAnsi="Liberation Mono"/>
+                <w:kern w:val="0"/>
+                <w:sz w:val="21"/>
+                <w:szCs w:val="21"/>
+                <w:lang w:val="en-US" w:eastAsia="en-US" w:bidi="ar-SA"/>
+              </w:rPr>
+              <w:t>Let arr = [‘apple’, ‘orange’, ‘grapes’];</w:t>
+            </w:r>
+          </w:p>
+          <w:p>
+            <w:pPr>
+              <w:pStyle w:val="Normal"/>
+              <w:widowControl w:val="false"/>
+              <w:suppressAutoHyphens w:val="true"/>
+              <w:spacing w:lineRule="auto" w:line="240" w:before="0" w:after="0"/>
+              <w:jc w:val="left"/>
+              <w:rPr>
+                <w:rFonts w:ascii="Liberation Mono" w:hAnsi="Liberation Mono" w:eastAsia="Calibri" w:cs=""/>
+                <w:kern w:val="0"/>
+                <w:sz w:val="21"/>
+                <w:szCs w:val="21"/>
+                <w:lang w:val="en-US" w:eastAsia="en-US" w:bidi="ar-SA"/>
+              </w:rPr>
+            </w:pPr>
+            <w:r>
+              <w:rPr>
+                <w:rFonts w:eastAsia="Calibri" w:cs="" w:ascii="Liberation Mono" w:hAnsi="Liberation Mono"/>
+                <w:kern w:val="0"/>
+                <w:sz w:val="21"/>
+                <w:szCs w:val="21"/>
+                <w:lang w:val="en-US" w:eastAsia="en-US" w:bidi="ar-SA"/>
+              </w:rPr>
+              <w:t>console.log(arr instanceof Array); //prints true in console</w:t>
+            </w:r>
+          </w:p>
+          <w:p>
+            <w:pPr>
+              <w:pStyle w:val="Normal"/>
+              <w:widowControl w:val="false"/>
+              <w:suppressAutoHyphens w:val="true"/>
+              <w:spacing w:lineRule="auto" w:line="240" w:before="0" w:after="0"/>
+              <w:jc w:val="left"/>
+              <w:rPr>
+                <w:rFonts w:ascii="Liberation Mono" w:hAnsi="Liberation Mono" w:eastAsia="Calibri" w:cs=""/>
+                <w:kern w:val="0"/>
+                <w:sz w:val="21"/>
+                <w:szCs w:val="21"/>
+                <w:lang w:val="en-US" w:eastAsia="en-US" w:bidi="ar-SA"/>
+              </w:rPr>
+            </w:pPr>
+            <w:r>
+              <w:rPr>
+                <w:rFonts w:eastAsia="Calibri" w:cs="" w:ascii="Liberation Mono" w:hAnsi="Liberation Mono"/>
+                <w:kern w:val="0"/>
+                <w:sz w:val="21"/>
+                <w:szCs w:val="21"/>
+                <w:lang w:val="en-US" w:eastAsia="en-US" w:bidi="ar-SA"/>
+              </w:rPr>
+              <w:t>console.log(arr instanceof Object); // prints true in console</w:t>
+            </w:r>
+          </w:p>
+          <w:p>
+            <w:pPr>
+              <w:pStyle w:val="Normal"/>
+              <w:widowControl w:val="false"/>
+              <w:suppressAutoHyphens w:val="true"/>
+              <w:spacing w:lineRule="auto" w:line="240" w:before="0" w:after="0"/>
+              <w:jc w:val="left"/>
+              <w:rPr>
+                <w:rFonts w:ascii="Liberation Mono" w:hAnsi="Liberation Mono" w:eastAsia="Calibri" w:cs=""/>
+                <w:kern w:val="0"/>
+                <w:sz w:val="21"/>
+                <w:szCs w:val="21"/>
+                <w:lang w:val="en-US" w:eastAsia="en-US" w:bidi="ar-SA"/>
+              </w:rPr>
+            </w:pPr>
+            <w:r>
+              <w:rPr>
+                <w:rFonts w:eastAsia="Calibri" w:cs="" w:ascii="Liberation Mono" w:hAnsi="Liberation Mono"/>
+                <w:kern w:val="0"/>
+                <w:sz w:val="21"/>
+                <w:szCs w:val="21"/>
+                <w:lang w:val="en-US" w:eastAsia="en-US" w:bidi="ar-SA"/>
+              </w:rPr>
+            </w:r>
+          </w:p>
+          <w:p>
+            <w:pPr>
+              <w:pStyle w:val="Normal"/>
+              <w:widowControl w:val="false"/>
+              <w:suppressAutoHyphens w:val="true"/>
+              <w:spacing w:lineRule="auto" w:line="240" w:before="0" w:after="0"/>
+              <w:jc w:val="left"/>
+              <w:rPr>
+                <w:rFonts w:ascii="Liberation Mono" w:hAnsi="Liberation Mono" w:eastAsia="Calibri" w:cs=""/>
+                <w:kern w:val="0"/>
+                <w:sz w:val="21"/>
+                <w:szCs w:val="21"/>
+                <w:lang w:val="en-US" w:eastAsia="en-US" w:bidi="ar-SA"/>
+              </w:rPr>
+            </w:pPr>
+            <w:r>
+              <w:rPr>
+                <w:rFonts w:eastAsia="Calibri" w:cs="" w:ascii="Liberation Mono" w:hAnsi="Liberation Mono"/>
+                <w:kern w:val="0"/>
+                <w:sz w:val="21"/>
+                <w:szCs w:val="21"/>
+                <w:lang w:val="en-US" w:eastAsia="en-US" w:bidi="ar-SA"/>
+              </w:rPr>
+              <w:t>arr is an array, but it also belongs to the object, because array prototypal inherits from the object.</w:t>
             </w:r>
           </w:p>
         </w:tc>
@@ -1045,7 +2178,17 @@
                 <w:szCs w:val="21"/>
                 <w:lang w:val="en-US" w:eastAsia="en-US" w:bidi="ar-SA"/>
               </w:rPr>
-              <w:t>7.</w:t>
+              <w:t xml:space="preserve">7. </w:t>
+            </w:r>
+            <w:r>
+              <w:rPr>
+                <w:rFonts w:eastAsia="Calibri" w:cs="" w:ascii="Liberation Mono" w:hAnsi="Liberation Mono"/>
+                <w:kern w:val="0"/>
+                <w:sz w:val="21"/>
+                <w:szCs w:val="21"/>
+                <w:lang w:val="en-US" w:eastAsia="en-US" w:bidi="ar-SA"/>
+              </w:rPr>
+              <w:t>What is the strict mode?</w:t>
             </w:r>
           </w:p>
         </w:tc>
@@ -1077,6 +2220,760 @@
                 <w:szCs w:val="21"/>
                 <w:lang w:val="en-US" w:eastAsia="en-US" w:bidi="ar-SA"/>
               </w:rPr>
+              <w:t>Ans. “use strict” is not a statement but a literal expression which is supported by ECMAScript version 5. This statement instructs the browser to use the strict mode, which is a safer future in JavaScript. It will remove some JavaScript silent errors.</w:t>
+            </w:r>
+          </w:p>
+          <w:p>
+            <w:pPr>
+              <w:pStyle w:val="Normal"/>
+              <w:widowControl w:val="false"/>
+              <w:suppressAutoHyphens w:val="true"/>
+              <w:spacing w:lineRule="auto" w:line="240" w:before="0" w:after="0"/>
+              <w:jc w:val="left"/>
+              <w:rPr>
+                <w:rFonts w:ascii="Liberation Mono" w:hAnsi="Liberation Mono" w:eastAsia="Calibri" w:cs=""/>
+                <w:kern w:val="0"/>
+                <w:sz w:val="21"/>
+                <w:szCs w:val="21"/>
+                <w:lang w:val="en-US" w:eastAsia="en-US" w:bidi="ar-SA"/>
+              </w:rPr>
+            </w:pPr>
+            <w:r>
+              <w:rPr>
+                <w:rFonts w:eastAsia="Calibri" w:cs="" w:ascii="Liberation Mono" w:hAnsi="Liberation Mono"/>
+                <w:kern w:val="0"/>
+                <w:sz w:val="21"/>
+                <w:szCs w:val="21"/>
+                <w:lang w:val="en-US" w:eastAsia="en-US" w:bidi="ar-SA"/>
+              </w:rPr>
+            </w:r>
+          </w:p>
+          <w:p>
+            <w:pPr>
+              <w:pStyle w:val="Normal"/>
+              <w:widowControl w:val="false"/>
+              <w:suppressAutoHyphens w:val="true"/>
+              <w:spacing w:lineRule="auto" w:line="240" w:before="0" w:after="0"/>
+              <w:jc w:val="left"/>
+              <w:rPr>
+                <w:rFonts w:ascii="Liberation Mono" w:hAnsi="Liberation Mono" w:eastAsia="Calibri" w:cs=""/>
+                <w:kern w:val="0"/>
+                <w:sz w:val="21"/>
+                <w:szCs w:val="21"/>
+                <w:lang w:val="en-US" w:eastAsia="en-US" w:bidi="ar-SA"/>
+              </w:rPr>
+            </w:pPr>
+            <w:r>
+              <w:rPr>
+                <w:rFonts w:eastAsia="Calibri" w:cs="" w:ascii="Liberation Mono" w:hAnsi="Liberation Mono"/>
+                <w:kern w:val="0"/>
+                <w:sz w:val="21"/>
+                <w:szCs w:val="21"/>
+                <w:lang w:val="en-US" w:eastAsia="en-US" w:bidi="ar-SA"/>
+              </w:rPr>
+              <w:t>The strict mode applies to the entire script or to the individual functions and it doesn’t apply to the block statements or close which is enclosed by the curly braces {}. Attempting to apply it to such contexts does not have any meaning. At multiple places such as eval code, functional code, event handler attributes, strings passed along with the setTimeout() and related functions are completely scripts, and invoking the strict mode in them works as expected to check the syntax vulnerabilities.</w:t>
+            </w:r>
+          </w:p>
+          <w:p>
+            <w:pPr>
+              <w:pStyle w:val="Normal"/>
+              <w:widowControl w:val="false"/>
+              <w:suppressAutoHyphens w:val="true"/>
+              <w:spacing w:lineRule="auto" w:line="240" w:before="0" w:after="0"/>
+              <w:jc w:val="left"/>
+              <w:rPr>
+                <w:rFonts w:ascii="Liberation Mono" w:hAnsi="Liberation Mono" w:eastAsia="Calibri" w:cs=""/>
+                <w:kern w:val="0"/>
+                <w:sz w:val="21"/>
+                <w:szCs w:val="21"/>
+                <w:lang w:val="en-US" w:eastAsia="en-US" w:bidi="ar-SA"/>
+              </w:rPr>
+            </w:pPr>
+            <w:r>
+              <w:rPr>
+                <w:rFonts w:eastAsia="Calibri" w:cs="" w:ascii="Liberation Mono" w:hAnsi="Liberation Mono"/>
+                <w:kern w:val="0"/>
+                <w:sz w:val="21"/>
+                <w:szCs w:val="21"/>
+                <w:lang w:val="en-US" w:eastAsia="en-US" w:bidi="ar-SA"/>
+              </w:rPr>
+            </w:r>
+          </w:p>
+          <w:p>
+            <w:pPr>
+              <w:pStyle w:val="Normal"/>
+              <w:widowControl w:val="false"/>
+              <w:suppressAutoHyphens w:val="true"/>
+              <w:spacing w:lineRule="auto" w:line="240" w:before="0" w:after="0"/>
+              <w:jc w:val="left"/>
+              <w:rPr>
+                <w:rFonts w:ascii="Liberation Mono" w:hAnsi="Liberation Mono" w:eastAsia="Calibri" w:cs=""/>
+                <w:kern w:val="0"/>
+                <w:sz w:val="21"/>
+                <w:szCs w:val="21"/>
+                <w:lang w:val="en-US" w:eastAsia="en-US" w:bidi="ar-SA"/>
+              </w:rPr>
+            </w:pPr>
+            <w:r>
+              <w:rPr>
+                <w:rFonts w:eastAsia="Calibri" w:cs="" w:ascii="Liberation Mono" w:hAnsi="Liberation Mono"/>
+                <w:kern w:val="0"/>
+                <w:sz w:val="21"/>
+                <w:szCs w:val="21"/>
+                <w:lang w:val="en-US" w:eastAsia="en-US" w:bidi="ar-SA"/>
+              </w:rPr>
+              <w:t>Example</w:t>
+            </w:r>
+          </w:p>
+          <w:p>
+            <w:pPr>
+              <w:pStyle w:val="Normal"/>
+              <w:widowControl w:val="false"/>
+              <w:suppressAutoHyphens w:val="true"/>
+              <w:spacing w:lineRule="auto" w:line="240" w:before="0" w:after="0"/>
+              <w:jc w:val="left"/>
+              <w:rPr>
+                <w:rFonts w:ascii="Liberation Mono" w:hAnsi="Liberation Mono" w:eastAsia="Calibri" w:cs=""/>
+                <w:kern w:val="0"/>
+                <w:sz w:val="21"/>
+                <w:szCs w:val="21"/>
+                <w:lang w:val="en-US" w:eastAsia="en-US" w:bidi="ar-SA"/>
+              </w:rPr>
+            </w:pPr>
+            <w:r>
+              <w:rPr>
+                <w:rFonts w:eastAsia="Calibri" w:cs="" w:ascii="Liberation Mono" w:hAnsi="Liberation Mono"/>
+                <w:kern w:val="0"/>
+                <w:sz w:val="21"/>
+                <w:szCs w:val="21"/>
+                <w:lang w:val="en-US" w:eastAsia="en-US" w:bidi="ar-SA"/>
+              </w:rPr>
+            </w:r>
+          </w:p>
+          <w:p>
+            <w:pPr>
+              <w:pStyle w:val="Normal"/>
+              <w:widowControl w:val="false"/>
+              <w:suppressAutoHyphens w:val="true"/>
+              <w:spacing w:lineRule="auto" w:line="240" w:before="0" w:after="0"/>
+              <w:jc w:val="left"/>
+              <w:rPr>
+                <w:rFonts w:ascii="Liberation Mono" w:hAnsi="Liberation Mono" w:eastAsia="Calibri" w:cs=""/>
+                <w:kern w:val="0"/>
+                <w:sz w:val="21"/>
+                <w:szCs w:val="21"/>
+                <w:lang w:val="en-US" w:eastAsia="en-US" w:bidi="ar-SA"/>
+              </w:rPr>
+            </w:pPr>
+            <w:r>
+              <w:rPr>
+                <w:rFonts w:eastAsia="Calibri" w:cs="" w:ascii="Liberation Mono" w:hAnsi="Liberation Mono"/>
+                <w:kern w:val="0"/>
+                <w:sz w:val="21"/>
+                <w:szCs w:val="21"/>
+                <w:lang w:val="en-US" w:eastAsia="en-US" w:bidi="ar-SA"/>
+              </w:rPr>
+              <w:t>“</w:t>
+            </w:r>
+            <w:r>
+              <w:rPr>
+                <w:rFonts w:eastAsia="Calibri" w:cs="" w:ascii="Liberation Mono" w:hAnsi="Liberation Mono"/>
+                <w:kern w:val="0"/>
+                <w:sz w:val="21"/>
+                <w:szCs w:val="21"/>
+                <w:lang w:val="en-US" w:eastAsia="en-US" w:bidi="ar-SA"/>
+              </w:rPr>
+              <w:t>use strict”;</w:t>
+            </w:r>
+          </w:p>
+          <w:p>
+            <w:pPr>
+              <w:pStyle w:val="Normal"/>
+              <w:widowControl w:val="false"/>
+              <w:suppressAutoHyphens w:val="true"/>
+              <w:spacing w:lineRule="auto" w:line="240" w:before="0" w:after="0"/>
+              <w:jc w:val="left"/>
+              <w:rPr>
+                <w:rFonts w:ascii="Liberation Mono" w:hAnsi="Liberation Mono" w:eastAsia="Calibri" w:cs=""/>
+                <w:kern w:val="0"/>
+                <w:sz w:val="21"/>
+                <w:szCs w:val="21"/>
+                <w:lang w:val="en-US" w:eastAsia="en-US" w:bidi="ar-SA"/>
+              </w:rPr>
+            </w:pPr>
+            <w:r>
+              <w:rPr>
+                <w:rFonts w:eastAsia="Calibri" w:cs="" w:ascii="Liberation Mono" w:hAnsi="Liberation Mono"/>
+                <w:kern w:val="0"/>
+                <w:sz w:val="21"/>
+                <w:szCs w:val="21"/>
+                <w:lang w:val="en-US" w:eastAsia="en-US" w:bidi="ar-SA"/>
+              </w:rPr>
+              <w:t>x = 10; //this will give error</w:t>
+            </w:r>
+          </w:p>
+          <w:p>
+            <w:pPr>
+              <w:pStyle w:val="Normal"/>
+              <w:widowControl w:val="false"/>
+              <w:suppressAutoHyphens w:val="true"/>
+              <w:spacing w:lineRule="auto" w:line="240" w:before="0" w:after="0"/>
+              <w:jc w:val="left"/>
+              <w:rPr>
+                <w:rFonts w:ascii="Liberation Mono" w:hAnsi="Liberation Mono" w:eastAsia="Calibri" w:cs=""/>
+                <w:kern w:val="0"/>
+                <w:sz w:val="21"/>
+                <w:szCs w:val="21"/>
+                <w:lang w:val="en-US" w:eastAsia="en-US" w:bidi="ar-SA"/>
+              </w:rPr>
+            </w:pPr>
+            <w:r>
+              <w:rPr>
+                <w:rFonts w:eastAsia="Calibri" w:cs="" w:ascii="Liberation Mono" w:hAnsi="Liberation Mono"/>
+                <w:kern w:val="0"/>
+                <w:sz w:val="21"/>
+                <w:szCs w:val="21"/>
+                <w:lang w:val="en-US" w:eastAsia="en-US" w:bidi="ar-SA"/>
+              </w:rPr>
+            </w:r>
+          </w:p>
+          <w:p>
+            <w:pPr>
+              <w:pStyle w:val="Normal"/>
+              <w:widowControl w:val="false"/>
+              <w:suppressAutoHyphens w:val="true"/>
+              <w:spacing w:lineRule="auto" w:line="240" w:before="0" w:after="0"/>
+              <w:jc w:val="left"/>
+              <w:rPr>
+                <w:rFonts w:ascii="Liberation Mono" w:hAnsi="Liberation Mono" w:eastAsia="Calibri" w:cs=""/>
+                <w:kern w:val="0"/>
+                <w:sz w:val="21"/>
+                <w:szCs w:val="21"/>
+                <w:lang w:val="en-US" w:eastAsia="en-US" w:bidi="ar-SA"/>
+              </w:rPr>
+            </w:pPr>
+            <w:r>
+              <w:rPr>
+                <w:rFonts w:eastAsia="Calibri" w:cs="" w:ascii="Liberation Mono" w:hAnsi="Liberation Mono"/>
+                <w:kern w:val="0"/>
+                <w:sz w:val="21"/>
+                <w:szCs w:val="21"/>
+                <w:lang w:val="en-US" w:eastAsia="en-US" w:bidi="ar-SA"/>
+              </w:rPr>
+              <w:t>The above statement will give an error because in strict mode the variable should be declared before it is used.</w:t>
+            </w:r>
+          </w:p>
+          <w:p>
+            <w:pPr>
+              <w:pStyle w:val="Normal"/>
+              <w:widowControl w:val="false"/>
+              <w:suppressAutoHyphens w:val="true"/>
+              <w:spacing w:lineRule="auto" w:line="240" w:before="0" w:after="0"/>
+              <w:jc w:val="left"/>
+              <w:rPr>
+                <w:rFonts w:ascii="Liberation Mono" w:hAnsi="Liberation Mono" w:eastAsia="Calibri" w:cs=""/>
+                <w:kern w:val="0"/>
+                <w:sz w:val="21"/>
+                <w:szCs w:val="21"/>
+                <w:lang w:val="en-US" w:eastAsia="en-US" w:bidi="ar-SA"/>
+              </w:rPr>
+            </w:pPr>
+            <w:r>
+              <w:rPr>
+                <w:rFonts w:eastAsia="Calibri" w:cs="" w:ascii="Liberation Mono" w:hAnsi="Liberation Mono"/>
+                <w:kern w:val="0"/>
+                <w:sz w:val="21"/>
+                <w:szCs w:val="21"/>
+                <w:lang w:val="en-US" w:eastAsia="en-US" w:bidi="ar-SA"/>
+              </w:rPr>
+            </w:r>
+          </w:p>
+          <w:p>
+            <w:pPr>
+              <w:pStyle w:val="Normal"/>
+              <w:widowControl w:val="false"/>
+              <w:suppressAutoHyphens w:val="true"/>
+              <w:spacing w:lineRule="auto" w:line="240" w:before="0" w:after="0"/>
+              <w:jc w:val="left"/>
+              <w:rPr>
+                <w:rFonts w:ascii="Liberation Mono" w:hAnsi="Liberation Mono" w:eastAsia="Calibri" w:cs=""/>
+                <w:kern w:val="0"/>
+                <w:sz w:val="21"/>
+                <w:szCs w:val="21"/>
+                <w:lang w:val="en-US" w:eastAsia="en-US" w:bidi="ar-SA"/>
+              </w:rPr>
+            </w:pPr>
+            <w:r>
+              <w:rPr>
+                <w:rFonts w:eastAsia="Calibri" w:cs="" w:ascii="Liberation Mono" w:hAnsi="Liberation Mono"/>
+                <w:kern w:val="0"/>
+                <w:sz w:val="21"/>
+                <w:szCs w:val="21"/>
+                <w:lang w:val="en-US" w:eastAsia="en-US" w:bidi="ar-SA"/>
+              </w:rPr>
+              <w:t xml:space="preserve">The “use </w:t>
+            </w:r>
+            <w:r>
+              <w:rPr>
+                <w:rFonts w:eastAsia="Calibri" w:cs="" w:ascii="Liberation Mono" w:hAnsi="Liberation Mono"/>
+                <w:kern w:val="0"/>
+                <w:sz w:val="21"/>
+                <w:szCs w:val="21"/>
+                <w:lang w:val="en-US" w:eastAsia="en-US" w:bidi="ar-SA"/>
+              </w:rPr>
+              <w:t>strict</w:t>
+            </w:r>
+            <w:r>
+              <w:rPr>
+                <w:rFonts w:eastAsia="Calibri" w:cs="" w:ascii="Liberation Mono" w:hAnsi="Liberation Mono"/>
+                <w:kern w:val="0"/>
+                <w:sz w:val="21"/>
+                <w:szCs w:val="21"/>
+                <w:lang w:val="en-US" w:eastAsia="en-US" w:bidi="ar-SA"/>
+              </w:rPr>
+              <w:t xml:space="preserve">” </w:t>
+            </w:r>
+            <w:r>
+              <w:rPr>
+                <w:rFonts w:eastAsia="Calibri" w:cs="" w:ascii="Liberation Mono" w:hAnsi="Liberation Mono"/>
+                <w:kern w:val="0"/>
+                <w:sz w:val="21"/>
+                <w:szCs w:val="21"/>
+                <w:lang w:val="en-US" w:eastAsia="en-US" w:bidi="ar-SA"/>
+              </w:rPr>
+              <w:t>expression can be in global scope as well as local scope</w:t>
+            </w:r>
+          </w:p>
+          <w:p>
+            <w:pPr>
+              <w:pStyle w:val="Normal"/>
+              <w:widowControl w:val="false"/>
+              <w:suppressAutoHyphens w:val="true"/>
+              <w:spacing w:lineRule="auto" w:line="240" w:before="0" w:after="0"/>
+              <w:jc w:val="left"/>
+              <w:rPr>
+                <w:rFonts w:ascii="Liberation Mono" w:hAnsi="Liberation Mono" w:eastAsia="Calibri" w:cs=""/>
+                <w:kern w:val="0"/>
+                <w:sz w:val="21"/>
+                <w:szCs w:val="21"/>
+                <w:lang w:val="en-US" w:eastAsia="en-US" w:bidi="ar-SA"/>
+              </w:rPr>
+            </w:pPr>
+            <w:r>
+              <w:rPr>
+                <w:rFonts w:eastAsia="Calibri" w:cs="" w:ascii="Liberation Mono" w:hAnsi="Liberation Mono"/>
+                <w:kern w:val="0"/>
+                <w:sz w:val="21"/>
+                <w:szCs w:val="21"/>
+                <w:lang w:val="en-US" w:eastAsia="en-US" w:bidi="ar-SA"/>
+              </w:rPr>
+            </w:r>
+          </w:p>
+          <w:p>
+            <w:pPr>
+              <w:pStyle w:val="Normal"/>
+              <w:widowControl w:val="false"/>
+              <w:suppressAutoHyphens w:val="true"/>
+              <w:spacing w:lineRule="auto" w:line="240" w:before="0" w:after="0"/>
+              <w:jc w:val="left"/>
+              <w:rPr>
+                <w:rFonts w:ascii="Liberation Mono" w:hAnsi="Liberation Mono" w:eastAsia="Calibri" w:cs=""/>
+                <w:kern w:val="0"/>
+                <w:sz w:val="21"/>
+                <w:szCs w:val="21"/>
+                <w:lang w:val="en-US" w:eastAsia="en-US" w:bidi="ar-SA"/>
+              </w:rPr>
+            </w:pPr>
+            <w:r>
+              <w:rPr>
+                <w:rFonts w:eastAsia="Calibri" w:cs="" w:ascii="Liberation Mono" w:hAnsi="Liberation Mono"/>
+                <w:kern w:val="0"/>
+                <w:sz w:val="21"/>
+                <w:szCs w:val="21"/>
+                <w:lang w:val="en-US" w:eastAsia="en-US" w:bidi="ar-SA"/>
+              </w:rPr>
+              <w:t>Global scope</w:t>
+            </w:r>
+          </w:p>
+          <w:p>
+            <w:pPr>
+              <w:pStyle w:val="Normal"/>
+              <w:widowControl w:val="false"/>
+              <w:suppressAutoHyphens w:val="true"/>
+              <w:spacing w:lineRule="auto" w:line="240" w:before="0" w:after="0"/>
+              <w:jc w:val="left"/>
+              <w:rPr>
+                <w:rFonts w:ascii="Liberation Mono" w:hAnsi="Liberation Mono" w:eastAsia="Calibri" w:cs=""/>
+                <w:kern w:val="0"/>
+                <w:sz w:val="21"/>
+                <w:szCs w:val="21"/>
+                <w:lang w:val="en-US" w:eastAsia="en-US" w:bidi="ar-SA"/>
+              </w:rPr>
+            </w:pPr>
+            <w:r>
+              <w:rPr>
+                <w:rFonts w:eastAsia="Calibri" w:cs="" w:ascii="Liberation Mono" w:hAnsi="Liberation Mono"/>
+                <w:kern w:val="0"/>
+                <w:sz w:val="21"/>
+                <w:szCs w:val="21"/>
+                <w:lang w:val="en-US" w:eastAsia="en-US" w:bidi="ar-SA"/>
+              </w:rPr>
+            </w:r>
+          </w:p>
+          <w:p>
+            <w:pPr>
+              <w:pStyle w:val="Normal"/>
+              <w:widowControl w:val="false"/>
+              <w:suppressAutoHyphens w:val="true"/>
+              <w:spacing w:lineRule="auto" w:line="240" w:before="0" w:after="0"/>
+              <w:jc w:val="left"/>
+              <w:rPr>
+                <w:rFonts w:ascii="Liberation Mono" w:hAnsi="Liberation Mono" w:eastAsia="Calibri" w:cs=""/>
+                <w:kern w:val="0"/>
+                <w:sz w:val="21"/>
+                <w:szCs w:val="21"/>
+                <w:lang w:val="en-US" w:eastAsia="en-US" w:bidi="ar-SA"/>
+              </w:rPr>
+            </w:pPr>
+            <w:r>
+              <w:rPr>
+                <w:rFonts w:eastAsia="Calibri" w:cs="" w:ascii="Liberation Mono" w:hAnsi="Liberation Mono"/>
+                <w:kern w:val="0"/>
+                <w:sz w:val="21"/>
+                <w:szCs w:val="21"/>
+                <w:lang w:val="en-US" w:eastAsia="en-US" w:bidi="ar-SA"/>
+              </w:rPr>
+              <w:t>const employee = {name: “Ram”, age: 25}</w:t>
+            </w:r>
+          </w:p>
+          <w:p>
+            <w:pPr>
+              <w:pStyle w:val="Normal"/>
+              <w:widowControl w:val="false"/>
+              <w:suppressAutoHyphens w:val="true"/>
+              <w:spacing w:lineRule="auto" w:line="240" w:before="0" w:after="0"/>
+              <w:jc w:val="left"/>
+              <w:rPr>
+                <w:rFonts w:ascii="Liberation Mono" w:hAnsi="Liberation Mono" w:eastAsia="Calibri" w:cs=""/>
+                <w:kern w:val="0"/>
+                <w:sz w:val="21"/>
+                <w:szCs w:val="21"/>
+                <w:lang w:val="en-US" w:eastAsia="en-US" w:bidi="ar-SA"/>
+              </w:rPr>
+            </w:pPr>
+            <w:r>
+              <w:rPr>
+                <w:rFonts w:eastAsia="Calibri" w:cs="" w:ascii="Liberation Mono" w:hAnsi="Liberation Mono"/>
+                <w:kern w:val="0"/>
+                <w:sz w:val="21"/>
+                <w:szCs w:val="21"/>
+                <w:lang w:val="en-US" w:eastAsia="en-US" w:bidi="ar-SA"/>
+              </w:rPr>
+              <w:t>employee.name = “Raju” // it is possible</w:t>
+            </w:r>
+          </w:p>
+          <w:p>
+            <w:pPr>
+              <w:pStyle w:val="Normal"/>
+              <w:widowControl w:val="false"/>
+              <w:suppressAutoHyphens w:val="true"/>
+              <w:spacing w:lineRule="auto" w:line="240" w:before="0" w:after="0"/>
+              <w:jc w:val="left"/>
+              <w:rPr>
+                <w:rFonts w:ascii="Liberation Mono" w:hAnsi="Liberation Mono" w:eastAsia="Calibri" w:cs=""/>
+                <w:kern w:val="0"/>
+                <w:sz w:val="21"/>
+                <w:szCs w:val="21"/>
+                <w:lang w:val="en-US" w:eastAsia="en-US" w:bidi="ar-SA"/>
+              </w:rPr>
+            </w:pPr>
+            <w:r>
+              <w:rPr>
+                <w:rFonts w:eastAsia="Calibri" w:cs="" w:ascii="Liberation Mono" w:hAnsi="Liberation Mono"/>
+                <w:kern w:val="0"/>
+                <w:sz w:val="21"/>
+                <w:szCs w:val="21"/>
+                <w:lang w:val="en-US" w:eastAsia="en-US" w:bidi="ar-SA"/>
+              </w:rPr>
+              <w:t>“</w:t>
+            </w:r>
+            <w:r>
+              <w:rPr>
+                <w:rFonts w:eastAsia="Calibri" w:cs="" w:ascii="Liberation Mono" w:hAnsi="Liberation Mono"/>
+                <w:kern w:val="0"/>
+                <w:sz w:val="21"/>
+                <w:szCs w:val="21"/>
+                <w:lang w:val="en-US" w:eastAsia="en-US" w:bidi="ar-SA"/>
+              </w:rPr>
+              <w:t>use strict”</w:t>
+            </w:r>
+          </w:p>
+          <w:p>
+            <w:pPr>
+              <w:pStyle w:val="Normal"/>
+              <w:widowControl w:val="false"/>
+              <w:suppressAutoHyphens w:val="true"/>
+              <w:spacing w:lineRule="auto" w:line="240" w:before="0" w:after="0"/>
+              <w:jc w:val="left"/>
+              <w:rPr>
+                <w:rFonts w:ascii="Liberation Mono" w:hAnsi="Liberation Mono" w:eastAsia="Calibri" w:cs=""/>
+                <w:kern w:val="0"/>
+                <w:sz w:val="21"/>
+                <w:szCs w:val="21"/>
+                <w:lang w:val="en-US" w:eastAsia="en-US" w:bidi="ar-SA"/>
+              </w:rPr>
+            </w:pPr>
+            <w:r>
+              <w:rPr>
+                <w:rFonts w:eastAsia="Calibri" w:cs="" w:ascii="Liberation Mono" w:hAnsi="Liberation Mono"/>
+                <w:kern w:val="0"/>
+                <w:sz w:val="21"/>
+                <w:szCs w:val="21"/>
+                <w:lang w:val="en-US" w:eastAsia="en-US" w:bidi="ar-SA"/>
+              </w:rPr>
+              <w:t>x = 10; this will give error</w:t>
+            </w:r>
+          </w:p>
+          <w:p>
+            <w:pPr>
+              <w:pStyle w:val="Normal"/>
+              <w:widowControl w:val="false"/>
+              <w:suppressAutoHyphens w:val="true"/>
+              <w:spacing w:lineRule="auto" w:line="240" w:before="0" w:after="0"/>
+              <w:jc w:val="left"/>
+              <w:rPr>
+                <w:rFonts w:ascii="Liberation Mono" w:hAnsi="Liberation Mono" w:eastAsia="Calibri" w:cs=""/>
+                <w:kern w:val="0"/>
+                <w:sz w:val="21"/>
+                <w:szCs w:val="21"/>
+                <w:lang w:val="en-US" w:eastAsia="en-US" w:bidi="ar-SA"/>
+              </w:rPr>
+            </w:pPr>
+            <w:r>
+              <w:rPr>
+                <w:rFonts w:eastAsia="Calibri" w:cs="" w:ascii="Liberation Mono" w:hAnsi="Liberation Mono"/>
+                <w:kern w:val="0"/>
+                <w:sz w:val="21"/>
+                <w:szCs w:val="21"/>
+                <w:lang w:val="en-US" w:eastAsia="en-US" w:bidi="ar-SA"/>
+              </w:rPr>
+            </w:r>
+          </w:p>
+          <w:p>
+            <w:pPr>
+              <w:pStyle w:val="Normal"/>
+              <w:widowControl w:val="false"/>
+              <w:suppressAutoHyphens w:val="true"/>
+              <w:spacing w:lineRule="auto" w:line="240" w:before="0" w:after="0"/>
+              <w:jc w:val="left"/>
+              <w:rPr>
+                <w:rFonts w:ascii="Liberation Mono" w:hAnsi="Liberation Mono" w:eastAsia="Calibri" w:cs=""/>
+                <w:kern w:val="0"/>
+                <w:sz w:val="21"/>
+                <w:szCs w:val="21"/>
+                <w:lang w:val="en-US" w:eastAsia="en-US" w:bidi="ar-SA"/>
+              </w:rPr>
+            </w:pPr>
+            <w:r>
+              <w:rPr>
+                <w:rFonts w:eastAsia="Calibri" w:cs="" w:ascii="Liberation Mono" w:hAnsi="Liberation Mono"/>
+                <w:kern w:val="0"/>
+                <w:sz w:val="21"/>
+                <w:szCs w:val="21"/>
+                <w:lang w:val="en-US" w:eastAsia="en-US" w:bidi="ar-SA"/>
+              </w:rPr>
+              <w:t>Local scope</w:t>
+            </w:r>
+          </w:p>
+          <w:p>
+            <w:pPr>
+              <w:pStyle w:val="Normal"/>
+              <w:widowControl w:val="false"/>
+              <w:suppressAutoHyphens w:val="true"/>
+              <w:spacing w:lineRule="auto" w:line="240" w:before="0" w:after="0"/>
+              <w:jc w:val="left"/>
+              <w:rPr>
+                <w:rFonts w:ascii="Liberation Mono" w:hAnsi="Liberation Mono" w:eastAsia="Calibri" w:cs=""/>
+                <w:kern w:val="0"/>
+                <w:sz w:val="21"/>
+                <w:szCs w:val="21"/>
+                <w:lang w:val="en-US" w:eastAsia="en-US" w:bidi="ar-SA"/>
+              </w:rPr>
+            </w:pPr>
+            <w:r>
+              <w:rPr>
+                <w:rFonts w:eastAsia="Calibri" w:cs="" w:ascii="Liberation Mono" w:hAnsi="Liberation Mono"/>
+                <w:kern w:val="0"/>
+                <w:sz w:val="21"/>
+                <w:szCs w:val="21"/>
+                <w:lang w:val="en-US" w:eastAsia="en-US" w:bidi="ar-SA"/>
+              </w:rPr>
+            </w:r>
+          </w:p>
+          <w:p>
+            <w:pPr>
+              <w:pStyle w:val="Normal"/>
+              <w:widowControl w:val="false"/>
+              <w:suppressAutoHyphens w:val="true"/>
+              <w:spacing w:lineRule="auto" w:line="240" w:before="0" w:after="0"/>
+              <w:jc w:val="left"/>
+              <w:rPr>
+                <w:rFonts w:ascii="Liberation Mono" w:hAnsi="Liberation Mono" w:eastAsia="Calibri" w:cs=""/>
+                <w:kern w:val="0"/>
+                <w:sz w:val="21"/>
+                <w:szCs w:val="21"/>
+                <w:lang w:val="en-US" w:eastAsia="en-US" w:bidi="ar-SA"/>
+              </w:rPr>
+            </w:pPr>
+            <w:r>
+              <w:rPr>
+                <w:rFonts w:eastAsia="Calibri" w:cs="" w:ascii="Liberation Mono" w:hAnsi="Liberation Mono"/>
+                <w:kern w:val="0"/>
+                <w:sz w:val="21"/>
+                <w:szCs w:val="21"/>
+                <w:lang w:val="en-US" w:eastAsia="en-US" w:bidi="ar-SA"/>
+              </w:rPr>
+              <w:t>x = 10; // this will not give error.</w:t>
+            </w:r>
+          </w:p>
+          <w:p>
+            <w:pPr>
+              <w:pStyle w:val="Normal"/>
+              <w:widowControl w:val="false"/>
+              <w:suppressAutoHyphens w:val="true"/>
+              <w:spacing w:lineRule="auto" w:line="240" w:before="0" w:after="0"/>
+              <w:jc w:val="left"/>
+              <w:rPr>
+                <w:rFonts w:ascii="Liberation Mono" w:hAnsi="Liberation Mono" w:eastAsia="Calibri" w:cs=""/>
+                <w:kern w:val="0"/>
+                <w:sz w:val="21"/>
+                <w:szCs w:val="21"/>
+                <w:lang w:val="en-US" w:eastAsia="en-US" w:bidi="ar-SA"/>
+              </w:rPr>
+            </w:pPr>
+            <w:r>
+              <w:rPr>
+                <w:rFonts w:eastAsia="Calibri" w:cs="" w:ascii="Liberation Mono" w:hAnsi="Liberation Mono"/>
+                <w:kern w:val="0"/>
+                <w:sz w:val="21"/>
+                <w:szCs w:val="21"/>
+                <w:lang w:val="en-US" w:eastAsia="en-US" w:bidi="ar-SA"/>
+              </w:rPr>
+              <w:t>MyFunction();</w:t>
+            </w:r>
+          </w:p>
+          <w:p>
+            <w:pPr>
+              <w:pStyle w:val="Normal"/>
+              <w:widowControl w:val="false"/>
+              <w:suppressAutoHyphens w:val="true"/>
+              <w:spacing w:lineRule="auto" w:line="240" w:before="0" w:after="0"/>
+              <w:jc w:val="left"/>
+              <w:rPr>
+                <w:rFonts w:ascii="Liberation Mono" w:hAnsi="Liberation Mono" w:eastAsia="Calibri" w:cs=""/>
+                <w:kern w:val="0"/>
+                <w:sz w:val="21"/>
+                <w:szCs w:val="21"/>
+                <w:lang w:val="en-US" w:eastAsia="en-US" w:bidi="ar-SA"/>
+              </w:rPr>
+            </w:pPr>
+            <w:r>
+              <w:rPr>
+                <w:rFonts w:eastAsia="Calibri" w:cs="" w:ascii="Liberation Mono" w:hAnsi="Liberation Mono"/>
+                <w:kern w:val="0"/>
+                <w:sz w:val="21"/>
+                <w:szCs w:val="21"/>
+                <w:lang w:val="en-US" w:eastAsia="en-US" w:bidi="ar-SA"/>
+              </w:rPr>
+              <w:t>function myFunction() {</w:t>
+            </w:r>
+          </w:p>
+          <w:p>
+            <w:pPr>
+              <w:pStyle w:val="Normal"/>
+              <w:widowControl w:val="false"/>
+              <w:suppressAutoHyphens w:val="true"/>
+              <w:spacing w:lineRule="auto" w:line="240" w:before="0" w:after="0"/>
+              <w:jc w:val="left"/>
+              <w:rPr>
+                <w:rFonts w:ascii="Liberation Mono" w:hAnsi="Liberation Mono" w:eastAsia="Calibri" w:cs=""/>
+                <w:kern w:val="0"/>
+                <w:sz w:val="21"/>
+                <w:szCs w:val="21"/>
+                <w:lang w:val="en-US" w:eastAsia="en-US" w:bidi="ar-SA"/>
+              </w:rPr>
+            </w:pPr>
+            <w:r>
+              <w:rPr>
+                <w:rFonts w:eastAsia="Calibri" w:cs="" w:ascii="Liberation Mono" w:hAnsi="Liberation Mono"/>
+                <w:kern w:val="0"/>
+                <w:sz w:val="21"/>
+                <w:szCs w:val="21"/>
+                <w:lang w:val="en-US" w:eastAsia="en-US" w:bidi="ar-SA"/>
+              </w:rPr>
+              <w:t xml:space="preserve">  “</w:t>
+            </w:r>
+            <w:r>
+              <w:rPr>
+                <w:rFonts w:eastAsia="Calibri" w:cs="" w:ascii="Liberation Mono" w:hAnsi="Liberation Mono"/>
+                <w:kern w:val="0"/>
+                <w:sz w:val="21"/>
+                <w:szCs w:val="21"/>
+                <w:lang w:val="en-US" w:eastAsia="en-US" w:bidi="ar-SA"/>
+              </w:rPr>
+              <w:t>use strict”;</w:t>
+            </w:r>
+          </w:p>
+          <w:p>
+            <w:pPr>
+              <w:pStyle w:val="Normal"/>
+              <w:widowControl w:val="false"/>
+              <w:suppressAutoHyphens w:val="true"/>
+              <w:spacing w:lineRule="auto" w:line="240" w:before="0" w:after="0"/>
+              <w:jc w:val="left"/>
+              <w:rPr>
+                <w:rFonts w:ascii="Liberation Mono" w:hAnsi="Liberation Mono" w:eastAsia="Calibri" w:cs=""/>
+                <w:kern w:val="0"/>
+                <w:sz w:val="21"/>
+                <w:szCs w:val="21"/>
+                <w:lang w:val="en-US" w:eastAsia="en-US" w:bidi="ar-SA"/>
+              </w:rPr>
+            </w:pPr>
+            <w:r>
+              <w:rPr>
+                <w:rFonts w:eastAsia="Calibri" w:cs="" w:ascii="Liberation Mono" w:hAnsi="Liberation Mono"/>
+                <w:kern w:val="0"/>
+                <w:sz w:val="21"/>
+                <w:szCs w:val="21"/>
+                <w:lang w:val="en-US" w:eastAsia="en-US" w:bidi="ar-SA"/>
+              </w:rPr>
+              <w:t>y = 15; // this will give error</w:t>
+            </w:r>
+          </w:p>
+          <w:p>
+            <w:pPr>
+              <w:pStyle w:val="Normal"/>
+              <w:widowControl w:val="false"/>
+              <w:suppressAutoHyphens w:val="true"/>
+              <w:spacing w:lineRule="auto" w:line="240" w:before="0" w:after="0"/>
+              <w:jc w:val="left"/>
+              <w:rPr>
+                <w:rFonts w:ascii="Liberation Mono" w:hAnsi="Liberation Mono" w:eastAsia="Calibri" w:cs=""/>
+                <w:kern w:val="0"/>
+                <w:sz w:val="21"/>
+                <w:szCs w:val="21"/>
+                <w:lang w:val="en-US" w:eastAsia="en-US" w:bidi="ar-SA"/>
+              </w:rPr>
+            </w:pPr>
+            <w:r>
+              <w:rPr>
+                <w:rFonts w:eastAsia="Calibri" w:cs="" w:ascii="Liberation Mono" w:hAnsi="Liberation Mono"/>
+                <w:kern w:val="0"/>
+                <w:sz w:val="21"/>
+                <w:szCs w:val="21"/>
+                <w:lang w:val="en-US" w:eastAsia="en-US" w:bidi="ar-SA"/>
+              </w:rPr>
+              <w:t>}</w:t>
             </w:r>
           </w:p>
         </w:tc>
@@ -1111,7 +3008,17 @@
                 <w:szCs w:val="21"/>
                 <w:lang w:val="en-US" w:eastAsia="en-US" w:bidi="ar-SA"/>
               </w:rPr>
-              <w:t>8.</w:t>
+              <w:t xml:space="preserve">8. </w:t>
+            </w:r>
+            <w:r>
+              <w:rPr>
+                <w:rFonts w:eastAsia="Calibri" w:cs="" w:ascii="Liberation Mono" w:hAnsi="Liberation Mono"/>
+                <w:kern w:val="0"/>
+                <w:sz w:val="21"/>
+                <w:szCs w:val="21"/>
+                <w:lang w:val="en-US" w:eastAsia="en-US" w:bidi="ar-SA"/>
+              </w:rPr>
+              <w:t>Explain string in JavaScript?</w:t>
             </w:r>
           </w:p>
         </w:tc>
@@ -1143,6 +3050,135 @@
                 <w:szCs w:val="21"/>
                 <w:lang w:val="en-US" w:eastAsia="en-US" w:bidi="ar-SA"/>
               </w:rPr>
+              <w:t>Ans. The group of characters or textual data is called a string, in JavaScript, there is no separate type for the character, even a single character will be stored as a string. In JavaScript, the string can be enclosed with single quotes or double-quotes.</w:t>
+            </w:r>
+          </w:p>
+          <w:p>
+            <w:pPr>
+              <w:pStyle w:val="Normal"/>
+              <w:widowControl w:val="false"/>
+              <w:suppressAutoHyphens w:val="true"/>
+              <w:spacing w:lineRule="auto" w:line="240" w:before="0" w:after="0"/>
+              <w:jc w:val="left"/>
+              <w:rPr>
+                <w:rFonts w:ascii="Liberation Mono" w:hAnsi="Liberation Mono" w:eastAsia="Calibri" w:cs=""/>
+                <w:kern w:val="0"/>
+                <w:sz w:val="21"/>
+                <w:szCs w:val="21"/>
+                <w:lang w:val="en-US" w:eastAsia="en-US" w:bidi="ar-SA"/>
+              </w:rPr>
+            </w:pPr>
+            <w:r>
+              <w:rPr>
+                <w:rFonts w:eastAsia="Calibri" w:cs="" w:ascii="Liberation Mono" w:hAnsi="Liberation Mono"/>
+                <w:kern w:val="0"/>
+                <w:sz w:val="21"/>
+                <w:szCs w:val="21"/>
+                <w:lang w:val="en-US" w:eastAsia="en-US" w:bidi="ar-SA"/>
+              </w:rPr>
+            </w:r>
+          </w:p>
+          <w:p>
+            <w:pPr>
+              <w:pStyle w:val="Normal"/>
+              <w:widowControl w:val="false"/>
+              <w:suppressAutoHyphens w:val="true"/>
+              <w:spacing w:lineRule="auto" w:line="240" w:before="0" w:after="0"/>
+              <w:jc w:val="left"/>
+              <w:rPr>
+                <w:rFonts w:ascii="Liberation Mono" w:hAnsi="Liberation Mono" w:eastAsia="Calibri" w:cs=""/>
+                <w:kern w:val="0"/>
+                <w:sz w:val="21"/>
+                <w:szCs w:val="21"/>
+                <w:lang w:val="en-US" w:eastAsia="en-US" w:bidi="ar-SA"/>
+              </w:rPr>
+            </w:pPr>
+            <w:r>
+              <w:rPr>
+                <w:rFonts w:eastAsia="Calibri" w:cs="" w:ascii="Liberation Mono" w:hAnsi="Liberation Mono"/>
+                <w:kern w:val="0"/>
+                <w:sz w:val="21"/>
+                <w:szCs w:val="21"/>
+                <w:lang w:val="en-US" w:eastAsia="en-US" w:bidi="ar-SA"/>
+              </w:rPr>
+              <w:t>But with JavaScript, the methods and properties are also available to primitive values, because JavaScript treats primitive values as an object when executing the methods and properties.</w:t>
+            </w:r>
+          </w:p>
+          <w:p>
+            <w:pPr>
+              <w:pStyle w:val="Normal"/>
+              <w:widowControl w:val="false"/>
+              <w:suppressAutoHyphens w:val="true"/>
+              <w:spacing w:lineRule="auto" w:line="240" w:before="0" w:after="0"/>
+              <w:jc w:val="left"/>
+              <w:rPr>
+                <w:rFonts w:ascii="Liberation Mono" w:hAnsi="Liberation Mono" w:eastAsia="Calibri" w:cs=""/>
+                <w:kern w:val="0"/>
+                <w:sz w:val="21"/>
+                <w:szCs w:val="21"/>
+                <w:lang w:val="en-US" w:eastAsia="en-US" w:bidi="ar-SA"/>
+              </w:rPr>
+            </w:pPr>
+            <w:r>
+              <w:rPr>
+                <w:rFonts w:eastAsia="Calibri" w:cs="" w:ascii="Liberation Mono" w:hAnsi="Liberation Mono"/>
+                <w:kern w:val="0"/>
+                <w:sz w:val="21"/>
+                <w:szCs w:val="21"/>
+                <w:lang w:val="en-US" w:eastAsia="en-US" w:bidi="ar-SA"/>
+              </w:rPr>
+            </w:r>
+          </w:p>
+          <w:p>
+            <w:pPr>
+              <w:pStyle w:val="Normal"/>
+              <w:widowControl w:val="false"/>
+              <w:suppressAutoHyphens w:val="true"/>
+              <w:spacing w:lineRule="auto" w:line="240" w:before="0" w:after="0"/>
+              <w:jc w:val="left"/>
+              <w:rPr>
+                <w:rFonts w:ascii="Liberation Mono" w:hAnsi="Liberation Mono" w:eastAsia="Calibri" w:cs=""/>
+                <w:kern w:val="0"/>
+                <w:sz w:val="21"/>
+                <w:szCs w:val="21"/>
+                <w:lang w:val="en-US" w:eastAsia="en-US" w:bidi="ar-SA"/>
+              </w:rPr>
+            </w:pPr>
+            <w:r>
+              <w:rPr>
+                <w:rFonts w:eastAsia="Calibri" w:cs="" w:ascii="Liberation Mono" w:hAnsi="Liberation Mono"/>
+                <w:kern w:val="0"/>
+                <w:sz w:val="21"/>
+                <w:szCs w:val="21"/>
+                <w:lang w:val="en-US" w:eastAsia="en-US" w:bidi="ar-SA"/>
+              </w:rPr>
+              <w:t>Var str = “hello”;</w:t>
+            </w:r>
+          </w:p>
+          <w:p>
+            <w:pPr>
+              <w:pStyle w:val="Normal"/>
+              <w:widowControl w:val="false"/>
+              <w:suppressAutoHyphens w:val="true"/>
+              <w:spacing w:lineRule="auto" w:line="240" w:before="0" w:after="0"/>
+              <w:jc w:val="left"/>
+              <w:rPr>
+                <w:rFonts w:ascii="Liberation Mono" w:hAnsi="Liberation Mono" w:eastAsia="Calibri" w:cs=""/>
+                <w:kern w:val="0"/>
+                <w:sz w:val="21"/>
+                <w:szCs w:val="21"/>
+                <w:lang w:val="en-US" w:eastAsia="en-US" w:bidi="ar-SA"/>
+              </w:rPr>
+            </w:pPr>
+            <w:r>
+              <w:rPr>
+                <w:rFonts w:eastAsia="Calibri" w:cs="" w:ascii="Liberation Mono" w:hAnsi="Liberation Mono"/>
+                <w:kern w:val="0"/>
+                <w:sz w:val="21"/>
+                <w:szCs w:val="21"/>
+                <w:lang w:val="en-US" w:eastAsia="en-US" w:bidi="ar-SA"/>
+              </w:rPr>
+              <w:t>console.log(str); // print hello</w:t>
             </w:r>
           </w:p>
         </w:tc>
@@ -1177,7 +3213,17 @@
                 <w:szCs w:val="21"/>
                 <w:lang w:val="en-US" w:eastAsia="en-US" w:bidi="ar-SA"/>
               </w:rPr>
-              <w:t>9.</w:t>
+              <w:t xml:space="preserve">9. </w:t>
+            </w:r>
+            <w:r>
+              <w:rPr>
+                <w:rFonts w:eastAsia="Calibri" w:cs="" w:ascii="Liberation Mono" w:hAnsi="Liberation Mono"/>
+                <w:kern w:val="0"/>
+                <w:sz w:val="21"/>
+                <w:szCs w:val="21"/>
+                <w:lang w:val="en-US" w:eastAsia="en-US" w:bidi="ar-SA"/>
+              </w:rPr>
+              <w:t>What are the differences between search() and indexOf() ?</w:t>
             </w:r>
           </w:p>
         </w:tc>
@@ -1209,6 +3255,443 @@
                 <w:szCs w:val="21"/>
                 <w:lang w:val="en-US" w:eastAsia="en-US" w:bidi="ar-SA"/>
               </w:rPr>
+              <w:t>Ans. The differences between search() and indexOf() are given below:</w:t>
+            </w:r>
+          </w:p>
+          <w:p>
+            <w:pPr>
+              <w:pStyle w:val="Normal"/>
+              <w:widowControl w:val="false"/>
+              <w:suppressAutoHyphens w:val="true"/>
+              <w:spacing w:lineRule="auto" w:line="240" w:before="0" w:after="0"/>
+              <w:jc w:val="left"/>
+              <w:rPr>
+                <w:rFonts w:ascii="Liberation Mono" w:hAnsi="Liberation Mono" w:eastAsia="Calibri" w:cs=""/>
+                <w:kern w:val="0"/>
+                <w:sz w:val="21"/>
+                <w:szCs w:val="21"/>
+                <w:lang w:val="en-US" w:eastAsia="en-US" w:bidi="ar-SA"/>
+              </w:rPr>
+            </w:pPr>
+            <w:r>
+              <w:rPr>
+                <w:rFonts w:eastAsia="Calibri" w:cs="" w:ascii="Liberation Mono" w:hAnsi="Liberation Mono"/>
+                <w:kern w:val="0"/>
+                <w:sz w:val="21"/>
+                <w:szCs w:val="21"/>
+                <w:lang w:val="en-US" w:eastAsia="en-US" w:bidi="ar-SA"/>
+              </w:rPr>
+              <w:t>Search() :</w:t>
+            </w:r>
+          </w:p>
+          <w:p>
+            <w:pPr>
+              <w:pStyle w:val="Normal"/>
+              <w:widowControl w:val="false"/>
+              <w:suppressAutoHyphens w:val="true"/>
+              <w:spacing w:lineRule="auto" w:line="240" w:before="0" w:after="0"/>
+              <w:jc w:val="left"/>
+              <w:rPr>
+                <w:rFonts w:ascii="Liberation Mono" w:hAnsi="Liberation Mono" w:eastAsia="Calibri" w:cs=""/>
+                <w:kern w:val="0"/>
+                <w:sz w:val="21"/>
+                <w:szCs w:val="21"/>
+                <w:lang w:val="en-US" w:eastAsia="en-US" w:bidi="ar-SA"/>
+              </w:rPr>
+            </w:pPr>
+            <w:r>
+              <w:rPr>
+                <w:rFonts w:eastAsia="Calibri" w:cs="" w:ascii="Liberation Mono" w:hAnsi="Liberation Mono"/>
+                <w:kern w:val="0"/>
+                <w:sz w:val="21"/>
+                <w:szCs w:val="21"/>
+                <w:lang w:val="en-US" w:eastAsia="en-US" w:bidi="ar-SA"/>
+              </w:rPr>
+              <w:t>It is used to find a specified value and returns the position of the match, the value can be a string or a regular expression.</w:t>
+            </w:r>
+          </w:p>
+          <w:p>
+            <w:pPr>
+              <w:pStyle w:val="Normal"/>
+              <w:widowControl w:val="false"/>
+              <w:suppressAutoHyphens w:val="true"/>
+              <w:spacing w:lineRule="auto" w:line="240" w:before="0" w:after="0"/>
+              <w:jc w:val="left"/>
+              <w:rPr>
+                <w:rFonts w:ascii="Liberation Mono" w:hAnsi="Liberation Mono" w:eastAsia="Calibri" w:cs=""/>
+                <w:kern w:val="0"/>
+                <w:sz w:val="21"/>
+                <w:szCs w:val="21"/>
+                <w:lang w:val="en-US" w:eastAsia="en-US" w:bidi="ar-SA"/>
+              </w:rPr>
+            </w:pPr>
+            <w:r>
+              <w:rPr>
+                <w:rFonts w:eastAsia="Calibri" w:cs="" w:ascii="Liberation Mono" w:hAnsi="Liberation Mono"/>
+                <w:kern w:val="0"/>
+                <w:sz w:val="21"/>
+                <w:szCs w:val="21"/>
+                <w:lang w:val="en-US" w:eastAsia="en-US" w:bidi="ar-SA"/>
+              </w:rPr>
+            </w:r>
+          </w:p>
+          <w:p>
+            <w:pPr>
+              <w:pStyle w:val="Normal"/>
+              <w:widowControl w:val="false"/>
+              <w:suppressAutoHyphens w:val="true"/>
+              <w:spacing w:lineRule="auto" w:line="240" w:before="0" w:after="0"/>
+              <w:jc w:val="left"/>
+              <w:rPr>
+                <w:rFonts w:ascii="Liberation Mono" w:hAnsi="Liberation Mono" w:eastAsia="Calibri" w:cs=""/>
+                <w:kern w:val="0"/>
+                <w:sz w:val="21"/>
+                <w:szCs w:val="21"/>
+                <w:lang w:val="en-US" w:eastAsia="en-US" w:bidi="ar-SA"/>
+              </w:rPr>
+            </w:pPr>
+            <w:r>
+              <w:rPr>
+                <w:rFonts w:eastAsia="Calibri" w:cs="" w:ascii="Liberation Mono" w:hAnsi="Liberation Mono"/>
+                <w:kern w:val="0"/>
+                <w:sz w:val="21"/>
+                <w:szCs w:val="21"/>
+                <w:lang w:val="en-US" w:eastAsia="en-US" w:bidi="ar-SA"/>
+              </w:rPr>
+              <w:t>var m = /e/;</w:t>
+            </w:r>
+          </w:p>
+          <w:p>
+            <w:pPr>
+              <w:pStyle w:val="Normal"/>
+              <w:widowControl w:val="false"/>
+              <w:suppressAutoHyphens w:val="true"/>
+              <w:spacing w:lineRule="auto" w:line="240" w:before="0" w:after="0"/>
+              <w:jc w:val="left"/>
+              <w:rPr>
+                <w:rFonts w:ascii="Liberation Mono" w:hAnsi="Liberation Mono" w:eastAsia="Calibri" w:cs=""/>
+                <w:kern w:val="0"/>
+                <w:sz w:val="21"/>
+                <w:szCs w:val="21"/>
+                <w:lang w:val="en-US" w:eastAsia="en-US" w:bidi="ar-SA"/>
+              </w:rPr>
+            </w:pPr>
+            <w:r>
+              <w:rPr>
+                <w:rFonts w:eastAsia="Calibri" w:cs="" w:ascii="Liberation Mono" w:hAnsi="Liberation Mono"/>
+                <w:kern w:val="0"/>
+                <w:sz w:val="21"/>
+                <w:szCs w:val="21"/>
+                <w:lang w:val="en-US" w:eastAsia="en-US" w:bidi="ar-SA"/>
+              </w:rPr>
+            </w:r>
+          </w:p>
+          <w:p>
+            <w:pPr>
+              <w:pStyle w:val="Normal"/>
+              <w:widowControl w:val="false"/>
+              <w:suppressAutoHyphens w:val="true"/>
+              <w:spacing w:lineRule="auto" w:line="240" w:before="0" w:after="0"/>
+              <w:jc w:val="left"/>
+              <w:rPr>
+                <w:rFonts w:ascii="Liberation Mono" w:hAnsi="Liberation Mono" w:eastAsia="Calibri" w:cs=""/>
+                <w:kern w:val="0"/>
+                <w:sz w:val="21"/>
+                <w:szCs w:val="21"/>
+                <w:lang w:val="en-US" w:eastAsia="en-US" w:bidi="ar-SA"/>
+              </w:rPr>
+            </w:pPr>
+            <w:r>
+              <w:rPr>
+                <w:rFonts w:eastAsia="Calibri" w:cs="" w:ascii="Liberation Mono" w:hAnsi="Liberation Mono"/>
+                <w:kern w:val="0"/>
+                <w:sz w:val="21"/>
+                <w:szCs w:val="21"/>
+                <w:lang w:val="en-US" w:eastAsia="en-US" w:bidi="ar-SA"/>
+              </w:rPr>
+              <w:t>var str = “apple”;</w:t>
+            </w:r>
+          </w:p>
+          <w:p>
+            <w:pPr>
+              <w:pStyle w:val="Normal"/>
+              <w:widowControl w:val="false"/>
+              <w:suppressAutoHyphens w:val="true"/>
+              <w:spacing w:lineRule="auto" w:line="240" w:before="0" w:after="0"/>
+              <w:jc w:val="left"/>
+              <w:rPr>
+                <w:rFonts w:ascii="Liberation Mono" w:hAnsi="Liberation Mono" w:eastAsia="Calibri" w:cs=""/>
+                <w:kern w:val="0"/>
+                <w:sz w:val="21"/>
+                <w:szCs w:val="21"/>
+                <w:lang w:val="en-US" w:eastAsia="en-US" w:bidi="ar-SA"/>
+              </w:rPr>
+            </w:pPr>
+            <w:r>
+              <w:rPr>
+                <w:rFonts w:eastAsia="Calibri" w:cs="" w:ascii="Liberation Mono" w:hAnsi="Liberation Mono"/>
+                <w:kern w:val="0"/>
+                <w:sz w:val="21"/>
+                <w:szCs w:val="21"/>
+                <w:lang w:val="en-US" w:eastAsia="en-US" w:bidi="ar-SA"/>
+              </w:rPr>
+              <w:t>str.search(m); // return 4</w:t>
+            </w:r>
+          </w:p>
+          <w:p>
+            <w:pPr>
+              <w:pStyle w:val="Normal"/>
+              <w:widowControl w:val="false"/>
+              <w:suppressAutoHyphens w:val="true"/>
+              <w:spacing w:lineRule="auto" w:line="240" w:before="0" w:after="0"/>
+              <w:jc w:val="left"/>
+              <w:rPr>
+                <w:rFonts w:ascii="Liberation Mono" w:hAnsi="Liberation Mono" w:eastAsia="Calibri" w:cs=""/>
+                <w:kern w:val="0"/>
+                <w:sz w:val="21"/>
+                <w:szCs w:val="21"/>
+                <w:lang w:val="en-US" w:eastAsia="en-US" w:bidi="ar-SA"/>
+              </w:rPr>
+            </w:pPr>
+            <w:r>
+              <w:rPr>
+                <w:rFonts w:eastAsia="Calibri" w:cs="" w:ascii="Liberation Mono" w:hAnsi="Liberation Mono"/>
+                <w:kern w:val="0"/>
+                <w:sz w:val="21"/>
+                <w:szCs w:val="21"/>
+                <w:lang w:val="en-US" w:eastAsia="en-US" w:bidi="ar-SA"/>
+              </w:rPr>
+            </w:r>
+          </w:p>
+          <w:p>
+            <w:pPr>
+              <w:pStyle w:val="Normal"/>
+              <w:widowControl w:val="false"/>
+              <w:suppressAutoHyphens w:val="true"/>
+              <w:spacing w:lineRule="auto" w:line="240" w:before="0" w:after="0"/>
+              <w:jc w:val="left"/>
+              <w:rPr>
+                <w:rFonts w:ascii="Liberation Mono" w:hAnsi="Liberation Mono" w:eastAsia="Calibri" w:cs=""/>
+                <w:kern w:val="0"/>
+                <w:sz w:val="21"/>
+                <w:szCs w:val="21"/>
+                <w:lang w:val="en-US" w:eastAsia="en-US" w:bidi="ar-SA"/>
+              </w:rPr>
+            </w:pPr>
+            <w:r>
+              <w:rPr>
+                <w:rFonts w:eastAsia="Calibri" w:cs="" w:ascii="Liberation Mono" w:hAnsi="Liberation Mono"/>
+                <w:kern w:val="0"/>
+                <w:sz w:val="21"/>
+                <w:szCs w:val="21"/>
+                <w:lang w:val="en-US" w:eastAsia="en-US" w:bidi="ar-SA"/>
+              </w:rPr>
+              <w:t>---</w:t>
+            </w:r>
+          </w:p>
+          <w:p>
+            <w:pPr>
+              <w:pStyle w:val="Normal"/>
+              <w:widowControl w:val="false"/>
+              <w:suppressAutoHyphens w:val="true"/>
+              <w:spacing w:lineRule="auto" w:line="240" w:before="0" w:after="0"/>
+              <w:jc w:val="left"/>
+              <w:rPr>
+                <w:rFonts w:ascii="Liberation Mono" w:hAnsi="Liberation Mono" w:eastAsia="Calibri" w:cs=""/>
+                <w:kern w:val="0"/>
+                <w:sz w:val="21"/>
+                <w:szCs w:val="21"/>
+                <w:lang w:val="en-US" w:eastAsia="en-US" w:bidi="ar-SA"/>
+              </w:rPr>
+            </w:pPr>
+            <w:r>
+              <w:rPr>
+                <w:rFonts w:eastAsia="Calibri" w:cs="" w:ascii="Liberation Mono" w:hAnsi="Liberation Mono"/>
+                <w:kern w:val="0"/>
+                <w:sz w:val="21"/>
+                <w:szCs w:val="21"/>
+                <w:lang w:val="en-US" w:eastAsia="en-US" w:bidi="ar-SA"/>
+              </w:rPr>
+            </w:r>
+          </w:p>
+          <w:p>
+            <w:pPr>
+              <w:pStyle w:val="Normal"/>
+              <w:widowControl w:val="false"/>
+              <w:suppressAutoHyphens w:val="true"/>
+              <w:spacing w:lineRule="auto" w:line="240" w:before="0" w:after="0"/>
+              <w:jc w:val="left"/>
+              <w:rPr>
+                <w:rFonts w:ascii="Liberation Mono" w:hAnsi="Liberation Mono" w:eastAsia="Calibri" w:cs=""/>
+                <w:kern w:val="0"/>
+                <w:sz w:val="21"/>
+                <w:szCs w:val="21"/>
+                <w:lang w:val="en-US" w:eastAsia="en-US" w:bidi="ar-SA"/>
+              </w:rPr>
+            </w:pPr>
+            <w:r>
+              <w:rPr>
+                <w:rFonts w:eastAsia="Calibri" w:cs="" w:ascii="Liberation Mono" w:hAnsi="Liberation Mono"/>
+                <w:kern w:val="0"/>
+                <w:sz w:val="21"/>
+                <w:szCs w:val="21"/>
+                <w:lang w:val="en-US" w:eastAsia="en-US" w:bidi="ar-SA"/>
+              </w:rPr>
+              <w:t>indexOf() :</w:t>
+            </w:r>
+          </w:p>
+          <w:p>
+            <w:pPr>
+              <w:pStyle w:val="Normal"/>
+              <w:widowControl w:val="false"/>
+              <w:suppressAutoHyphens w:val="true"/>
+              <w:spacing w:lineRule="auto" w:line="240" w:before="0" w:after="0"/>
+              <w:jc w:val="left"/>
+              <w:rPr>
+                <w:rFonts w:ascii="Liberation Mono" w:hAnsi="Liberation Mono" w:eastAsia="Calibri" w:cs=""/>
+                <w:kern w:val="0"/>
+                <w:sz w:val="21"/>
+                <w:szCs w:val="21"/>
+                <w:lang w:val="en-US" w:eastAsia="en-US" w:bidi="ar-SA"/>
+              </w:rPr>
+            </w:pPr>
+            <w:r>
+              <w:rPr>
+                <w:rFonts w:eastAsia="Calibri" w:cs="" w:ascii="Liberation Mono" w:hAnsi="Liberation Mono"/>
+                <w:kern w:val="0"/>
+                <w:sz w:val="21"/>
+                <w:szCs w:val="21"/>
+                <w:lang w:val="en-US" w:eastAsia="en-US" w:bidi="ar-SA"/>
+              </w:rPr>
+              <w:t>It is used to find a specified value and returns the position of the match, the value should be a string, it won’t accept a regular expression.</w:t>
+            </w:r>
+          </w:p>
+          <w:p>
+            <w:pPr>
+              <w:pStyle w:val="Normal"/>
+              <w:widowControl w:val="false"/>
+              <w:suppressAutoHyphens w:val="true"/>
+              <w:spacing w:lineRule="auto" w:line="240" w:before="0" w:after="0"/>
+              <w:jc w:val="left"/>
+              <w:rPr>
+                <w:rFonts w:ascii="Liberation Mono" w:hAnsi="Liberation Mono" w:eastAsia="Calibri" w:cs=""/>
+                <w:kern w:val="0"/>
+                <w:sz w:val="21"/>
+                <w:szCs w:val="21"/>
+                <w:lang w:val="en-US" w:eastAsia="en-US" w:bidi="ar-SA"/>
+              </w:rPr>
+            </w:pPr>
+            <w:r>
+              <w:rPr>
+                <w:rFonts w:eastAsia="Calibri" w:cs="" w:ascii="Liberation Mono" w:hAnsi="Liberation Mono"/>
+                <w:kern w:val="0"/>
+                <w:sz w:val="21"/>
+                <w:szCs w:val="21"/>
+                <w:lang w:val="en-US" w:eastAsia="en-US" w:bidi="ar-SA"/>
+              </w:rPr>
+            </w:r>
+          </w:p>
+          <w:p>
+            <w:pPr>
+              <w:pStyle w:val="Normal"/>
+              <w:widowControl w:val="false"/>
+              <w:suppressAutoHyphens w:val="true"/>
+              <w:spacing w:lineRule="auto" w:line="240" w:before="0" w:after="0"/>
+              <w:jc w:val="left"/>
+              <w:rPr>
+                <w:rFonts w:ascii="Liberation Mono" w:hAnsi="Liberation Mono" w:eastAsia="Calibri" w:cs=""/>
+                <w:kern w:val="0"/>
+                <w:sz w:val="21"/>
+                <w:szCs w:val="21"/>
+                <w:lang w:val="en-US" w:eastAsia="en-US" w:bidi="ar-SA"/>
+              </w:rPr>
+            </w:pPr>
+            <w:r>
+              <w:rPr>
+                <w:rFonts w:eastAsia="Calibri" w:cs="" w:ascii="Liberation Mono" w:hAnsi="Liberation Mono"/>
+                <w:kern w:val="0"/>
+                <w:sz w:val="21"/>
+                <w:szCs w:val="21"/>
+                <w:lang w:val="en-US" w:eastAsia="en-US" w:bidi="ar-SA"/>
+              </w:rPr>
+              <w:t>var m = ‘e’;</w:t>
+            </w:r>
+          </w:p>
+          <w:p>
+            <w:pPr>
+              <w:pStyle w:val="Normal"/>
+              <w:widowControl w:val="false"/>
+              <w:suppressAutoHyphens w:val="true"/>
+              <w:spacing w:lineRule="auto" w:line="240" w:before="0" w:after="0"/>
+              <w:jc w:val="left"/>
+              <w:rPr>
+                <w:rFonts w:ascii="Liberation Mono" w:hAnsi="Liberation Mono" w:eastAsia="Calibri" w:cs=""/>
+                <w:kern w:val="0"/>
+                <w:sz w:val="21"/>
+                <w:szCs w:val="21"/>
+                <w:lang w:val="en-US" w:eastAsia="en-US" w:bidi="ar-SA"/>
+              </w:rPr>
+            </w:pPr>
+            <w:r>
+              <w:rPr>
+                <w:rFonts w:eastAsia="Calibri" w:cs="" w:ascii="Liberation Mono" w:hAnsi="Liberation Mono"/>
+                <w:kern w:val="0"/>
+                <w:sz w:val="21"/>
+                <w:szCs w:val="21"/>
+                <w:lang w:val="en-US" w:eastAsia="en-US" w:bidi="ar-SA"/>
+              </w:rPr>
+            </w:r>
+          </w:p>
+          <w:p>
+            <w:pPr>
+              <w:pStyle w:val="Normal"/>
+              <w:widowControl w:val="false"/>
+              <w:suppressAutoHyphens w:val="true"/>
+              <w:spacing w:lineRule="auto" w:line="240" w:before="0" w:after="0"/>
+              <w:jc w:val="left"/>
+              <w:rPr>
+                <w:rFonts w:ascii="Liberation Mono" w:hAnsi="Liberation Mono" w:eastAsia="Calibri" w:cs=""/>
+                <w:kern w:val="0"/>
+                <w:sz w:val="21"/>
+                <w:szCs w:val="21"/>
+                <w:lang w:val="en-US" w:eastAsia="en-US" w:bidi="ar-SA"/>
+              </w:rPr>
+            </w:pPr>
+            <w:r>
+              <w:rPr>
+                <w:rFonts w:eastAsia="Calibri" w:cs="" w:ascii="Liberation Mono" w:hAnsi="Liberation Mono"/>
+                <w:kern w:val="0"/>
+                <w:sz w:val="21"/>
+                <w:szCs w:val="21"/>
+                <w:lang w:val="en-US" w:eastAsia="en-US" w:bidi="ar-SA"/>
+              </w:rPr>
+              <w:t>var str = “apple”;</w:t>
+            </w:r>
+          </w:p>
+          <w:p>
+            <w:pPr>
+              <w:pStyle w:val="Normal"/>
+              <w:widowControl w:val="false"/>
+              <w:suppressAutoHyphens w:val="true"/>
+              <w:spacing w:lineRule="auto" w:line="240" w:before="0" w:after="0"/>
+              <w:jc w:val="left"/>
+              <w:rPr>
+                <w:rFonts w:ascii="Liberation Mono" w:hAnsi="Liberation Mono" w:eastAsia="Calibri" w:cs=""/>
+                <w:kern w:val="0"/>
+                <w:sz w:val="21"/>
+                <w:szCs w:val="21"/>
+                <w:lang w:val="en-US" w:eastAsia="en-US" w:bidi="ar-SA"/>
+              </w:rPr>
+            </w:pPr>
+            <w:r>
+              <w:rPr>
+                <w:rFonts w:eastAsia="Calibri" w:cs="" w:ascii="Liberation Mono" w:hAnsi="Liberation Mono"/>
+                <w:kern w:val="0"/>
+                <w:sz w:val="21"/>
+                <w:szCs w:val="21"/>
+                <w:lang w:val="en-US" w:eastAsia="en-US" w:bidi="ar-SA"/>
+              </w:rPr>
+              <w:t>str.indexOf(m); // return -1</w:t>
             </w:r>
           </w:p>
         </w:tc>
@@ -1243,7 +3726,17 @@
                 <w:szCs w:val="21"/>
                 <w:lang w:val="en-US" w:eastAsia="en-US" w:bidi="ar-SA"/>
               </w:rPr>
-              <w:t>10.</w:t>
+              <w:t xml:space="preserve">10. </w:t>
+            </w:r>
+            <w:r>
+              <w:rPr>
+                <w:rFonts w:eastAsia="Calibri" w:cs="" w:ascii="Liberation Mono" w:hAnsi="Liberation Mono"/>
+                <w:kern w:val="0"/>
+                <w:sz w:val="21"/>
+                <w:szCs w:val="21"/>
+                <w:lang w:val="en-US" w:eastAsia="en-US" w:bidi="ar-SA"/>
+              </w:rPr>
+              <w:t>What are the differences between indexOf() and lastIndexOf()?</w:t>
             </w:r>
           </w:p>
         </w:tc>
@@ -1275,6 +3768,366 @@
                 <w:szCs w:val="21"/>
                 <w:lang w:val="en-US" w:eastAsia="en-US" w:bidi="ar-SA"/>
               </w:rPr>
+              <w:t>Ans: The differences between indexOf() and lastIndexOf() methods are given below:</w:t>
+            </w:r>
+          </w:p>
+          <w:p>
+            <w:pPr>
+              <w:pStyle w:val="Normal"/>
+              <w:widowControl w:val="false"/>
+              <w:suppressAutoHyphens w:val="true"/>
+              <w:spacing w:lineRule="auto" w:line="240" w:before="0" w:after="0"/>
+              <w:jc w:val="left"/>
+              <w:rPr>
+                <w:rFonts w:ascii="Liberation Mono" w:hAnsi="Liberation Mono" w:eastAsia="Calibri" w:cs=""/>
+                <w:kern w:val="0"/>
+                <w:sz w:val="21"/>
+                <w:szCs w:val="21"/>
+                <w:lang w:val="en-US" w:eastAsia="en-US" w:bidi="ar-SA"/>
+              </w:rPr>
+            </w:pPr>
+            <w:r>
+              <w:rPr>
+                <w:rFonts w:eastAsia="Calibri" w:cs="" w:ascii="Liberation Mono" w:hAnsi="Liberation Mono"/>
+                <w:kern w:val="0"/>
+                <w:sz w:val="21"/>
+                <w:szCs w:val="21"/>
+                <w:lang w:val="en-US" w:eastAsia="en-US" w:bidi="ar-SA"/>
+              </w:rPr>
+            </w:r>
+          </w:p>
+          <w:p>
+            <w:pPr>
+              <w:pStyle w:val="Normal"/>
+              <w:widowControl w:val="false"/>
+              <w:suppressAutoHyphens w:val="true"/>
+              <w:spacing w:lineRule="auto" w:line="240" w:before="0" w:after="0"/>
+              <w:jc w:val="left"/>
+              <w:rPr>
+                <w:rFonts w:ascii="Liberation Mono" w:hAnsi="Liberation Mono" w:eastAsia="Calibri" w:cs=""/>
+                <w:kern w:val="0"/>
+                <w:sz w:val="21"/>
+                <w:szCs w:val="21"/>
+                <w:lang w:val="en-US" w:eastAsia="en-US" w:bidi="ar-SA"/>
+              </w:rPr>
+            </w:pPr>
+            <w:r>
+              <w:rPr>
+                <w:rFonts w:eastAsia="Calibri" w:cs="" w:ascii="Liberation Mono" w:hAnsi="Liberation Mono"/>
+                <w:kern w:val="0"/>
+                <w:sz w:val="21"/>
+                <w:szCs w:val="21"/>
+                <w:lang w:val="en-US" w:eastAsia="en-US" w:bidi="ar-SA"/>
+              </w:rPr>
+              <w:t>indexOf() :</w:t>
+            </w:r>
+          </w:p>
+          <w:p>
+            <w:pPr>
+              <w:pStyle w:val="Normal"/>
+              <w:widowControl w:val="false"/>
+              <w:suppressAutoHyphens w:val="true"/>
+              <w:spacing w:lineRule="auto" w:line="240" w:before="0" w:after="0"/>
+              <w:jc w:val="left"/>
+              <w:rPr>
+                <w:rFonts w:ascii="Liberation Mono" w:hAnsi="Liberation Mono" w:eastAsia="Calibri" w:cs=""/>
+                <w:kern w:val="0"/>
+                <w:sz w:val="21"/>
+                <w:szCs w:val="21"/>
+                <w:lang w:val="en-US" w:eastAsia="en-US" w:bidi="ar-SA"/>
+              </w:rPr>
+            </w:pPr>
+            <w:r>
+              <w:rPr>
+                <w:rFonts w:eastAsia="Calibri" w:cs="" w:ascii="Liberation Mono" w:hAnsi="Liberation Mono"/>
+                <w:kern w:val="0"/>
+                <w:sz w:val="21"/>
+                <w:szCs w:val="21"/>
+                <w:lang w:val="en-US" w:eastAsia="en-US" w:bidi="ar-SA"/>
+              </w:rPr>
+              <w:t>It will return the index of the first occurrence of specific text in a string.</w:t>
+            </w:r>
+          </w:p>
+          <w:p>
+            <w:pPr>
+              <w:pStyle w:val="Normal"/>
+              <w:widowControl w:val="false"/>
+              <w:suppressAutoHyphens w:val="true"/>
+              <w:spacing w:lineRule="auto" w:line="240" w:before="0" w:after="0"/>
+              <w:jc w:val="left"/>
+              <w:rPr>
+                <w:rFonts w:ascii="Liberation Mono" w:hAnsi="Liberation Mono" w:eastAsia="Calibri" w:cs=""/>
+                <w:kern w:val="0"/>
+                <w:sz w:val="21"/>
+                <w:szCs w:val="21"/>
+                <w:lang w:val="en-US" w:eastAsia="en-US" w:bidi="ar-SA"/>
+              </w:rPr>
+            </w:pPr>
+            <w:r>
+              <w:rPr>
+                <w:rFonts w:eastAsia="Calibri" w:cs="" w:ascii="Liberation Mono" w:hAnsi="Liberation Mono"/>
+                <w:kern w:val="0"/>
+                <w:sz w:val="21"/>
+                <w:szCs w:val="21"/>
+                <w:lang w:val="en-US" w:eastAsia="en-US" w:bidi="ar-SA"/>
+              </w:rPr>
+            </w:r>
+          </w:p>
+          <w:p>
+            <w:pPr>
+              <w:pStyle w:val="Normal"/>
+              <w:widowControl w:val="false"/>
+              <w:suppressAutoHyphens w:val="true"/>
+              <w:spacing w:lineRule="auto" w:line="240" w:before="0" w:after="0"/>
+              <w:jc w:val="left"/>
+              <w:rPr>
+                <w:rFonts w:ascii="Liberation Mono" w:hAnsi="Liberation Mono" w:eastAsia="Calibri" w:cs=""/>
+                <w:kern w:val="0"/>
+                <w:sz w:val="21"/>
+                <w:szCs w:val="21"/>
+                <w:lang w:val="en-US" w:eastAsia="en-US" w:bidi="ar-SA"/>
+              </w:rPr>
+            </w:pPr>
+            <w:r>
+              <w:rPr>
+                <w:rFonts w:eastAsia="Calibri" w:cs="" w:ascii="Liberation Mono" w:hAnsi="Liberation Mono"/>
+                <w:kern w:val="0"/>
+                <w:sz w:val="21"/>
+                <w:szCs w:val="21"/>
+                <w:lang w:val="en-US" w:eastAsia="en-US" w:bidi="ar-SA"/>
+              </w:rPr>
+              <w:t>var str = “Hello find me test me”;</w:t>
+            </w:r>
+          </w:p>
+          <w:p>
+            <w:pPr>
+              <w:pStyle w:val="Normal"/>
+              <w:widowControl w:val="false"/>
+              <w:suppressAutoHyphens w:val="true"/>
+              <w:spacing w:lineRule="auto" w:line="240" w:before="0" w:after="0"/>
+              <w:jc w:val="left"/>
+              <w:rPr>
+                <w:rFonts w:ascii="Liberation Mono" w:hAnsi="Liberation Mono" w:eastAsia="Calibri" w:cs=""/>
+                <w:kern w:val="0"/>
+                <w:sz w:val="21"/>
+                <w:szCs w:val="21"/>
+                <w:lang w:val="en-US" w:eastAsia="en-US" w:bidi="ar-SA"/>
+              </w:rPr>
+            </w:pPr>
+            <w:r>
+              <w:rPr>
+                <w:rFonts w:eastAsia="Calibri" w:cs="" w:ascii="Liberation Mono" w:hAnsi="Liberation Mono"/>
+                <w:kern w:val="0"/>
+                <w:sz w:val="21"/>
+                <w:szCs w:val="21"/>
+                <w:lang w:val="en-US" w:eastAsia="en-US" w:bidi="ar-SA"/>
+              </w:rPr>
+              <w:t>str.indexOf(“me”); // return 11</w:t>
+            </w:r>
+          </w:p>
+          <w:p>
+            <w:pPr>
+              <w:pStyle w:val="Normal"/>
+              <w:widowControl w:val="false"/>
+              <w:suppressAutoHyphens w:val="true"/>
+              <w:spacing w:lineRule="auto" w:line="240" w:before="0" w:after="0"/>
+              <w:jc w:val="left"/>
+              <w:rPr>
+                <w:rFonts w:ascii="Liberation Mono" w:hAnsi="Liberation Mono" w:eastAsia="Calibri" w:cs=""/>
+                <w:kern w:val="0"/>
+                <w:sz w:val="21"/>
+                <w:szCs w:val="21"/>
+                <w:lang w:val="en-US" w:eastAsia="en-US" w:bidi="ar-SA"/>
+              </w:rPr>
+            </w:pPr>
+            <w:r>
+              <w:rPr>
+                <w:rFonts w:eastAsia="Calibri" w:cs="" w:ascii="Liberation Mono" w:hAnsi="Liberation Mono"/>
+                <w:kern w:val="0"/>
+                <w:sz w:val="21"/>
+                <w:szCs w:val="21"/>
+                <w:lang w:val="en-US" w:eastAsia="en-US" w:bidi="ar-SA"/>
+              </w:rPr>
+            </w:r>
+          </w:p>
+          <w:p>
+            <w:pPr>
+              <w:pStyle w:val="Normal"/>
+              <w:widowControl w:val="false"/>
+              <w:suppressAutoHyphens w:val="true"/>
+              <w:spacing w:lineRule="auto" w:line="240" w:before="0" w:after="0"/>
+              <w:jc w:val="left"/>
+              <w:rPr>
+                <w:rFonts w:ascii="Liberation Mono" w:hAnsi="Liberation Mono" w:eastAsia="Calibri" w:cs=""/>
+                <w:kern w:val="0"/>
+                <w:sz w:val="21"/>
+                <w:szCs w:val="21"/>
+                <w:lang w:val="en-US" w:eastAsia="en-US" w:bidi="ar-SA"/>
+              </w:rPr>
+            </w:pPr>
+            <w:r>
+              <w:rPr>
+                <w:rFonts w:eastAsia="Calibri" w:cs="" w:ascii="Liberation Mono" w:hAnsi="Liberation Mono"/>
+                <w:kern w:val="0"/>
+                <w:sz w:val="21"/>
+                <w:szCs w:val="21"/>
+                <w:lang w:val="en-US" w:eastAsia="en-US" w:bidi="ar-SA"/>
+              </w:rPr>
+              <w:t>---</w:t>
+            </w:r>
+          </w:p>
+          <w:p>
+            <w:pPr>
+              <w:pStyle w:val="Normal"/>
+              <w:widowControl w:val="false"/>
+              <w:suppressAutoHyphens w:val="true"/>
+              <w:spacing w:lineRule="auto" w:line="240" w:before="0" w:after="0"/>
+              <w:jc w:val="left"/>
+              <w:rPr>
+                <w:rFonts w:ascii="Liberation Mono" w:hAnsi="Liberation Mono" w:eastAsia="Calibri" w:cs=""/>
+                <w:kern w:val="0"/>
+                <w:sz w:val="21"/>
+                <w:szCs w:val="21"/>
+                <w:lang w:val="en-US" w:eastAsia="en-US" w:bidi="ar-SA"/>
+              </w:rPr>
+            </w:pPr>
+            <w:r>
+              <w:rPr>
+                <w:rFonts w:eastAsia="Calibri" w:cs="" w:ascii="Liberation Mono" w:hAnsi="Liberation Mono"/>
+                <w:kern w:val="0"/>
+                <w:sz w:val="21"/>
+                <w:szCs w:val="21"/>
+                <w:lang w:val="en-US" w:eastAsia="en-US" w:bidi="ar-SA"/>
+              </w:rPr>
+            </w:r>
+          </w:p>
+          <w:p>
+            <w:pPr>
+              <w:pStyle w:val="Normal"/>
+              <w:widowControl w:val="false"/>
+              <w:suppressAutoHyphens w:val="true"/>
+              <w:spacing w:lineRule="auto" w:line="240" w:before="0" w:after="0"/>
+              <w:jc w:val="left"/>
+              <w:rPr>
+                <w:rFonts w:ascii="Liberation Mono" w:hAnsi="Liberation Mono" w:eastAsia="Calibri" w:cs=""/>
+                <w:kern w:val="0"/>
+                <w:sz w:val="21"/>
+                <w:szCs w:val="21"/>
+                <w:lang w:val="en-US" w:eastAsia="en-US" w:bidi="ar-SA"/>
+              </w:rPr>
+            </w:pPr>
+            <w:r>
+              <w:rPr>
+                <w:rFonts w:eastAsia="Calibri" w:cs="" w:ascii="Liberation Mono" w:hAnsi="Liberation Mono"/>
+                <w:kern w:val="0"/>
+                <w:sz w:val="21"/>
+                <w:szCs w:val="21"/>
+                <w:lang w:val="en-US" w:eastAsia="en-US" w:bidi="ar-SA"/>
+              </w:rPr>
+              <w:t>lastIndexOf() :</w:t>
+            </w:r>
+          </w:p>
+          <w:p>
+            <w:pPr>
+              <w:pStyle w:val="Normal"/>
+              <w:widowControl w:val="false"/>
+              <w:suppressAutoHyphens w:val="true"/>
+              <w:spacing w:lineRule="auto" w:line="240" w:before="0" w:after="0"/>
+              <w:jc w:val="left"/>
+              <w:rPr>
+                <w:rFonts w:ascii="Liberation Mono" w:hAnsi="Liberation Mono" w:eastAsia="Calibri" w:cs=""/>
+                <w:kern w:val="0"/>
+                <w:sz w:val="21"/>
+                <w:szCs w:val="21"/>
+                <w:lang w:val="en-US" w:eastAsia="en-US" w:bidi="ar-SA"/>
+              </w:rPr>
+            </w:pPr>
+            <w:r>
+              <w:rPr>
+                <w:rFonts w:eastAsia="Calibri" w:cs="" w:ascii="Liberation Mono" w:hAnsi="Liberation Mono"/>
+                <w:kern w:val="0"/>
+                <w:sz w:val="21"/>
+                <w:szCs w:val="21"/>
+                <w:lang w:val="en-US" w:eastAsia="en-US" w:bidi="ar-SA"/>
+              </w:rPr>
+              <w:t>It will return the index of the last occurrence of specific text in a string.</w:t>
+            </w:r>
+          </w:p>
+          <w:p>
+            <w:pPr>
+              <w:pStyle w:val="Normal"/>
+              <w:widowControl w:val="false"/>
+              <w:suppressAutoHyphens w:val="true"/>
+              <w:spacing w:lineRule="auto" w:line="240" w:before="0" w:after="0"/>
+              <w:jc w:val="left"/>
+              <w:rPr>
+                <w:rFonts w:ascii="Liberation Mono" w:hAnsi="Liberation Mono" w:eastAsia="Calibri" w:cs=""/>
+                <w:kern w:val="0"/>
+                <w:sz w:val="21"/>
+                <w:szCs w:val="21"/>
+                <w:lang w:val="en-US" w:eastAsia="en-US" w:bidi="ar-SA"/>
+              </w:rPr>
+            </w:pPr>
+            <w:r>
+              <w:rPr>
+                <w:rFonts w:eastAsia="Calibri" w:cs="" w:ascii="Liberation Mono" w:hAnsi="Liberation Mono"/>
+                <w:kern w:val="0"/>
+                <w:sz w:val="21"/>
+                <w:szCs w:val="21"/>
+                <w:lang w:val="en-US" w:eastAsia="en-US" w:bidi="ar-SA"/>
+              </w:rPr>
+            </w:r>
+          </w:p>
+          <w:p>
+            <w:pPr>
+              <w:pStyle w:val="Normal"/>
+              <w:widowControl w:val="false"/>
+              <w:suppressAutoHyphens w:val="true"/>
+              <w:spacing w:lineRule="auto" w:line="240" w:before="0" w:after="0"/>
+              <w:jc w:val="left"/>
+              <w:rPr>
+                <w:rFonts w:ascii="Liberation Mono" w:hAnsi="Liberation Mono" w:eastAsia="Calibri" w:cs=""/>
+                <w:kern w:val="0"/>
+                <w:sz w:val="21"/>
+                <w:szCs w:val="21"/>
+                <w:lang w:val="en-US" w:eastAsia="en-US" w:bidi="ar-SA"/>
+              </w:rPr>
+            </w:pPr>
+            <w:r>
+              <w:rPr>
+                <w:rFonts w:eastAsia="Calibri" w:cs="" w:ascii="Liberation Mono" w:hAnsi="Liberation Mono"/>
+                <w:kern w:val="0"/>
+                <w:sz w:val="21"/>
+                <w:szCs w:val="21"/>
+                <w:lang w:val="en-US" w:eastAsia="en-US" w:bidi="ar-SA"/>
+              </w:rPr>
+              <w:t>var str = “Hello find me test me”;</w:t>
+            </w:r>
+          </w:p>
+          <w:p>
+            <w:pPr>
+              <w:pStyle w:val="Normal"/>
+              <w:widowControl w:val="false"/>
+              <w:suppressAutoHyphens w:val="true"/>
+              <w:spacing w:lineRule="auto" w:line="240" w:before="0" w:after="0"/>
+              <w:jc w:val="left"/>
+              <w:rPr>
+                <w:rFonts w:ascii="Liberation Mono" w:hAnsi="Liberation Mono" w:eastAsia="Calibri" w:cs=""/>
+                <w:kern w:val="0"/>
+                <w:sz w:val="21"/>
+                <w:szCs w:val="21"/>
+                <w:lang w:val="en-US" w:eastAsia="en-US" w:bidi="ar-SA"/>
+              </w:rPr>
+            </w:pPr>
+            <w:r>
+              <w:rPr>
+                <w:rFonts w:eastAsia="Calibri" w:cs="" w:ascii="Liberation Mono" w:hAnsi="Liberation Mono"/>
+                <w:kern w:val="0"/>
+                <w:sz w:val="21"/>
+                <w:szCs w:val="21"/>
+                <w:lang w:val="en-US" w:eastAsia="en-US" w:bidi="ar-SA"/>
+              </w:rPr>
+              <w:t xml:space="preserve">str.lastIndexOf(“me”); // return 19 </w:t>
             </w:r>
           </w:p>
         </w:tc>
@@ -1309,7 +4162,17 @@
                 <w:szCs w:val="21"/>
                 <w:lang w:val="en-US" w:eastAsia="en-US" w:bidi="ar-SA"/>
               </w:rPr>
-              <w:t>11.</w:t>
+              <w:t xml:space="preserve">11. </w:t>
+            </w:r>
+            <w:r>
+              <w:rPr>
+                <w:rFonts w:eastAsia="Calibri" w:cs="" w:ascii="Liberation Mono" w:hAnsi="Liberation Mono"/>
+                <w:kern w:val="0"/>
+                <w:sz w:val="21"/>
+                <w:szCs w:val="21"/>
+                <w:lang w:val="en-US" w:eastAsia="en-US" w:bidi="ar-SA"/>
+              </w:rPr>
+              <w:t>What are the differences between substr() and substring()?</w:t>
             </w:r>
           </w:p>
         </w:tc>
@@ -1341,6 +4204,545 @@
                 <w:szCs w:val="21"/>
                 <w:lang w:val="en-US" w:eastAsia="en-US" w:bidi="ar-SA"/>
               </w:rPr>
+              <w:t>Ans. The Differences between substr and substring methods are given below:</w:t>
+            </w:r>
+          </w:p>
+          <w:p>
+            <w:pPr>
+              <w:pStyle w:val="Normal"/>
+              <w:widowControl w:val="false"/>
+              <w:suppressAutoHyphens w:val="true"/>
+              <w:spacing w:lineRule="auto" w:line="240" w:before="0" w:after="0"/>
+              <w:jc w:val="left"/>
+              <w:rPr>
+                <w:rFonts w:ascii="Liberation Mono" w:hAnsi="Liberation Mono" w:eastAsia="Calibri" w:cs=""/>
+                <w:kern w:val="0"/>
+                <w:sz w:val="21"/>
+                <w:szCs w:val="21"/>
+                <w:lang w:val="en-US" w:eastAsia="en-US" w:bidi="ar-SA"/>
+              </w:rPr>
+            </w:pPr>
+            <w:r>
+              <w:rPr>
+                <w:rFonts w:eastAsia="Calibri" w:cs="" w:ascii="Liberation Mono" w:hAnsi="Liberation Mono"/>
+                <w:kern w:val="0"/>
+                <w:sz w:val="21"/>
+                <w:szCs w:val="21"/>
+                <w:lang w:val="en-US" w:eastAsia="en-US" w:bidi="ar-SA"/>
+              </w:rPr>
+            </w:r>
+          </w:p>
+          <w:p>
+            <w:pPr>
+              <w:pStyle w:val="Normal"/>
+              <w:widowControl w:val="false"/>
+              <w:suppressAutoHyphens w:val="true"/>
+              <w:spacing w:lineRule="auto" w:line="240" w:before="0" w:after="0"/>
+              <w:jc w:val="left"/>
+              <w:rPr>
+                <w:rFonts w:ascii="Liberation Mono" w:hAnsi="Liberation Mono" w:eastAsia="Calibri" w:cs=""/>
+                <w:kern w:val="0"/>
+                <w:sz w:val="21"/>
+                <w:szCs w:val="21"/>
+                <w:lang w:val="en-US" w:eastAsia="en-US" w:bidi="ar-SA"/>
+              </w:rPr>
+            </w:pPr>
+            <w:r>
+              <w:rPr>
+                <w:rFonts w:eastAsia="Calibri" w:cs="" w:ascii="Liberation Mono" w:hAnsi="Liberation Mono"/>
+                <w:kern w:val="0"/>
+                <w:sz w:val="21"/>
+                <w:szCs w:val="21"/>
+                <w:lang w:val="en-US" w:eastAsia="en-US" w:bidi="ar-SA"/>
+              </w:rPr>
+              <w:t>substr() :</w:t>
+            </w:r>
+          </w:p>
+          <w:p>
+            <w:pPr>
+              <w:pStyle w:val="Normal"/>
+              <w:widowControl w:val="false"/>
+              <w:suppressAutoHyphens w:val="true"/>
+              <w:spacing w:lineRule="auto" w:line="240" w:before="0" w:after="0"/>
+              <w:jc w:val="left"/>
+              <w:rPr>
+                <w:rFonts w:ascii="Liberation Mono" w:hAnsi="Liberation Mono" w:eastAsia="Calibri" w:cs=""/>
+                <w:kern w:val="0"/>
+                <w:sz w:val="21"/>
+                <w:szCs w:val="21"/>
+                <w:lang w:val="en-US" w:eastAsia="en-US" w:bidi="ar-SA"/>
+              </w:rPr>
+            </w:pPr>
+            <w:r>
+              <w:rPr>
+                <w:rFonts w:eastAsia="Calibri" w:cs="" w:ascii="Liberation Mono" w:hAnsi="Liberation Mono"/>
+                <w:kern w:val="0"/>
+                <w:sz w:val="21"/>
+                <w:szCs w:val="21"/>
+                <w:lang w:val="en-US" w:eastAsia="en-US" w:bidi="ar-SA"/>
+              </w:rPr>
+              <w:t>It is used to return the characters in a string beginning at the specified index and returns the number of characters based on the length provided.</w:t>
+            </w:r>
+          </w:p>
+          <w:p>
+            <w:pPr>
+              <w:pStyle w:val="Normal"/>
+              <w:widowControl w:val="false"/>
+              <w:suppressAutoHyphens w:val="true"/>
+              <w:spacing w:lineRule="auto" w:line="240" w:before="0" w:after="0"/>
+              <w:jc w:val="left"/>
+              <w:rPr>
+                <w:rFonts w:ascii="Liberation Mono" w:hAnsi="Liberation Mono" w:eastAsia="Calibri" w:cs=""/>
+                <w:kern w:val="0"/>
+                <w:sz w:val="21"/>
+                <w:szCs w:val="21"/>
+                <w:lang w:val="en-US" w:eastAsia="en-US" w:bidi="ar-SA"/>
+              </w:rPr>
+            </w:pPr>
+            <w:r>
+              <w:rPr>
+                <w:rFonts w:eastAsia="Calibri" w:cs="" w:ascii="Liberation Mono" w:hAnsi="Liberation Mono"/>
+                <w:kern w:val="0"/>
+                <w:sz w:val="21"/>
+                <w:szCs w:val="21"/>
+                <w:lang w:val="en-US" w:eastAsia="en-US" w:bidi="ar-SA"/>
+              </w:rPr>
+            </w:r>
+          </w:p>
+          <w:p>
+            <w:pPr>
+              <w:pStyle w:val="Normal"/>
+              <w:widowControl w:val="false"/>
+              <w:suppressAutoHyphens w:val="true"/>
+              <w:spacing w:lineRule="auto" w:line="240" w:before="0" w:after="0"/>
+              <w:jc w:val="left"/>
+              <w:rPr>
+                <w:rFonts w:ascii="Liberation Mono" w:hAnsi="Liberation Mono" w:eastAsia="Calibri" w:cs=""/>
+                <w:kern w:val="0"/>
+                <w:sz w:val="21"/>
+                <w:szCs w:val="21"/>
+                <w:lang w:val="en-US" w:eastAsia="en-US" w:bidi="ar-SA"/>
+              </w:rPr>
+            </w:pPr>
+            <w:r>
+              <w:rPr>
+                <w:rFonts w:eastAsia="Calibri" w:cs="" w:ascii="Liberation Mono" w:hAnsi="Liberation Mono"/>
+                <w:kern w:val="0"/>
+                <w:sz w:val="21"/>
+                <w:szCs w:val="21"/>
+                <w:lang w:val="en-US" w:eastAsia="en-US" w:bidi="ar-SA"/>
+              </w:rPr>
+              <w:t>var x = “hello”;</w:t>
+            </w:r>
+          </w:p>
+          <w:p>
+            <w:pPr>
+              <w:pStyle w:val="Normal"/>
+              <w:widowControl w:val="false"/>
+              <w:suppressAutoHyphens w:val="true"/>
+              <w:spacing w:lineRule="auto" w:line="240" w:before="0" w:after="0"/>
+              <w:jc w:val="left"/>
+              <w:rPr>
+                <w:rFonts w:ascii="Liberation Mono" w:hAnsi="Liberation Mono" w:eastAsia="Calibri" w:cs=""/>
+                <w:kern w:val="0"/>
+                <w:sz w:val="21"/>
+                <w:szCs w:val="21"/>
+                <w:lang w:val="en-US" w:eastAsia="en-US" w:bidi="ar-SA"/>
+              </w:rPr>
+            </w:pPr>
+            <w:r>
+              <w:rPr>
+                <w:rFonts w:eastAsia="Calibri" w:cs="" w:ascii="Liberation Mono" w:hAnsi="Liberation Mono"/>
+                <w:kern w:val="0"/>
+                <w:sz w:val="21"/>
+                <w:szCs w:val="21"/>
+                <w:lang w:val="en-US" w:eastAsia="en-US" w:bidi="ar-SA"/>
+              </w:rPr>
+              <w:t>console.log((x.substr(1, 4) == “ello”));</w:t>
+            </w:r>
+          </w:p>
+          <w:p>
+            <w:pPr>
+              <w:pStyle w:val="Normal"/>
+              <w:widowControl w:val="false"/>
+              <w:suppressAutoHyphens w:val="true"/>
+              <w:spacing w:lineRule="auto" w:line="240" w:before="0" w:after="0"/>
+              <w:jc w:val="left"/>
+              <w:rPr>
+                <w:rFonts w:ascii="Liberation Mono" w:hAnsi="Liberation Mono" w:eastAsia="Calibri" w:cs=""/>
+                <w:kern w:val="0"/>
+                <w:sz w:val="21"/>
+                <w:szCs w:val="21"/>
+                <w:lang w:val="en-US" w:eastAsia="en-US" w:bidi="ar-SA"/>
+              </w:rPr>
+            </w:pPr>
+            <w:r>
+              <w:rPr>
+                <w:rFonts w:eastAsia="Calibri" w:cs="" w:ascii="Liberation Mono" w:hAnsi="Liberation Mono"/>
+                <w:kern w:val="0"/>
+                <w:sz w:val="21"/>
+                <w:szCs w:val="21"/>
+                <w:lang w:val="en-US" w:eastAsia="en-US" w:bidi="ar-SA"/>
+              </w:rPr>
+            </w:r>
+          </w:p>
+          <w:p>
+            <w:pPr>
+              <w:pStyle w:val="Normal"/>
+              <w:widowControl w:val="false"/>
+              <w:suppressAutoHyphens w:val="true"/>
+              <w:spacing w:lineRule="auto" w:line="240" w:before="0" w:after="0"/>
+              <w:jc w:val="left"/>
+              <w:rPr>
+                <w:rFonts w:ascii="Liberation Mono" w:hAnsi="Liberation Mono" w:eastAsia="Calibri" w:cs=""/>
+                <w:kern w:val="0"/>
+                <w:sz w:val="21"/>
+                <w:szCs w:val="21"/>
+                <w:lang w:val="en-US" w:eastAsia="en-US" w:bidi="ar-SA"/>
+              </w:rPr>
+            </w:pPr>
+            <w:r>
+              <w:rPr>
+                <w:rFonts w:eastAsia="Calibri" w:cs="" w:ascii="Liberation Mono" w:hAnsi="Liberation Mono"/>
+                <w:kern w:val="0"/>
+                <w:sz w:val="21"/>
+                <w:szCs w:val="21"/>
+                <w:lang w:val="en-US" w:eastAsia="en-US" w:bidi="ar-SA"/>
+              </w:rPr>
+              <w:t>// It will print true in the log</w:t>
+            </w:r>
+          </w:p>
+          <w:p>
+            <w:pPr>
+              <w:pStyle w:val="Normal"/>
+              <w:widowControl w:val="false"/>
+              <w:suppressAutoHyphens w:val="true"/>
+              <w:spacing w:lineRule="auto" w:line="240" w:before="0" w:after="0"/>
+              <w:jc w:val="left"/>
+              <w:rPr>
+                <w:rFonts w:ascii="Liberation Mono" w:hAnsi="Liberation Mono" w:eastAsia="Calibri" w:cs=""/>
+                <w:kern w:val="0"/>
+                <w:sz w:val="21"/>
+                <w:szCs w:val="21"/>
+                <w:lang w:val="en-US" w:eastAsia="en-US" w:bidi="ar-SA"/>
+              </w:rPr>
+            </w:pPr>
+            <w:r>
+              <w:rPr>
+                <w:rFonts w:eastAsia="Calibri" w:cs="" w:ascii="Liberation Mono" w:hAnsi="Liberation Mono"/>
+                <w:kern w:val="0"/>
+                <w:sz w:val="21"/>
+                <w:szCs w:val="21"/>
+                <w:lang w:val="en-US" w:eastAsia="en-US" w:bidi="ar-SA"/>
+              </w:rPr>
+            </w:r>
+          </w:p>
+          <w:p>
+            <w:pPr>
+              <w:pStyle w:val="Normal"/>
+              <w:widowControl w:val="false"/>
+              <w:suppressAutoHyphens w:val="true"/>
+              <w:spacing w:lineRule="auto" w:line="240" w:before="0" w:after="0"/>
+              <w:jc w:val="left"/>
+              <w:rPr>
+                <w:rFonts w:ascii="Liberation Mono" w:hAnsi="Liberation Mono" w:eastAsia="Calibri" w:cs=""/>
+                <w:kern w:val="0"/>
+                <w:sz w:val="21"/>
+                <w:szCs w:val="21"/>
+                <w:lang w:val="en-US" w:eastAsia="en-US" w:bidi="ar-SA"/>
+              </w:rPr>
+            </w:pPr>
+            <w:r>
+              <w:rPr>
+                <w:rFonts w:eastAsia="Calibri" w:cs="" w:ascii="Liberation Mono" w:hAnsi="Liberation Mono"/>
+                <w:kern w:val="0"/>
+                <w:sz w:val="21"/>
+                <w:szCs w:val="21"/>
+                <w:lang w:val="en-US" w:eastAsia="en-US" w:bidi="ar-SA"/>
+              </w:rPr>
+              <w:t>---</w:t>
+            </w:r>
+          </w:p>
+          <w:p>
+            <w:pPr>
+              <w:pStyle w:val="Normal"/>
+              <w:widowControl w:val="false"/>
+              <w:suppressAutoHyphens w:val="true"/>
+              <w:spacing w:lineRule="auto" w:line="240" w:before="0" w:after="0"/>
+              <w:jc w:val="left"/>
+              <w:rPr>
+                <w:rFonts w:ascii="Liberation Mono" w:hAnsi="Liberation Mono" w:eastAsia="Calibri" w:cs=""/>
+                <w:kern w:val="0"/>
+                <w:sz w:val="21"/>
+                <w:szCs w:val="21"/>
+                <w:lang w:val="en-US" w:eastAsia="en-US" w:bidi="ar-SA"/>
+              </w:rPr>
+            </w:pPr>
+            <w:r>
+              <w:rPr>
+                <w:rFonts w:eastAsia="Calibri" w:cs="" w:ascii="Liberation Mono" w:hAnsi="Liberation Mono"/>
+                <w:kern w:val="0"/>
+                <w:sz w:val="21"/>
+                <w:szCs w:val="21"/>
+                <w:lang w:val="en-US" w:eastAsia="en-US" w:bidi="ar-SA"/>
+              </w:rPr>
+            </w:r>
+          </w:p>
+          <w:p>
+            <w:pPr>
+              <w:pStyle w:val="Normal"/>
+              <w:widowControl w:val="false"/>
+              <w:suppressAutoHyphens w:val="true"/>
+              <w:spacing w:lineRule="auto" w:line="240" w:before="0" w:after="0"/>
+              <w:jc w:val="left"/>
+              <w:rPr>
+                <w:rFonts w:ascii="Liberation Mono" w:hAnsi="Liberation Mono" w:eastAsia="Calibri" w:cs=""/>
+                <w:kern w:val="0"/>
+                <w:sz w:val="21"/>
+                <w:szCs w:val="21"/>
+                <w:lang w:val="en-US" w:eastAsia="en-US" w:bidi="ar-SA"/>
+              </w:rPr>
+            </w:pPr>
+            <w:r>
+              <w:rPr>
+                <w:rFonts w:eastAsia="Calibri" w:cs="" w:ascii="Liberation Mono" w:hAnsi="Liberation Mono"/>
+                <w:kern w:val="0"/>
+                <w:sz w:val="21"/>
+                <w:szCs w:val="21"/>
+                <w:lang w:val="en-US" w:eastAsia="en-US" w:bidi="ar-SA"/>
+              </w:rPr>
+              <w:t>substring() :</w:t>
+            </w:r>
+          </w:p>
+          <w:p>
+            <w:pPr>
+              <w:pStyle w:val="Normal"/>
+              <w:widowControl w:val="false"/>
+              <w:suppressAutoHyphens w:val="true"/>
+              <w:spacing w:lineRule="auto" w:line="240" w:before="0" w:after="0"/>
+              <w:jc w:val="left"/>
+              <w:rPr>
+                <w:rFonts w:ascii="Liberation Mono" w:hAnsi="Liberation Mono" w:eastAsia="Calibri" w:cs=""/>
+                <w:kern w:val="0"/>
+                <w:sz w:val="21"/>
+                <w:szCs w:val="21"/>
+                <w:lang w:val="en-US" w:eastAsia="en-US" w:bidi="ar-SA"/>
+              </w:rPr>
+            </w:pPr>
+            <w:r>
+              <w:rPr>
+                <w:rFonts w:eastAsia="Calibri" w:cs="" w:ascii="Liberation Mono" w:hAnsi="Liberation Mono"/>
+                <w:kern w:val="0"/>
+                <w:sz w:val="21"/>
+                <w:szCs w:val="21"/>
+                <w:lang w:val="en-US" w:eastAsia="en-US" w:bidi="ar-SA"/>
+              </w:rPr>
+              <w:t>It is used to return the characters in a string beginning at the specified index and returns the number of characters based on length provided-1.</w:t>
+            </w:r>
+          </w:p>
+          <w:p>
+            <w:pPr>
+              <w:pStyle w:val="Normal"/>
+              <w:widowControl w:val="false"/>
+              <w:suppressAutoHyphens w:val="true"/>
+              <w:spacing w:lineRule="auto" w:line="240" w:before="0" w:after="0"/>
+              <w:jc w:val="left"/>
+              <w:rPr>
+                <w:rFonts w:ascii="Liberation Mono" w:hAnsi="Liberation Mono" w:eastAsia="Calibri" w:cs=""/>
+                <w:kern w:val="0"/>
+                <w:sz w:val="21"/>
+                <w:szCs w:val="21"/>
+                <w:lang w:val="en-US" w:eastAsia="en-US" w:bidi="ar-SA"/>
+              </w:rPr>
+            </w:pPr>
+            <w:r>
+              <w:rPr>
+                <w:rFonts w:eastAsia="Calibri" w:cs="" w:ascii="Liberation Mono" w:hAnsi="Liberation Mono"/>
+                <w:kern w:val="0"/>
+                <w:sz w:val="21"/>
+                <w:szCs w:val="21"/>
+                <w:lang w:val="en-US" w:eastAsia="en-US" w:bidi="ar-SA"/>
+              </w:rPr>
+            </w:r>
+          </w:p>
+          <w:p>
+            <w:pPr>
+              <w:pStyle w:val="Normal"/>
+              <w:widowControl w:val="false"/>
+              <w:suppressAutoHyphens w:val="true"/>
+              <w:spacing w:lineRule="auto" w:line="240" w:before="0" w:after="0"/>
+              <w:jc w:val="left"/>
+              <w:rPr>
+                <w:rFonts w:ascii="Liberation Mono" w:hAnsi="Liberation Mono" w:eastAsia="Calibri" w:cs=""/>
+                <w:kern w:val="0"/>
+                <w:sz w:val="21"/>
+                <w:szCs w:val="21"/>
+                <w:lang w:val="en-US" w:eastAsia="en-US" w:bidi="ar-SA"/>
+              </w:rPr>
+            </w:pPr>
+            <w:r>
+              <w:rPr>
+                <w:rFonts w:eastAsia="Calibri" w:cs="" w:ascii="Liberation Mono" w:hAnsi="Liberation Mono"/>
+                <w:kern w:val="0"/>
+                <w:sz w:val="21"/>
+                <w:szCs w:val="21"/>
+                <w:lang w:val="en-US" w:eastAsia="en-US" w:bidi="ar-SA"/>
+              </w:rPr>
+              <w:t>var x = “hello”;</w:t>
+            </w:r>
+          </w:p>
+          <w:p>
+            <w:pPr>
+              <w:pStyle w:val="Normal"/>
+              <w:widowControl w:val="false"/>
+              <w:suppressAutoHyphens w:val="true"/>
+              <w:spacing w:lineRule="auto" w:line="240" w:before="0" w:after="0"/>
+              <w:jc w:val="left"/>
+              <w:rPr>
+                <w:rFonts w:ascii="Liberation Mono" w:hAnsi="Liberation Mono" w:eastAsia="Calibri" w:cs=""/>
+                <w:kern w:val="0"/>
+                <w:sz w:val="21"/>
+                <w:szCs w:val="21"/>
+                <w:lang w:val="en-US" w:eastAsia="en-US" w:bidi="ar-SA"/>
+              </w:rPr>
+            </w:pPr>
+            <w:r>
+              <w:rPr>
+                <w:rFonts w:eastAsia="Calibri" w:cs="" w:ascii="Liberation Mono" w:hAnsi="Liberation Mono"/>
+                <w:kern w:val="0"/>
+                <w:sz w:val="21"/>
+                <w:szCs w:val="21"/>
+                <w:lang w:val="en-US" w:eastAsia="en-US" w:bidi="ar-SA"/>
+              </w:rPr>
+              <w:t>console.log((x.substring(1, 4) == “ello”));</w:t>
+            </w:r>
+          </w:p>
+          <w:p>
+            <w:pPr>
+              <w:pStyle w:val="Normal"/>
+              <w:widowControl w:val="false"/>
+              <w:suppressAutoHyphens w:val="true"/>
+              <w:spacing w:lineRule="auto" w:line="240" w:before="0" w:after="0"/>
+              <w:jc w:val="left"/>
+              <w:rPr>
+                <w:rFonts w:ascii="Liberation Mono" w:hAnsi="Liberation Mono" w:eastAsia="Calibri" w:cs=""/>
+                <w:kern w:val="0"/>
+                <w:sz w:val="21"/>
+                <w:szCs w:val="21"/>
+                <w:lang w:val="en-US" w:eastAsia="en-US" w:bidi="ar-SA"/>
+              </w:rPr>
+            </w:pPr>
+            <w:r>
+              <w:rPr>
+                <w:rFonts w:eastAsia="Calibri" w:cs="" w:ascii="Liberation Mono" w:hAnsi="Liberation Mono"/>
+                <w:kern w:val="0"/>
+                <w:sz w:val="21"/>
+                <w:szCs w:val="21"/>
+                <w:lang w:val="en-US" w:eastAsia="en-US" w:bidi="ar-SA"/>
+              </w:rPr>
+            </w:r>
+          </w:p>
+          <w:p>
+            <w:pPr>
+              <w:pStyle w:val="Normal"/>
+              <w:widowControl w:val="false"/>
+              <w:suppressAutoHyphens w:val="true"/>
+              <w:spacing w:lineRule="auto" w:line="240" w:before="0" w:after="0"/>
+              <w:jc w:val="left"/>
+              <w:rPr>
+                <w:rFonts w:ascii="Liberation Mono" w:hAnsi="Liberation Mono" w:eastAsia="Calibri" w:cs=""/>
+                <w:kern w:val="0"/>
+                <w:sz w:val="21"/>
+                <w:szCs w:val="21"/>
+                <w:lang w:val="en-US" w:eastAsia="en-US" w:bidi="ar-SA"/>
+              </w:rPr>
+            </w:pPr>
+            <w:r>
+              <w:rPr>
+                <w:rFonts w:eastAsia="Calibri" w:cs="" w:ascii="Liberation Mono" w:hAnsi="Liberation Mono"/>
+                <w:kern w:val="0"/>
+                <w:sz w:val="21"/>
+                <w:szCs w:val="21"/>
+                <w:lang w:val="en-US" w:eastAsia="en-US" w:bidi="ar-SA"/>
+              </w:rPr>
+              <w:t>// It will print false in the log</w:t>
+            </w:r>
+          </w:p>
+          <w:p>
+            <w:pPr>
+              <w:pStyle w:val="Normal"/>
+              <w:widowControl w:val="false"/>
+              <w:suppressAutoHyphens w:val="true"/>
+              <w:spacing w:lineRule="auto" w:line="240" w:before="0" w:after="0"/>
+              <w:jc w:val="left"/>
+              <w:rPr>
+                <w:rFonts w:ascii="Liberation Mono" w:hAnsi="Liberation Mono" w:eastAsia="Calibri" w:cs=""/>
+                <w:kern w:val="0"/>
+                <w:sz w:val="21"/>
+                <w:szCs w:val="21"/>
+                <w:lang w:val="en-US" w:eastAsia="en-US" w:bidi="ar-SA"/>
+              </w:rPr>
+            </w:pPr>
+            <w:r>
+              <w:rPr>
+                <w:rFonts w:eastAsia="Calibri" w:cs="" w:ascii="Liberation Mono" w:hAnsi="Liberation Mono"/>
+                <w:kern w:val="0"/>
+                <w:sz w:val="21"/>
+                <w:szCs w:val="21"/>
+                <w:lang w:val="en-US" w:eastAsia="en-US" w:bidi="ar-SA"/>
+              </w:rPr>
+            </w:r>
+          </w:p>
+          <w:p>
+            <w:pPr>
+              <w:pStyle w:val="Normal"/>
+              <w:widowControl w:val="false"/>
+              <w:suppressAutoHyphens w:val="true"/>
+              <w:spacing w:lineRule="auto" w:line="240" w:before="0" w:after="0"/>
+              <w:jc w:val="left"/>
+              <w:rPr>
+                <w:rFonts w:ascii="Liberation Mono" w:hAnsi="Liberation Mono" w:eastAsia="Calibri" w:cs=""/>
+                <w:kern w:val="0"/>
+                <w:sz w:val="21"/>
+                <w:szCs w:val="21"/>
+                <w:lang w:val="en-US" w:eastAsia="en-US" w:bidi="ar-SA"/>
+              </w:rPr>
+            </w:pPr>
+            <w:r>
+              <w:rPr>
+                <w:rFonts w:eastAsia="Calibri" w:cs="" w:ascii="Liberation Mono" w:hAnsi="Liberation Mono"/>
+                <w:kern w:val="0"/>
+                <w:sz w:val="21"/>
+                <w:szCs w:val="21"/>
+                <w:lang w:val="en-US" w:eastAsia="en-US" w:bidi="ar-SA"/>
+              </w:rPr>
+              <w:t>var x = “hello”;</w:t>
+            </w:r>
+          </w:p>
+          <w:p>
+            <w:pPr>
+              <w:pStyle w:val="Normal"/>
+              <w:widowControl w:val="false"/>
+              <w:suppressAutoHyphens w:val="true"/>
+              <w:spacing w:lineRule="auto" w:line="240" w:before="0" w:after="0"/>
+              <w:jc w:val="left"/>
+              <w:rPr>
+                <w:rFonts w:ascii="Liberation Mono" w:hAnsi="Liberation Mono" w:eastAsia="Calibri" w:cs=""/>
+                <w:kern w:val="0"/>
+                <w:sz w:val="21"/>
+                <w:szCs w:val="21"/>
+                <w:lang w:val="en-US" w:eastAsia="en-US" w:bidi="ar-SA"/>
+              </w:rPr>
+            </w:pPr>
+            <w:r>
+              <w:rPr>
+                <w:rFonts w:eastAsia="Calibri" w:cs="" w:ascii="Liberation Mono" w:hAnsi="Liberation Mono"/>
+                <w:kern w:val="0"/>
+                <w:sz w:val="21"/>
+                <w:szCs w:val="21"/>
+                <w:lang w:val="en-US" w:eastAsia="en-US" w:bidi="ar-SA"/>
+              </w:rPr>
+              <w:t>console.log((x.substring(1, 5) == “ello”)) // prints true in the console</w:t>
             </w:r>
           </w:p>
         </w:tc>

</xml_diff>

<commit_message>
brings JavaScript notecards up to question 26.
</commit_message>
<xml_diff>
--- a/WillC-JS-Week5_JSCPPLinux-Flash-Cards_CS3.docx
+++ b/WillC-JS-Week5_JSCPPLinux-Flash-Cards_CS3.docx
@@ -4777,7 +4777,17 @@
                 <w:szCs w:val="21"/>
                 <w:lang w:val="en-US" w:eastAsia="en-US" w:bidi="ar-SA"/>
               </w:rPr>
-              <w:t>12.</w:t>
+              <w:t xml:space="preserve">12. </w:t>
+            </w:r>
+            <w:r>
+              <w:rPr>
+                <w:rFonts w:eastAsia="Calibri" w:cs="" w:ascii="Liberation Mono" w:hAnsi="Liberation Mono"/>
+                <w:kern w:val="0"/>
+                <w:sz w:val="21"/>
+                <w:szCs w:val="21"/>
+                <w:lang w:val="en-US" w:eastAsia="en-US" w:bidi="ar-SA"/>
+              </w:rPr>
+              <w:t>What are the differences between an array and object?</w:t>
             </w:r>
           </w:p>
         </w:tc>
@@ -4809,6 +4819,265 @@
                 <w:szCs w:val="21"/>
                 <w:lang w:val="en-US" w:eastAsia="en-US" w:bidi="ar-SA"/>
               </w:rPr>
+              <w:t>Ans. The differences between array and object are given below:</w:t>
+            </w:r>
+          </w:p>
+          <w:p>
+            <w:pPr>
+              <w:pStyle w:val="Normal"/>
+              <w:widowControl w:val="false"/>
+              <w:suppressAutoHyphens w:val="true"/>
+              <w:spacing w:lineRule="auto" w:line="240" w:before="0" w:after="0"/>
+              <w:jc w:val="left"/>
+              <w:rPr>
+                <w:rFonts w:ascii="Liberation Mono" w:hAnsi="Liberation Mono" w:eastAsia="Calibri" w:cs=""/>
+                <w:kern w:val="0"/>
+                <w:sz w:val="21"/>
+                <w:szCs w:val="21"/>
+                <w:lang w:val="en-US" w:eastAsia="en-US" w:bidi="ar-SA"/>
+              </w:rPr>
+            </w:pPr>
+            <w:r>
+              <w:rPr>
+                <w:rFonts w:eastAsia="Calibri" w:cs="" w:ascii="Liberation Mono" w:hAnsi="Liberation Mono"/>
+                <w:kern w:val="0"/>
+                <w:sz w:val="21"/>
+                <w:szCs w:val="21"/>
+                <w:lang w:val="en-US" w:eastAsia="en-US" w:bidi="ar-SA"/>
+              </w:rPr>
+            </w:r>
+          </w:p>
+          <w:p>
+            <w:pPr>
+              <w:pStyle w:val="Normal"/>
+              <w:widowControl w:val="false"/>
+              <w:suppressAutoHyphens w:val="true"/>
+              <w:spacing w:lineRule="auto" w:line="240" w:before="0" w:after="0"/>
+              <w:jc w:val="left"/>
+              <w:rPr>
+                <w:rFonts w:ascii="Liberation Mono" w:hAnsi="Liberation Mono" w:eastAsia="Calibri" w:cs=""/>
+                <w:kern w:val="0"/>
+                <w:sz w:val="21"/>
+                <w:szCs w:val="21"/>
+                <w:lang w:val="en-US" w:eastAsia="en-US" w:bidi="ar-SA"/>
+              </w:rPr>
+            </w:pPr>
+            <w:r>
+              <w:rPr>
+                <w:rFonts w:eastAsia="Calibri" w:cs="" w:ascii="Liberation Mono" w:hAnsi="Liberation Mono"/>
+                <w:kern w:val="0"/>
+                <w:sz w:val="21"/>
+                <w:szCs w:val="21"/>
+                <w:lang w:val="en-US" w:eastAsia="en-US" w:bidi="ar-SA"/>
+              </w:rPr>
+              <w:t>Array</w:t>
+            </w:r>
+          </w:p>
+          <w:p>
+            <w:pPr>
+              <w:pStyle w:val="Normal"/>
+              <w:widowControl w:val="false"/>
+              <w:suppressAutoHyphens w:val="true"/>
+              <w:spacing w:lineRule="auto" w:line="240" w:before="0" w:after="0"/>
+              <w:jc w:val="left"/>
+              <w:rPr>
+                <w:rFonts w:ascii="Liberation Mono" w:hAnsi="Liberation Mono" w:eastAsia="Calibri" w:cs=""/>
+                <w:kern w:val="0"/>
+                <w:sz w:val="21"/>
+                <w:szCs w:val="21"/>
+                <w:lang w:val="en-US" w:eastAsia="en-US" w:bidi="ar-SA"/>
+              </w:rPr>
+            </w:pPr>
+            <w:r>
+              <w:rPr>
+                <w:rFonts w:eastAsia="Calibri" w:cs="" w:ascii="Liberation Mono" w:hAnsi="Liberation Mono"/>
+                <w:kern w:val="0"/>
+                <w:sz w:val="21"/>
+                <w:szCs w:val="21"/>
+                <w:lang w:val="en-US" w:eastAsia="en-US" w:bidi="ar-SA"/>
+              </w:rPr>
+              <w:t>The array uses the numbered indexes to access the element in it;</w:t>
+            </w:r>
+          </w:p>
+          <w:p>
+            <w:pPr>
+              <w:pStyle w:val="Normal"/>
+              <w:widowControl w:val="false"/>
+              <w:suppressAutoHyphens w:val="true"/>
+              <w:spacing w:lineRule="auto" w:line="240" w:before="0" w:after="0"/>
+              <w:jc w:val="left"/>
+              <w:rPr>
+                <w:rFonts w:ascii="Liberation Mono" w:hAnsi="Liberation Mono" w:eastAsia="Calibri" w:cs=""/>
+                <w:kern w:val="0"/>
+                <w:sz w:val="21"/>
+                <w:szCs w:val="21"/>
+                <w:lang w:val="en-US" w:eastAsia="en-US" w:bidi="ar-SA"/>
+              </w:rPr>
+            </w:pPr>
+            <w:r>
+              <w:rPr>
+                <w:rFonts w:eastAsia="Calibri" w:cs="" w:ascii="Liberation Mono" w:hAnsi="Liberation Mono"/>
+                <w:kern w:val="0"/>
+                <w:sz w:val="21"/>
+                <w:szCs w:val="21"/>
+                <w:lang w:val="en-US" w:eastAsia="en-US" w:bidi="ar-SA"/>
+              </w:rPr>
+              <w:t>You should use an array when you want the element name to be a number;</w:t>
+            </w:r>
+          </w:p>
+          <w:p>
+            <w:pPr>
+              <w:pStyle w:val="Normal"/>
+              <w:widowControl w:val="false"/>
+              <w:suppressAutoHyphens w:val="true"/>
+              <w:spacing w:lineRule="auto" w:line="240" w:before="0" w:after="0"/>
+              <w:jc w:val="left"/>
+              <w:rPr>
+                <w:rFonts w:ascii="Liberation Mono" w:hAnsi="Liberation Mono" w:eastAsia="Calibri" w:cs=""/>
+                <w:kern w:val="0"/>
+                <w:sz w:val="21"/>
+                <w:szCs w:val="21"/>
+                <w:lang w:val="en-US" w:eastAsia="en-US" w:bidi="ar-SA"/>
+              </w:rPr>
+            </w:pPr>
+            <w:r>
+              <w:rPr>
+                <w:rFonts w:eastAsia="Calibri" w:cs="" w:ascii="Liberation Mono" w:hAnsi="Liberation Mono"/>
+                <w:kern w:val="0"/>
+                <w:sz w:val="21"/>
+                <w:szCs w:val="21"/>
+                <w:lang w:val="en-US" w:eastAsia="en-US" w:bidi="ar-SA"/>
+              </w:rPr>
+              <w:t>It is an ordered collection.</w:t>
+            </w:r>
+          </w:p>
+          <w:p>
+            <w:pPr>
+              <w:pStyle w:val="Normal"/>
+              <w:widowControl w:val="false"/>
+              <w:suppressAutoHyphens w:val="true"/>
+              <w:spacing w:lineRule="auto" w:line="240" w:before="0" w:after="0"/>
+              <w:jc w:val="left"/>
+              <w:rPr>
+                <w:rFonts w:ascii="Liberation Mono" w:hAnsi="Liberation Mono" w:eastAsia="Calibri" w:cs=""/>
+                <w:kern w:val="0"/>
+                <w:sz w:val="21"/>
+                <w:szCs w:val="21"/>
+                <w:lang w:val="en-US" w:eastAsia="en-US" w:bidi="ar-SA"/>
+              </w:rPr>
+            </w:pPr>
+            <w:r>
+              <w:rPr>
+                <w:rFonts w:eastAsia="Calibri" w:cs="" w:ascii="Liberation Mono" w:hAnsi="Liberation Mono"/>
+                <w:kern w:val="0"/>
+                <w:sz w:val="21"/>
+                <w:szCs w:val="21"/>
+                <w:lang w:val="en-US" w:eastAsia="en-US" w:bidi="ar-SA"/>
+              </w:rPr>
+            </w:r>
+          </w:p>
+          <w:p>
+            <w:pPr>
+              <w:pStyle w:val="Normal"/>
+              <w:widowControl w:val="false"/>
+              <w:suppressAutoHyphens w:val="true"/>
+              <w:spacing w:lineRule="auto" w:line="240" w:before="0" w:after="0"/>
+              <w:jc w:val="left"/>
+              <w:rPr>
+                <w:rFonts w:ascii="Liberation Mono" w:hAnsi="Liberation Mono" w:eastAsia="Calibri" w:cs=""/>
+                <w:kern w:val="0"/>
+                <w:sz w:val="21"/>
+                <w:szCs w:val="21"/>
+                <w:lang w:val="en-US" w:eastAsia="en-US" w:bidi="ar-SA"/>
+              </w:rPr>
+            </w:pPr>
+            <w:r>
+              <w:rPr>
+                <w:rFonts w:eastAsia="Calibri" w:cs="" w:ascii="Liberation Mono" w:hAnsi="Liberation Mono"/>
+                <w:kern w:val="0"/>
+                <w:sz w:val="21"/>
+                <w:szCs w:val="21"/>
+                <w:lang w:val="en-US" w:eastAsia="en-US" w:bidi="ar-SA"/>
+              </w:rPr>
+              <w:t>Object</w:t>
+            </w:r>
+          </w:p>
+          <w:p>
+            <w:pPr>
+              <w:pStyle w:val="Normal"/>
+              <w:widowControl w:val="false"/>
+              <w:suppressAutoHyphens w:val="true"/>
+              <w:spacing w:lineRule="auto" w:line="240" w:before="0" w:after="0"/>
+              <w:jc w:val="left"/>
+              <w:rPr>
+                <w:rFonts w:ascii="Liberation Mono" w:hAnsi="Liberation Mono" w:eastAsia="Calibri" w:cs=""/>
+                <w:kern w:val="0"/>
+                <w:sz w:val="21"/>
+                <w:szCs w:val="21"/>
+                <w:lang w:val="en-US" w:eastAsia="en-US" w:bidi="ar-SA"/>
+              </w:rPr>
+            </w:pPr>
+            <w:r>
+              <w:rPr>
+                <w:rFonts w:eastAsia="Calibri" w:cs="" w:ascii="Liberation Mono" w:hAnsi="Liberation Mono"/>
+                <w:kern w:val="0"/>
+                <w:sz w:val="21"/>
+                <w:szCs w:val="21"/>
+                <w:lang w:val="en-US" w:eastAsia="en-US" w:bidi="ar-SA"/>
+              </w:rPr>
+              <w:t>The object uses the named indexes to access the members in it;</w:t>
+            </w:r>
+          </w:p>
+          <w:p>
+            <w:pPr>
+              <w:pStyle w:val="Normal"/>
+              <w:widowControl w:val="false"/>
+              <w:suppressAutoHyphens w:val="true"/>
+              <w:spacing w:lineRule="auto" w:line="240" w:before="0" w:after="0"/>
+              <w:jc w:val="left"/>
+              <w:rPr>
+                <w:rFonts w:ascii="Liberation Mono" w:hAnsi="Liberation Mono" w:eastAsia="Calibri" w:cs=""/>
+                <w:kern w:val="0"/>
+                <w:sz w:val="21"/>
+                <w:szCs w:val="21"/>
+                <w:lang w:val="en-US" w:eastAsia="en-US" w:bidi="ar-SA"/>
+              </w:rPr>
+            </w:pPr>
+            <w:r>
+              <w:rPr>
+                <w:rFonts w:eastAsia="Calibri" w:cs="" w:ascii="Liberation Mono" w:hAnsi="Liberation Mono"/>
+                <w:kern w:val="0"/>
+                <w:sz w:val="21"/>
+                <w:szCs w:val="21"/>
+                <w:lang w:val="en-US" w:eastAsia="en-US" w:bidi="ar-SA"/>
+              </w:rPr>
+              <w:t>You should use an object when you want the element name to be a string;</w:t>
+            </w:r>
+          </w:p>
+          <w:p>
+            <w:pPr>
+              <w:pStyle w:val="Normal"/>
+              <w:widowControl w:val="false"/>
+              <w:suppressAutoHyphens w:val="true"/>
+              <w:spacing w:lineRule="auto" w:line="240" w:before="0" w:after="0"/>
+              <w:jc w:val="left"/>
+              <w:rPr>
+                <w:rFonts w:ascii="Liberation Mono" w:hAnsi="Liberation Mono" w:eastAsia="Calibri" w:cs=""/>
+                <w:kern w:val="0"/>
+                <w:sz w:val="21"/>
+                <w:szCs w:val="21"/>
+                <w:lang w:val="en-US" w:eastAsia="en-US" w:bidi="ar-SA"/>
+              </w:rPr>
+            </w:pPr>
+            <w:r>
+              <w:rPr>
+                <w:rFonts w:eastAsia="Calibri" w:cs="" w:ascii="Liberation Mono" w:hAnsi="Liberation Mono"/>
+                <w:kern w:val="0"/>
+                <w:sz w:val="21"/>
+                <w:szCs w:val="21"/>
+                <w:lang w:val="en-US" w:eastAsia="en-US" w:bidi="ar-SA"/>
+              </w:rPr>
+              <w:t>It is a collection of unordered properties.</w:t>
             </w:r>
           </w:p>
         </w:tc>
@@ -4843,7 +5112,17 @@
                 <w:szCs w:val="21"/>
                 <w:lang w:val="en-US" w:eastAsia="en-US" w:bidi="ar-SA"/>
               </w:rPr>
-              <w:t>13.</w:t>
+              <w:t xml:space="preserve">13. </w:t>
+            </w:r>
+            <w:r>
+              <w:rPr>
+                <w:rFonts w:eastAsia="Calibri" w:cs="" w:ascii="Liberation Mono" w:hAnsi="Liberation Mono"/>
+                <w:kern w:val="0"/>
+                <w:sz w:val="21"/>
+                <w:szCs w:val="21"/>
+                <w:lang w:val="en-US" w:eastAsia="en-US" w:bidi="ar-SA"/>
+              </w:rPr>
+              <w:t>What is the self-executing function?</w:t>
             </w:r>
           </w:p>
         </w:tc>
@@ -4875,6 +5154,238 @@
                 <w:szCs w:val="21"/>
                 <w:lang w:val="en-US" w:eastAsia="en-US" w:bidi="ar-SA"/>
               </w:rPr>
+              <w:t>Ans. The self-executing function will execute right after it has been defined. The advantage of using it is, that it will execute the code without declaring any global [??]. Mostly it will be used to attach event listeners to DOM elements and other initialization work.</w:t>
+            </w:r>
+          </w:p>
+          <w:p>
+            <w:pPr>
+              <w:pStyle w:val="Normal"/>
+              <w:widowControl w:val="false"/>
+              <w:suppressAutoHyphens w:val="true"/>
+              <w:spacing w:lineRule="auto" w:line="240" w:before="0" w:after="0"/>
+              <w:jc w:val="left"/>
+              <w:rPr>
+                <w:rFonts w:ascii="Liberation Mono" w:hAnsi="Liberation Mono" w:eastAsia="Calibri" w:cs=""/>
+                <w:kern w:val="0"/>
+                <w:sz w:val="21"/>
+                <w:szCs w:val="21"/>
+                <w:lang w:val="en-US" w:eastAsia="en-US" w:bidi="ar-SA"/>
+              </w:rPr>
+            </w:pPr>
+            <w:r>
+              <w:rPr>
+                <w:rFonts w:eastAsia="Calibri" w:cs="" w:ascii="Liberation Mono" w:hAnsi="Liberation Mono"/>
+                <w:kern w:val="0"/>
+                <w:sz w:val="21"/>
+                <w:szCs w:val="21"/>
+                <w:lang w:val="en-US" w:eastAsia="en-US" w:bidi="ar-SA"/>
+              </w:rPr>
+            </w:r>
+          </w:p>
+          <w:p>
+            <w:pPr>
+              <w:pStyle w:val="Normal"/>
+              <w:widowControl w:val="false"/>
+              <w:suppressAutoHyphens w:val="true"/>
+              <w:spacing w:lineRule="auto" w:line="240" w:before="0" w:after="0"/>
+              <w:jc w:val="left"/>
+              <w:rPr>
+                <w:rFonts w:ascii="Liberation Mono" w:hAnsi="Liberation Mono" w:eastAsia="Calibri" w:cs=""/>
+                <w:kern w:val="0"/>
+                <w:sz w:val="21"/>
+                <w:szCs w:val="21"/>
+                <w:lang w:val="en-US" w:eastAsia="en-US" w:bidi="ar-SA"/>
+              </w:rPr>
+            </w:pPr>
+            <w:r>
+              <w:rPr>
+                <w:rFonts w:eastAsia="Calibri" w:cs="" w:ascii="Liberation Mono" w:hAnsi="Liberation Mono"/>
+                <w:kern w:val="0"/>
+                <w:sz w:val="21"/>
+                <w:szCs w:val="21"/>
+                <w:lang w:val="en-US" w:eastAsia="en-US" w:bidi="ar-SA"/>
+              </w:rPr>
+              <w:t>This type of self-executing of function does not have its own name and hence it is called an anonymous function. The function has a trailing set of parenthesis without any arguments. The parameters for this function could be passed in the parenthesis.</w:t>
+            </w:r>
+          </w:p>
+          <w:p>
+            <w:pPr>
+              <w:pStyle w:val="Normal"/>
+              <w:widowControl w:val="false"/>
+              <w:suppressAutoHyphens w:val="true"/>
+              <w:spacing w:lineRule="auto" w:line="240" w:before="0" w:after="0"/>
+              <w:jc w:val="left"/>
+              <w:rPr>
+                <w:rFonts w:ascii="Liberation Mono" w:hAnsi="Liberation Mono" w:eastAsia="Calibri" w:cs=""/>
+                <w:kern w:val="0"/>
+                <w:sz w:val="21"/>
+                <w:szCs w:val="21"/>
+                <w:lang w:val="en-US" w:eastAsia="en-US" w:bidi="ar-SA"/>
+              </w:rPr>
+            </w:pPr>
+            <w:r>
+              <w:rPr>
+                <w:rFonts w:eastAsia="Calibri" w:cs="" w:ascii="Liberation Mono" w:hAnsi="Liberation Mono"/>
+                <w:kern w:val="0"/>
+                <w:sz w:val="21"/>
+                <w:szCs w:val="21"/>
+                <w:lang w:val="en-US" w:eastAsia="en-US" w:bidi="ar-SA"/>
+              </w:rPr>
+            </w:r>
+          </w:p>
+          <w:p>
+            <w:pPr>
+              <w:pStyle w:val="Normal"/>
+              <w:widowControl w:val="false"/>
+              <w:suppressAutoHyphens w:val="true"/>
+              <w:spacing w:lineRule="auto" w:line="240" w:before="0" w:after="0"/>
+              <w:jc w:val="left"/>
+              <w:rPr>
+                <w:rFonts w:ascii="Liberation Mono" w:hAnsi="Liberation Mono" w:eastAsia="Calibri" w:cs=""/>
+                <w:kern w:val="0"/>
+                <w:sz w:val="21"/>
+                <w:szCs w:val="21"/>
+                <w:lang w:val="en-US" w:eastAsia="en-US" w:bidi="ar-SA"/>
+              </w:rPr>
+            </w:pPr>
+            <w:r>
+              <w:rPr>
+                <w:rFonts w:eastAsia="Calibri" w:cs="" w:ascii="Liberation Mono" w:hAnsi="Liberation Mono"/>
+                <w:kern w:val="0"/>
+                <w:sz w:val="21"/>
+                <w:szCs w:val="21"/>
+                <w:lang w:val="en-US" w:eastAsia="en-US" w:bidi="ar-SA"/>
+              </w:rPr>
+              <w:t>Below is a simple example showing the usage of the anonymous function:</w:t>
+            </w:r>
+          </w:p>
+          <w:p>
+            <w:pPr>
+              <w:pStyle w:val="Normal"/>
+              <w:widowControl w:val="false"/>
+              <w:suppressAutoHyphens w:val="true"/>
+              <w:spacing w:lineRule="auto" w:line="240" w:before="0" w:after="0"/>
+              <w:jc w:val="left"/>
+              <w:rPr>
+                <w:rFonts w:ascii="Liberation Mono" w:hAnsi="Liberation Mono" w:eastAsia="Calibri" w:cs=""/>
+                <w:kern w:val="0"/>
+                <w:sz w:val="21"/>
+                <w:szCs w:val="21"/>
+                <w:lang w:val="en-US" w:eastAsia="en-US" w:bidi="ar-SA"/>
+              </w:rPr>
+            </w:pPr>
+            <w:r>
+              <w:rPr>
+                <w:rFonts w:eastAsia="Calibri" w:cs="" w:ascii="Liberation Mono" w:hAnsi="Liberation Mono"/>
+                <w:kern w:val="0"/>
+                <w:sz w:val="21"/>
+                <w:szCs w:val="21"/>
+                <w:lang w:val="en-US" w:eastAsia="en-US" w:bidi="ar-SA"/>
+              </w:rPr>
+            </w:r>
+          </w:p>
+          <w:p>
+            <w:pPr>
+              <w:pStyle w:val="Normal"/>
+              <w:widowControl w:val="false"/>
+              <w:suppressAutoHyphens w:val="true"/>
+              <w:spacing w:lineRule="auto" w:line="240" w:before="0" w:after="0"/>
+              <w:jc w:val="left"/>
+              <w:rPr>
+                <w:rFonts w:ascii="Liberation Mono" w:hAnsi="Liberation Mono" w:eastAsia="Calibri" w:cs=""/>
+                <w:kern w:val="0"/>
+                <w:sz w:val="21"/>
+                <w:szCs w:val="21"/>
+                <w:lang w:val="en-US" w:eastAsia="en-US" w:bidi="ar-SA"/>
+              </w:rPr>
+            </w:pPr>
+            <w:r>
+              <w:rPr>
+                <w:rFonts w:eastAsia="Calibri" w:cs="" w:ascii="Liberation Mono" w:hAnsi="Liberation Mono"/>
+                <w:kern w:val="0"/>
+                <w:sz w:val="21"/>
+                <w:szCs w:val="21"/>
+                <w:lang w:val="en-US" w:eastAsia="en-US" w:bidi="ar-SA"/>
+              </w:rPr>
+              <w:t>(function ()</w:t>
+            </w:r>
+          </w:p>
+          <w:p>
+            <w:pPr>
+              <w:pStyle w:val="Normal"/>
+              <w:widowControl w:val="false"/>
+              <w:suppressAutoHyphens w:val="true"/>
+              <w:spacing w:lineRule="auto" w:line="240" w:before="0" w:after="0"/>
+              <w:jc w:val="left"/>
+              <w:rPr>
+                <w:rFonts w:ascii="Liberation Mono" w:hAnsi="Liberation Mono" w:eastAsia="Calibri" w:cs=""/>
+                <w:kern w:val="0"/>
+                <w:sz w:val="21"/>
+                <w:szCs w:val="21"/>
+                <w:lang w:val="en-US" w:eastAsia="en-US" w:bidi="ar-SA"/>
+              </w:rPr>
+            </w:pPr>
+            <w:r>
+              <w:rPr>
+                <w:rFonts w:eastAsia="Calibri" w:cs="" w:ascii="Liberation Mono" w:hAnsi="Liberation Mono"/>
+                <w:kern w:val="0"/>
+                <w:sz w:val="21"/>
+                <w:szCs w:val="21"/>
+                <w:lang w:val="en-US" w:eastAsia="en-US" w:bidi="ar-SA"/>
+              </w:rPr>
+              <w:t>{</w:t>
+            </w:r>
+          </w:p>
+          <w:p>
+            <w:pPr>
+              <w:pStyle w:val="Normal"/>
+              <w:widowControl w:val="false"/>
+              <w:suppressAutoHyphens w:val="true"/>
+              <w:spacing w:lineRule="auto" w:line="240" w:before="0" w:after="0"/>
+              <w:jc w:val="left"/>
+              <w:rPr>
+                <w:rFonts w:ascii="Liberation Mono" w:hAnsi="Liberation Mono" w:eastAsia="Calibri" w:cs=""/>
+                <w:kern w:val="0"/>
+                <w:sz w:val="21"/>
+                <w:szCs w:val="21"/>
+                <w:lang w:val="en-US" w:eastAsia="en-US" w:bidi="ar-SA"/>
+              </w:rPr>
+            </w:pPr>
+            <w:r>
+              <w:rPr>
+                <w:rFonts w:eastAsia="Calibri" w:cs="" w:ascii="Liberation Mono" w:hAnsi="Liberation Mono"/>
+                <w:kern w:val="0"/>
+                <w:sz w:val="21"/>
+                <w:szCs w:val="21"/>
+                <w:lang w:val="en-US" w:eastAsia="en-US" w:bidi="ar-SA"/>
+              </w:rPr>
+              <w:t>// function body</w:t>
+            </w:r>
+          </w:p>
+          <w:p>
+            <w:pPr>
+              <w:pStyle w:val="Normal"/>
+              <w:widowControl w:val="false"/>
+              <w:suppressAutoHyphens w:val="true"/>
+              <w:spacing w:lineRule="auto" w:line="240" w:before="0" w:after="0"/>
+              <w:jc w:val="left"/>
+              <w:rPr>
+                <w:rFonts w:ascii="Liberation Mono" w:hAnsi="Liberation Mono" w:eastAsia="Calibri" w:cs=""/>
+                <w:kern w:val="0"/>
+                <w:sz w:val="21"/>
+                <w:szCs w:val="21"/>
+                <w:lang w:val="en-US" w:eastAsia="en-US" w:bidi="ar-SA"/>
+              </w:rPr>
+            </w:pPr>
+            <w:r>
+              <w:rPr>
+                <w:rFonts w:eastAsia="Calibri" w:cs="" w:ascii="Liberation Mono" w:hAnsi="Liberation Mono"/>
+                <w:kern w:val="0"/>
+                <w:sz w:val="21"/>
+                <w:szCs w:val="21"/>
+                <w:lang w:val="en-US" w:eastAsia="en-US" w:bidi="ar-SA"/>
+              </w:rPr>
+              <w:t>})();</w:t>
             </w:r>
           </w:p>
         </w:tc>
@@ -4911,6 +5422,16 @@
               </w:rPr>
               <w:t>14.</w:t>
             </w:r>
+            <w:r>
+              <w:rPr>
+                <w:rFonts w:eastAsia="Calibri" w:cs="" w:ascii="Liberation Mono" w:hAnsi="Liberation Mono"/>
+                <w:kern w:val="0"/>
+                <w:sz w:val="21"/>
+                <w:szCs w:val="21"/>
+                <w:lang w:val="en-US" w:eastAsia="en-US" w:bidi="ar-SA"/>
+              </w:rPr>
+              <w:t xml:space="preserve"> What is the arrow function?</w:t>
+            </w:r>
           </w:p>
         </w:tc>
         <w:tc>
@@ -4941,6 +5462,387 @@
                 <w:szCs w:val="21"/>
                 <w:lang w:val="en-US" w:eastAsia="en-US" w:bidi="ar-SA"/>
               </w:rPr>
+              <w:t>Ans. The arrow function will support in JavaScript only after ES6 or above, it is a short way to write function expressions. The conventional way of writing a function [?].</w:t>
+            </w:r>
+          </w:p>
+          <w:p>
+            <w:pPr>
+              <w:pStyle w:val="Normal"/>
+              <w:widowControl w:val="false"/>
+              <w:suppressAutoHyphens w:val="true"/>
+              <w:spacing w:lineRule="auto" w:line="240" w:before="0" w:after="0"/>
+              <w:jc w:val="left"/>
+              <w:rPr>
+                <w:rFonts w:ascii="Liberation Mono" w:hAnsi="Liberation Mono" w:eastAsia="Calibri" w:cs=""/>
+                <w:kern w:val="0"/>
+                <w:sz w:val="21"/>
+                <w:szCs w:val="21"/>
+                <w:lang w:val="en-US" w:eastAsia="en-US" w:bidi="ar-SA"/>
+              </w:rPr>
+            </w:pPr>
+            <w:r>
+              <w:rPr>
+                <w:rFonts w:eastAsia="Calibri" w:cs="" w:ascii="Liberation Mono" w:hAnsi="Liberation Mono"/>
+                <w:kern w:val="0"/>
+                <w:sz w:val="21"/>
+                <w:szCs w:val="21"/>
+                <w:lang w:val="en-US" w:eastAsia="en-US" w:bidi="ar-SA"/>
+              </w:rPr>
+            </w:r>
+          </w:p>
+          <w:p>
+            <w:pPr>
+              <w:pStyle w:val="Normal"/>
+              <w:widowControl w:val="false"/>
+              <w:suppressAutoHyphens w:val="true"/>
+              <w:spacing w:lineRule="auto" w:line="240" w:before="0" w:after="0"/>
+              <w:jc w:val="left"/>
+              <w:rPr>
+                <w:rFonts w:ascii="Liberation Mono" w:hAnsi="Liberation Mono" w:eastAsia="Calibri" w:cs=""/>
+                <w:kern w:val="0"/>
+                <w:sz w:val="21"/>
+                <w:szCs w:val="21"/>
+                <w:lang w:val="en-US" w:eastAsia="en-US" w:bidi="ar-SA"/>
+              </w:rPr>
+            </w:pPr>
+            <w:r>
+              <w:rPr>
+                <w:rFonts w:eastAsia="Calibri" w:cs="" w:ascii="Liberation Mono" w:hAnsi="Liberation Mono"/>
+                <w:kern w:val="0"/>
+                <w:sz w:val="21"/>
+                <w:szCs w:val="21"/>
+                <w:lang w:val="en-US" w:eastAsia="en-US" w:bidi="ar-SA"/>
+              </w:rPr>
+              <w:t>The arrow function is basically a shorter syntax for using a function that does not have it’s own “this”, below is a simple example of the same:</w:t>
+            </w:r>
+          </w:p>
+          <w:p>
+            <w:pPr>
+              <w:pStyle w:val="Normal"/>
+              <w:widowControl w:val="false"/>
+              <w:suppressAutoHyphens w:val="true"/>
+              <w:spacing w:lineRule="auto" w:line="240" w:before="0" w:after="0"/>
+              <w:jc w:val="left"/>
+              <w:rPr>
+                <w:rFonts w:ascii="Liberation Mono" w:hAnsi="Liberation Mono" w:eastAsia="Calibri" w:cs=""/>
+                <w:kern w:val="0"/>
+                <w:sz w:val="21"/>
+                <w:szCs w:val="21"/>
+                <w:lang w:val="en-US" w:eastAsia="en-US" w:bidi="ar-SA"/>
+              </w:rPr>
+            </w:pPr>
+            <w:r>
+              <w:rPr>
+                <w:rFonts w:eastAsia="Calibri" w:cs="" w:ascii="Liberation Mono" w:hAnsi="Liberation Mono"/>
+                <w:kern w:val="0"/>
+                <w:sz w:val="21"/>
+                <w:szCs w:val="21"/>
+                <w:lang w:val="en-US" w:eastAsia="en-US" w:bidi="ar-SA"/>
+              </w:rPr>
+            </w:r>
+          </w:p>
+          <w:p>
+            <w:pPr>
+              <w:pStyle w:val="Normal"/>
+              <w:widowControl w:val="false"/>
+              <w:suppressAutoHyphens w:val="true"/>
+              <w:spacing w:lineRule="auto" w:line="240" w:before="0" w:after="0"/>
+              <w:jc w:val="left"/>
+              <w:rPr>
+                <w:rFonts w:ascii="Liberation Mono" w:hAnsi="Liberation Mono" w:eastAsia="Calibri" w:cs=""/>
+                <w:kern w:val="0"/>
+                <w:sz w:val="21"/>
+                <w:szCs w:val="21"/>
+                <w:lang w:val="en-US" w:eastAsia="en-US" w:bidi="ar-SA"/>
+              </w:rPr>
+            </w:pPr>
+            <w:r>
+              <w:rPr>
+                <w:rFonts w:eastAsia="Calibri" w:cs="" w:ascii="Liberation Mono" w:hAnsi="Liberation Mono"/>
+                <w:kern w:val="0"/>
+                <w:sz w:val="21"/>
+                <w:szCs w:val="21"/>
+                <w:lang w:val="en-US" w:eastAsia="en-US" w:bidi="ar-SA"/>
+              </w:rPr>
+              <w:t>function add(a, b) {</w:t>
+            </w:r>
+          </w:p>
+          <w:p>
+            <w:pPr>
+              <w:pStyle w:val="Normal"/>
+              <w:widowControl w:val="false"/>
+              <w:suppressAutoHyphens w:val="true"/>
+              <w:spacing w:lineRule="auto" w:line="240" w:before="0" w:after="0"/>
+              <w:jc w:val="left"/>
+              <w:rPr>
+                <w:rFonts w:ascii="Liberation Mono" w:hAnsi="Liberation Mono" w:eastAsia="Calibri" w:cs=""/>
+                <w:kern w:val="0"/>
+                <w:sz w:val="21"/>
+                <w:szCs w:val="21"/>
+                <w:lang w:val="en-US" w:eastAsia="en-US" w:bidi="ar-SA"/>
+              </w:rPr>
+            </w:pPr>
+            <w:r>
+              <w:rPr>
+                <w:rFonts w:eastAsia="Calibri" w:cs="" w:ascii="Liberation Mono" w:hAnsi="Liberation Mono"/>
+                <w:kern w:val="0"/>
+                <w:sz w:val="21"/>
+                <w:szCs w:val="21"/>
+                <w:lang w:val="en-US" w:eastAsia="en-US" w:bidi="ar-SA"/>
+              </w:rPr>
+              <w:t xml:space="preserve">  </w:t>
+            </w:r>
+            <w:r>
+              <w:rPr>
+                <w:rFonts w:eastAsia="Calibri" w:cs="" w:ascii="Liberation Mono" w:hAnsi="Liberation Mono"/>
+                <w:kern w:val="0"/>
+                <w:sz w:val="21"/>
+                <w:szCs w:val="21"/>
+                <w:lang w:val="en-US" w:eastAsia="en-US" w:bidi="ar-SA"/>
+              </w:rPr>
+              <w:t>return a + b;</w:t>
+            </w:r>
+          </w:p>
+          <w:p>
+            <w:pPr>
+              <w:pStyle w:val="Normal"/>
+              <w:widowControl w:val="false"/>
+              <w:suppressAutoHyphens w:val="true"/>
+              <w:spacing w:lineRule="auto" w:line="240" w:before="0" w:after="0"/>
+              <w:jc w:val="left"/>
+              <w:rPr>
+                <w:rFonts w:ascii="Liberation Mono" w:hAnsi="Liberation Mono" w:eastAsia="Calibri" w:cs=""/>
+                <w:kern w:val="0"/>
+                <w:sz w:val="21"/>
+                <w:szCs w:val="21"/>
+                <w:lang w:val="en-US" w:eastAsia="en-US" w:bidi="ar-SA"/>
+              </w:rPr>
+            </w:pPr>
+            <w:r>
+              <w:rPr>
+                <w:rFonts w:eastAsia="Calibri" w:cs="" w:ascii="Liberation Mono" w:hAnsi="Liberation Mono"/>
+                <w:kern w:val="0"/>
+                <w:sz w:val="21"/>
+                <w:szCs w:val="21"/>
+                <w:lang w:val="en-US" w:eastAsia="en-US" w:bidi="ar-SA"/>
+              </w:rPr>
+              <w:t>}</w:t>
+            </w:r>
+          </w:p>
+          <w:p>
+            <w:pPr>
+              <w:pStyle w:val="Normal"/>
+              <w:widowControl w:val="false"/>
+              <w:suppressAutoHyphens w:val="true"/>
+              <w:spacing w:lineRule="auto" w:line="240" w:before="0" w:after="0"/>
+              <w:jc w:val="left"/>
+              <w:rPr>
+                <w:rFonts w:ascii="Liberation Mono" w:hAnsi="Liberation Mono" w:eastAsia="Calibri" w:cs=""/>
+                <w:kern w:val="0"/>
+                <w:sz w:val="21"/>
+                <w:szCs w:val="21"/>
+                <w:lang w:val="en-US" w:eastAsia="en-US" w:bidi="ar-SA"/>
+              </w:rPr>
+            </w:pPr>
+            <w:r>
+              <w:rPr>
+                <w:rFonts w:eastAsia="Calibri" w:cs="" w:ascii="Liberation Mono" w:hAnsi="Liberation Mono"/>
+                <w:kern w:val="0"/>
+                <w:sz w:val="21"/>
+                <w:szCs w:val="21"/>
+                <w:lang w:val="en-US" w:eastAsia="en-US" w:bidi="ar-SA"/>
+              </w:rPr>
+              <w:t>console.log(add(1, 2)); // returns 3</w:t>
+            </w:r>
+          </w:p>
+          <w:p>
+            <w:pPr>
+              <w:pStyle w:val="Normal"/>
+              <w:widowControl w:val="false"/>
+              <w:suppressAutoHyphens w:val="true"/>
+              <w:spacing w:lineRule="auto" w:line="240" w:before="0" w:after="0"/>
+              <w:jc w:val="left"/>
+              <w:rPr>
+                <w:rFonts w:ascii="Liberation Mono" w:hAnsi="Liberation Mono" w:eastAsia="Calibri" w:cs=""/>
+                <w:kern w:val="0"/>
+                <w:sz w:val="21"/>
+                <w:szCs w:val="21"/>
+                <w:lang w:val="en-US" w:eastAsia="en-US" w:bidi="ar-SA"/>
+              </w:rPr>
+            </w:pPr>
+            <w:r>
+              <w:rPr>
+                <w:rFonts w:eastAsia="Calibri" w:cs="" w:ascii="Liberation Mono" w:hAnsi="Liberation Mono"/>
+                <w:kern w:val="0"/>
+                <w:sz w:val="21"/>
+                <w:szCs w:val="21"/>
+                <w:lang w:val="en-US" w:eastAsia="en-US" w:bidi="ar-SA"/>
+              </w:rPr>
+            </w:r>
+          </w:p>
+          <w:p>
+            <w:pPr>
+              <w:pStyle w:val="Normal"/>
+              <w:widowControl w:val="false"/>
+              <w:suppressAutoHyphens w:val="true"/>
+              <w:spacing w:lineRule="auto" w:line="240" w:before="0" w:after="0"/>
+              <w:jc w:val="left"/>
+              <w:rPr>
+                <w:rFonts w:ascii="Liberation Mono" w:hAnsi="Liberation Mono" w:eastAsia="Calibri" w:cs=""/>
+                <w:kern w:val="0"/>
+                <w:sz w:val="21"/>
+                <w:szCs w:val="21"/>
+                <w:lang w:val="en-US" w:eastAsia="en-US" w:bidi="ar-SA"/>
+              </w:rPr>
+            </w:pPr>
+            <w:r>
+              <w:rPr>
+                <w:rFonts w:eastAsia="Calibri" w:cs="" w:ascii="Liberation Mono" w:hAnsi="Liberation Mono"/>
+                <w:kern w:val="0"/>
+                <w:sz w:val="21"/>
+                <w:szCs w:val="21"/>
+                <w:lang w:val="en-US" w:eastAsia="en-US" w:bidi="ar-SA"/>
+              </w:rPr>
+              <w:t>Using arrow function:</w:t>
+            </w:r>
+          </w:p>
+          <w:p>
+            <w:pPr>
+              <w:pStyle w:val="Normal"/>
+              <w:widowControl w:val="false"/>
+              <w:suppressAutoHyphens w:val="true"/>
+              <w:spacing w:lineRule="auto" w:line="240" w:before="0" w:after="0"/>
+              <w:jc w:val="left"/>
+              <w:rPr>
+                <w:rFonts w:ascii="Liberation Mono" w:hAnsi="Liberation Mono" w:eastAsia="Calibri" w:cs=""/>
+                <w:kern w:val="0"/>
+                <w:sz w:val="21"/>
+                <w:szCs w:val="21"/>
+                <w:lang w:val="en-US" w:eastAsia="en-US" w:bidi="ar-SA"/>
+              </w:rPr>
+            </w:pPr>
+            <w:r>
+              <w:rPr>
+                <w:rFonts w:eastAsia="Calibri" w:cs="" w:ascii="Liberation Mono" w:hAnsi="Liberation Mono"/>
+                <w:kern w:val="0"/>
+                <w:sz w:val="21"/>
+                <w:szCs w:val="21"/>
+                <w:lang w:val="en-US" w:eastAsia="en-US" w:bidi="ar-SA"/>
+              </w:rPr>
+            </w:r>
+          </w:p>
+          <w:p>
+            <w:pPr>
+              <w:pStyle w:val="Normal"/>
+              <w:widowControl w:val="false"/>
+              <w:suppressAutoHyphens w:val="true"/>
+              <w:spacing w:lineRule="auto" w:line="240" w:before="0" w:after="0"/>
+              <w:jc w:val="left"/>
+              <w:rPr>
+                <w:rFonts w:ascii="Liberation Mono" w:hAnsi="Liberation Mono" w:eastAsia="Calibri" w:cs=""/>
+                <w:kern w:val="0"/>
+                <w:sz w:val="21"/>
+                <w:szCs w:val="21"/>
+                <w:lang w:val="en-US" w:eastAsia="en-US" w:bidi="ar-SA"/>
+              </w:rPr>
+            </w:pPr>
+            <w:r>
+              <w:rPr>
+                <w:rFonts w:eastAsia="Calibri" w:cs="" w:ascii="Liberation Mono" w:hAnsi="Liberation Mono"/>
+                <w:kern w:val="0"/>
+                <w:sz w:val="21"/>
+                <w:szCs w:val="21"/>
+                <w:lang w:val="en-US" w:eastAsia="en-US" w:bidi="ar-SA"/>
+              </w:rPr>
+              <w:t>add = (a, b) =&gt; {</w:t>
+            </w:r>
+          </w:p>
+          <w:p>
+            <w:pPr>
+              <w:pStyle w:val="Normal"/>
+              <w:widowControl w:val="false"/>
+              <w:suppressAutoHyphens w:val="true"/>
+              <w:spacing w:lineRule="auto" w:line="240" w:before="0" w:after="0"/>
+              <w:jc w:val="left"/>
+              <w:rPr>
+                <w:rFonts w:ascii="Liberation Mono" w:hAnsi="Liberation Mono" w:eastAsia="Calibri" w:cs=""/>
+                <w:kern w:val="0"/>
+                <w:sz w:val="21"/>
+                <w:szCs w:val="21"/>
+                <w:lang w:val="en-US" w:eastAsia="en-US" w:bidi="ar-SA"/>
+              </w:rPr>
+            </w:pPr>
+            <w:r>
+              <w:rPr>
+                <w:rFonts w:eastAsia="Calibri" w:cs="" w:ascii="Liberation Mono" w:hAnsi="Liberation Mono"/>
+                <w:kern w:val="0"/>
+                <w:sz w:val="21"/>
+                <w:szCs w:val="21"/>
+                <w:lang w:val="en-US" w:eastAsia="en-US" w:bidi="ar-SA"/>
+              </w:rPr>
+              <w:t xml:space="preserve">  </w:t>
+            </w:r>
+            <w:r>
+              <w:rPr>
+                <w:rFonts w:eastAsia="Calibri" w:cs="" w:ascii="Liberation Mono" w:hAnsi="Liberation Mono"/>
+                <w:kern w:val="0"/>
+                <w:sz w:val="21"/>
+                <w:szCs w:val="21"/>
+                <w:lang w:val="en-US" w:eastAsia="en-US" w:bidi="ar-SA"/>
+              </w:rPr>
+              <w:t>return a + b;</w:t>
+            </w:r>
+          </w:p>
+          <w:p>
+            <w:pPr>
+              <w:pStyle w:val="Normal"/>
+              <w:widowControl w:val="false"/>
+              <w:suppressAutoHyphens w:val="true"/>
+              <w:spacing w:lineRule="auto" w:line="240" w:before="0" w:after="0"/>
+              <w:jc w:val="left"/>
+              <w:rPr>
+                <w:rFonts w:ascii="Liberation Mono" w:hAnsi="Liberation Mono" w:eastAsia="Calibri" w:cs=""/>
+                <w:kern w:val="0"/>
+                <w:sz w:val="21"/>
+                <w:szCs w:val="21"/>
+                <w:lang w:val="en-US" w:eastAsia="en-US" w:bidi="ar-SA"/>
+              </w:rPr>
+            </w:pPr>
+            <w:r>
+              <w:rPr>
+                <w:rFonts w:eastAsia="Calibri" w:cs="" w:ascii="Liberation Mono" w:hAnsi="Liberation Mono"/>
+                <w:kern w:val="0"/>
+                <w:sz w:val="21"/>
+                <w:szCs w:val="21"/>
+                <w:lang w:val="en-US" w:eastAsia="en-US" w:bidi="ar-SA"/>
+              </w:rPr>
+              <w:t>}</w:t>
+            </w:r>
+          </w:p>
+          <w:p>
+            <w:pPr>
+              <w:pStyle w:val="Normal"/>
+              <w:widowControl w:val="false"/>
+              <w:suppressAutoHyphens w:val="true"/>
+              <w:spacing w:lineRule="auto" w:line="240" w:before="0" w:after="0"/>
+              <w:jc w:val="left"/>
+              <w:rPr>
+                <w:rFonts w:ascii="Liberation Mono" w:hAnsi="Liberation Mono" w:eastAsia="Calibri" w:cs=""/>
+                <w:kern w:val="0"/>
+                <w:sz w:val="21"/>
+                <w:szCs w:val="21"/>
+                <w:lang w:val="en-US" w:eastAsia="en-US" w:bidi="ar-SA"/>
+              </w:rPr>
+            </w:pPr>
+            <w:r>
+              <w:rPr>
+                <w:rFonts w:eastAsia="Calibri" w:cs="" w:ascii="Liberation Mono" w:hAnsi="Liberation Mono"/>
+                <w:kern w:val="0"/>
+                <w:sz w:val="21"/>
+                <w:szCs w:val="21"/>
+                <w:lang w:val="en-US" w:eastAsia="en-US" w:bidi="ar-SA"/>
+              </w:rPr>
+              <w:t>console.log(add(1, 2)); // returns 3</w:t>
             </w:r>
           </w:p>
         </w:tc>
@@ -4975,7 +5877,17 @@
                 <w:szCs w:val="21"/>
                 <w:lang w:val="en-US" w:eastAsia="en-US" w:bidi="ar-SA"/>
               </w:rPr>
-              <w:t>15.</w:t>
+              <w:t xml:space="preserve">15. </w:t>
+            </w:r>
+            <w:r>
+              <w:rPr>
+                <w:rFonts w:eastAsia="Calibri" w:cs="" w:ascii="Liberation Mono" w:hAnsi="Liberation Mono"/>
+                <w:kern w:val="0"/>
+                <w:sz w:val="21"/>
+                <w:szCs w:val="21"/>
+                <w:lang w:val="en-US" w:eastAsia="en-US" w:bidi="ar-SA"/>
+              </w:rPr>
+              <w:t>How to find the browser which is running the web page?</w:t>
             </w:r>
           </w:p>
         </w:tc>
@@ -5007,6 +5919,84 @@
                 <w:szCs w:val="21"/>
                 <w:lang w:val="en-US" w:eastAsia="en-US" w:bidi="ar-SA"/>
               </w:rPr>
+              <w:t>The window object navigator is used to find the browser which is currently running the web application.</w:t>
+            </w:r>
+          </w:p>
+          <w:p>
+            <w:pPr>
+              <w:pStyle w:val="Normal"/>
+              <w:widowControl w:val="false"/>
+              <w:suppressAutoHyphens w:val="true"/>
+              <w:spacing w:lineRule="auto" w:line="240" w:before="0" w:after="0"/>
+              <w:jc w:val="left"/>
+              <w:rPr>
+                <w:rFonts w:ascii="Liberation Mono" w:hAnsi="Liberation Mono" w:eastAsia="Calibri" w:cs=""/>
+                <w:kern w:val="0"/>
+                <w:sz w:val="21"/>
+                <w:szCs w:val="21"/>
+                <w:lang w:val="en-US" w:eastAsia="en-US" w:bidi="ar-SA"/>
+              </w:rPr>
+            </w:pPr>
+            <w:r>
+              <w:rPr>
+                <w:rFonts w:eastAsia="Calibri" w:cs="" w:ascii="Liberation Mono" w:hAnsi="Liberation Mono"/>
+                <w:kern w:val="0"/>
+                <w:sz w:val="21"/>
+                <w:szCs w:val="21"/>
+                <w:lang w:val="en-US" w:eastAsia="en-US" w:bidi="ar-SA"/>
+              </w:rPr>
+            </w:r>
+          </w:p>
+          <w:p>
+            <w:pPr>
+              <w:pStyle w:val="Normal"/>
+              <w:widowControl w:val="false"/>
+              <w:suppressAutoHyphens w:val="true"/>
+              <w:spacing w:lineRule="auto" w:line="240" w:before="0" w:after="0"/>
+              <w:jc w:val="left"/>
+              <w:rPr>
+                <w:rFonts w:ascii="Liberation Mono" w:hAnsi="Liberation Mono" w:eastAsia="Calibri" w:cs=""/>
+                <w:kern w:val="0"/>
+                <w:sz w:val="21"/>
+                <w:szCs w:val="21"/>
+                <w:lang w:val="en-US" w:eastAsia="en-US" w:bidi="ar-SA"/>
+              </w:rPr>
+            </w:pPr>
+            <w:r>
+              <w:rPr>
+                <w:rFonts w:eastAsia="Calibri" w:cs="" w:ascii="Liberation Mono" w:hAnsi="Liberation Mono"/>
+                <w:kern w:val="0"/>
+                <w:sz w:val="21"/>
+                <w:szCs w:val="21"/>
+                <w:lang w:val="en-US" w:eastAsia="en-US" w:bidi="ar-SA"/>
+              </w:rPr>
+              <w:t>var browserName = navigator.appName;</w:t>
+            </w:r>
+          </w:p>
+          <w:p>
+            <w:pPr>
+              <w:pStyle w:val="Normal"/>
+              <w:widowControl w:val="false"/>
+              <w:suppressAutoHyphens w:val="true"/>
+              <w:spacing w:lineRule="auto" w:line="240" w:before="0" w:after="0"/>
+              <w:jc w:val="left"/>
+              <w:rPr>
+                <w:rFonts w:ascii="Liberation Mono" w:hAnsi="Liberation Mono" w:eastAsia="Calibri" w:cs=""/>
+                <w:kern w:val="0"/>
+                <w:sz w:val="21"/>
+                <w:szCs w:val="21"/>
+                <w:lang w:val="en-US" w:eastAsia="en-US" w:bidi="ar-SA"/>
+              </w:rPr>
+            </w:pPr>
+            <w:r>
+              <w:rPr>
+                <w:rFonts w:eastAsia="Calibri" w:cs="" w:ascii="Liberation Mono" w:hAnsi="Liberation Mono"/>
+                <w:kern w:val="0"/>
+                <w:sz w:val="21"/>
+                <w:szCs w:val="21"/>
+                <w:lang w:val="en-US" w:eastAsia="en-US" w:bidi="ar-SA"/>
+              </w:rPr>
+              <w:t>console.log(browserName);</w:t>
             </w:r>
           </w:p>
         </w:tc>
@@ -5041,7 +6031,17 @@
                 <w:szCs w:val="21"/>
                 <w:lang w:val="en-US" w:eastAsia="en-US" w:bidi="ar-SA"/>
               </w:rPr>
-              <w:t>16.</w:t>
+              <w:t xml:space="preserve">16. </w:t>
+            </w:r>
+            <w:r>
+              <w:rPr>
+                <w:rFonts w:eastAsia="Calibri" w:cs="" w:ascii="Liberation Mono" w:hAnsi="Liberation Mono"/>
+                <w:kern w:val="0"/>
+                <w:sz w:val="21"/>
+                <w:szCs w:val="21"/>
+                <w:lang w:val="en-US" w:eastAsia="en-US" w:bidi="ar-SA"/>
+              </w:rPr>
+              <w:t>How to redirect the user to a new page?</w:t>
             </w:r>
           </w:p>
         </w:tc>
@@ -5073,6 +6073,58 @@
                 <w:szCs w:val="21"/>
                 <w:lang w:val="en-US" w:eastAsia="en-US" w:bidi="ar-SA"/>
               </w:rPr>
+              <w:t>Ans. We can use the window object location to redirect the user to the new page by providing the HREF URL link to be redirected to.</w:t>
+            </w:r>
+          </w:p>
+          <w:p>
+            <w:pPr>
+              <w:pStyle w:val="Normal"/>
+              <w:widowControl w:val="false"/>
+              <w:suppressAutoHyphens w:val="true"/>
+              <w:spacing w:lineRule="auto" w:line="240" w:before="0" w:after="0"/>
+              <w:jc w:val="left"/>
+              <w:rPr>
+                <w:rFonts w:ascii="Liberation Mono" w:hAnsi="Liberation Mono" w:eastAsia="Calibri" w:cs=""/>
+                <w:kern w:val="0"/>
+                <w:sz w:val="21"/>
+                <w:szCs w:val="21"/>
+                <w:lang w:val="en-US" w:eastAsia="en-US" w:bidi="ar-SA"/>
+              </w:rPr>
+            </w:pPr>
+            <w:r>
+              <w:rPr>
+                <w:rFonts w:eastAsia="Calibri" w:cs="" w:ascii="Liberation Mono" w:hAnsi="Liberation Mono"/>
+                <w:kern w:val="0"/>
+                <w:sz w:val="21"/>
+                <w:szCs w:val="21"/>
+                <w:lang w:val="en-US" w:eastAsia="en-US" w:bidi="ar-SA"/>
+              </w:rPr>
+            </w:r>
+          </w:p>
+          <w:p>
+            <w:pPr>
+              <w:pStyle w:val="Normal"/>
+              <w:widowControl w:val="false"/>
+              <w:suppressAutoHyphens w:val="true"/>
+              <w:spacing w:lineRule="auto" w:line="240" w:before="0" w:after="0"/>
+              <w:jc w:val="left"/>
+              <w:rPr>
+                <w:rFonts w:ascii="Liberation Mono" w:hAnsi="Liberation Mono" w:eastAsia="Calibri" w:cs=""/>
+                <w:kern w:val="0"/>
+                <w:sz w:val="21"/>
+                <w:szCs w:val="21"/>
+                <w:lang w:val="en-US" w:eastAsia="en-US" w:bidi="ar-SA"/>
+              </w:rPr>
+            </w:pPr>
+            <w:r>
+              <w:rPr>
+                <w:rFonts w:eastAsia="Calibri" w:cs="" w:ascii="Liberation Mono" w:hAnsi="Liberation Mono"/>
+                <w:kern w:val="0"/>
+                <w:sz w:val="21"/>
+                <w:szCs w:val="21"/>
+                <w:lang w:val="en-US" w:eastAsia="en-US" w:bidi="ar-SA"/>
+              </w:rPr>
+              <w:t>Window.location.href=”https://www.dotnettricks.com/”</w:t>
             </w:r>
           </w:p>
         </w:tc>
@@ -5107,7 +6159,17 @@
                 <w:szCs w:val="21"/>
                 <w:lang w:val="en-US" w:eastAsia="en-US" w:bidi="ar-SA"/>
               </w:rPr>
-              <w:t>17.</w:t>
+              <w:t xml:space="preserve">17. </w:t>
+            </w:r>
+            <w:r>
+              <w:rPr>
+                <w:rFonts w:eastAsia="Calibri" w:cs="" w:ascii="Liberation Mono" w:hAnsi="Liberation Mono"/>
+                <w:kern w:val="0"/>
+                <w:sz w:val="21"/>
+                <w:szCs w:val="21"/>
+                <w:lang w:val="en-US" w:eastAsia="en-US" w:bidi="ar-SA"/>
+              </w:rPr>
+              <w:t>What is the output of the below code?</w:t>
             </w:r>
           </w:p>
         </w:tc>
@@ -5139,6 +6201,290 @@
                 <w:szCs w:val="21"/>
                 <w:lang w:val="en-US" w:eastAsia="en-US" w:bidi="ar-SA"/>
               </w:rPr>
+              <w:t>var num = “10”;</w:t>
+            </w:r>
+          </w:p>
+          <w:p>
+            <w:pPr>
+              <w:pStyle w:val="Normal"/>
+              <w:widowControl w:val="false"/>
+              <w:suppressAutoHyphens w:val="true"/>
+              <w:spacing w:lineRule="auto" w:line="240" w:before="0" w:after="0"/>
+              <w:jc w:val="left"/>
+              <w:rPr>
+                <w:rFonts w:ascii="Liberation Mono" w:hAnsi="Liberation Mono" w:eastAsia="Calibri" w:cs=""/>
+                <w:kern w:val="0"/>
+                <w:sz w:val="21"/>
+                <w:szCs w:val="21"/>
+                <w:lang w:val="en-US" w:eastAsia="en-US" w:bidi="ar-SA"/>
+              </w:rPr>
+            </w:pPr>
+            <w:r>
+              <w:rPr>
+                <w:rFonts w:eastAsia="Calibri" w:cs="" w:ascii="Liberation Mono" w:hAnsi="Liberation Mono"/>
+                <w:kern w:val="0"/>
+                <w:sz w:val="21"/>
+                <w:szCs w:val="21"/>
+                <w:lang w:val="en-US" w:eastAsia="en-US" w:bidi="ar-SA"/>
+              </w:rPr>
+              <w:t>(function () {</w:t>
+            </w:r>
+          </w:p>
+          <w:p>
+            <w:pPr>
+              <w:pStyle w:val="Normal"/>
+              <w:widowControl w:val="false"/>
+              <w:suppressAutoHyphens w:val="true"/>
+              <w:spacing w:lineRule="auto" w:line="240" w:before="0" w:after="0"/>
+              <w:jc w:val="left"/>
+              <w:rPr>
+                <w:rFonts w:ascii="Liberation Mono" w:hAnsi="Liberation Mono" w:eastAsia="Calibri" w:cs=""/>
+                <w:kern w:val="0"/>
+                <w:sz w:val="21"/>
+                <w:szCs w:val="21"/>
+                <w:lang w:val="en-US" w:eastAsia="en-US" w:bidi="ar-SA"/>
+              </w:rPr>
+            </w:pPr>
+            <w:r>
+              <w:rPr>
+                <w:rFonts w:eastAsia="Calibri" w:cs="" w:ascii="Liberation Mono" w:hAnsi="Liberation Mono"/>
+                <w:kern w:val="0"/>
+                <w:sz w:val="21"/>
+                <w:szCs w:val="21"/>
+                <w:lang w:val="en-US" w:eastAsia="en-US" w:bidi="ar-SA"/>
+              </w:rPr>
+              <w:t>console.log(“Original Number “ + num);</w:t>
+            </w:r>
+          </w:p>
+          <w:p>
+            <w:pPr>
+              <w:pStyle w:val="Normal"/>
+              <w:widowControl w:val="false"/>
+              <w:suppressAutoHyphens w:val="true"/>
+              <w:spacing w:lineRule="auto" w:line="240" w:before="0" w:after="0"/>
+              <w:jc w:val="left"/>
+              <w:rPr>
+                <w:rFonts w:ascii="Liberation Mono" w:hAnsi="Liberation Mono" w:eastAsia="Calibri" w:cs=""/>
+                <w:kern w:val="0"/>
+                <w:sz w:val="21"/>
+                <w:szCs w:val="21"/>
+                <w:lang w:val="en-US" w:eastAsia="en-US" w:bidi="ar-SA"/>
+              </w:rPr>
+            </w:pPr>
+            <w:r>
+              <w:rPr>
+                <w:rFonts w:eastAsia="Calibri" w:cs="" w:ascii="Liberation Mono" w:hAnsi="Liberation Mono"/>
+                <w:kern w:val="0"/>
+                <w:sz w:val="21"/>
+                <w:szCs w:val="21"/>
+                <w:lang w:val="en-US" w:eastAsia="en-US" w:bidi="ar-SA"/>
+              </w:rPr>
+              <w:t>var num = “50”;</w:t>
+            </w:r>
+          </w:p>
+          <w:p>
+            <w:pPr>
+              <w:pStyle w:val="Normal"/>
+              <w:widowControl w:val="false"/>
+              <w:suppressAutoHyphens w:val="true"/>
+              <w:spacing w:lineRule="auto" w:line="240" w:before="0" w:after="0"/>
+              <w:jc w:val="left"/>
+              <w:rPr>
+                <w:rFonts w:ascii="Liberation Mono" w:hAnsi="Liberation Mono" w:eastAsia="Calibri" w:cs=""/>
+                <w:kern w:val="0"/>
+                <w:sz w:val="21"/>
+                <w:szCs w:val="21"/>
+                <w:lang w:val="en-US" w:eastAsia="en-US" w:bidi="ar-SA"/>
+              </w:rPr>
+            </w:pPr>
+            <w:r>
+              <w:rPr>
+                <w:rFonts w:eastAsia="Calibri" w:cs="" w:ascii="Liberation Mono" w:hAnsi="Liberation Mono"/>
+                <w:kern w:val="0"/>
+                <w:sz w:val="21"/>
+                <w:szCs w:val="21"/>
+                <w:lang w:val="en-US" w:eastAsia="en-US" w:bidi="ar-SA"/>
+              </w:rPr>
+              <w:t>console.log(“New Number “ + num);</w:t>
+            </w:r>
+          </w:p>
+          <w:p>
+            <w:pPr>
+              <w:pStyle w:val="Normal"/>
+              <w:widowControl w:val="false"/>
+              <w:suppressAutoHyphens w:val="true"/>
+              <w:spacing w:lineRule="auto" w:line="240" w:before="0" w:after="0"/>
+              <w:jc w:val="left"/>
+              <w:rPr>
+                <w:rFonts w:ascii="Liberation Mono" w:hAnsi="Liberation Mono" w:eastAsia="Calibri" w:cs=""/>
+                <w:kern w:val="0"/>
+                <w:sz w:val="21"/>
+                <w:szCs w:val="21"/>
+                <w:lang w:val="en-US" w:eastAsia="en-US" w:bidi="ar-SA"/>
+              </w:rPr>
+            </w:pPr>
+            <w:r>
+              <w:rPr>
+                <w:rFonts w:eastAsia="Calibri" w:cs="" w:ascii="Liberation Mono" w:hAnsi="Liberation Mono"/>
+                <w:kern w:val="0"/>
+                <w:sz w:val="21"/>
+                <w:szCs w:val="21"/>
+                <w:lang w:val="en-US" w:eastAsia="en-US" w:bidi="ar-SA"/>
+              </w:rPr>
+              <w:t>})();</w:t>
+            </w:r>
+          </w:p>
+          <w:p>
+            <w:pPr>
+              <w:pStyle w:val="Normal"/>
+              <w:widowControl w:val="false"/>
+              <w:suppressAutoHyphens w:val="true"/>
+              <w:spacing w:lineRule="auto" w:line="240" w:before="0" w:after="0"/>
+              <w:jc w:val="left"/>
+              <w:rPr>
+                <w:rFonts w:ascii="Liberation Mono" w:hAnsi="Liberation Mono" w:eastAsia="Calibri" w:cs=""/>
+                <w:kern w:val="0"/>
+                <w:sz w:val="21"/>
+                <w:szCs w:val="21"/>
+                <w:lang w:val="en-US" w:eastAsia="en-US" w:bidi="ar-SA"/>
+              </w:rPr>
+            </w:pPr>
+            <w:r>
+              <w:rPr>
+                <w:rFonts w:eastAsia="Calibri" w:cs="" w:ascii="Liberation Mono" w:hAnsi="Liberation Mono"/>
+                <w:kern w:val="0"/>
+                <w:sz w:val="21"/>
+                <w:szCs w:val="21"/>
+                <w:lang w:val="en-US" w:eastAsia="en-US" w:bidi="ar-SA"/>
+              </w:rPr>
+            </w:r>
+          </w:p>
+          <w:p>
+            <w:pPr>
+              <w:pStyle w:val="Normal"/>
+              <w:widowControl w:val="false"/>
+              <w:suppressAutoHyphens w:val="true"/>
+              <w:spacing w:lineRule="auto" w:line="240" w:before="0" w:after="0"/>
+              <w:jc w:val="left"/>
+              <w:rPr>
+                <w:rFonts w:ascii="Liberation Mono" w:hAnsi="Liberation Mono" w:eastAsia="Calibri" w:cs=""/>
+                <w:kern w:val="0"/>
+                <w:sz w:val="21"/>
+                <w:szCs w:val="21"/>
+                <w:lang w:val="en-US" w:eastAsia="en-US" w:bidi="ar-SA"/>
+              </w:rPr>
+            </w:pPr>
+            <w:r>
+              <w:rPr>
+                <w:rFonts w:eastAsia="Calibri" w:cs="" w:ascii="Liberation Mono" w:hAnsi="Liberation Mono"/>
+                <w:kern w:val="0"/>
+                <w:sz w:val="21"/>
+                <w:szCs w:val="21"/>
+                <w:lang w:val="en-US" w:eastAsia="en-US" w:bidi="ar-SA"/>
+              </w:rPr>
+              <w:t>Ans. Original number undefined.</w:t>
+            </w:r>
+          </w:p>
+          <w:p>
+            <w:pPr>
+              <w:pStyle w:val="Normal"/>
+              <w:widowControl w:val="false"/>
+              <w:suppressAutoHyphens w:val="true"/>
+              <w:spacing w:lineRule="auto" w:line="240" w:before="0" w:after="0"/>
+              <w:jc w:val="left"/>
+              <w:rPr>
+                <w:rFonts w:ascii="Liberation Mono" w:hAnsi="Liberation Mono" w:eastAsia="Calibri" w:cs=""/>
+                <w:kern w:val="0"/>
+                <w:sz w:val="21"/>
+                <w:szCs w:val="21"/>
+                <w:lang w:val="en-US" w:eastAsia="en-US" w:bidi="ar-SA"/>
+              </w:rPr>
+            </w:pPr>
+            <w:r>
+              <w:rPr>
+                <w:rFonts w:eastAsia="Calibri" w:cs="" w:ascii="Liberation Mono" w:hAnsi="Liberation Mono"/>
+                <w:kern w:val="0"/>
+                <w:sz w:val="21"/>
+                <w:szCs w:val="21"/>
+                <w:lang w:val="en-US" w:eastAsia="en-US" w:bidi="ar-SA"/>
+              </w:rPr>
+            </w:r>
+          </w:p>
+          <w:p>
+            <w:pPr>
+              <w:pStyle w:val="Normal"/>
+              <w:widowControl w:val="false"/>
+              <w:suppressAutoHyphens w:val="true"/>
+              <w:spacing w:lineRule="auto" w:line="240" w:before="0" w:after="0"/>
+              <w:jc w:val="left"/>
+              <w:rPr>
+                <w:rFonts w:ascii="Liberation Mono" w:hAnsi="Liberation Mono" w:eastAsia="Calibri" w:cs=""/>
+                <w:kern w:val="0"/>
+                <w:sz w:val="21"/>
+                <w:szCs w:val="21"/>
+                <w:lang w:val="en-US" w:eastAsia="en-US" w:bidi="ar-SA"/>
+              </w:rPr>
+            </w:pPr>
+            <w:r>
+              <w:rPr>
+                <w:rFonts w:eastAsia="Calibri" w:cs="" w:ascii="Liberation Mono" w:hAnsi="Liberation Mono"/>
+                <w:kern w:val="0"/>
+                <w:sz w:val="21"/>
+                <w:szCs w:val="21"/>
+                <w:lang w:val="en-US" w:eastAsia="en-US" w:bidi="ar-SA"/>
+              </w:rPr>
+              <w:t>New Number 50</w:t>
+            </w:r>
+          </w:p>
+          <w:p>
+            <w:pPr>
+              <w:pStyle w:val="Normal"/>
+              <w:widowControl w:val="false"/>
+              <w:suppressAutoHyphens w:val="true"/>
+              <w:spacing w:lineRule="auto" w:line="240" w:before="0" w:after="0"/>
+              <w:jc w:val="left"/>
+              <w:rPr>
+                <w:rFonts w:ascii="Liberation Mono" w:hAnsi="Liberation Mono" w:eastAsia="Calibri" w:cs=""/>
+                <w:kern w:val="0"/>
+                <w:sz w:val="21"/>
+                <w:szCs w:val="21"/>
+                <w:lang w:val="en-US" w:eastAsia="en-US" w:bidi="ar-SA"/>
+              </w:rPr>
+            </w:pPr>
+            <w:r>
+              <w:rPr>
+                <w:rFonts w:eastAsia="Calibri" w:cs="" w:ascii="Liberation Mono" w:hAnsi="Liberation Mono"/>
+                <w:kern w:val="0"/>
+                <w:sz w:val="21"/>
+                <w:szCs w:val="21"/>
+                <w:lang w:val="en-US" w:eastAsia="en-US" w:bidi="ar-SA"/>
+              </w:rPr>
+            </w:r>
+          </w:p>
+          <w:p>
+            <w:pPr>
+              <w:pStyle w:val="Normal"/>
+              <w:widowControl w:val="false"/>
+              <w:suppressAutoHyphens w:val="true"/>
+              <w:spacing w:lineRule="auto" w:line="240" w:before="0" w:after="0"/>
+              <w:jc w:val="left"/>
+              <w:rPr>
+                <w:rFonts w:ascii="Liberation Mono" w:hAnsi="Liberation Mono" w:eastAsia="Calibri" w:cs=""/>
+                <w:kern w:val="0"/>
+                <w:sz w:val="21"/>
+                <w:szCs w:val="21"/>
+                <w:lang w:val="en-US" w:eastAsia="en-US" w:bidi="ar-SA"/>
+              </w:rPr>
+            </w:pPr>
+            <w:r>
+              <w:rPr>
+                <w:rFonts w:eastAsia="Calibri" w:cs="" w:ascii="Liberation Mono" w:hAnsi="Liberation Mono"/>
+                <w:kern w:val="0"/>
+                <w:sz w:val="21"/>
+                <w:szCs w:val="21"/>
+                <w:lang w:val="en-US" w:eastAsia="en-US" w:bidi="ar-SA"/>
+              </w:rPr>
+              <w:t>Reason: You will expect the original number will take the value from the outer scope, but the salary value was undefined, *because of hoisting.*</w:t>
             </w:r>
           </w:p>
         </w:tc>
@@ -5173,7 +6519,17 @@
                 <w:szCs w:val="21"/>
                 <w:lang w:val="en-US" w:eastAsia="en-US" w:bidi="ar-SA"/>
               </w:rPr>
-              <w:t>18.</w:t>
+              <w:t xml:space="preserve">18. </w:t>
+            </w:r>
+            <w:r>
+              <w:rPr>
+                <w:rFonts w:eastAsia="Calibri" w:cs="" w:ascii="Liberation Mono" w:hAnsi="Liberation Mono"/>
+                <w:kern w:val="0"/>
+                <w:sz w:val="21"/>
+                <w:szCs w:val="21"/>
+                <w:lang w:val="en-US" w:eastAsia="en-US" w:bidi="ar-SA"/>
+              </w:rPr>
+              <w:t>What is DOM?</w:t>
             </w:r>
           </w:p>
         </w:tc>
@@ -5205,6 +6561,443 @@
                 <w:szCs w:val="21"/>
                 <w:lang w:val="en-US" w:eastAsia="en-US" w:bidi="ar-SA"/>
               </w:rPr>
+              <w:t>Ans. DOM is a W3C (World wide web consortium) standard, when the HTML page loads in the browser, the browser creates the DOM (Document Object Model). It defines the HTML element as an object and allows scripts to dynamically manipulate the content, and the structure of the document.</w:t>
+            </w:r>
+          </w:p>
+          <w:p>
+            <w:pPr>
+              <w:pStyle w:val="Normal"/>
+              <w:widowControl w:val="false"/>
+              <w:suppressAutoHyphens w:val="true"/>
+              <w:spacing w:lineRule="auto" w:line="240" w:before="0" w:after="0"/>
+              <w:jc w:val="left"/>
+              <w:rPr>
+                <w:rFonts w:ascii="Liberation Mono" w:hAnsi="Liberation Mono" w:eastAsia="Calibri" w:cs=""/>
+                <w:kern w:val="0"/>
+                <w:sz w:val="21"/>
+                <w:szCs w:val="21"/>
+                <w:lang w:val="en-US" w:eastAsia="en-US" w:bidi="ar-SA"/>
+              </w:rPr>
+            </w:pPr>
+            <w:r>
+              <w:rPr>
+                <w:rFonts w:eastAsia="Calibri" w:cs="" w:ascii="Liberation Mono" w:hAnsi="Liberation Mono"/>
+                <w:kern w:val="0"/>
+                <w:sz w:val="21"/>
+                <w:szCs w:val="21"/>
+                <w:lang w:val="en-US" w:eastAsia="en-US" w:bidi="ar-SA"/>
+              </w:rPr>
+            </w:r>
+          </w:p>
+          <w:p>
+            <w:pPr>
+              <w:pStyle w:val="Normal"/>
+              <w:widowControl w:val="false"/>
+              <w:suppressAutoHyphens w:val="true"/>
+              <w:spacing w:lineRule="auto" w:line="240" w:before="0" w:after="0"/>
+              <w:jc w:val="left"/>
+              <w:rPr>
+                <w:rFonts w:ascii="Liberation Mono" w:hAnsi="Liberation Mono" w:eastAsia="Calibri" w:cs=""/>
+                <w:kern w:val="0"/>
+                <w:sz w:val="21"/>
+                <w:szCs w:val="21"/>
+                <w:lang w:val="en-US" w:eastAsia="en-US" w:bidi="ar-SA"/>
+              </w:rPr>
+            </w:pPr>
+            <w:r>
+              <w:rPr>
+                <w:rFonts w:eastAsia="Calibri" w:cs="" w:ascii="Liberation Mono" w:hAnsi="Liberation Mono"/>
+                <w:kern w:val="0"/>
+                <w:sz w:val="21"/>
+                <w:szCs w:val="21"/>
+                <w:lang w:val="en-US" w:eastAsia="en-US" w:bidi="ar-SA"/>
+              </w:rPr>
+              <w:t>When any of the HTML documents are loaded in the browser, it will become a document object which is the root element that represents the HTML document. Each DOM element has various properties and methods, and with the help of document objects, we may add dynamic content to our web page according to the required behavior.</w:t>
+            </w:r>
+          </w:p>
+          <w:p>
+            <w:pPr>
+              <w:pStyle w:val="Normal"/>
+              <w:widowControl w:val="false"/>
+              <w:suppressAutoHyphens w:val="true"/>
+              <w:spacing w:lineRule="auto" w:line="240" w:before="0" w:after="0"/>
+              <w:jc w:val="left"/>
+              <w:rPr>
+                <w:rFonts w:ascii="Liberation Mono" w:hAnsi="Liberation Mono" w:eastAsia="Calibri" w:cs=""/>
+                <w:kern w:val="0"/>
+                <w:sz w:val="21"/>
+                <w:szCs w:val="21"/>
+                <w:lang w:val="en-US" w:eastAsia="en-US" w:bidi="ar-SA"/>
+              </w:rPr>
+            </w:pPr>
+            <w:r>
+              <w:rPr>
+                <w:rFonts w:eastAsia="Calibri" w:cs="" w:ascii="Liberation Mono" w:hAnsi="Liberation Mono"/>
+                <w:kern w:val="0"/>
+                <w:sz w:val="21"/>
+                <w:szCs w:val="21"/>
+                <w:lang w:val="en-US" w:eastAsia="en-US" w:bidi="ar-SA"/>
+              </w:rPr>
+            </w:r>
+          </w:p>
+          <w:p>
+            <w:pPr>
+              <w:pStyle w:val="Normal"/>
+              <w:widowControl w:val="false"/>
+              <w:suppressAutoHyphens w:val="true"/>
+              <w:spacing w:lineRule="auto" w:line="240" w:before="0" w:after="0"/>
+              <w:jc w:val="left"/>
+              <w:rPr>
+                <w:rFonts w:ascii="Liberation Mono" w:hAnsi="Liberation Mono" w:eastAsia="Calibri" w:cs=""/>
+                <w:kern w:val="0"/>
+                <w:sz w:val="21"/>
+                <w:szCs w:val="21"/>
+                <w:lang w:val="en-US" w:eastAsia="en-US" w:bidi="ar-SA"/>
+              </w:rPr>
+            </w:pPr>
+            <w:r>
+              <w:rPr>
+                <w:rFonts w:eastAsia="Calibri" w:cs="" w:ascii="Liberation Mono" w:hAnsi="Liberation Mono"/>
+                <w:kern w:val="0"/>
+                <w:sz w:val="21"/>
+                <w:szCs w:val="21"/>
+                <w:lang w:val="en-US" w:eastAsia="en-US" w:bidi="ar-SA"/>
+              </w:rPr>
+              <w:t>HTML:</w:t>
+            </w:r>
+          </w:p>
+          <w:p>
+            <w:pPr>
+              <w:pStyle w:val="Normal"/>
+              <w:widowControl w:val="false"/>
+              <w:suppressAutoHyphens w:val="true"/>
+              <w:spacing w:lineRule="auto" w:line="240" w:before="0" w:after="0"/>
+              <w:jc w:val="left"/>
+              <w:rPr>
+                <w:rFonts w:ascii="Liberation Mono" w:hAnsi="Liberation Mono" w:eastAsia="Calibri" w:cs=""/>
+                <w:kern w:val="0"/>
+                <w:sz w:val="21"/>
+                <w:szCs w:val="21"/>
+                <w:lang w:val="en-US" w:eastAsia="en-US" w:bidi="ar-SA"/>
+              </w:rPr>
+            </w:pPr>
+            <w:r>
+              <w:rPr>
+                <w:rFonts w:eastAsia="Calibri" w:cs="" w:ascii="Liberation Mono" w:hAnsi="Liberation Mono"/>
+                <w:kern w:val="0"/>
+                <w:sz w:val="21"/>
+                <w:szCs w:val="21"/>
+                <w:lang w:val="en-US" w:eastAsia="en-US" w:bidi="ar-SA"/>
+              </w:rPr>
+            </w:r>
+          </w:p>
+          <w:p>
+            <w:pPr>
+              <w:pStyle w:val="Normal"/>
+              <w:widowControl w:val="false"/>
+              <w:suppressAutoHyphens w:val="true"/>
+              <w:spacing w:lineRule="auto" w:line="240" w:before="0" w:after="0"/>
+              <w:jc w:val="left"/>
+              <w:rPr>
+                <w:rFonts w:ascii="Liberation Mono" w:hAnsi="Liberation Mono" w:eastAsia="Calibri" w:cs=""/>
+                <w:kern w:val="0"/>
+                <w:sz w:val="21"/>
+                <w:szCs w:val="21"/>
+                <w:lang w:val="en-US" w:eastAsia="en-US" w:bidi="ar-SA"/>
+              </w:rPr>
+            </w:pPr>
+            <w:r>
+              <w:rPr>
+                <w:rFonts w:eastAsia="Calibri" w:cs="" w:ascii="Liberation Mono" w:hAnsi="Liberation Mono"/>
+                <w:kern w:val="0"/>
+                <w:sz w:val="21"/>
+                <w:szCs w:val="21"/>
+                <w:lang w:val="en-US" w:eastAsia="en-US" w:bidi="ar-SA"/>
+              </w:rPr>
+              <w:t>&lt;!DOCTYPE html&gt;</w:t>
+            </w:r>
+          </w:p>
+          <w:p>
+            <w:pPr>
+              <w:pStyle w:val="Normal"/>
+              <w:widowControl w:val="false"/>
+              <w:suppressAutoHyphens w:val="true"/>
+              <w:spacing w:lineRule="auto" w:line="240" w:before="0" w:after="0"/>
+              <w:jc w:val="left"/>
+              <w:rPr>
+                <w:rFonts w:ascii="Liberation Mono" w:hAnsi="Liberation Mono" w:eastAsia="Calibri" w:cs=""/>
+                <w:kern w:val="0"/>
+                <w:sz w:val="21"/>
+                <w:szCs w:val="21"/>
+                <w:lang w:val="en-US" w:eastAsia="en-US" w:bidi="ar-SA"/>
+              </w:rPr>
+            </w:pPr>
+            <w:r>
+              <w:rPr>
+                <w:rFonts w:eastAsia="Calibri" w:cs="" w:ascii="Liberation Mono" w:hAnsi="Liberation Mono"/>
+                <w:kern w:val="0"/>
+                <w:sz w:val="21"/>
+                <w:szCs w:val="21"/>
+                <w:lang w:val="en-US" w:eastAsia="en-US" w:bidi="ar-SA"/>
+              </w:rPr>
+              <w:t>&lt;html lang=”en”&gt;</w:t>
+            </w:r>
+          </w:p>
+          <w:p>
+            <w:pPr>
+              <w:pStyle w:val="Normal"/>
+              <w:widowControl w:val="false"/>
+              <w:suppressAutoHyphens w:val="true"/>
+              <w:spacing w:lineRule="auto" w:line="240" w:before="0" w:after="0"/>
+              <w:jc w:val="left"/>
+              <w:rPr>
+                <w:rFonts w:ascii="Liberation Mono" w:hAnsi="Liberation Mono" w:eastAsia="Calibri" w:cs=""/>
+                <w:kern w:val="0"/>
+                <w:sz w:val="21"/>
+                <w:szCs w:val="21"/>
+                <w:lang w:val="en-US" w:eastAsia="en-US" w:bidi="ar-SA"/>
+              </w:rPr>
+            </w:pPr>
+            <w:r>
+              <w:rPr>
+                <w:rFonts w:eastAsia="Calibri" w:cs="" w:ascii="Liberation Mono" w:hAnsi="Liberation Mono"/>
+                <w:kern w:val="0"/>
+                <w:sz w:val="21"/>
+                <w:szCs w:val="21"/>
+                <w:lang w:val="en-US" w:eastAsia="en-US" w:bidi="ar-SA"/>
+              </w:rPr>
+              <w:t>&lt;body&gt;</w:t>
+            </w:r>
+          </w:p>
+          <w:p>
+            <w:pPr>
+              <w:pStyle w:val="Normal"/>
+              <w:widowControl w:val="false"/>
+              <w:suppressAutoHyphens w:val="true"/>
+              <w:spacing w:lineRule="auto" w:line="240" w:before="0" w:after="0"/>
+              <w:jc w:val="left"/>
+              <w:rPr>
+                <w:rFonts w:ascii="Liberation Mono" w:hAnsi="Liberation Mono" w:eastAsia="Calibri" w:cs=""/>
+                <w:kern w:val="0"/>
+                <w:sz w:val="21"/>
+                <w:szCs w:val="21"/>
+                <w:lang w:val="en-US" w:eastAsia="en-US" w:bidi="ar-SA"/>
+              </w:rPr>
+            </w:pPr>
+            <w:r>
+              <w:rPr>
+                <w:rFonts w:eastAsia="Calibri" w:cs="" w:ascii="Liberation Mono" w:hAnsi="Liberation Mono"/>
+                <w:kern w:val="0"/>
+                <w:sz w:val="21"/>
+                <w:szCs w:val="21"/>
+                <w:lang w:val="en-US" w:eastAsia="en-US" w:bidi="ar-SA"/>
+              </w:rPr>
+              <w:t>&lt;h1&gt;Document Object Model&lt;/h1&gt;</w:t>
+            </w:r>
+          </w:p>
+          <w:p>
+            <w:pPr>
+              <w:pStyle w:val="Normal"/>
+              <w:widowControl w:val="false"/>
+              <w:suppressAutoHyphens w:val="true"/>
+              <w:spacing w:lineRule="auto" w:line="240" w:before="0" w:after="0"/>
+              <w:jc w:val="left"/>
+              <w:rPr>
+                <w:rFonts w:ascii="Liberation Mono" w:hAnsi="Liberation Mono" w:eastAsia="Calibri" w:cs=""/>
+                <w:kern w:val="0"/>
+                <w:sz w:val="21"/>
+                <w:szCs w:val="21"/>
+                <w:lang w:val="en-US" w:eastAsia="en-US" w:bidi="ar-SA"/>
+              </w:rPr>
+            </w:pPr>
+            <w:r>
+              <w:rPr>
+                <w:rFonts w:eastAsia="Calibri" w:cs="" w:ascii="Liberation Mono" w:hAnsi="Liberation Mono"/>
+                <w:kern w:val="0"/>
+                <w:sz w:val="21"/>
+                <w:szCs w:val="21"/>
+                <w:lang w:val="en-US" w:eastAsia="en-US" w:bidi="ar-SA"/>
+              </w:rPr>
+              <w:t>&lt;/body&gt;</w:t>
+            </w:r>
+          </w:p>
+          <w:p>
+            <w:pPr>
+              <w:pStyle w:val="Normal"/>
+              <w:widowControl w:val="false"/>
+              <w:suppressAutoHyphens w:val="true"/>
+              <w:spacing w:lineRule="auto" w:line="240" w:before="0" w:after="0"/>
+              <w:jc w:val="left"/>
+              <w:rPr>
+                <w:rFonts w:ascii="Liberation Mono" w:hAnsi="Liberation Mono" w:eastAsia="Calibri" w:cs=""/>
+                <w:kern w:val="0"/>
+                <w:sz w:val="21"/>
+                <w:szCs w:val="21"/>
+                <w:lang w:val="en-US" w:eastAsia="en-US" w:bidi="ar-SA"/>
+              </w:rPr>
+            </w:pPr>
+            <w:r>
+              <w:rPr>
+                <w:rFonts w:eastAsia="Calibri" w:cs="" w:ascii="Liberation Mono" w:hAnsi="Liberation Mono"/>
+                <w:kern w:val="0"/>
+                <w:sz w:val="21"/>
+                <w:szCs w:val="21"/>
+                <w:lang w:val="en-US" w:eastAsia="en-US" w:bidi="ar-SA"/>
+              </w:rPr>
+              <w:t>&lt;/html&gt;</w:t>
+            </w:r>
+          </w:p>
+          <w:p>
+            <w:pPr>
+              <w:pStyle w:val="Normal"/>
+              <w:widowControl w:val="false"/>
+              <w:suppressAutoHyphens w:val="true"/>
+              <w:spacing w:lineRule="auto" w:line="240" w:before="0" w:after="0"/>
+              <w:jc w:val="left"/>
+              <w:rPr>
+                <w:rFonts w:ascii="Liberation Mono" w:hAnsi="Liberation Mono" w:eastAsia="Calibri" w:cs=""/>
+                <w:kern w:val="0"/>
+                <w:sz w:val="21"/>
+                <w:szCs w:val="21"/>
+                <w:lang w:val="en-US" w:eastAsia="en-US" w:bidi="ar-SA"/>
+              </w:rPr>
+            </w:pPr>
+            <w:r>
+              <w:rPr>
+                <w:rFonts w:eastAsia="Calibri" w:cs="" w:ascii="Liberation Mono" w:hAnsi="Liberation Mono"/>
+                <w:kern w:val="0"/>
+                <w:sz w:val="21"/>
+                <w:szCs w:val="21"/>
+                <w:lang w:val="en-US" w:eastAsia="en-US" w:bidi="ar-SA"/>
+              </w:rPr>
+            </w:r>
+          </w:p>
+          <w:p>
+            <w:pPr>
+              <w:pStyle w:val="Normal"/>
+              <w:widowControl w:val="false"/>
+              <w:suppressAutoHyphens w:val="true"/>
+              <w:spacing w:lineRule="auto" w:line="240" w:before="0" w:after="0"/>
+              <w:jc w:val="left"/>
+              <w:rPr>
+                <w:rFonts w:ascii="Liberation Mono" w:hAnsi="Liberation Mono" w:eastAsia="Calibri" w:cs=""/>
+                <w:kern w:val="0"/>
+                <w:sz w:val="21"/>
+                <w:szCs w:val="21"/>
+                <w:lang w:val="en-US" w:eastAsia="en-US" w:bidi="ar-SA"/>
+              </w:rPr>
+            </w:pPr>
+            <w:r>
+              <w:rPr>
+                <w:rFonts w:eastAsia="Calibri" w:cs="" w:ascii="Liberation Mono" w:hAnsi="Liberation Mono"/>
+                <w:kern w:val="0"/>
+                <w:sz w:val="21"/>
+                <w:szCs w:val="21"/>
+                <w:lang w:val="en-US" w:eastAsia="en-US" w:bidi="ar-SA"/>
+              </w:rPr>
+              <w:t>In DOM, every HTML is an object, Nested tags are “children,” the text inside a &lt;h1&gt; is an object as well.</w:t>
+            </w:r>
+          </w:p>
+          <w:p>
+            <w:pPr>
+              <w:pStyle w:val="Normal"/>
+              <w:widowControl w:val="false"/>
+              <w:suppressAutoHyphens w:val="true"/>
+              <w:spacing w:lineRule="auto" w:line="240" w:before="0" w:after="0"/>
+              <w:jc w:val="left"/>
+              <w:rPr>
+                <w:rFonts w:ascii="Liberation Mono" w:hAnsi="Liberation Mono" w:eastAsia="Calibri" w:cs=""/>
+                <w:kern w:val="0"/>
+                <w:sz w:val="21"/>
+                <w:szCs w:val="21"/>
+                <w:lang w:val="en-US" w:eastAsia="en-US" w:bidi="ar-SA"/>
+              </w:rPr>
+            </w:pPr>
+            <w:r>
+              <w:rPr>
+                <w:rFonts w:eastAsia="Calibri" w:cs="" w:ascii="Liberation Mono" w:hAnsi="Liberation Mono"/>
+                <w:kern w:val="0"/>
+                <w:sz w:val="21"/>
+                <w:szCs w:val="21"/>
+                <w:lang w:val="en-US" w:eastAsia="en-US" w:bidi="ar-SA"/>
+              </w:rPr>
+            </w:r>
+          </w:p>
+          <w:p>
+            <w:pPr>
+              <w:pStyle w:val="Normal"/>
+              <w:widowControl w:val="false"/>
+              <w:suppressAutoHyphens w:val="true"/>
+              <w:spacing w:lineRule="auto" w:line="240" w:before="0" w:after="0"/>
+              <w:jc w:val="left"/>
+              <w:rPr>
+                <w:rFonts w:ascii="Liberation Mono" w:hAnsi="Liberation Mono" w:eastAsia="Calibri" w:cs=""/>
+                <w:kern w:val="0"/>
+                <w:sz w:val="21"/>
+                <w:szCs w:val="21"/>
+                <w:lang w:val="en-US" w:eastAsia="en-US" w:bidi="ar-SA"/>
+              </w:rPr>
+            </w:pPr>
+            <w:r>
+              <w:rPr>
+                <w:rFonts w:eastAsia="Calibri" w:cs="" w:ascii="Liberation Mono" w:hAnsi="Liberation Mono"/>
+                <w:kern w:val="0"/>
+                <w:sz w:val="21"/>
+                <w:szCs w:val="21"/>
+                <w:lang w:val="en-US" w:eastAsia="en-US" w:bidi="ar-SA"/>
+              </w:rPr>
+              <w:t>The DOM Tree of Objects</w:t>
+            </w:r>
+          </w:p>
+          <w:p>
+            <w:pPr>
+              <w:pStyle w:val="Normal"/>
+              <w:widowControl w:val="false"/>
+              <w:suppressAutoHyphens w:val="true"/>
+              <w:spacing w:lineRule="auto" w:line="240" w:before="0" w:after="0"/>
+              <w:jc w:val="left"/>
+              <w:rPr>
+                <w:rFonts w:ascii="Liberation Mono" w:hAnsi="Liberation Mono" w:eastAsia="Calibri" w:cs=""/>
+                <w:kern w:val="0"/>
+                <w:sz w:val="21"/>
+                <w:szCs w:val="21"/>
+                <w:lang w:val="en-US" w:eastAsia="en-US" w:bidi="ar-SA"/>
+              </w:rPr>
+            </w:pPr>
+            <w:r>
+              <w:rPr>
+                <w:rFonts w:eastAsia="Calibri" w:cs="" w:ascii="Liberation Mono" w:hAnsi="Liberation Mono"/>
+                <w:kern w:val="0"/>
+                <w:sz w:val="21"/>
+                <w:szCs w:val="21"/>
+                <w:lang w:val="en-US" w:eastAsia="en-US" w:bidi="ar-SA"/>
+              </w:rPr>
+            </w:r>
+          </w:p>
+          <w:p>
+            <w:pPr>
+              <w:pStyle w:val="Normal"/>
+              <w:widowControl w:val="false"/>
+              <w:suppressAutoHyphens w:val="true"/>
+              <w:spacing w:lineRule="auto" w:line="240" w:before="0" w:after="0"/>
+              <w:jc w:val="left"/>
+              <w:rPr>
+                <w:rFonts w:ascii="Liberation Mono" w:hAnsi="Liberation Mono" w:eastAsia="Calibri" w:cs=""/>
+                <w:kern w:val="0"/>
+                <w:sz w:val="21"/>
+                <w:szCs w:val="21"/>
+                <w:lang w:val="en-US" w:eastAsia="en-US" w:bidi="ar-SA"/>
+              </w:rPr>
+            </w:pPr>
+            <w:r>
+              <w:rPr>
+                <w:rFonts w:eastAsia="Calibri" w:cs="" w:ascii="Liberation Mono" w:hAnsi="Liberation Mono"/>
+                <w:kern w:val="0"/>
+                <w:sz w:val="21"/>
+                <w:szCs w:val="21"/>
+                <w:lang w:val="en-US" w:eastAsia="en-US" w:bidi="ar-SA"/>
+              </w:rPr>
+              <w:t>The DOM represents HTML as a tree structure of tags. Here is how it looks in the browser “inspect the element.” [no picture or words follow here.]</w:t>
             </w:r>
           </w:p>
         </w:tc>
@@ -5239,7 +7032,17 @@
                 <w:szCs w:val="21"/>
                 <w:lang w:val="en-US" w:eastAsia="en-US" w:bidi="ar-SA"/>
               </w:rPr>
-              <w:t>19.</w:t>
+              <w:t xml:space="preserve">19. </w:t>
+            </w:r>
+            <w:r>
+              <w:rPr>
+                <w:rFonts w:eastAsia="Calibri" w:cs="" w:ascii="Liberation Mono" w:hAnsi="Liberation Mono"/>
+                <w:kern w:val="0"/>
+                <w:sz w:val="21"/>
+                <w:szCs w:val="21"/>
+                <w:lang w:val="en-US" w:eastAsia="en-US" w:bidi="ar-SA"/>
+              </w:rPr>
+              <w:t>What is BOM?</w:t>
             </w:r>
           </w:p>
         </w:tc>
@@ -5271,6 +7074,58 @@
                 <w:szCs w:val="21"/>
                 <w:lang w:val="en-US" w:eastAsia="en-US" w:bidi="ar-SA"/>
               </w:rPr>
+              <w:t>Ans. BOM (Browser Object Model) provides interaction with the browser, the default object of the browser is a window. The various property provided by windows is a document, history, screen, location, and navigator.</w:t>
+            </w:r>
+          </w:p>
+          <w:p>
+            <w:pPr>
+              <w:pStyle w:val="Normal"/>
+              <w:widowControl w:val="false"/>
+              <w:suppressAutoHyphens w:val="true"/>
+              <w:spacing w:lineRule="auto" w:line="240" w:before="0" w:after="0"/>
+              <w:jc w:val="left"/>
+              <w:rPr>
+                <w:rFonts w:ascii="Liberation Mono" w:hAnsi="Liberation Mono" w:eastAsia="Calibri" w:cs=""/>
+                <w:kern w:val="0"/>
+                <w:sz w:val="21"/>
+                <w:szCs w:val="21"/>
+                <w:lang w:val="en-US" w:eastAsia="en-US" w:bidi="ar-SA"/>
+              </w:rPr>
+            </w:pPr>
+            <w:r>
+              <w:rPr>
+                <w:rFonts w:eastAsia="Calibri" w:cs="" w:ascii="Liberation Mono" w:hAnsi="Liberation Mono"/>
+                <w:kern w:val="0"/>
+                <w:sz w:val="21"/>
+                <w:szCs w:val="21"/>
+                <w:lang w:val="en-US" w:eastAsia="en-US" w:bidi="ar-SA"/>
+              </w:rPr>
+            </w:r>
+          </w:p>
+          <w:p>
+            <w:pPr>
+              <w:pStyle w:val="Normal"/>
+              <w:widowControl w:val="false"/>
+              <w:suppressAutoHyphens w:val="true"/>
+              <w:spacing w:lineRule="auto" w:line="240" w:before="0" w:after="0"/>
+              <w:jc w:val="left"/>
+              <w:rPr>
+                <w:rFonts w:ascii="Liberation Mono" w:hAnsi="Liberation Mono" w:eastAsia="Calibri" w:cs=""/>
+                <w:kern w:val="0"/>
+                <w:sz w:val="21"/>
+                <w:szCs w:val="21"/>
+                <w:lang w:val="en-US" w:eastAsia="en-US" w:bidi="ar-SA"/>
+              </w:rPr>
+            </w:pPr>
+            <w:r>
+              <w:rPr>
+                <w:rFonts w:eastAsia="Calibri" w:cs="" w:ascii="Liberation Mono" w:hAnsi="Liberation Mono"/>
+                <w:kern w:val="0"/>
+                <w:sz w:val="21"/>
+                <w:szCs w:val="21"/>
+                <w:lang w:val="en-US" w:eastAsia="en-US" w:bidi="ar-SA"/>
+              </w:rPr>
+              <w:t>All the modern browsers have implemented the same methods and properties for JavaScript operational interactions which are often referred to as a BOM’s methods and properties. A window object is automatically created by the browser itself.</w:t>
             </w:r>
           </w:p>
         </w:tc>
@@ -5305,7 +7160,17 @@
                 <w:szCs w:val="21"/>
                 <w:lang w:val="en-US" w:eastAsia="en-US" w:bidi="ar-SA"/>
               </w:rPr>
-              <w:t>20.</w:t>
+              <w:t xml:space="preserve">20. </w:t>
+            </w:r>
+            <w:r>
+              <w:rPr>
+                <w:rFonts w:eastAsia="Calibri" w:cs="" w:ascii="Liberation Mono" w:hAnsi="Liberation Mono"/>
+                <w:kern w:val="0"/>
+                <w:sz w:val="21"/>
+                <w:szCs w:val="21"/>
+                <w:lang w:val="en-US" w:eastAsia="en-US" w:bidi="ar-SA"/>
+              </w:rPr>
+              <w:t>What is the NaN property in JavaScript?</w:t>
             </w:r>
           </w:p>
         </w:tc>
@@ -5337,6 +7202,1160 @@
                 <w:szCs w:val="21"/>
                 <w:lang w:val="en-US" w:eastAsia="en-US" w:bidi="ar-SA"/>
               </w:rPr>
+              <w:t>Ans. NaN property shows the “Not-a-Number” value. It shows a value that is not a legal number. One type of NaN would return a Number. If you want to check if a value is NaN, the isNaN() function is used. It is important to note that the isNaN() function transforms the given value to a Number type; later on, it equates to NaN.</w:t>
+            </w:r>
+          </w:p>
+        </w:tc>
+      </w:tr>
+      <w:tr>
+        <w:trPr/>
+        <w:tc>
+          <w:tcPr>
+            <w:tcW w:w="4675" w:type="dxa"/>
+            <w:tcBorders>
+              <w:top w:val="nil"/>
+            </w:tcBorders>
+          </w:tcPr>
+          <w:p>
+            <w:pPr>
+              <w:pStyle w:val="Normal"/>
+              <w:widowControl w:val="false"/>
+              <w:suppressAutoHyphens w:val="true"/>
+              <w:spacing w:lineRule="auto" w:line="240" w:before="0" w:after="0"/>
+              <w:jc w:val="left"/>
+              <w:rPr>
+                <w:rFonts w:ascii="Liberation Mono" w:hAnsi="Liberation Mono" w:eastAsia="Calibri" w:cs=""/>
+                <w:kern w:val="0"/>
+                <w:sz w:val="21"/>
+                <w:szCs w:val="21"/>
+                <w:lang w:val="en-US" w:eastAsia="en-US" w:bidi="ar-SA"/>
+              </w:rPr>
+            </w:pPr>
+            <w:r>
+              <w:rPr>
+                <w:rFonts w:eastAsia="Calibri" w:cs="" w:ascii="Liberation Mono" w:hAnsi="Liberation Mono"/>
+                <w:kern w:val="0"/>
+                <w:sz w:val="21"/>
+                <w:szCs w:val="21"/>
+                <w:lang w:val="en-US" w:eastAsia="en-US" w:bidi="ar-SA"/>
+              </w:rPr>
+              <w:t>21. What is the usefulness of the window object?</w:t>
+            </w:r>
+          </w:p>
+        </w:tc>
+        <w:tc>
+          <w:tcPr>
+            <w:tcW w:w="4674" w:type="dxa"/>
+            <w:tcBorders>
+              <w:top w:val="nil"/>
+            </w:tcBorders>
+          </w:tcPr>
+          <w:p>
+            <w:pPr>
+              <w:pStyle w:val="Normal"/>
+              <w:widowControl w:val="false"/>
+              <w:suppressAutoHyphens w:val="true"/>
+              <w:spacing w:lineRule="auto" w:line="240" w:before="0" w:after="0"/>
+              <w:jc w:val="left"/>
+              <w:rPr>
+                <w:rFonts w:ascii="Liberation Mono" w:hAnsi="Liberation Mono" w:eastAsia="Calibri" w:cs=""/>
+                <w:kern w:val="0"/>
+                <w:sz w:val="21"/>
+                <w:szCs w:val="21"/>
+                <w:lang w:val="en-US" w:eastAsia="en-US" w:bidi="ar-SA"/>
+              </w:rPr>
+            </w:pPr>
+            <w:r>
+              <w:rPr>
+                <w:rFonts w:eastAsia="Calibri" w:cs="" w:ascii="Liberation Mono" w:hAnsi="Liberation Mono"/>
+                <w:kern w:val="0"/>
+                <w:sz w:val="21"/>
+                <w:szCs w:val="21"/>
+                <w:lang w:val="en-US" w:eastAsia="en-US" w:bidi="ar-SA"/>
+              </w:rPr>
+              <w:t>A browser’s history object could be used to switch to history pages like back and forward from the existing page or another page. 3 methods of history object are as follows:</w:t>
+            </w:r>
+          </w:p>
+          <w:p>
+            <w:pPr>
+              <w:pStyle w:val="Normal"/>
+              <w:widowControl w:val="false"/>
+              <w:suppressAutoHyphens w:val="true"/>
+              <w:spacing w:lineRule="auto" w:line="240" w:before="0" w:after="0"/>
+              <w:jc w:val="left"/>
+              <w:rPr>
+                <w:rFonts w:ascii="Liberation Mono" w:hAnsi="Liberation Mono" w:eastAsia="Calibri" w:cs=""/>
+                <w:kern w:val="0"/>
+                <w:sz w:val="21"/>
+                <w:szCs w:val="21"/>
+                <w:lang w:val="en-US" w:eastAsia="en-US" w:bidi="ar-SA"/>
+              </w:rPr>
+            </w:pPr>
+            <w:r>
+              <w:rPr>
+                <w:rFonts w:eastAsia="Calibri" w:cs="" w:ascii="Liberation Mono" w:hAnsi="Liberation Mono"/>
+                <w:kern w:val="0"/>
+                <w:sz w:val="21"/>
+                <w:szCs w:val="21"/>
+                <w:lang w:val="en-US" w:eastAsia="en-US" w:bidi="ar-SA"/>
+              </w:rPr>
+            </w:r>
+          </w:p>
+          <w:p>
+            <w:pPr>
+              <w:pStyle w:val="Normal"/>
+              <w:widowControl w:val="false"/>
+              <w:suppressAutoHyphens w:val="true"/>
+              <w:spacing w:lineRule="auto" w:line="240" w:before="0" w:after="0"/>
+              <w:jc w:val="left"/>
+              <w:rPr>
+                <w:rFonts w:ascii="Liberation Mono" w:hAnsi="Liberation Mono" w:eastAsia="Calibri" w:cs=""/>
+                <w:kern w:val="0"/>
+                <w:sz w:val="21"/>
+                <w:szCs w:val="21"/>
+                <w:lang w:val="en-US" w:eastAsia="en-US" w:bidi="ar-SA"/>
+              </w:rPr>
+            </w:pPr>
+            <w:r>
+              <w:rPr>
+                <w:rFonts w:eastAsia="Calibri" w:cs="" w:ascii="Liberation Mono" w:hAnsi="Liberation Mono"/>
+                <w:kern w:val="0"/>
+                <w:sz w:val="21"/>
+                <w:szCs w:val="21"/>
+                <w:lang w:val="en-US" w:eastAsia="en-US" w:bidi="ar-SA"/>
+              </w:rPr>
+              <w:t>1. history.back() // this method loads the previous page</w:t>
+            </w:r>
+          </w:p>
+          <w:p>
+            <w:pPr>
+              <w:pStyle w:val="Normal"/>
+              <w:widowControl w:val="false"/>
+              <w:suppressAutoHyphens w:val="true"/>
+              <w:spacing w:lineRule="auto" w:line="240" w:before="0" w:after="0"/>
+              <w:jc w:val="left"/>
+              <w:rPr>
+                <w:rFonts w:ascii="Liberation Mono" w:hAnsi="Liberation Mono" w:eastAsia="Calibri" w:cs=""/>
+                <w:kern w:val="0"/>
+                <w:sz w:val="21"/>
+                <w:szCs w:val="21"/>
+                <w:lang w:val="en-US" w:eastAsia="en-US" w:bidi="ar-SA"/>
+              </w:rPr>
+            </w:pPr>
+            <w:r>
+              <w:rPr>
+                <w:rFonts w:eastAsia="Calibri" w:cs="" w:ascii="Liberation Mono" w:hAnsi="Liberation Mono"/>
+                <w:kern w:val="0"/>
+                <w:sz w:val="21"/>
+                <w:szCs w:val="21"/>
+                <w:lang w:val="en-US" w:eastAsia="en-US" w:bidi="ar-SA"/>
+              </w:rPr>
+              <w:t>2. history.forward() // this method loads the next page</w:t>
+            </w:r>
+          </w:p>
+          <w:p>
+            <w:pPr>
+              <w:pStyle w:val="Normal"/>
+              <w:widowControl w:val="false"/>
+              <w:suppressAutoHyphens w:val="true"/>
+              <w:spacing w:lineRule="auto" w:line="240" w:before="0" w:after="0"/>
+              <w:jc w:val="left"/>
+              <w:rPr>
+                <w:rFonts w:ascii="Liberation Mono" w:hAnsi="Liberation Mono" w:eastAsia="Calibri" w:cs=""/>
+                <w:kern w:val="0"/>
+                <w:sz w:val="21"/>
+                <w:szCs w:val="21"/>
+                <w:lang w:val="en-US" w:eastAsia="en-US" w:bidi="ar-SA"/>
+              </w:rPr>
+            </w:pPr>
+            <w:r>
+              <w:rPr>
+                <w:rFonts w:eastAsia="Calibri" w:cs="" w:ascii="Liberation Mono" w:hAnsi="Liberation Mono"/>
+                <w:kern w:val="0"/>
+                <w:sz w:val="21"/>
+                <w:szCs w:val="21"/>
+                <w:lang w:val="en-US" w:eastAsia="en-US" w:bidi="ar-SA"/>
+              </w:rPr>
+              <w:t>3. history.go(number) // Its number may be positive (for forwarding) or negative (for backward). It will load the provided page number.</w:t>
+            </w:r>
+          </w:p>
+        </w:tc>
+      </w:tr>
+      <w:tr>
+        <w:trPr/>
+        <w:tc>
+          <w:tcPr>
+            <w:tcW w:w="4675" w:type="dxa"/>
+            <w:tcBorders>
+              <w:top w:val="nil"/>
+            </w:tcBorders>
+          </w:tcPr>
+          <w:p>
+            <w:pPr>
+              <w:pStyle w:val="Normal"/>
+              <w:widowControl w:val="false"/>
+              <w:suppressAutoHyphens w:val="true"/>
+              <w:spacing w:lineRule="auto" w:line="240" w:before="0" w:after="0"/>
+              <w:jc w:val="left"/>
+              <w:rPr>
+                <w:rFonts w:ascii="Liberation Mono" w:hAnsi="Liberation Mono" w:eastAsia="Calibri" w:cs=""/>
+                <w:kern w:val="0"/>
+                <w:sz w:val="21"/>
+                <w:szCs w:val="21"/>
+                <w:lang w:val="en-US" w:eastAsia="en-US" w:bidi="ar-SA"/>
+              </w:rPr>
+            </w:pPr>
+            <w:r>
+              <w:rPr>
+                <w:rFonts w:eastAsia="Calibri" w:cs="" w:ascii="Liberation Mono" w:hAnsi="Liberation Mono"/>
+                <w:kern w:val="0"/>
+                <w:sz w:val="21"/>
+                <w:szCs w:val="21"/>
+                <w:lang w:val="en-US" w:eastAsia="en-US" w:bidi="ar-SA"/>
+              </w:rPr>
+              <w:t>22. What is the working of timers in JavaScript?</w:t>
+            </w:r>
+          </w:p>
+        </w:tc>
+        <w:tc>
+          <w:tcPr>
+            <w:tcW w:w="4674" w:type="dxa"/>
+            <w:tcBorders>
+              <w:top w:val="nil"/>
+            </w:tcBorders>
+          </w:tcPr>
+          <w:p>
+            <w:pPr>
+              <w:pStyle w:val="Normal"/>
+              <w:widowControl w:val="false"/>
+              <w:suppressAutoHyphens w:val="true"/>
+              <w:spacing w:lineRule="auto" w:line="240" w:before="0" w:after="0"/>
+              <w:jc w:val="left"/>
+              <w:rPr>
+                <w:rFonts w:ascii="Liberation Mono" w:hAnsi="Liberation Mono" w:eastAsia="Calibri" w:cs=""/>
+                <w:kern w:val="0"/>
+                <w:sz w:val="21"/>
+                <w:szCs w:val="21"/>
+                <w:lang w:val="en-US" w:eastAsia="en-US" w:bidi="ar-SA"/>
+              </w:rPr>
+            </w:pPr>
+            <w:r>
+              <w:rPr>
+                <w:rFonts w:eastAsia="Calibri" w:cs="" w:ascii="Liberation Mono" w:hAnsi="Liberation Mono"/>
+                <w:kern w:val="0"/>
+                <w:sz w:val="21"/>
+                <w:szCs w:val="21"/>
+                <w:lang w:val="en-US" w:eastAsia="en-US" w:bidi="ar-SA"/>
+              </w:rPr>
+              <w:t>Ans. Timers are useful to work a piece of code at a specific time or iterate the code in a specific interval. The same is performed by using functions like setInterval, setTimeout, and clearInterval. Timers are executed in a single thread. So, maybe queue up and there may be a waiting tme for execution.</w:t>
+            </w:r>
+          </w:p>
+          <w:p>
+            <w:pPr>
+              <w:pStyle w:val="Normal"/>
+              <w:widowControl w:val="false"/>
+              <w:suppressAutoHyphens w:val="true"/>
+              <w:spacing w:lineRule="auto" w:line="240" w:before="0" w:after="0"/>
+              <w:jc w:val="left"/>
+              <w:rPr>
+                <w:rFonts w:ascii="Liberation Mono" w:hAnsi="Liberation Mono" w:eastAsia="Calibri" w:cs=""/>
+                <w:kern w:val="0"/>
+                <w:sz w:val="21"/>
+                <w:szCs w:val="21"/>
+                <w:lang w:val="en-US" w:eastAsia="en-US" w:bidi="ar-SA"/>
+              </w:rPr>
+            </w:pPr>
+            <w:r>
+              <w:rPr>
+                <w:rFonts w:eastAsia="Calibri" w:cs="" w:ascii="Liberation Mono" w:hAnsi="Liberation Mono"/>
+                <w:kern w:val="0"/>
+                <w:sz w:val="21"/>
+                <w:szCs w:val="21"/>
+                <w:lang w:val="en-US" w:eastAsia="en-US" w:bidi="ar-SA"/>
+              </w:rPr>
+            </w:r>
+          </w:p>
+          <w:p>
+            <w:pPr>
+              <w:pStyle w:val="Normal"/>
+              <w:widowControl w:val="false"/>
+              <w:suppressAutoHyphens w:val="true"/>
+              <w:spacing w:lineRule="auto" w:line="240" w:before="0" w:after="0"/>
+              <w:jc w:val="left"/>
+              <w:rPr>
+                <w:rFonts w:ascii="Liberation Mono" w:hAnsi="Liberation Mono" w:eastAsia="Calibri" w:cs=""/>
+                <w:kern w:val="0"/>
+                <w:sz w:val="21"/>
+                <w:szCs w:val="21"/>
+                <w:lang w:val="en-US" w:eastAsia="en-US" w:bidi="ar-SA"/>
+              </w:rPr>
+            </w:pPr>
+            <w:r>
+              <w:rPr>
+                <w:rFonts w:eastAsia="Calibri" w:cs="" w:ascii="Liberation Mono" w:hAnsi="Liberation Mono"/>
+                <w:kern w:val="0"/>
+                <w:sz w:val="21"/>
+                <w:szCs w:val="21"/>
+                <w:lang w:val="en-US" w:eastAsia="en-US" w:bidi="ar-SA"/>
+              </w:rPr>
+              <w:t>The setTimeout(function, delay) function is useful for starting a timer that calls a specific function after the stated delay. The setInterval(function, delay) function frequently operates the provided function in the stated delay and only stops when canceled. The timer gets to know when to stop with the clearInterval(id) function.</w:t>
+            </w:r>
+          </w:p>
+        </w:tc>
+      </w:tr>
+      <w:tr>
+        <w:trPr/>
+        <w:tc>
+          <w:tcPr>
+            <w:tcW w:w="4675" w:type="dxa"/>
+            <w:tcBorders>
+              <w:top w:val="nil"/>
+            </w:tcBorders>
+          </w:tcPr>
+          <w:p>
+            <w:pPr>
+              <w:pStyle w:val="Normal"/>
+              <w:widowControl w:val="false"/>
+              <w:suppressAutoHyphens w:val="true"/>
+              <w:spacing w:lineRule="auto" w:line="240" w:before="0" w:after="0"/>
+              <w:jc w:val="left"/>
+              <w:rPr>
+                <w:rFonts w:ascii="Liberation Mono" w:hAnsi="Liberation Mono" w:eastAsia="Calibri" w:cs=""/>
+                <w:kern w:val="0"/>
+                <w:sz w:val="21"/>
+                <w:szCs w:val="21"/>
+                <w:lang w:val="en-US" w:eastAsia="en-US" w:bidi="ar-SA"/>
+              </w:rPr>
+            </w:pPr>
+            <w:r>
+              <w:rPr>
+                <w:rFonts w:eastAsia="Calibri" w:cs="" w:ascii="Liberation Mono" w:hAnsi="Liberation Mono"/>
+                <w:kern w:val="0"/>
+                <w:sz w:val="21"/>
+                <w:szCs w:val="21"/>
+                <w:lang w:val="en-US" w:eastAsia="en-US" w:bidi="ar-SA"/>
+              </w:rPr>
+              <w:t>23. What are the various types of errors in JavaScript?</w:t>
+            </w:r>
+          </w:p>
+        </w:tc>
+        <w:tc>
+          <w:tcPr>
+            <w:tcW w:w="4674" w:type="dxa"/>
+            <w:tcBorders>
+              <w:top w:val="nil"/>
+            </w:tcBorders>
+          </w:tcPr>
+          <w:p>
+            <w:pPr>
+              <w:pStyle w:val="Normal"/>
+              <w:widowControl w:val="false"/>
+              <w:suppressAutoHyphens w:val="true"/>
+              <w:spacing w:lineRule="auto" w:line="240" w:before="0" w:after="0"/>
+              <w:jc w:val="left"/>
+              <w:rPr>
+                <w:rFonts w:ascii="Liberation Mono" w:hAnsi="Liberation Mono" w:eastAsia="Calibri" w:cs=""/>
+                <w:kern w:val="0"/>
+                <w:sz w:val="21"/>
+                <w:szCs w:val="21"/>
+                <w:lang w:val="en-US" w:eastAsia="en-US" w:bidi="ar-SA"/>
+              </w:rPr>
+            </w:pPr>
+            <w:r>
+              <w:rPr>
+                <w:rFonts w:eastAsia="Calibri" w:cs="" w:ascii="Liberation Mono" w:hAnsi="Liberation Mono"/>
+                <w:kern w:val="0"/>
+                <w:sz w:val="21"/>
+                <w:szCs w:val="21"/>
+                <w:lang w:val="en-US" w:eastAsia="en-US" w:bidi="ar-SA"/>
+              </w:rPr>
+              <w:t>Ans. Here are the 3 types of errors in JavaScript:</w:t>
+            </w:r>
+          </w:p>
+          <w:p>
+            <w:pPr>
+              <w:pStyle w:val="Normal"/>
+              <w:widowControl w:val="false"/>
+              <w:suppressAutoHyphens w:val="true"/>
+              <w:spacing w:lineRule="auto" w:line="240" w:before="0" w:after="0"/>
+              <w:jc w:val="left"/>
+              <w:rPr>
+                <w:rFonts w:ascii="Liberation Mono" w:hAnsi="Liberation Mono" w:eastAsia="Calibri" w:cs=""/>
+                <w:kern w:val="0"/>
+                <w:sz w:val="21"/>
+                <w:szCs w:val="21"/>
+                <w:lang w:val="en-US" w:eastAsia="en-US" w:bidi="ar-SA"/>
+              </w:rPr>
+            </w:pPr>
+            <w:r>
+              <w:rPr>
+                <w:rFonts w:eastAsia="Calibri" w:cs="" w:ascii="Liberation Mono" w:hAnsi="Liberation Mono"/>
+                <w:kern w:val="0"/>
+                <w:sz w:val="21"/>
+                <w:szCs w:val="21"/>
+                <w:lang w:val="en-US" w:eastAsia="en-US" w:bidi="ar-SA"/>
+              </w:rPr>
+            </w:r>
+          </w:p>
+          <w:p>
+            <w:pPr>
+              <w:pStyle w:val="Normal"/>
+              <w:widowControl w:val="false"/>
+              <w:suppressAutoHyphens w:val="true"/>
+              <w:spacing w:lineRule="auto" w:line="240" w:before="0" w:after="0"/>
+              <w:jc w:val="left"/>
+              <w:rPr>
+                <w:rFonts w:ascii="Liberation Mono" w:hAnsi="Liberation Mono" w:eastAsia="Calibri" w:cs=""/>
+                <w:kern w:val="0"/>
+                <w:sz w:val="21"/>
+                <w:szCs w:val="21"/>
+                <w:lang w:val="en-US" w:eastAsia="en-US" w:bidi="ar-SA"/>
+              </w:rPr>
+            </w:pPr>
+            <w:r>
+              <w:rPr>
+                <w:rFonts w:eastAsia="Calibri" w:cs="" w:ascii="Liberation Mono" w:hAnsi="Liberation Mono"/>
+                <w:kern w:val="0"/>
+                <w:sz w:val="21"/>
+                <w:szCs w:val="21"/>
+                <w:lang w:val="en-US" w:eastAsia="en-US" w:bidi="ar-SA"/>
+              </w:rPr>
+              <w:t>Runtime errors: These are the errors that occur due to misuse of the command within the HTML language.</w:t>
+            </w:r>
+          </w:p>
+          <w:p>
+            <w:pPr>
+              <w:pStyle w:val="Normal"/>
+              <w:widowControl w:val="false"/>
+              <w:suppressAutoHyphens w:val="true"/>
+              <w:spacing w:lineRule="auto" w:line="240" w:before="0" w:after="0"/>
+              <w:jc w:val="left"/>
+              <w:rPr>
+                <w:rFonts w:ascii="Liberation Mono" w:hAnsi="Liberation Mono" w:eastAsia="Calibri" w:cs=""/>
+                <w:kern w:val="0"/>
+                <w:sz w:val="21"/>
+                <w:szCs w:val="21"/>
+                <w:lang w:val="en-US" w:eastAsia="en-US" w:bidi="ar-SA"/>
+              </w:rPr>
+            </w:pPr>
+            <w:r>
+              <w:rPr>
+                <w:rFonts w:eastAsia="Calibri" w:cs="" w:ascii="Liberation Mono" w:hAnsi="Liberation Mono"/>
+                <w:kern w:val="0"/>
+                <w:sz w:val="21"/>
+                <w:szCs w:val="21"/>
+                <w:lang w:val="en-US" w:eastAsia="en-US" w:bidi="ar-SA"/>
+              </w:rPr>
+              <w:t>Load time errors: These errors occur while loading a web page. An example includes improper syntax that produce the errors dynamically.</w:t>
+            </w:r>
+          </w:p>
+          <w:p>
+            <w:pPr>
+              <w:pStyle w:val="Normal"/>
+              <w:widowControl w:val="false"/>
+              <w:suppressAutoHyphens w:val="true"/>
+              <w:spacing w:lineRule="auto" w:line="240" w:before="0" w:after="0"/>
+              <w:jc w:val="left"/>
+              <w:rPr>
+                <w:rFonts w:ascii="Liberation Mono" w:hAnsi="Liberation Mono" w:eastAsia="Calibri" w:cs=""/>
+                <w:kern w:val="0"/>
+                <w:sz w:val="21"/>
+                <w:szCs w:val="21"/>
+                <w:lang w:val="en-US" w:eastAsia="en-US" w:bidi="ar-SA"/>
+              </w:rPr>
+            </w:pPr>
+            <w:r>
+              <w:rPr>
+                <w:rFonts w:eastAsia="Calibri" w:cs="" w:ascii="Liberation Mono" w:hAnsi="Liberation Mono"/>
+                <w:kern w:val="0"/>
+                <w:sz w:val="21"/>
+                <w:szCs w:val="21"/>
+                <w:lang w:val="en-US" w:eastAsia="en-US" w:bidi="ar-SA"/>
+              </w:rPr>
+              <w:t>Logical errors: These errors come up because of the bad logic carried out on a function with a varied operation.</w:t>
+            </w:r>
+          </w:p>
+        </w:tc>
+      </w:tr>
+      <w:tr>
+        <w:trPr/>
+        <w:tc>
+          <w:tcPr>
+            <w:tcW w:w="4675" w:type="dxa"/>
+            <w:tcBorders>
+              <w:top w:val="nil"/>
+            </w:tcBorders>
+          </w:tcPr>
+          <w:p>
+            <w:pPr>
+              <w:pStyle w:val="Normal"/>
+              <w:widowControl w:val="false"/>
+              <w:suppressAutoHyphens w:val="true"/>
+              <w:spacing w:lineRule="auto" w:line="240" w:before="0" w:after="0"/>
+              <w:jc w:val="left"/>
+              <w:rPr>
+                <w:rFonts w:ascii="Liberation Mono" w:hAnsi="Liberation Mono" w:eastAsia="Calibri" w:cs=""/>
+                <w:kern w:val="0"/>
+                <w:sz w:val="21"/>
+                <w:szCs w:val="21"/>
+                <w:lang w:val="en-US" w:eastAsia="en-US" w:bidi="ar-SA"/>
+              </w:rPr>
+            </w:pPr>
+            <w:r>
+              <w:rPr>
+                <w:rFonts w:eastAsia="Calibri" w:cs="" w:ascii="Liberation Mono" w:hAnsi="Liberation Mono"/>
+                <w:kern w:val="0"/>
+                <w:sz w:val="21"/>
+                <w:szCs w:val="21"/>
+                <w:lang w:val="en-US" w:eastAsia="en-US" w:bidi="ar-SA"/>
+              </w:rPr>
+              <w:t>24. What is the “Strict Mode in JavaScript”? How can you enable it?</w:t>
+            </w:r>
+          </w:p>
+        </w:tc>
+        <w:tc>
+          <w:tcPr>
+            <w:tcW w:w="4674" w:type="dxa"/>
+            <w:tcBorders>
+              <w:top w:val="nil"/>
+            </w:tcBorders>
+          </w:tcPr>
+          <w:p>
+            <w:pPr>
+              <w:pStyle w:val="Normal"/>
+              <w:widowControl w:val="false"/>
+              <w:suppressAutoHyphens w:val="true"/>
+              <w:spacing w:lineRule="auto" w:line="240" w:before="0" w:after="0"/>
+              <w:jc w:val="left"/>
+              <w:rPr>
+                <w:rFonts w:ascii="Liberation Mono" w:hAnsi="Liberation Mono" w:eastAsia="Calibri" w:cs=""/>
+                <w:kern w:val="0"/>
+                <w:sz w:val="21"/>
+                <w:szCs w:val="21"/>
+                <w:lang w:val="en-US" w:eastAsia="en-US" w:bidi="ar-SA"/>
+              </w:rPr>
+            </w:pPr>
+            <w:r>
+              <w:rPr>
+                <w:rFonts w:eastAsia="Calibri" w:cs="" w:ascii="Liberation Mono" w:hAnsi="Liberation Mono"/>
+                <w:kern w:val="0"/>
+                <w:sz w:val="21"/>
+                <w:szCs w:val="21"/>
+                <w:lang w:val="en-US" w:eastAsia="en-US" w:bidi="ar-SA"/>
+              </w:rPr>
+              <w:t>Ans. Strict Mode inserts some compulsions to JavaScript. In the strict Mode, JavaScript displays errors for a segment of code that did not display an error previously. However, it may be tricky and potentially insecure. Also, Strict Mode also resolves some errors that may obstruct the efficient working of the JavaScript engines.</w:t>
+            </w:r>
+          </w:p>
+          <w:p>
+            <w:pPr>
+              <w:pStyle w:val="Normal"/>
+              <w:widowControl w:val="false"/>
+              <w:suppressAutoHyphens w:val="true"/>
+              <w:spacing w:lineRule="auto" w:line="240" w:before="0" w:after="0"/>
+              <w:jc w:val="left"/>
+              <w:rPr>
+                <w:rFonts w:ascii="Liberation Mono" w:hAnsi="Liberation Mono" w:eastAsia="Calibri" w:cs=""/>
+                <w:kern w:val="0"/>
+                <w:sz w:val="21"/>
+                <w:szCs w:val="21"/>
+                <w:lang w:val="en-US" w:eastAsia="en-US" w:bidi="ar-SA"/>
+              </w:rPr>
+            </w:pPr>
+            <w:r>
+              <w:rPr>
+                <w:rFonts w:eastAsia="Calibri" w:cs="" w:ascii="Liberation Mono" w:hAnsi="Liberation Mono"/>
+                <w:kern w:val="0"/>
+                <w:sz w:val="21"/>
+                <w:szCs w:val="21"/>
+                <w:lang w:val="en-US" w:eastAsia="en-US" w:bidi="ar-SA"/>
+              </w:rPr>
+            </w:r>
+          </w:p>
+          <w:p>
+            <w:pPr>
+              <w:pStyle w:val="Normal"/>
+              <w:widowControl w:val="false"/>
+              <w:suppressAutoHyphens w:val="true"/>
+              <w:spacing w:lineRule="auto" w:line="240" w:before="0" w:after="0"/>
+              <w:jc w:val="left"/>
+              <w:rPr>
+                <w:rFonts w:ascii="Liberation Mono" w:hAnsi="Liberation Mono" w:eastAsia="Calibri" w:cs=""/>
+                <w:kern w:val="0"/>
+                <w:sz w:val="21"/>
+                <w:szCs w:val="21"/>
+                <w:lang w:val="en-US" w:eastAsia="en-US" w:bidi="ar-SA"/>
+              </w:rPr>
+            </w:pPr>
+            <w:r>
+              <w:rPr>
+                <w:rFonts w:eastAsia="Calibri" w:cs="" w:ascii="Liberation Mono" w:hAnsi="Liberation Mono"/>
+                <w:kern w:val="0"/>
+                <w:sz w:val="21"/>
+                <w:szCs w:val="21"/>
+                <w:lang w:val="en-US" w:eastAsia="en-US" w:bidi="ar-SA"/>
+              </w:rPr>
+              <w:t>You can enable Strict Mode by inserting the string literal “use strict“ above the file. Look at the following example to get a better idea:</w:t>
+            </w:r>
+          </w:p>
+          <w:p>
+            <w:pPr>
+              <w:pStyle w:val="Normal"/>
+              <w:widowControl w:val="false"/>
+              <w:suppressAutoHyphens w:val="true"/>
+              <w:spacing w:lineRule="auto" w:line="240" w:before="0" w:after="0"/>
+              <w:jc w:val="left"/>
+              <w:rPr>
+                <w:rFonts w:ascii="Liberation Mono" w:hAnsi="Liberation Mono" w:eastAsia="Calibri" w:cs=""/>
+                <w:kern w:val="0"/>
+                <w:sz w:val="21"/>
+                <w:szCs w:val="21"/>
+                <w:lang w:val="en-US" w:eastAsia="en-US" w:bidi="ar-SA"/>
+              </w:rPr>
+            </w:pPr>
+            <w:r>
+              <w:rPr>
+                <w:rFonts w:eastAsia="Calibri" w:cs="" w:ascii="Liberation Mono" w:hAnsi="Liberation Mono"/>
+                <w:kern w:val="0"/>
+                <w:sz w:val="21"/>
+                <w:szCs w:val="21"/>
+                <w:lang w:val="en-US" w:eastAsia="en-US" w:bidi="ar-SA"/>
+              </w:rPr>
+            </w:r>
+          </w:p>
+          <w:p>
+            <w:pPr>
+              <w:pStyle w:val="Normal"/>
+              <w:widowControl w:val="false"/>
+              <w:suppressAutoHyphens w:val="true"/>
+              <w:spacing w:lineRule="auto" w:line="240" w:before="0" w:after="0"/>
+              <w:jc w:val="left"/>
+              <w:rPr>
+                <w:rFonts w:ascii="Liberation Mono" w:hAnsi="Liberation Mono" w:eastAsia="Calibri" w:cs=""/>
+                <w:kern w:val="0"/>
+                <w:sz w:val="21"/>
+                <w:szCs w:val="21"/>
+                <w:lang w:val="en-US" w:eastAsia="en-US" w:bidi="ar-SA"/>
+              </w:rPr>
+            </w:pPr>
+            <w:r>
+              <w:rPr>
+                <w:rFonts w:eastAsia="Calibri" w:cs="" w:ascii="Liberation Mono" w:hAnsi="Liberation Mono"/>
+                <w:kern w:val="0"/>
+                <w:sz w:val="21"/>
+                <w:szCs w:val="21"/>
+                <w:lang w:val="en-US" w:eastAsia="en-US" w:bidi="ar-SA"/>
+              </w:rPr>
+              <w:t>function myFunction() {</w:t>
+            </w:r>
+          </w:p>
+          <w:p>
+            <w:pPr>
+              <w:pStyle w:val="Normal"/>
+              <w:widowControl w:val="false"/>
+              <w:suppressAutoHyphens w:val="true"/>
+              <w:spacing w:lineRule="auto" w:line="240" w:before="0" w:after="0"/>
+              <w:jc w:val="left"/>
+              <w:rPr>
+                <w:rFonts w:ascii="Liberation Mono" w:hAnsi="Liberation Mono" w:eastAsia="Calibri" w:cs=""/>
+                <w:kern w:val="0"/>
+                <w:sz w:val="21"/>
+                <w:szCs w:val="21"/>
+                <w:lang w:val="en-US" w:eastAsia="en-US" w:bidi="ar-SA"/>
+              </w:rPr>
+            </w:pPr>
+            <w:r>
+              <w:rPr>
+                <w:rFonts w:eastAsia="Calibri" w:cs="" w:ascii="Liberation Mono" w:hAnsi="Liberation Mono"/>
+                <w:kern w:val="0"/>
+                <w:sz w:val="21"/>
+                <w:szCs w:val="21"/>
+                <w:lang w:val="en-US" w:eastAsia="en-US" w:bidi="ar-SA"/>
+              </w:rPr>
+              <w:t>“</w:t>
+            </w:r>
+            <w:r>
+              <w:rPr>
+                <w:rFonts w:eastAsia="Calibri" w:cs="" w:ascii="Liberation Mono" w:hAnsi="Liberation Mono"/>
+                <w:kern w:val="0"/>
+                <w:sz w:val="21"/>
+                <w:szCs w:val="21"/>
+                <w:lang w:val="en-US" w:eastAsia="en-US" w:bidi="ar-SA"/>
+              </w:rPr>
+              <w:t>use strict”;</w:t>
+            </w:r>
+          </w:p>
+          <w:p>
+            <w:pPr>
+              <w:pStyle w:val="Normal"/>
+              <w:widowControl w:val="false"/>
+              <w:suppressAutoHyphens w:val="true"/>
+              <w:spacing w:lineRule="auto" w:line="240" w:before="0" w:after="0"/>
+              <w:jc w:val="left"/>
+              <w:rPr>
+                <w:rFonts w:ascii="Liberation Mono" w:hAnsi="Liberation Mono" w:eastAsia="Calibri" w:cs=""/>
+                <w:kern w:val="0"/>
+                <w:sz w:val="21"/>
+                <w:szCs w:val="21"/>
+                <w:lang w:val="en-US" w:eastAsia="en-US" w:bidi="ar-SA"/>
+              </w:rPr>
+            </w:pPr>
+            <w:r>
+              <w:rPr>
+                <w:rFonts w:eastAsia="Calibri" w:cs="" w:ascii="Liberation Mono" w:hAnsi="Liberation Mono"/>
+                <w:kern w:val="0"/>
+                <w:sz w:val="21"/>
+                <w:szCs w:val="21"/>
+                <w:lang w:val="en-US" w:eastAsia="en-US" w:bidi="ar-SA"/>
+              </w:rPr>
+              <w:t>var v = “This shows implementation of strict mode function”;</w:t>
+            </w:r>
+          </w:p>
+          <w:p>
+            <w:pPr>
+              <w:pStyle w:val="Normal"/>
+              <w:widowControl w:val="false"/>
+              <w:suppressAutoHyphens w:val="true"/>
+              <w:spacing w:lineRule="auto" w:line="240" w:before="0" w:after="0"/>
+              <w:jc w:val="left"/>
+              <w:rPr>
+                <w:rFonts w:ascii="Liberation Mono" w:hAnsi="Liberation Mono" w:eastAsia="Calibri" w:cs=""/>
+                <w:kern w:val="0"/>
+                <w:sz w:val="21"/>
+                <w:szCs w:val="21"/>
+                <w:lang w:val="en-US" w:eastAsia="en-US" w:bidi="ar-SA"/>
+              </w:rPr>
+            </w:pPr>
+            <w:r>
+              <w:rPr>
+                <w:rFonts w:eastAsia="Calibri" w:cs="" w:ascii="Liberation Mono" w:hAnsi="Liberation Mono"/>
+                <w:kern w:val="0"/>
+                <w:sz w:val="21"/>
+                <w:szCs w:val="21"/>
+                <w:lang w:val="en-US" w:eastAsia="en-US" w:bidi="ar-SA"/>
+              </w:rPr>
+              <w:t xml:space="preserve">} </w:t>
+            </w:r>
+          </w:p>
+        </w:tc>
+      </w:tr>
+      <w:tr>
+        <w:trPr/>
+        <w:tc>
+          <w:tcPr>
+            <w:tcW w:w="4675" w:type="dxa"/>
+            <w:tcBorders>
+              <w:top w:val="nil"/>
+            </w:tcBorders>
+          </w:tcPr>
+          <w:p>
+            <w:pPr>
+              <w:pStyle w:val="Normal"/>
+              <w:widowControl w:val="false"/>
+              <w:suppressAutoHyphens w:val="true"/>
+              <w:spacing w:lineRule="auto" w:line="240" w:before="0" w:after="0"/>
+              <w:jc w:val="left"/>
+              <w:rPr>
+                <w:rFonts w:ascii="Liberation Mono" w:hAnsi="Liberation Mono" w:eastAsia="Calibri" w:cs=""/>
+                <w:kern w:val="0"/>
+                <w:sz w:val="21"/>
+                <w:szCs w:val="21"/>
+                <w:lang w:val="en-US" w:eastAsia="en-US" w:bidi="ar-SA"/>
+              </w:rPr>
+            </w:pPr>
+            <w:r>
+              <w:rPr>
+                <w:rFonts w:eastAsia="Calibri" w:cs="" w:ascii="Liberation Mono" w:hAnsi="Liberation Mono"/>
+                <w:kern w:val="0"/>
+                <w:sz w:val="21"/>
+                <w:szCs w:val="21"/>
+                <w:lang w:val="en-US" w:eastAsia="en-US" w:bidi="ar-SA"/>
+              </w:rPr>
+              <w:t>25. Explain the difference between .call() and .apply()</w:t>
+            </w:r>
+          </w:p>
+        </w:tc>
+        <w:tc>
+          <w:tcPr>
+            <w:tcW w:w="4674" w:type="dxa"/>
+            <w:tcBorders>
+              <w:top w:val="nil"/>
+            </w:tcBorders>
+          </w:tcPr>
+          <w:p>
+            <w:pPr>
+              <w:pStyle w:val="Normal"/>
+              <w:widowControl w:val="false"/>
+              <w:suppressAutoHyphens w:val="true"/>
+              <w:spacing w:lineRule="auto" w:line="240" w:before="0" w:after="0"/>
+              <w:jc w:val="left"/>
+              <w:rPr>
+                <w:rFonts w:ascii="Liberation Mono" w:hAnsi="Liberation Mono" w:eastAsia="Calibri" w:cs=""/>
+                <w:kern w:val="0"/>
+                <w:sz w:val="21"/>
+                <w:szCs w:val="21"/>
+                <w:lang w:val="en-US" w:eastAsia="en-US" w:bidi="ar-SA"/>
+              </w:rPr>
+            </w:pPr>
+            <w:r>
+              <w:rPr>
+                <w:rFonts w:eastAsia="Calibri" w:cs="" w:ascii="Liberation Mono" w:hAnsi="Liberation Mono"/>
+                <w:kern w:val="0"/>
+                <w:sz w:val="21"/>
+                <w:szCs w:val="21"/>
+                <w:lang w:val="en-US" w:eastAsia="en-US" w:bidi="ar-SA"/>
+              </w:rPr>
+              <w:t>Ans. The function .apply() and .call() are very identical in their usage but comes with a minor difference. The .call() is employed whenever a programmer knows the number of the function’s arguments. This is because they have to be stated as arguments within the call statement. Conversely, .apply() is employed whenever the number is unknown. Also, this function .apply() needs that the argument should be an array. The key difference between these two functions is how the arguments are passed to the function.</w:t>
+            </w:r>
+          </w:p>
+        </w:tc>
+      </w:tr>
+      <w:tr>
+        <w:trPr/>
+        <w:tc>
+          <w:tcPr>
+            <w:tcW w:w="4675" w:type="dxa"/>
+            <w:tcBorders>
+              <w:top w:val="nil"/>
+            </w:tcBorders>
+          </w:tcPr>
+          <w:p>
+            <w:pPr>
+              <w:pStyle w:val="Normal"/>
+              <w:widowControl w:val="false"/>
+              <w:suppressAutoHyphens w:val="true"/>
+              <w:spacing w:lineRule="auto" w:line="240" w:before="0" w:after="0"/>
+              <w:jc w:val="left"/>
+              <w:rPr>
+                <w:rFonts w:ascii="Liberation Mono" w:hAnsi="Liberation Mono" w:eastAsia="Calibri" w:cs=""/>
+                <w:kern w:val="0"/>
+                <w:sz w:val="21"/>
+                <w:szCs w:val="21"/>
+                <w:lang w:val="en-US" w:eastAsia="en-US" w:bidi="ar-SA"/>
+              </w:rPr>
+            </w:pPr>
+            <w:r>
+              <w:rPr>
+                <w:rFonts w:eastAsia="Calibri" w:cs="" w:ascii="Liberation Mono" w:hAnsi="Liberation Mono"/>
+                <w:kern w:val="0"/>
+                <w:sz w:val="21"/>
+                <w:szCs w:val="21"/>
+                <w:lang w:val="en-US" w:eastAsia="en-US" w:bidi="ar-SA"/>
+              </w:rPr>
+              <w:t>26.</w:t>
+            </w:r>
+          </w:p>
+        </w:tc>
+        <w:tc>
+          <w:tcPr>
+            <w:tcW w:w="4674" w:type="dxa"/>
+            <w:tcBorders>
+              <w:top w:val="nil"/>
+            </w:tcBorders>
+          </w:tcPr>
+          <w:p>
+            <w:pPr>
+              <w:pStyle w:val="Normal"/>
+              <w:widowControl w:val="false"/>
+              <w:suppressAutoHyphens w:val="true"/>
+              <w:spacing w:lineRule="auto" w:line="240" w:before="0" w:after="0"/>
+              <w:jc w:val="left"/>
+              <w:rPr>
+                <w:rFonts w:ascii="Liberation Mono" w:hAnsi="Liberation Mono" w:eastAsia="Calibri" w:cs=""/>
+                <w:kern w:val="0"/>
+                <w:sz w:val="21"/>
+                <w:szCs w:val="21"/>
+                <w:lang w:val="en-US" w:eastAsia="en-US" w:bidi="ar-SA"/>
+              </w:rPr>
+            </w:pPr>
+            <w:r>
+              <w:rPr>
+                <w:rFonts w:eastAsia="Calibri" w:cs="" w:ascii="Liberation Mono" w:hAnsi="Liberation Mono"/>
+                <w:kern w:val="0"/>
+                <w:sz w:val="21"/>
+                <w:szCs w:val="21"/>
+                <w:lang w:val="en-US" w:eastAsia="en-US" w:bidi="ar-SA"/>
+              </w:rPr>
+            </w:r>
+          </w:p>
+        </w:tc>
+      </w:tr>
+      <w:tr>
+        <w:trPr/>
+        <w:tc>
+          <w:tcPr>
+            <w:tcW w:w="4675" w:type="dxa"/>
+            <w:tcBorders>
+              <w:top w:val="nil"/>
+            </w:tcBorders>
+          </w:tcPr>
+          <w:p>
+            <w:pPr>
+              <w:pStyle w:val="Normal"/>
+              <w:widowControl w:val="false"/>
+              <w:suppressAutoHyphens w:val="true"/>
+              <w:spacing w:lineRule="auto" w:line="240" w:before="0" w:after="0"/>
+              <w:jc w:val="left"/>
+              <w:rPr>
+                <w:rFonts w:ascii="Liberation Mono" w:hAnsi="Liberation Mono" w:eastAsia="Calibri" w:cs=""/>
+                <w:kern w:val="0"/>
+                <w:sz w:val="21"/>
+                <w:szCs w:val="21"/>
+                <w:lang w:val="en-US" w:eastAsia="en-US" w:bidi="ar-SA"/>
+              </w:rPr>
+            </w:pPr>
+            <w:r>
+              <w:rPr>
+                <w:rFonts w:eastAsia="Calibri" w:cs="" w:ascii="Liberation Mono" w:hAnsi="Liberation Mono"/>
+                <w:kern w:val="0"/>
+                <w:sz w:val="21"/>
+                <w:szCs w:val="21"/>
+                <w:lang w:val="en-US" w:eastAsia="en-US" w:bidi="ar-SA"/>
+              </w:rPr>
+              <w:t>27.</w:t>
+            </w:r>
+          </w:p>
+        </w:tc>
+        <w:tc>
+          <w:tcPr>
+            <w:tcW w:w="4674" w:type="dxa"/>
+            <w:tcBorders>
+              <w:top w:val="nil"/>
+            </w:tcBorders>
+          </w:tcPr>
+          <w:p>
+            <w:pPr>
+              <w:pStyle w:val="Normal"/>
+              <w:widowControl w:val="false"/>
+              <w:suppressAutoHyphens w:val="true"/>
+              <w:spacing w:lineRule="auto" w:line="240" w:before="0" w:after="0"/>
+              <w:jc w:val="left"/>
+              <w:rPr>
+                <w:rFonts w:ascii="Liberation Mono" w:hAnsi="Liberation Mono" w:eastAsia="Calibri" w:cs=""/>
+                <w:kern w:val="0"/>
+                <w:sz w:val="21"/>
+                <w:szCs w:val="21"/>
+                <w:lang w:val="en-US" w:eastAsia="en-US" w:bidi="ar-SA"/>
+              </w:rPr>
+            </w:pPr>
+            <w:r>
+              <w:rPr>
+                <w:rFonts w:eastAsia="Calibri" w:cs="" w:ascii="Liberation Mono" w:hAnsi="Liberation Mono"/>
+                <w:kern w:val="0"/>
+                <w:sz w:val="21"/>
+                <w:szCs w:val="21"/>
+                <w:lang w:val="en-US" w:eastAsia="en-US" w:bidi="ar-SA"/>
+              </w:rPr>
+            </w:r>
+          </w:p>
+        </w:tc>
+      </w:tr>
+      <w:tr>
+        <w:trPr/>
+        <w:tc>
+          <w:tcPr>
+            <w:tcW w:w="4675" w:type="dxa"/>
+            <w:tcBorders>
+              <w:top w:val="nil"/>
+            </w:tcBorders>
+          </w:tcPr>
+          <w:p>
+            <w:pPr>
+              <w:pStyle w:val="Normal"/>
+              <w:widowControl w:val="false"/>
+              <w:suppressAutoHyphens w:val="true"/>
+              <w:spacing w:lineRule="auto" w:line="240" w:before="0" w:after="0"/>
+              <w:jc w:val="left"/>
+              <w:rPr>
+                <w:rFonts w:ascii="Liberation Mono" w:hAnsi="Liberation Mono" w:eastAsia="Calibri" w:cs=""/>
+                <w:kern w:val="0"/>
+                <w:sz w:val="21"/>
+                <w:szCs w:val="21"/>
+                <w:lang w:val="en-US" w:eastAsia="en-US" w:bidi="ar-SA"/>
+              </w:rPr>
+            </w:pPr>
+            <w:r>
+              <w:rPr>
+                <w:rFonts w:eastAsia="Calibri" w:cs="" w:ascii="Liberation Mono" w:hAnsi="Liberation Mono"/>
+                <w:kern w:val="0"/>
+                <w:sz w:val="21"/>
+                <w:szCs w:val="21"/>
+                <w:lang w:val="en-US" w:eastAsia="en-US" w:bidi="ar-SA"/>
+              </w:rPr>
+              <w:t>28.</w:t>
+            </w:r>
+          </w:p>
+        </w:tc>
+        <w:tc>
+          <w:tcPr>
+            <w:tcW w:w="4674" w:type="dxa"/>
+            <w:tcBorders>
+              <w:top w:val="nil"/>
+            </w:tcBorders>
+          </w:tcPr>
+          <w:p>
+            <w:pPr>
+              <w:pStyle w:val="Normal"/>
+              <w:widowControl w:val="false"/>
+              <w:suppressAutoHyphens w:val="true"/>
+              <w:spacing w:lineRule="auto" w:line="240" w:before="0" w:after="0"/>
+              <w:jc w:val="left"/>
+              <w:rPr>
+                <w:rFonts w:ascii="Liberation Mono" w:hAnsi="Liberation Mono" w:eastAsia="Calibri" w:cs=""/>
+                <w:kern w:val="0"/>
+                <w:sz w:val="21"/>
+                <w:szCs w:val="21"/>
+                <w:lang w:val="en-US" w:eastAsia="en-US" w:bidi="ar-SA"/>
+              </w:rPr>
+            </w:pPr>
+            <w:r>
+              <w:rPr>
+                <w:rFonts w:eastAsia="Calibri" w:cs="" w:ascii="Liberation Mono" w:hAnsi="Liberation Mono"/>
+                <w:kern w:val="0"/>
+                <w:sz w:val="21"/>
+                <w:szCs w:val="21"/>
+                <w:lang w:val="en-US" w:eastAsia="en-US" w:bidi="ar-SA"/>
+              </w:rPr>
+            </w:r>
+          </w:p>
+        </w:tc>
+      </w:tr>
+      <w:tr>
+        <w:trPr/>
+        <w:tc>
+          <w:tcPr>
+            <w:tcW w:w="4675" w:type="dxa"/>
+            <w:tcBorders>
+              <w:top w:val="nil"/>
+            </w:tcBorders>
+          </w:tcPr>
+          <w:p>
+            <w:pPr>
+              <w:pStyle w:val="Normal"/>
+              <w:widowControl w:val="false"/>
+              <w:suppressAutoHyphens w:val="true"/>
+              <w:spacing w:lineRule="auto" w:line="240" w:before="0" w:after="0"/>
+              <w:jc w:val="left"/>
+              <w:rPr>
+                <w:rFonts w:ascii="Liberation Mono" w:hAnsi="Liberation Mono" w:eastAsia="Calibri" w:cs=""/>
+                <w:kern w:val="0"/>
+                <w:sz w:val="21"/>
+                <w:szCs w:val="21"/>
+                <w:lang w:val="en-US" w:eastAsia="en-US" w:bidi="ar-SA"/>
+              </w:rPr>
+            </w:pPr>
+            <w:r>
+              <w:rPr>
+                <w:rFonts w:eastAsia="Calibri" w:cs="" w:ascii="Liberation Mono" w:hAnsi="Liberation Mono"/>
+                <w:kern w:val="0"/>
+                <w:sz w:val="21"/>
+                <w:szCs w:val="21"/>
+                <w:lang w:val="en-US" w:eastAsia="en-US" w:bidi="ar-SA"/>
+              </w:rPr>
+              <w:t>29.</w:t>
+            </w:r>
+          </w:p>
+        </w:tc>
+        <w:tc>
+          <w:tcPr>
+            <w:tcW w:w="4674" w:type="dxa"/>
+            <w:tcBorders>
+              <w:top w:val="nil"/>
+            </w:tcBorders>
+          </w:tcPr>
+          <w:p>
+            <w:pPr>
+              <w:pStyle w:val="Normal"/>
+              <w:widowControl w:val="false"/>
+              <w:suppressAutoHyphens w:val="true"/>
+              <w:spacing w:lineRule="auto" w:line="240" w:before="0" w:after="0"/>
+              <w:jc w:val="left"/>
+              <w:rPr>
+                <w:rFonts w:ascii="Liberation Mono" w:hAnsi="Liberation Mono" w:eastAsia="Calibri" w:cs=""/>
+                <w:kern w:val="0"/>
+                <w:sz w:val="21"/>
+                <w:szCs w:val="21"/>
+                <w:lang w:val="en-US" w:eastAsia="en-US" w:bidi="ar-SA"/>
+              </w:rPr>
+            </w:pPr>
+            <w:r>
+              <w:rPr>
+                <w:rFonts w:eastAsia="Calibri" w:cs="" w:ascii="Liberation Mono" w:hAnsi="Liberation Mono"/>
+                <w:kern w:val="0"/>
+                <w:sz w:val="21"/>
+                <w:szCs w:val="21"/>
+                <w:lang w:val="en-US" w:eastAsia="en-US" w:bidi="ar-SA"/>
+              </w:rPr>
+            </w:r>
+          </w:p>
+        </w:tc>
+      </w:tr>
+      <w:tr>
+        <w:trPr/>
+        <w:tc>
+          <w:tcPr>
+            <w:tcW w:w="4675" w:type="dxa"/>
+            <w:tcBorders>
+              <w:top w:val="nil"/>
+            </w:tcBorders>
+          </w:tcPr>
+          <w:p>
+            <w:pPr>
+              <w:pStyle w:val="Normal"/>
+              <w:widowControl w:val="false"/>
+              <w:suppressAutoHyphens w:val="true"/>
+              <w:spacing w:lineRule="auto" w:line="240" w:before="0" w:after="0"/>
+              <w:jc w:val="left"/>
+              <w:rPr>
+                <w:rFonts w:ascii="Liberation Mono" w:hAnsi="Liberation Mono" w:eastAsia="Calibri" w:cs=""/>
+                <w:kern w:val="0"/>
+                <w:sz w:val="21"/>
+                <w:szCs w:val="21"/>
+                <w:lang w:val="en-US" w:eastAsia="en-US" w:bidi="ar-SA"/>
+              </w:rPr>
+            </w:pPr>
+            <w:r>
+              <w:rPr>
+                <w:rFonts w:eastAsia="Calibri" w:cs="" w:ascii="Liberation Mono" w:hAnsi="Liberation Mono"/>
+                <w:kern w:val="0"/>
+                <w:sz w:val="21"/>
+                <w:szCs w:val="21"/>
+                <w:lang w:val="en-US" w:eastAsia="en-US" w:bidi="ar-SA"/>
+              </w:rPr>
+              <w:t>30. [Personally written question; what are all the JavaScript functions you can remember off the top of your head?]</w:t>
+            </w:r>
+          </w:p>
+        </w:tc>
+        <w:tc>
+          <w:tcPr>
+            <w:tcW w:w="4674" w:type="dxa"/>
+            <w:tcBorders>
+              <w:top w:val="nil"/>
+            </w:tcBorders>
+          </w:tcPr>
+          <w:p>
+            <w:pPr>
+              <w:pStyle w:val="Normal"/>
+              <w:widowControl w:val="false"/>
+              <w:suppressAutoHyphens w:val="true"/>
+              <w:spacing w:lineRule="auto" w:line="240" w:before="0" w:after="0"/>
+              <w:jc w:val="left"/>
+              <w:rPr>
+                <w:rFonts w:ascii="Liberation Mono" w:hAnsi="Liberation Mono" w:eastAsia="Calibri" w:cs=""/>
+                <w:kern w:val="0"/>
+                <w:sz w:val="21"/>
+                <w:szCs w:val="21"/>
+                <w:lang w:val="en-US" w:eastAsia="en-US" w:bidi="ar-SA"/>
+              </w:rPr>
+            </w:pPr>
+            <w:r>
+              <w:rPr>
+                <w:rFonts w:eastAsia="Calibri" w:cs="" w:ascii="Liberation Mono" w:hAnsi="Liberation Mono"/>
+                <w:kern w:val="0"/>
+                <w:sz w:val="21"/>
+                <w:szCs w:val="21"/>
+                <w:lang w:val="en-US" w:eastAsia="en-US" w:bidi="ar-SA"/>
+              </w:rPr>
+              <w:t>splice(), filter(), map(), isNaN(), indexOf(), lastIndexOf(),</w:t>
             </w:r>
           </w:p>
         </w:tc>

</xml_diff>

<commit_message>
brings all 29 js interview questions to completion, plus the beginning on a question of different functions I can remember - to help me remember more. also brings total pages in the document to 21 pages.
</commit_message>
<xml_diff>
--- a/WillC-JS-Week5_JSCPPLinux-Flash-Cards_CS3.docx
+++ b/WillC-JS-Week5_JSCPPLinux-Flash-Cards_CS3.docx
@@ -8041,7 +8041,7 @@
                 <w:szCs w:val="21"/>
                 <w:lang w:val="en-US" w:eastAsia="en-US" w:bidi="ar-SA"/>
               </w:rPr>
-              <w:t>26.</w:t>
+              <w:t>26. How is DOM used in JavaScript?</w:t>
             </w:r>
           </w:p>
         </w:tc>
@@ -8075,6 +8075,7 @@
                 <w:szCs w:val="21"/>
                 <w:lang w:val="en-US" w:eastAsia="en-US" w:bidi="ar-SA"/>
               </w:rPr>
+              <w:t>Ans. DOM (Document Object Model) is accountable for how different objects in a model interrelate with each other. It is useful for developing web pages that contain objects like links, paragraphs, etc. Such objects can be executed to contain actions like add or delete. Furthermore, DOM is also useful to equip a web page with extra capabilities. The use of API provides a benefit compared to other prevailing models. If you deeply go through the JavaScript tutorial, you can know more about DOM.</w:t>
             </w:r>
           </w:p>
         </w:tc>
@@ -8111,7 +8112,7 @@
                 <w:szCs w:val="21"/>
                 <w:lang w:val="en-US" w:eastAsia="en-US" w:bidi="ar-SA"/>
               </w:rPr>
-              <w:t>27.</w:t>
+              <w:t>27. What is the role of deferred scripts in JavaScript?</w:t>
             </w:r>
           </w:p>
         </w:tc>
@@ -8145,6 +8146,58 @@
                 <w:szCs w:val="21"/>
                 <w:lang w:val="en-US" w:eastAsia="en-US" w:bidi="ar-SA"/>
               </w:rPr>
+              <w:t>Ans. The parsing of HTML code during page loading is by default paused until the script has not halted executing. The webpage is delayed if the server is slow or the script is chiefly heavy.</w:t>
+            </w:r>
+          </w:p>
+          <w:p>
+            <w:pPr>
+              <w:pStyle w:val="Normal"/>
+              <w:widowControl w:val="false"/>
+              <w:suppressAutoHyphens w:val="true"/>
+              <w:spacing w:lineRule="auto" w:line="240" w:before="0" w:after="0"/>
+              <w:jc w:val="left"/>
+              <w:rPr>
+                <w:rFonts w:ascii="Liberation Mono" w:hAnsi="Liberation Mono" w:eastAsia="Calibri" w:cs=""/>
+                <w:kern w:val="0"/>
+                <w:sz w:val="21"/>
+                <w:szCs w:val="21"/>
+                <w:lang w:val="en-US" w:eastAsia="en-US" w:bidi="ar-SA"/>
+              </w:rPr>
+            </w:pPr>
+            <w:r>
+              <w:rPr>
+                <w:rFonts w:eastAsia="Calibri" w:cs="" w:ascii="Liberation Mono" w:hAnsi="Liberation Mono"/>
+                <w:kern w:val="0"/>
+                <w:sz w:val="21"/>
+                <w:szCs w:val="21"/>
+                <w:lang w:val="en-US" w:eastAsia="en-US" w:bidi="ar-SA"/>
+              </w:rPr>
+            </w:r>
+          </w:p>
+          <w:p>
+            <w:pPr>
+              <w:pStyle w:val="Normal"/>
+              <w:widowControl w:val="false"/>
+              <w:suppressAutoHyphens w:val="true"/>
+              <w:spacing w:lineRule="auto" w:line="240" w:before="0" w:after="0"/>
+              <w:jc w:val="left"/>
+              <w:rPr>
+                <w:rFonts w:ascii="Liberation Mono" w:hAnsi="Liberation Mono" w:eastAsia="Calibri" w:cs=""/>
+                <w:kern w:val="0"/>
+                <w:sz w:val="21"/>
+                <w:szCs w:val="21"/>
+                <w:lang w:val="en-US" w:eastAsia="en-US" w:bidi="ar-SA"/>
+              </w:rPr>
+            </w:pPr>
+            <w:r>
+              <w:rPr>
+                <w:rFonts w:eastAsia="Calibri" w:cs="" w:ascii="Liberation Mono" w:hAnsi="Liberation Mono"/>
+                <w:kern w:val="0"/>
+                <w:sz w:val="21"/>
+                <w:szCs w:val="21"/>
+                <w:lang w:val="en-US" w:eastAsia="en-US" w:bidi="ar-SA"/>
+              </w:rPr>
+              <w:t>When using the Deferred, scripts would delay execution of the script until the HTML parser is operating. It decreases the web pages’ loading time and they get showcased faster.</w:t>
             </w:r>
           </w:p>
         </w:tc>
@@ -8181,7 +8234,17 @@
                 <w:szCs w:val="21"/>
                 <w:lang w:val="en-US" w:eastAsia="en-US" w:bidi="ar-SA"/>
               </w:rPr>
-              <w:t>28.</w:t>
+              <w:t xml:space="preserve">28. </w:t>
+            </w:r>
+            <w:r>
+              <w:rPr>
+                <w:rFonts w:eastAsia="Calibri" w:cs="" w:ascii="Liberation Mono" w:hAnsi="Liberation Mono"/>
+                <w:kern w:val="0"/>
+                <w:sz w:val="21"/>
+                <w:szCs w:val="21"/>
+                <w:lang w:val="en-US" w:eastAsia="en-US" w:bidi="ar-SA"/>
+              </w:rPr>
+              <w:t>What are the different functional components in JavaScript?</w:t>
             </w:r>
           </w:p>
         </w:tc>
@@ -8215,6 +8278,109 @@
                 <w:szCs w:val="21"/>
                 <w:lang w:val="en-US" w:eastAsia="en-US" w:bidi="ar-SA"/>
               </w:rPr>
+              <w:t>Ans. Functional components are important topics covered in a JavaScript Course. Two type of functional components in JavaScript are – first class functions and nested functions.</w:t>
+            </w:r>
+          </w:p>
+          <w:p>
+            <w:pPr>
+              <w:pStyle w:val="Normal"/>
+              <w:widowControl w:val="false"/>
+              <w:suppressAutoHyphens w:val="true"/>
+              <w:spacing w:lineRule="auto" w:line="240" w:before="0" w:after="0"/>
+              <w:jc w:val="left"/>
+              <w:rPr>
+                <w:rFonts w:ascii="Liberation Mono" w:hAnsi="Liberation Mono" w:eastAsia="Calibri" w:cs=""/>
+                <w:kern w:val="0"/>
+                <w:sz w:val="21"/>
+                <w:szCs w:val="21"/>
+                <w:lang w:val="en-US" w:eastAsia="en-US" w:bidi="ar-SA"/>
+              </w:rPr>
+            </w:pPr>
+            <w:r>
+              <w:rPr>
+                <w:rFonts w:eastAsia="Calibri" w:cs="" w:ascii="Liberation Mono" w:hAnsi="Liberation Mono"/>
+                <w:kern w:val="0"/>
+                <w:sz w:val="21"/>
+                <w:szCs w:val="21"/>
+                <w:lang w:val="en-US" w:eastAsia="en-US" w:bidi="ar-SA"/>
+              </w:rPr>
+            </w:r>
+          </w:p>
+          <w:p>
+            <w:pPr>
+              <w:pStyle w:val="Normal"/>
+              <w:widowControl w:val="false"/>
+              <w:suppressAutoHyphens w:val="true"/>
+              <w:spacing w:lineRule="auto" w:line="240" w:before="0" w:after="0"/>
+              <w:jc w:val="left"/>
+              <w:rPr>
+                <w:rFonts w:ascii="Liberation Mono" w:hAnsi="Liberation Mono" w:eastAsia="Calibri" w:cs=""/>
+                <w:kern w:val="0"/>
+                <w:sz w:val="21"/>
+                <w:szCs w:val="21"/>
+                <w:lang w:val="en-US" w:eastAsia="en-US" w:bidi="ar-SA"/>
+              </w:rPr>
+            </w:pPr>
+            <w:r>
+              <w:rPr>
+                <w:rFonts w:eastAsia="Calibri" w:cs="" w:ascii="Liberation Mono" w:hAnsi="Liberation Mono"/>
+                <w:kern w:val="0"/>
+                <w:sz w:val="21"/>
+                <w:szCs w:val="21"/>
+                <w:lang w:val="en-US" w:eastAsia="en-US" w:bidi="ar-SA"/>
+              </w:rPr>
+              <w:t>i. First class functions: these functions in JavaScript are used as first-class objects. Usually, this means that such functions can be passed in form of arguments to other functions. Also, they are returned as values from other functions or assigned to variables, or they can be saved in data structures.</w:t>
+            </w:r>
+          </w:p>
+          <w:p>
+            <w:pPr>
+              <w:pStyle w:val="Normal"/>
+              <w:widowControl w:val="false"/>
+              <w:suppressAutoHyphens w:val="true"/>
+              <w:spacing w:lineRule="auto" w:line="240" w:before="0" w:after="0"/>
+              <w:jc w:val="left"/>
+              <w:rPr>
+                <w:rFonts w:ascii="Liberation Mono" w:hAnsi="Liberation Mono" w:eastAsia="Calibri" w:cs=""/>
+                <w:kern w:val="0"/>
+                <w:sz w:val="21"/>
+                <w:szCs w:val="21"/>
+                <w:lang w:val="en-US" w:eastAsia="en-US" w:bidi="ar-SA"/>
+              </w:rPr>
+            </w:pPr>
+            <w:r>
+              <w:rPr>
+                <w:rFonts w:eastAsia="Calibri" w:cs="" w:ascii="Liberation Mono" w:hAnsi="Liberation Mono"/>
+                <w:kern w:val="0"/>
+                <w:sz w:val="21"/>
+                <w:szCs w:val="21"/>
+                <w:lang w:val="en-US" w:eastAsia="en-US" w:bidi="ar-SA"/>
+              </w:rPr>
+            </w:r>
+          </w:p>
+          <w:p>
+            <w:pPr>
+              <w:pStyle w:val="Normal"/>
+              <w:widowControl w:val="false"/>
+              <w:suppressAutoHyphens w:val="true"/>
+              <w:spacing w:lineRule="auto" w:line="240" w:before="0" w:after="0"/>
+              <w:jc w:val="left"/>
+              <w:rPr>
+                <w:rFonts w:ascii="Liberation Mono" w:hAnsi="Liberation Mono" w:eastAsia="Calibri" w:cs=""/>
+                <w:kern w:val="0"/>
+                <w:sz w:val="21"/>
+                <w:szCs w:val="21"/>
+                <w:lang w:val="en-US" w:eastAsia="en-US" w:bidi="ar-SA"/>
+              </w:rPr>
+            </w:pPr>
+            <w:r>
+              <w:rPr>
+                <w:rFonts w:eastAsia="Calibri" w:cs="" w:ascii="Liberation Mono" w:hAnsi="Liberation Mono"/>
+                <w:kern w:val="0"/>
+                <w:sz w:val="21"/>
+                <w:szCs w:val="21"/>
+                <w:lang w:val="en-US" w:eastAsia="en-US" w:bidi="ar-SA"/>
+              </w:rPr>
+              <w:t>ii. Nested functions: Those functions that are defined within other functions are termed nested functions. Whenever the main function is invoked, nested functions are called.</w:t>
             </w:r>
           </w:p>
         </w:tc>
@@ -8251,7 +8417,17 @@
                 <w:szCs w:val="21"/>
                 <w:lang w:val="en-US" w:eastAsia="en-US" w:bidi="ar-SA"/>
               </w:rPr>
-              <w:t>29.</w:t>
+              <w:t xml:space="preserve">29. </w:t>
+            </w:r>
+            <w:r>
+              <w:rPr>
+                <w:rFonts w:eastAsia="Calibri" w:cs="" w:ascii="Liberation Mono" w:hAnsi="Liberation Mono"/>
+                <w:kern w:val="0"/>
+                <w:sz w:val="21"/>
+                <w:szCs w:val="21"/>
+                <w:lang w:val="en-US" w:eastAsia="en-US" w:bidi="ar-SA"/>
+              </w:rPr>
+              <w:t>What are the different ways to access the HTML elements in JavaScript?</w:t>
             </w:r>
           </w:p>
         </w:tc>
@@ -8285,6 +8461,1757 @@
                 <w:szCs w:val="21"/>
                 <w:lang w:val="en-US" w:eastAsia="en-US" w:bidi="ar-SA"/>
               </w:rPr>
+              <w:t>Ans. The following DOM Methods are used to capture the HTML element and manipulate it:</w:t>
+            </w:r>
+          </w:p>
+          <w:p>
+            <w:pPr>
+              <w:pStyle w:val="Normal"/>
+              <w:widowControl w:val="false"/>
+              <w:suppressAutoHyphens w:val="true"/>
+              <w:spacing w:lineRule="auto" w:line="240" w:before="0" w:after="0"/>
+              <w:jc w:val="left"/>
+              <w:rPr>
+                <w:rFonts w:ascii="Liberation Mono" w:hAnsi="Liberation Mono" w:eastAsia="Calibri" w:cs=""/>
+                <w:kern w:val="0"/>
+                <w:sz w:val="21"/>
+                <w:szCs w:val="21"/>
+                <w:lang w:val="en-US" w:eastAsia="en-US" w:bidi="ar-SA"/>
+              </w:rPr>
+            </w:pPr>
+            <w:r>
+              <w:rPr>
+                <w:rFonts w:eastAsia="Calibri" w:cs="" w:ascii="Liberation Mono" w:hAnsi="Liberation Mono"/>
+                <w:kern w:val="0"/>
+                <w:sz w:val="21"/>
+                <w:szCs w:val="21"/>
+                <w:lang w:val="en-US" w:eastAsia="en-US" w:bidi="ar-SA"/>
+              </w:rPr>
+            </w:r>
+          </w:p>
+          <w:p>
+            <w:pPr>
+              <w:pStyle w:val="Normal"/>
+              <w:widowControl w:val="false"/>
+              <w:suppressAutoHyphens w:val="true"/>
+              <w:spacing w:lineRule="auto" w:line="240" w:before="0" w:after="0"/>
+              <w:jc w:val="left"/>
+              <w:rPr>
+                <w:rFonts w:ascii="Liberation Mono" w:hAnsi="Liberation Mono" w:eastAsia="Calibri" w:cs=""/>
+                <w:kern w:val="0"/>
+                <w:sz w:val="21"/>
+                <w:szCs w:val="21"/>
+                <w:lang w:val="en-US" w:eastAsia="en-US" w:bidi="ar-SA"/>
+              </w:rPr>
+            </w:pPr>
+            <w:r>
+              <w:rPr>
+                <w:rFonts w:eastAsia="Calibri" w:cs="" w:ascii="Liberation Mono" w:hAnsi="Liberation Mono"/>
+                <w:kern w:val="0"/>
+                <w:sz w:val="21"/>
+                <w:szCs w:val="21"/>
+                <w:lang w:val="en-US" w:eastAsia="en-US" w:bidi="ar-SA"/>
+              </w:rPr>
+              <w:t>1.</w:t>
+            </w:r>
+          </w:p>
+          <w:p>
+            <w:pPr>
+              <w:pStyle w:val="Normal"/>
+              <w:widowControl w:val="false"/>
+              <w:suppressAutoHyphens w:val="true"/>
+              <w:spacing w:lineRule="auto" w:line="240" w:before="0" w:after="0"/>
+              <w:jc w:val="left"/>
+              <w:rPr>
+                <w:rFonts w:ascii="Liberation Mono" w:hAnsi="Liberation Mono" w:eastAsia="Calibri" w:cs=""/>
+                <w:kern w:val="0"/>
+                <w:sz w:val="21"/>
+                <w:szCs w:val="21"/>
+                <w:lang w:val="en-US" w:eastAsia="en-US" w:bidi="ar-SA"/>
+              </w:rPr>
+            </w:pPr>
+            <w:r>
+              <w:rPr>
+                <w:rFonts w:eastAsia="Calibri" w:cs="" w:ascii="Liberation Mono" w:hAnsi="Liberation Mono"/>
+                <w:kern w:val="0"/>
+                <w:sz w:val="21"/>
+                <w:szCs w:val="21"/>
+                <w:lang w:val="en-US" w:eastAsia="en-US" w:bidi="ar-SA"/>
+              </w:rPr>
+              <w:t>getElementById(‘idname’) - &gt; this function is used to select the HTML element based on ID property of the HTML element.</w:t>
+            </w:r>
+          </w:p>
+          <w:p>
+            <w:pPr>
+              <w:pStyle w:val="Normal"/>
+              <w:widowControl w:val="false"/>
+              <w:suppressAutoHyphens w:val="true"/>
+              <w:spacing w:lineRule="auto" w:line="240" w:before="0" w:after="0"/>
+              <w:jc w:val="left"/>
+              <w:rPr>
+                <w:rFonts w:ascii="Liberation Mono" w:hAnsi="Liberation Mono" w:eastAsia="Calibri" w:cs=""/>
+                <w:kern w:val="0"/>
+                <w:sz w:val="21"/>
+                <w:szCs w:val="21"/>
+                <w:lang w:val="en-US" w:eastAsia="en-US" w:bidi="ar-SA"/>
+              </w:rPr>
+            </w:pPr>
+            <w:r>
+              <w:rPr>
+                <w:rFonts w:eastAsia="Calibri" w:cs="" w:ascii="Liberation Mono" w:hAnsi="Liberation Mono"/>
+                <w:kern w:val="0"/>
+                <w:sz w:val="21"/>
+                <w:szCs w:val="21"/>
+                <w:lang w:val="en-US" w:eastAsia="en-US" w:bidi="ar-SA"/>
+              </w:rPr>
+            </w:r>
+          </w:p>
+          <w:p>
+            <w:pPr>
+              <w:pStyle w:val="Normal"/>
+              <w:widowControl w:val="false"/>
+              <w:suppressAutoHyphens w:val="true"/>
+              <w:spacing w:lineRule="auto" w:line="240" w:before="0" w:after="0"/>
+              <w:jc w:val="left"/>
+              <w:rPr>
+                <w:rFonts w:ascii="Liberation Mono" w:hAnsi="Liberation Mono" w:eastAsia="Calibri" w:cs=""/>
+                <w:kern w:val="0"/>
+                <w:sz w:val="21"/>
+                <w:szCs w:val="21"/>
+                <w:lang w:val="en-US" w:eastAsia="en-US" w:bidi="ar-SA"/>
+              </w:rPr>
+            </w:pPr>
+            <w:r>
+              <w:rPr>
+                <w:rFonts w:eastAsia="Calibri" w:cs="" w:ascii="Liberation Mono" w:hAnsi="Liberation Mono"/>
+                <w:kern w:val="0"/>
+                <w:sz w:val="21"/>
+                <w:szCs w:val="21"/>
+                <w:lang w:val="en-US" w:eastAsia="en-US" w:bidi="ar-SA"/>
+              </w:rPr>
+              <w:t>&lt;!DOCTYPE html&gt;</w:t>
+              <w:br/>
+              <w:t>&lt;html&gt;</w:t>
+            </w:r>
+          </w:p>
+          <w:p>
+            <w:pPr>
+              <w:pStyle w:val="Normal"/>
+              <w:widowControl w:val="false"/>
+              <w:suppressAutoHyphens w:val="true"/>
+              <w:spacing w:lineRule="auto" w:line="240" w:before="0" w:after="0"/>
+              <w:jc w:val="left"/>
+              <w:rPr>
+                <w:rFonts w:ascii="Liberation Mono" w:hAnsi="Liberation Mono" w:eastAsia="Calibri" w:cs=""/>
+                <w:kern w:val="0"/>
+                <w:sz w:val="21"/>
+                <w:szCs w:val="21"/>
+                <w:lang w:val="en-US" w:eastAsia="en-US" w:bidi="ar-SA"/>
+              </w:rPr>
+            </w:pPr>
+            <w:r>
+              <w:rPr>
+                <w:rFonts w:eastAsia="Calibri" w:cs="" w:ascii="Liberation Mono" w:hAnsi="Liberation Mono"/>
+                <w:kern w:val="0"/>
+                <w:sz w:val="21"/>
+                <w:szCs w:val="21"/>
+                <w:lang w:val="en-US" w:eastAsia="en-US" w:bidi="ar-SA"/>
+              </w:rPr>
+              <w:t>&lt;head&gt;</w:t>
+            </w:r>
+          </w:p>
+          <w:p>
+            <w:pPr>
+              <w:pStyle w:val="Normal"/>
+              <w:widowControl w:val="false"/>
+              <w:suppressAutoHyphens w:val="true"/>
+              <w:spacing w:lineRule="auto" w:line="240" w:before="0" w:after="0"/>
+              <w:jc w:val="left"/>
+              <w:rPr>
+                <w:rFonts w:ascii="Liberation Mono" w:hAnsi="Liberation Mono" w:eastAsia="Calibri" w:cs=""/>
+                <w:kern w:val="0"/>
+                <w:sz w:val="21"/>
+                <w:szCs w:val="21"/>
+                <w:lang w:val="en-US" w:eastAsia="en-US" w:bidi="ar-SA"/>
+              </w:rPr>
+            </w:pPr>
+            <w:r>
+              <w:rPr>
+                <w:rFonts w:eastAsia="Calibri" w:cs="" w:ascii="Liberation Mono" w:hAnsi="Liberation Mono"/>
+                <w:kern w:val="0"/>
+                <w:sz w:val="21"/>
+                <w:szCs w:val="21"/>
+                <w:lang w:val="en-US" w:eastAsia="en-US" w:bidi="ar-SA"/>
+              </w:rPr>
+              <w:t xml:space="preserve">  </w:t>
+            </w:r>
+            <w:r>
+              <w:rPr>
+                <w:rFonts w:eastAsia="Calibri" w:cs="" w:ascii="Liberation Mono" w:hAnsi="Liberation Mono"/>
+                <w:kern w:val="0"/>
+                <w:sz w:val="21"/>
+                <w:szCs w:val="21"/>
+                <w:lang w:val="en-US" w:eastAsia="en-US" w:bidi="ar-SA"/>
+              </w:rPr>
+              <w:t>&lt;meta charset=”utf-8” /&gt;</w:t>
+            </w:r>
+          </w:p>
+          <w:p>
+            <w:pPr>
+              <w:pStyle w:val="Normal"/>
+              <w:widowControl w:val="false"/>
+              <w:suppressAutoHyphens w:val="true"/>
+              <w:spacing w:lineRule="auto" w:line="240" w:before="0" w:after="0"/>
+              <w:jc w:val="left"/>
+              <w:rPr>
+                <w:rFonts w:ascii="Liberation Mono" w:hAnsi="Liberation Mono" w:eastAsia="Calibri" w:cs=""/>
+                <w:kern w:val="0"/>
+                <w:sz w:val="21"/>
+                <w:szCs w:val="21"/>
+                <w:lang w:val="en-US" w:eastAsia="en-US" w:bidi="ar-SA"/>
+              </w:rPr>
+            </w:pPr>
+            <w:r>
+              <w:rPr>
+                <w:rFonts w:eastAsia="Calibri" w:cs="" w:ascii="Liberation Mono" w:hAnsi="Liberation Mono"/>
+                <w:kern w:val="0"/>
+                <w:sz w:val="21"/>
+                <w:szCs w:val="21"/>
+                <w:lang w:val="en-US" w:eastAsia="en-US" w:bidi="ar-SA"/>
+              </w:rPr>
+              <w:t xml:space="preserve">  </w:t>
+            </w:r>
+            <w:r>
+              <w:rPr>
+                <w:rFonts w:eastAsia="Calibri" w:cs="" w:ascii="Liberation Mono" w:hAnsi="Liberation Mono"/>
+                <w:kern w:val="0"/>
+                <w:sz w:val="21"/>
+                <w:szCs w:val="21"/>
+                <w:lang w:val="en-US" w:eastAsia="en-US" w:bidi="ar-SA"/>
+              </w:rPr>
+              <w:t>&lt;title&gt;&lt;/title&gt;</w:t>
+            </w:r>
+          </w:p>
+          <w:p>
+            <w:pPr>
+              <w:pStyle w:val="Normal"/>
+              <w:widowControl w:val="false"/>
+              <w:suppressAutoHyphens w:val="true"/>
+              <w:spacing w:lineRule="auto" w:line="240" w:before="0" w:after="0"/>
+              <w:jc w:val="left"/>
+              <w:rPr>
+                <w:rFonts w:ascii="Liberation Mono" w:hAnsi="Liberation Mono" w:eastAsia="Calibri" w:cs=""/>
+                <w:kern w:val="0"/>
+                <w:sz w:val="21"/>
+                <w:szCs w:val="21"/>
+                <w:lang w:val="en-US" w:eastAsia="en-US" w:bidi="ar-SA"/>
+              </w:rPr>
+            </w:pPr>
+            <w:r>
+              <w:rPr>
+                <w:rFonts w:eastAsia="Calibri" w:cs="" w:ascii="Liberation Mono" w:hAnsi="Liberation Mono"/>
+                <w:kern w:val="0"/>
+                <w:sz w:val="21"/>
+                <w:szCs w:val="21"/>
+                <w:lang w:val="en-US" w:eastAsia="en-US" w:bidi="ar-SA"/>
+              </w:rPr>
+              <w:t>&lt;/head&gt;</w:t>
+            </w:r>
+          </w:p>
+          <w:p>
+            <w:pPr>
+              <w:pStyle w:val="Normal"/>
+              <w:widowControl w:val="false"/>
+              <w:suppressAutoHyphens w:val="true"/>
+              <w:spacing w:lineRule="auto" w:line="240" w:before="0" w:after="0"/>
+              <w:jc w:val="left"/>
+              <w:rPr>
+                <w:rFonts w:ascii="Liberation Mono" w:hAnsi="Liberation Mono" w:eastAsia="Calibri" w:cs=""/>
+                <w:kern w:val="0"/>
+                <w:sz w:val="21"/>
+                <w:szCs w:val="21"/>
+                <w:lang w:val="en-US" w:eastAsia="en-US" w:bidi="ar-SA"/>
+              </w:rPr>
+            </w:pPr>
+            <w:r>
+              <w:rPr>
+                <w:rFonts w:eastAsia="Calibri" w:cs="" w:ascii="Liberation Mono" w:hAnsi="Liberation Mono"/>
+                <w:kern w:val="0"/>
+                <w:sz w:val="21"/>
+                <w:szCs w:val="21"/>
+                <w:lang w:val="en-US" w:eastAsia="en-US" w:bidi="ar-SA"/>
+              </w:rPr>
+              <w:t>&lt;body&gt;</w:t>
+            </w:r>
+          </w:p>
+          <w:p>
+            <w:pPr>
+              <w:pStyle w:val="Normal"/>
+              <w:widowControl w:val="false"/>
+              <w:suppressAutoHyphens w:val="true"/>
+              <w:spacing w:lineRule="auto" w:line="240" w:before="0" w:after="0"/>
+              <w:jc w:val="left"/>
+              <w:rPr>
+                <w:rFonts w:ascii="Liberation Mono" w:hAnsi="Liberation Mono" w:eastAsia="Calibri" w:cs=""/>
+                <w:kern w:val="0"/>
+                <w:sz w:val="21"/>
+                <w:szCs w:val="21"/>
+                <w:lang w:val="en-US" w:eastAsia="en-US" w:bidi="ar-SA"/>
+              </w:rPr>
+            </w:pPr>
+            <w:r>
+              <w:rPr>
+                <w:rFonts w:eastAsia="Calibri" w:cs="" w:ascii="Liberation Mono" w:hAnsi="Liberation Mono"/>
+                <w:kern w:val="0"/>
+                <w:sz w:val="21"/>
+                <w:szCs w:val="21"/>
+                <w:lang w:val="en-US" w:eastAsia="en-US" w:bidi="ar-SA"/>
+              </w:rPr>
+              <w:t xml:space="preserve">  </w:t>
+            </w:r>
+            <w:r>
+              <w:rPr>
+                <w:rFonts w:eastAsia="Calibri" w:cs="" w:ascii="Liberation Mono" w:hAnsi="Liberation Mono"/>
+                <w:kern w:val="0"/>
+                <w:sz w:val="21"/>
+                <w:szCs w:val="21"/>
+                <w:lang w:val="en-US" w:eastAsia="en-US" w:bidi="ar-SA"/>
+              </w:rPr>
+              <w:t>&lt;label id=”myelement”&gt;&lt;/label&gt;</w:t>
+            </w:r>
+          </w:p>
+          <w:p>
+            <w:pPr>
+              <w:pStyle w:val="Normal"/>
+              <w:widowControl w:val="false"/>
+              <w:suppressAutoHyphens w:val="true"/>
+              <w:spacing w:lineRule="auto" w:line="240" w:before="0" w:after="0"/>
+              <w:jc w:val="left"/>
+              <w:rPr>
+                <w:rFonts w:ascii="Liberation Mono" w:hAnsi="Liberation Mono" w:eastAsia="Calibri" w:cs=""/>
+                <w:kern w:val="0"/>
+                <w:sz w:val="21"/>
+                <w:szCs w:val="21"/>
+                <w:lang w:val="en-US" w:eastAsia="en-US" w:bidi="ar-SA"/>
+              </w:rPr>
+            </w:pPr>
+            <w:r>
+              <w:rPr>
+                <w:rFonts w:eastAsia="Calibri" w:cs="" w:ascii="Liberation Mono" w:hAnsi="Liberation Mono"/>
+                <w:kern w:val="0"/>
+                <w:sz w:val="21"/>
+                <w:szCs w:val="21"/>
+                <w:lang w:val="en-US" w:eastAsia="en-US" w:bidi="ar-SA"/>
+              </w:rPr>
+              <w:t xml:space="preserve">  </w:t>
+            </w:r>
+            <w:r>
+              <w:rPr>
+                <w:rFonts w:eastAsia="Calibri" w:cs="" w:ascii="Liberation Mono" w:hAnsi="Liberation Mono"/>
+                <w:kern w:val="0"/>
+                <w:sz w:val="21"/>
+                <w:szCs w:val="21"/>
+                <w:lang w:val="en-US" w:eastAsia="en-US" w:bidi="ar-SA"/>
+              </w:rPr>
+              <w:t>&lt;script&gt;</w:t>
+            </w:r>
+          </w:p>
+          <w:p>
+            <w:pPr>
+              <w:pStyle w:val="Normal"/>
+              <w:widowControl w:val="false"/>
+              <w:suppressAutoHyphens w:val="true"/>
+              <w:spacing w:lineRule="auto" w:line="240" w:before="0" w:after="0"/>
+              <w:jc w:val="left"/>
+              <w:rPr>
+                <w:rFonts w:ascii="Liberation Mono" w:hAnsi="Liberation Mono" w:eastAsia="Calibri" w:cs=""/>
+                <w:kern w:val="0"/>
+                <w:sz w:val="21"/>
+                <w:szCs w:val="21"/>
+                <w:lang w:val="en-US" w:eastAsia="en-US" w:bidi="ar-SA"/>
+              </w:rPr>
+            </w:pPr>
+            <w:r>
+              <w:rPr>
+                <w:rFonts w:eastAsia="Calibri" w:cs="" w:ascii="Liberation Mono" w:hAnsi="Liberation Mono"/>
+                <w:kern w:val="0"/>
+                <w:sz w:val="21"/>
+                <w:szCs w:val="21"/>
+                <w:lang w:val="en-US" w:eastAsia="en-US" w:bidi="ar-SA"/>
+              </w:rPr>
+              <w:t xml:space="preserve">   </w:t>
+            </w:r>
+            <w:r>
+              <w:rPr>
+                <w:rFonts w:eastAsia="Calibri" w:cs="" w:ascii="Liberation Mono" w:hAnsi="Liberation Mono"/>
+                <w:kern w:val="0"/>
+                <w:sz w:val="21"/>
+                <w:szCs w:val="21"/>
+                <w:lang w:val="en-US" w:eastAsia="en-US" w:bidi="ar-SA"/>
+              </w:rPr>
+              <w:t>document.getElementById(‘myelement’).innerHTML = ‘&lt;h3&gt; Welcome &lt;/h3&gt;’</w:t>
+            </w:r>
+          </w:p>
+          <w:p>
+            <w:pPr>
+              <w:pStyle w:val="Normal"/>
+              <w:widowControl w:val="false"/>
+              <w:suppressAutoHyphens w:val="true"/>
+              <w:spacing w:lineRule="auto" w:line="240" w:before="0" w:after="0"/>
+              <w:jc w:val="left"/>
+              <w:rPr>
+                <w:rFonts w:ascii="Liberation Mono" w:hAnsi="Liberation Mono" w:eastAsia="Calibri" w:cs=""/>
+                <w:kern w:val="0"/>
+                <w:sz w:val="21"/>
+                <w:szCs w:val="21"/>
+                <w:lang w:val="en-US" w:eastAsia="en-US" w:bidi="ar-SA"/>
+              </w:rPr>
+            </w:pPr>
+            <w:r>
+              <w:rPr>
+                <w:rFonts w:eastAsia="Calibri" w:cs="" w:ascii="Liberation Mono" w:hAnsi="Liberation Mono"/>
+                <w:kern w:val="0"/>
+                <w:sz w:val="21"/>
+                <w:szCs w:val="21"/>
+                <w:lang w:val="en-US" w:eastAsia="en-US" w:bidi="ar-SA"/>
+              </w:rPr>
+              <w:t xml:space="preserve">  </w:t>
+            </w:r>
+            <w:r>
+              <w:rPr>
+                <w:rFonts w:eastAsia="Calibri" w:cs="" w:ascii="Liberation Mono" w:hAnsi="Liberation Mono"/>
+                <w:kern w:val="0"/>
+                <w:sz w:val="21"/>
+                <w:szCs w:val="21"/>
+                <w:lang w:val="en-US" w:eastAsia="en-US" w:bidi="ar-SA"/>
+              </w:rPr>
+              <w:t>&lt;/script&gt;</w:t>
+            </w:r>
+          </w:p>
+          <w:p>
+            <w:pPr>
+              <w:pStyle w:val="Normal"/>
+              <w:widowControl w:val="false"/>
+              <w:suppressAutoHyphens w:val="true"/>
+              <w:spacing w:lineRule="auto" w:line="240" w:before="0" w:after="0"/>
+              <w:jc w:val="left"/>
+              <w:rPr>
+                <w:rFonts w:ascii="Liberation Mono" w:hAnsi="Liberation Mono" w:eastAsia="Calibri" w:cs=""/>
+                <w:kern w:val="0"/>
+                <w:sz w:val="21"/>
+                <w:szCs w:val="21"/>
+                <w:lang w:val="en-US" w:eastAsia="en-US" w:bidi="ar-SA"/>
+              </w:rPr>
+            </w:pPr>
+            <w:r>
+              <w:rPr>
+                <w:rFonts w:eastAsia="Calibri" w:cs="" w:ascii="Liberation Mono" w:hAnsi="Liberation Mono"/>
+                <w:kern w:val="0"/>
+                <w:sz w:val="21"/>
+                <w:szCs w:val="21"/>
+                <w:lang w:val="en-US" w:eastAsia="en-US" w:bidi="ar-SA"/>
+              </w:rPr>
+              <w:t>&lt;/</w:t>
+            </w:r>
+            <w:r>
+              <w:rPr>
+                <w:rFonts w:eastAsia="Calibri" w:cs="" w:ascii="Liberation Mono" w:hAnsi="Liberation Mono"/>
+                <w:kern w:val="0"/>
+                <w:sz w:val="21"/>
+                <w:szCs w:val="21"/>
+                <w:lang w:val="en-US" w:eastAsia="en-US" w:bidi="ar-SA"/>
+              </w:rPr>
+              <w:t>body&gt;</w:t>
+            </w:r>
+          </w:p>
+          <w:p>
+            <w:pPr>
+              <w:pStyle w:val="Normal"/>
+              <w:widowControl w:val="false"/>
+              <w:suppressAutoHyphens w:val="true"/>
+              <w:spacing w:lineRule="auto" w:line="240" w:before="0" w:after="0"/>
+              <w:jc w:val="left"/>
+              <w:rPr>
+                <w:rFonts w:ascii="Liberation Mono" w:hAnsi="Liberation Mono" w:eastAsia="Calibri" w:cs=""/>
+                <w:kern w:val="0"/>
+                <w:sz w:val="21"/>
+                <w:szCs w:val="21"/>
+                <w:lang w:val="en-US" w:eastAsia="en-US" w:bidi="ar-SA"/>
+              </w:rPr>
+            </w:pPr>
+            <w:r>
+              <w:rPr>
+                <w:rFonts w:eastAsia="Calibri" w:cs="" w:ascii="Liberation Mono" w:hAnsi="Liberation Mono"/>
+                <w:kern w:val="0"/>
+                <w:sz w:val="21"/>
+                <w:szCs w:val="21"/>
+                <w:lang w:val="en-US" w:eastAsia="en-US" w:bidi="ar-SA"/>
+              </w:rPr>
+              <w:t>&lt;/</w:t>
+            </w:r>
+            <w:r>
+              <w:rPr>
+                <w:rFonts w:eastAsia="Calibri" w:cs="" w:ascii="Liberation Mono" w:hAnsi="Liberation Mono"/>
+                <w:kern w:val="0"/>
+                <w:sz w:val="21"/>
+                <w:szCs w:val="21"/>
+                <w:lang w:val="en-US" w:eastAsia="en-US" w:bidi="ar-SA"/>
+              </w:rPr>
+              <w:t>html&gt;</w:t>
+            </w:r>
+          </w:p>
+          <w:p>
+            <w:pPr>
+              <w:pStyle w:val="Normal"/>
+              <w:widowControl w:val="false"/>
+              <w:suppressAutoHyphens w:val="true"/>
+              <w:spacing w:lineRule="auto" w:line="240" w:before="0" w:after="0"/>
+              <w:jc w:val="left"/>
+              <w:rPr>
+                <w:rFonts w:ascii="Liberation Mono" w:hAnsi="Liberation Mono" w:eastAsia="Calibri" w:cs=""/>
+                <w:kern w:val="0"/>
+                <w:sz w:val="21"/>
+                <w:szCs w:val="21"/>
+                <w:lang w:val="en-US" w:eastAsia="en-US" w:bidi="ar-SA"/>
+              </w:rPr>
+            </w:pPr>
+            <w:r>
+              <w:rPr>
+                <w:rFonts w:eastAsia="Calibri" w:cs="" w:ascii="Liberation Mono" w:hAnsi="Liberation Mono"/>
+                <w:kern w:val="0"/>
+                <w:sz w:val="21"/>
+                <w:szCs w:val="21"/>
+                <w:lang w:val="en-US" w:eastAsia="en-US" w:bidi="ar-SA"/>
+              </w:rPr>
+            </w:r>
+          </w:p>
+          <w:p>
+            <w:pPr>
+              <w:pStyle w:val="Normal"/>
+              <w:widowControl w:val="false"/>
+              <w:suppressAutoHyphens w:val="true"/>
+              <w:spacing w:lineRule="auto" w:line="240" w:before="0" w:after="0"/>
+              <w:jc w:val="left"/>
+              <w:rPr>
+                <w:rFonts w:ascii="Liberation Mono" w:hAnsi="Liberation Mono" w:eastAsia="Calibri" w:cs=""/>
+                <w:kern w:val="0"/>
+                <w:sz w:val="21"/>
+                <w:szCs w:val="21"/>
+                <w:lang w:val="en-US" w:eastAsia="en-US" w:bidi="ar-SA"/>
+              </w:rPr>
+            </w:pPr>
+            <w:r>
+              <w:rPr>
+                <w:rFonts w:eastAsia="Calibri" w:cs="" w:ascii="Liberation Mono" w:hAnsi="Liberation Mono"/>
+                <w:kern w:val="0"/>
+                <w:sz w:val="21"/>
+                <w:szCs w:val="21"/>
+                <w:lang w:val="en-US" w:eastAsia="en-US" w:bidi="ar-SA"/>
+              </w:rPr>
+              <w:t>2.</w:t>
+            </w:r>
+          </w:p>
+          <w:p>
+            <w:pPr>
+              <w:pStyle w:val="Normal"/>
+              <w:widowControl w:val="false"/>
+              <w:suppressAutoHyphens w:val="true"/>
+              <w:spacing w:lineRule="auto" w:line="240" w:before="0" w:after="0"/>
+              <w:jc w:val="left"/>
+              <w:rPr>
+                <w:rFonts w:ascii="Liberation Mono" w:hAnsi="Liberation Mono" w:eastAsia="Calibri" w:cs=""/>
+                <w:kern w:val="0"/>
+                <w:sz w:val="21"/>
+                <w:szCs w:val="21"/>
+                <w:lang w:val="en-US" w:eastAsia="en-US" w:bidi="ar-SA"/>
+              </w:rPr>
+            </w:pPr>
+            <w:r>
+              <w:rPr>
+                <w:rFonts w:eastAsia="Calibri" w:cs="" w:ascii="Liberation Mono" w:hAnsi="Liberation Mono"/>
+                <w:kern w:val="0"/>
+                <w:sz w:val="21"/>
+                <w:szCs w:val="21"/>
+                <w:lang w:val="en-US" w:eastAsia="en-US" w:bidi="ar-SA"/>
+              </w:rPr>
+              <w:t>getElementsByClassName(‘className’) - &gt; This function is used to select the HTML elements based on the class name in DOM, it will return all matched HTML elements with respect to the class name.</w:t>
+            </w:r>
+          </w:p>
+          <w:p>
+            <w:pPr>
+              <w:pStyle w:val="Normal"/>
+              <w:widowControl w:val="false"/>
+              <w:suppressAutoHyphens w:val="true"/>
+              <w:spacing w:lineRule="auto" w:line="240" w:before="0" w:after="0"/>
+              <w:jc w:val="left"/>
+              <w:rPr>
+                <w:rFonts w:ascii="Liberation Mono" w:hAnsi="Liberation Mono" w:eastAsia="Calibri" w:cs=""/>
+                <w:kern w:val="0"/>
+                <w:sz w:val="21"/>
+                <w:szCs w:val="21"/>
+                <w:lang w:val="en-US" w:eastAsia="en-US" w:bidi="ar-SA"/>
+              </w:rPr>
+            </w:pPr>
+            <w:r>
+              <w:rPr>
+                <w:rFonts w:eastAsia="Calibri" w:cs="" w:ascii="Liberation Mono" w:hAnsi="Liberation Mono"/>
+                <w:kern w:val="0"/>
+                <w:sz w:val="21"/>
+                <w:szCs w:val="21"/>
+                <w:lang w:val="en-US" w:eastAsia="en-US" w:bidi="ar-SA"/>
+              </w:rPr>
+            </w:r>
+          </w:p>
+          <w:p>
+            <w:pPr>
+              <w:pStyle w:val="Normal"/>
+              <w:widowControl w:val="false"/>
+              <w:suppressAutoHyphens w:val="true"/>
+              <w:spacing w:lineRule="auto" w:line="240" w:before="0" w:after="0"/>
+              <w:jc w:val="left"/>
+              <w:rPr>
+                <w:rFonts w:ascii="Liberation Mono" w:hAnsi="Liberation Mono" w:eastAsia="Calibri" w:cs=""/>
+                <w:kern w:val="0"/>
+                <w:sz w:val="21"/>
+                <w:szCs w:val="21"/>
+                <w:lang w:val="en-US" w:eastAsia="en-US" w:bidi="ar-SA"/>
+              </w:rPr>
+            </w:pPr>
+            <w:r>
+              <w:rPr>
+                <w:rFonts w:eastAsia="Calibri" w:cs="" w:ascii="Liberation Mono" w:hAnsi="Liberation Mono"/>
+                <w:kern w:val="0"/>
+                <w:sz w:val="21"/>
+                <w:szCs w:val="21"/>
+                <w:lang w:val="en-US" w:eastAsia="en-US" w:bidi="ar-SA"/>
+              </w:rPr>
+              <w:t>&lt;!DOCTYPE html&gt;</w:t>
+            </w:r>
+          </w:p>
+          <w:p>
+            <w:pPr>
+              <w:pStyle w:val="Normal"/>
+              <w:widowControl w:val="false"/>
+              <w:suppressAutoHyphens w:val="true"/>
+              <w:spacing w:lineRule="auto" w:line="240" w:before="0" w:after="0"/>
+              <w:jc w:val="left"/>
+              <w:rPr>
+                <w:rFonts w:ascii="Liberation Mono" w:hAnsi="Liberation Mono" w:eastAsia="Calibri" w:cs=""/>
+                <w:kern w:val="0"/>
+                <w:sz w:val="21"/>
+                <w:szCs w:val="21"/>
+                <w:lang w:val="en-US" w:eastAsia="en-US" w:bidi="ar-SA"/>
+              </w:rPr>
+            </w:pPr>
+            <w:r>
+              <w:rPr>
+                <w:rFonts w:eastAsia="Calibri" w:cs="" w:ascii="Liberation Mono" w:hAnsi="Liberation Mono"/>
+                <w:kern w:val="0"/>
+                <w:sz w:val="21"/>
+                <w:szCs w:val="21"/>
+                <w:lang w:val="en-US" w:eastAsia="en-US" w:bidi="ar-SA"/>
+              </w:rPr>
+              <w:t>&lt;html&gt;</w:t>
+            </w:r>
+          </w:p>
+          <w:p>
+            <w:pPr>
+              <w:pStyle w:val="Normal"/>
+              <w:widowControl w:val="false"/>
+              <w:suppressAutoHyphens w:val="true"/>
+              <w:spacing w:lineRule="auto" w:line="240" w:before="0" w:after="0"/>
+              <w:jc w:val="left"/>
+              <w:rPr>
+                <w:rFonts w:ascii="Liberation Mono" w:hAnsi="Liberation Mono" w:eastAsia="Calibri" w:cs=""/>
+                <w:kern w:val="0"/>
+                <w:sz w:val="21"/>
+                <w:szCs w:val="21"/>
+                <w:lang w:val="en-US" w:eastAsia="en-US" w:bidi="ar-SA"/>
+              </w:rPr>
+            </w:pPr>
+            <w:r>
+              <w:rPr>
+                <w:rFonts w:eastAsia="Calibri" w:cs="" w:ascii="Liberation Mono" w:hAnsi="Liberation Mono"/>
+                <w:kern w:val="0"/>
+                <w:sz w:val="21"/>
+                <w:szCs w:val="21"/>
+                <w:lang w:val="en-US" w:eastAsia="en-US" w:bidi="ar-SA"/>
+              </w:rPr>
+              <w:t>&lt;head&gt;</w:t>
+            </w:r>
+          </w:p>
+          <w:p>
+            <w:pPr>
+              <w:pStyle w:val="Normal"/>
+              <w:widowControl w:val="false"/>
+              <w:suppressAutoHyphens w:val="true"/>
+              <w:spacing w:lineRule="auto" w:line="240" w:before="0" w:after="0"/>
+              <w:jc w:val="left"/>
+              <w:rPr>
+                <w:rFonts w:ascii="Liberation Mono" w:hAnsi="Liberation Mono" w:eastAsia="Calibri" w:cs=""/>
+                <w:kern w:val="0"/>
+                <w:sz w:val="21"/>
+                <w:szCs w:val="21"/>
+                <w:lang w:val="en-US" w:eastAsia="en-US" w:bidi="ar-SA"/>
+              </w:rPr>
+            </w:pPr>
+            <w:r>
+              <w:rPr>
+                <w:rFonts w:eastAsia="Calibri" w:cs="" w:ascii="Liberation Mono" w:hAnsi="Liberation Mono"/>
+                <w:kern w:val="0"/>
+                <w:sz w:val="21"/>
+                <w:szCs w:val="21"/>
+                <w:lang w:val="en-US" w:eastAsia="en-US" w:bidi="ar-SA"/>
+              </w:rPr>
+              <w:t xml:space="preserve">  </w:t>
+            </w:r>
+            <w:r>
+              <w:rPr>
+                <w:rFonts w:eastAsia="Calibri" w:cs="" w:ascii="Liberation Mono" w:hAnsi="Liberation Mono"/>
+                <w:kern w:val="0"/>
+                <w:sz w:val="21"/>
+                <w:szCs w:val="21"/>
+                <w:lang w:val="en-US" w:eastAsia="en-US" w:bidi="ar-SA"/>
+              </w:rPr>
+              <w:t>&lt;meta charset=”utf-8” /&gt;</w:t>
+            </w:r>
+          </w:p>
+          <w:p>
+            <w:pPr>
+              <w:pStyle w:val="Normal"/>
+              <w:widowControl w:val="false"/>
+              <w:suppressAutoHyphens w:val="true"/>
+              <w:spacing w:lineRule="auto" w:line="240" w:before="0" w:after="0"/>
+              <w:jc w:val="left"/>
+              <w:rPr>
+                <w:rFonts w:ascii="Liberation Mono" w:hAnsi="Liberation Mono" w:eastAsia="Calibri" w:cs=""/>
+                <w:kern w:val="0"/>
+                <w:sz w:val="21"/>
+                <w:szCs w:val="21"/>
+                <w:lang w:val="en-US" w:eastAsia="en-US" w:bidi="ar-SA"/>
+              </w:rPr>
+            </w:pPr>
+            <w:r>
+              <w:rPr>
+                <w:rFonts w:eastAsia="Calibri" w:cs="" w:ascii="Liberation Mono" w:hAnsi="Liberation Mono"/>
+                <w:kern w:val="0"/>
+                <w:sz w:val="21"/>
+                <w:szCs w:val="21"/>
+                <w:lang w:val="en-US" w:eastAsia="en-US" w:bidi="ar-SA"/>
+              </w:rPr>
+              <w:t xml:space="preserve">  </w:t>
+            </w:r>
+            <w:r>
+              <w:rPr>
+                <w:rFonts w:eastAsia="Calibri" w:cs="" w:ascii="Liberation Mono" w:hAnsi="Liberation Mono"/>
+                <w:kern w:val="0"/>
+                <w:sz w:val="21"/>
+                <w:szCs w:val="21"/>
+                <w:lang w:val="en-US" w:eastAsia="en-US" w:bidi="ar-SA"/>
+              </w:rPr>
+              <w:t>&lt;title&gt;&lt;/title&gt;</w:t>
+              <w:br/>
+              <w:t xml:space="preserve">  &lt;style&gt;</w:t>
+            </w:r>
+          </w:p>
+          <w:p>
+            <w:pPr>
+              <w:pStyle w:val="Normal"/>
+              <w:widowControl w:val="false"/>
+              <w:suppressAutoHyphens w:val="true"/>
+              <w:spacing w:lineRule="auto" w:line="240" w:before="0" w:after="0"/>
+              <w:jc w:val="left"/>
+              <w:rPr>
+                <w:rFonts w:ascii="Liberation Mono" w:hAnsi="Liberation Mono" w:eastAsia="Calibri" w:cs=""/>
+                <w:kern w:val="0"/>
+                <w:sz w:val="21"/>
+                <w:szCs w:val="21"/>
+                <w:lang w:val="en-US" w:eastAsia="en-US" w:bidi="ar-SA"/>
+              </w:rPr>
+            </w:pPr>
+            <w:r>
+              <w:rPr>
+                <w:rFonts w:eastAsia="Calibri" w:cs="" w:ascii="Liberation Mono" w:hAnsi="Liberation Mono"/>
+                <w:kern w:val="0"/>
+                <w:sz w:val="21"/>
+                <w:szCs w:val="21"/>
+                <w:lang w:val="en-US" w:eastAsia="en-US" w:bidi="ar-SA"/>
+              </w:rPr>
+              <w:t xml:space="preserve">    </w:t>
+            </w:r>
+            <w:r>
+              <w:rPr>
+                <w:rFonts w:eastAsia="Calibri" w:cs="" w:ascii="Liberation Mono" w:hAnsi="Liberation Mono"/>
+                <w:kern w:val="0"/>
+                <w:sz w:val="21"/>
+                <w:szCs w:val="21"/>
+                <w:lang w:val="en-US" w:eastAsia="en-US" w:bidi="ar-SA"/>
+              </w:rPr>
+              <w:t>.lblMsg {</w:t>
+            </w:r>
+          </w:p>
+          <w:p>
+            <w:pPr>
+              <w:pStyle w:val="Normal"/>
+              <w:widowControl w:val="false"/>
+              <w:suppressAutoHyphens w:val="true"/>
+              <w:spacing w:lineRule="auto" w:line="240" w:before="0" w:after="0"/>
+              <w:jc w:val="left"/>
+              <w:rPr>
+                <w:rFonts w:ascii="Liberation Mono" w:hAnsi="Liberation Mono" w:eastAsia="Calibri" w:cs=""/>
+                <w:kern w:val="0"/>
+                <w:sz w:val="21"/>
+                <w:szCs w:val="21"/>
+                <w:lang w:val="en-US" w:eastAsia="en-US" w:bidi="ar-SA"/>
+              </w:rPr>
+            </w:pPr>
+            <w:r>
+              <w:rPr>
+                <w:rFonts w:eastAsia="Calibri" w:cs="" w:ascii="Liberation Mono" w:hAnsi="Liberation Mono"/>
+                <w:kern w:val="0"/>
+                <w:sz w:val="21"/>
+                <w:szCs w:val="21"/>
+                <w:lang w:val="en-US" w:eastAsia="en-US" w:bidi="ar-SA"/>
+              </w:rPr>
+              <w:t xml:space="preserve">    </w:t>
+            </w:r>
+            <w:r>
+              <w:rPr>
+                <w:rFonts w:eastAsia="Calibri" w:cs="" w:ascii="Liberation Mono" w:hAnsi="Liberation Mono"/>
+                <w:kern w:val="0"/>
+                <w:sz w:val="21"/>
+                <w:szCs w:val="21"/>
+                <w:lang w:val="en-US" w:eastAsia="en-US" w:bidi="ar-SA"/>
+              </w:rPr>
+              <w:t>color: #000;</w:t>
+            </w:r>
+          </w:p>
+          <w:p>
+            <w:pPr>
+              <w:pStyle w:val="Normal"/>
+              <w:widowControl w:val="false"/>
+              <w:suppressAutoHyphens w:val="true"/>
+              <w:spacing w:lineRule="auto" w:line="240" w:before="0" w:after="0"/>
+              <w:jc w:val="left"/>
+              <w:rPr>
+                <w:rFonts w:ascii="Liberation Mono" w:hAnsi="Liberation Mono" w:eastAsia="Calibri" w:cs=""/>
+                <w:kern w:val="0"/>
+                <w:sz w:val="21"/>
+                <w:szCs w:val="21"/>
+                <w:lang w:val="en-US" w:eastAsia="en-US" w:bidi="ar-SA"/>
+              </w:rPr>
+            </w:pPr>
+            <w:r>
+              <w:rPr>
+                <w:rFonts w:eastAsia="Calibri" w:cs="" w:ascii="Liberation Mono" w:hAnsi="Liberation Mono"/>
+                <w:kern w:val="0"/>
+                <w:sz w:val="21"/>
+                <w:szCs w:val="21"/>
+                <w:lang w:val="en-US" w:eastAsia="en-US" w:bidi="ar-SA"/>
+              </w:rPr>
+              <w:t xml:space="preserve">    </w:t>
+            </w:r>
+            <w:r>
+              <w:rPr>
+                <w:rFonts w:eastAsia="Calibri" w:cs="" w:ascii="Liberation Mono" w:hAnsi="Liberation Mono"/>
+                <w:kern w:val="0"/>
+                <w:sz w:val="21"/>
+                <w:szCs w:val="21"/>
+                <w:lang w:val="en-US" w:eastAsia="en-US" w:bidi="ar-SA"/>
+              </w:rPr>
+              <w:t>}</w:t>
+            </w:r>
+          </w:p>
+          <w:p>
+            <w:pPr>
+              <w:pStyle w:val="Normal"/>
+              <w:widowControl w:val="false"/>
+              <w:suppressAutoHyphens w:val="true"/>
+              <w:spacing w:lineRule="auto" w:line="240" w:before="0" w:after="0"/>
+              <w:jc w:val="left"/>
+              <w:rPr>
+                <w:rFonts w:ascii="Liberation Mono" w:hAnsi="Liberation Mono" w:eastAsia="Calibri" w:cs=""/>
+                <w:kern w:val="0"/>
+                <w:sz w:val="21"/>
+                <w:szCs w:val="21"/>
+                <w:lang w:val="en-US" w:eastAsia="en-US" w:bidi="ar-SA"/>
+              </w:rPr>
+            </w:pPr>
+            <w:r>
+              <w:rPr>
+                <w:rFonts w:eastAsia="Calibri" w:cs="" w:ascii="Liberation Mono" w:hAnsi="Liberation Mono"/>
+                <w:kern w:val="0"/>
+                <w:sz w:val="21"/>
+                <w:szCs w:val="21"/>
+                <w:lang w:val="en-US" w:eastAsia="en-US" w:bidi="ar-SA"/>
+              </w:rPr>
+              <w:t xml:space="preserve">  </w:t>
+            </w:r>
+            <w:r>
+              <w:rPr>
+                <w:rFonts w:eastAsia="Calibri" w:cs="" w:ascii="Liberation Mono" w:hAnsi="Liberation Mono"/>
+                <w:kern w:val="0"/>
+                <w:sz w:val="21"/>
+                <w:szCs w:val="21"/>
+                <w:lang w:val="en-US" w:eastAsia="en-US" w:bidi="ar-SA"/>
+              </w:rPr>
+              <w:t>&lt;/style&gt;</w:t>
+            </w:r>
+          </w:p>
+          <w:p>
+            <w:pPr>
+              <w:pStyle w:val="Normal"/>
+              <w:widowControl w:val="false"/>
+              <w:suppressAutoHyphens w:val="true"/>
+              <w:spacing w:lineRule="auto" w:line="240" w:before="0" w:after="0"/>
+              <w:jc w:val="left"/>
+              <w:rPr>
+                <w:rFonts w:ascii="Liberation Mono" w:hAnsi="Liberation Mono" w:eastAsia="Calibri" w:cs=""/>
+                <w:kern w:val="0"/>
+                <w:sz w:val="21"/>
+                <w:szCs w:val="21"/>
+                <w:lang w:val="en-US" w:eastAsia="en-US" w:bidi="ar-SA"/>
+              </w:rPr>
+            </w:pPr>
+            <w:r>
+              <w:rPr>
+                <w:rFonts w:eastAsia="Calibri" w:cs="" w:ascii="Liberation Mono" w:hAnsi="Liberation Mono"/>
+                <w:kern w:val="0"/>
+                <w:sz w:val="21"/>
+                <w:szCs w:val="21"/>
+                <w:lang w:val="en-US" w:eastAsia="en-US" w:bidi="ar-SA"/>
+              </w:rPr>
+              <w:t>// does style go in head?</w:t>
+            </w:r>
+          </w:p>
+          <w:p>
+            <w:pPr>
+              <w:pStyle w:val="Normal"/>
+              <w:widowControl w:val="false"/>
+              <w:suppressAutoHyphens w:val="true"/>
+              <w:spacing w:lineRule="auto" w:line="240" w:before="0" w:after="0"/>
+              <w:jc w:val="left"/>
+              <w:rPr>
+                <w:rFonts w:ascii="Liberation Mono" w:hAnsi="Liberation Mono" w:eastAsia="Calibri" w:cs=""/>
+                <w:kern w:val="0"/>
+                <w:sz w:val="21"/>
+                <w:szCs w:val="21"/>
+                <w:lang w:val="en-US" w:eastAsia="en-US" w:bidi="ar-SA"/>
+              </w:rPr>
+            </w:pPr>
+            <w:r>
+              <w:rPr>
+                <w:rFonts w:eastAsia="Calibri" w:cs="" w:ascii="Liberation Mono" w:hAnsi="Liberation Mono"/>
+                <w:kern w:val="0"/>
+                <w:sz w:val="21"/>
+                <w:szCs w:val="21"/>
+                <w:lang w:val="en-US" w:eastAsia="en-US" w:bidi="ar-SA"/>
+              </w:rPr>
+              <w:t>&lt;/head&gt;</w:t>
+              <w:br/>
+              <w:t>&lt;body&gt;</w:t>
+            </w:r>
+          </w:p>
+          <w:p>
+            <w:pPr>
+              <w:pStyle w:val="Normal"/>
+              <w:widowControl w:val="false"/>
+              <w:suppressAutoHyphens w:val="true"/>
+              <w:spacing w:lineRule="auto" w:line="240" w:before="0" w:after="0"/>
+              <w:jc w:val="left"/>
+              <w:rPr>
+                <w:rFonts w:ascii="Liberation Mono" w:hAnsi="Liberation Mono" w:eastAsia="Calibri" w:cs=""/>
+                <w:kern w:val="0"/>
+                <w:sz w:val="21"/>
+                <w:szCs w:val="21"/>
+                <w:lang w:val="en-US" w:eastAsia="en-US" w:bidi="ar-SA"/>
+              </w:rPr>
+            </w:pPr>
+            <w:r>
+              <w:rPr>
+                <w:rFonts w:eastAsia="Calibri" w:cs="" w:ascii="Liberation Mono" w:hAnsi="Liberation Mono"/>
+                <w:kern w:val="0"/>
+                <w:sz w:val="21"/>
+                <w:szCs w:val="21"/>
+                <w:lang w:val="en-US" w:eastAsia="en-US" w:bidi="ar-SA"/>
+              </w:rPr>
+              <w:t xml:space="preserve">  </w:t>
+            </w:r>
+            <w:r>
+              <w:rPr>
+                <w:rFonts w:eastAsia="Calibri" w:cs="" w:ascii="Liberation Mono" w:hAnsi="Liberation Mono"/>
+                <w:kern w:val="0"/>
+                <w:sz w:val="21"/>
+                <w:szCs w:val="21"/>
+                <w:lang w:val="en-US" w:eastAsia="en-US" w:bidi="ar-SA"/>
+              </w:rPr>
+              <w:t>&lt;label id=”myelement” class=”lblMsg”&gt;&lt;/label&gt;</w:t>
+            </w:r>
+          </w:p>
+          <w:p>
+            <w:pPr>
+              <w:pStyle w:val="Normal"/>
+              <w:widowControl w:val="false"/>
+              <w:suppressAutoHyphens w:val="true"/>
+              <w:spacing w:lineRule="auto" w:line="240" w:before="0" w:after="0"/>
+              <w:jc w:val="left"/>
+              <w:rPr>
+                <w:rFonts w:ascii="Liberation Mono" w:hAnsi="Liberation Mono" w:eastAsia="Calibri" w:cs=""/>
+                <w:kern w:val="0"/>
+                <w:sz w:val="21"/>
+                <w:szCs w:val="21"/>
+                <w:lang w:val="en-US" w:eastAsia="en-US" w:bidi="ar-SA"/>
+              </w:rPr>
+            </w:pPr>
+            <w:r>
+              <w:rPr>
+                <w:rFonts w:eastAsia="Calibri" w:cs="" w:ascii="Liberation Mono" w:hAnsi="Liberation Mono"/>
+                <w:kern w:val="0"/>
+                <w:sz w:val="21"/>
+                <w:szCs w:val="21"/>
+                <w:lang w:val="en-US" w:eastAsia="en-US" w:bidi="ar-SA"/>
+              </w:rPr>
+              <w:t xml:space="preserve">  </w:t>
+            </w:r>
+            <w:r>
+              <w:rPr>
+                <w:rFonts w:eastAsia="Calibri" w:cs="" w:ascii="Liberation Mono" w:hAnsi="Liberation Mono"/>
+                <w:kern w:val="0"/>
+                <w:sz w:val="21"/>
+                <w:szCs w:val="21"/>
+                <w:lang w:val="en-US" w:eastAsia="en-US" w:bidi="ar-SA"/>
+              </w:rPr>
+              <w:t>&lt;script&gt;</w:t>
+            </w:r>
+          </w:p>
+          <w:p>
+            <w:pPr>
+              <w:pStyle w:val="Normal"/>
+              <w:widowControl w:val="false"/>
+              <w:suppressAutoHyphens w:val="true"/>
+              <w:spacing w:lineRule="auto" w:line="240" w:before="0" w:after="0"/>
+              <w:jc w:val="left"/>
+              <w:rPr>
+                <w:rFonts w:ascii="Liberation Mono" w:hAnsi="Liberation Mono" w:eastAsia="Calibri" w:cs=""/>
+                <w:kern w:val="0"/>
+                <w:sz w:val="21"/>
+                <w:szCs w:val="21"/>
+                <w:lang w:val="en-US" w:eastAsia="en-US" w:bidi="ar-SA"/>
+              </w:rPr>
+            </w:pPr>
+            <w:r>
+              <w:rPr>
+                <w:rFonts w:eastAsia="Calibri" w:cs="" w:ascii="Liberation Mono" w:hAnsi="Liberation Mono"/>
+                <w:kern w:val="0"/>
+                <w:sz w:val="21"/>
+                <w:szCs w:val="21"/>
+                <w:lang w:val="en-US" w:eastAsia="en-US" w:bidi="ar-SA"/>
+              </w:rPr>
+              <w:t xml:space="preserve">       </w:t>
+            </w:r>
+            <w:r>
+              <w:rPr>
+                <w:rFonts w:eastAsia="Calibri" w:cs="" w:ascii="Liberation Mono" w:hAnsi="Liberation Mono"/>
+                <w:kern w:val="0"/>
+                <w:sz w:val="21"/>
+                <w:szCs w:val="21"/>
+                <w:lang w:val="en-US" w:eastAsia="en-US" w:bidi="ar-SA"/>
+              </w:rPr>
+              <w:t>document.getElementByClassName(“lblMsg”)[0].innerHTML = ‘&lt;h3&gt; Welcome &lt;/h3&gt;’</w:t>
+            </w:r>
+          </w:p>
+          <w:p>
+            <w:pPr>
+              <w:pStyle w:val="Normal"/>
+              <w:widowControl w:val="false"/>
+              <w:suppressAutoHyphens w:val="true"/>
+              <w:spacing w:lineRule="auto" w:line="240" w:before="0" w:after="0"/>
+              <w:jc w:val="left"/>
+              <w:rPr>
+                <w:rFonts w:ascii="Liberation Mono" w:hAnsi="Liberation Mono" w:eastAsia="Calibri" w:cs=""/>
+                <w:kern w:val="0"/>
+                <w:sz w:val="21"/>
+                <w:szCs w:val="21"/>
+                <w:lang w:val="en-US" w:eastAsia="en-US" w:bidi="ar-SA"/>
+              </w:rPr>
+            </w:pPr>
+            <w:r>
+              <w:rPr>
+                <w:rFonts w:eastAsia="Calibri" w:cs="" w:ascii="Liberation Mono" w:hAnsi="Liberation Mono"/>
+                <w:kern w:val="0"/>
+                <w:sz w:val="21"/>
+                <w:szCs w:val="21"/>
+                <w:lang w:val="en-US" w:eastAsia="en-US" w:bidi="ar-SA"/>
+              </w:rPr>
+              <w:t>&lt;/script&gt;</w:t>
+            </w:r>
+          </w:p>
+          <w:p>
+            <w:pPr>
+              <w:pStyle w:val="Normal"/>
+              <w:widowControl w:val="false"/>
+              <w:suppressAutoHyphens w:val="true"/>
+              <w:spacing w:lineRule="auto" w:line="240" w:before="0" w:after="0"/>
+              <w:jc w:val="left"/>
+              <w:rPr>
+                <w:rFonts w:ascii="Liberation Mono" w:hAnsi="Liberation Mono" w:eastAsia="Calibri" w:cs=""/>
+                <w:kern w:val="0"/>
+                <w:sz w:val="21"/>
+                <w:szCs w:val="21"/>
+                <w:lang w:val="en-US" w:eastAsia="en-US" w:bidi="ar-SA"/>
+              </w:rPr>
+            </w:pPr>
+            <w:r>
+              <w:rPr>
+                <w:rFonts w:eastAsia="Calibri" w:cs="" w:ascii="Liberation Mono" w:hAnsi="Liberation Mono"/>
+                <w:kern w:val="0"/>
+                <w:sz w:val="21"/>
+                <w:szCs w:val="21"/>
+                <w:lang w:val="en-US" w:eastAsia="en-US" w:bidi="ar-SA"/>
+              </w:rPr>
+              <w:t>&lt;/body&gt;</w:t>
+              <w:br/>
+              <w:t>&lt;/html&gt;</w:t>
+            </w:r>
+          </w:p>
+          <w:p>
+            <w:pPr>
+              <w:pStyle w:val="Normal"/>
+              <w:widowControl w:val="false"/>
+              <w:suppressAutoHyphens w:val="true"/>
+              <w:spacing w:lineRule="auto" w:line="240" w:before="0" w:after="0"/>
+              <w:jc w:val="left"/>
+              <w:rPr>
+                <w:rFonts w:ascii="Liberation Mono" w:hAnsi="Liberation Mono" w:eastAsia="Calibri" w:cs=""/>
+                <w:kern w:val="0"/>
+                <w:sz w:val="21"/>
+                <w:szCs w:val="21"/>
+                <w:lang w:val="en-US" w:eastAsia="en-US" w:bidi="ar-SA"/>
+              </w:rPr>
+            </w:pPr>
+            <w:r>
+              <w:rPr>
+                <w:rFonts w:eastAsia="Calibri" w:cs="" w:ascii="Liberation Mono" w:hAnsi="Liberation Mono"/>
+                <w:kern w:val="0"/>
+                <w:sz w:val="21"/>
+                <w:szCs w:val="21"/>
+                <w:lang w:val="en-US" w:eastAsia="en-US" w:bidi="ar-SA"/>
+              </w:rPr>
+            </w:r>
+          </w:p>
+          <w:p>
+            <w:pPr>
+              <w:pStyle w:val="Normal"/>
+              <w:widowControl w:val="false"/>
+              <w:suppressAutoHyphens w:val="true"/>
+              <w:spacing w:lineRule="auto" w:line="240" w:before="0" w:after="0"/>
+              <w:jc w:val="left"/>
+              <w:rPr>
+                <w:rFonts w:ascii="Liberation Mono" w:hAnsi="Liberation Mono" w:eastAsia="Calibri" w:cs=""/>
+                <w:kern w:val="0"/>
+                <w:sz w:val="21"/>
+                <w:szCs w:val="21"/>
+                <w:lang w:val="en-US" w:eastAsia="en-US" w:bidi="ar-SA"/>
+              </w:rPr>
+            </w:pPr>
+            <w:r>
+              <w:rPr>
+                <w:rFonts w:eastAsia="Calibri" w:cs="" w:ascii="Liberation Mono" w:hAnsi="Liberation Mono"/>
+                <w:kern w:val="0"/>
+                <w:sz w:val="21"/>
+                <w:szCs w:val="21"/>
+                <w:lang w:val="en-US" w:eastAsia="en-US" w:bidi="ar-SA"/>
+              </w:rPr>
+              <w:t>3.</w:t>
+            </w:r>
+          </w:p>
+          <w:p>
+            <w:pPr>
+              <w:pStyle w:val="Normal"/>
+              <w:widowControl w:val="false"/>
+              <w:suppressAutoHyphens w:val="true"/>
+              <w:spacing w:lineRule="auto" w:line="240" w:before="0" w:after="0"/>
+              <w:jc w:val="left"/>
+              <w:rPr>
+                <w:rFonts w:ascii="Liberation Mono" w:hAnsi="Liberation Mono" w:eastAsia="Calibri" w:cs=""/>
+                <w:kern w:val="0"/>
+                <w:sz w:val="21"/>
+                <w:szCs w:val="21"/>
+                <w:lang w:val="en-US" w:eastAsia="en-US" w:bidi="ar-SA"/>
+              </w:rPr>
+            </w:pPr>
+            <w:r>
+              <w:rPr>
+                <w:rFonts w:eastAsia="Calibri" w:cs="" w:ascii="Liberation Mono" w:hAnsi="Liberation Mono"/>
+                <w:kern w:val="0"/>
+                <w:sz w:val="21"/>
+                <w:szCs w:val="21"/>
+                <w:lang w:val="en-US" w:eastAsia="en-US" w:bidi="ar-SA"/>
+              </w:rPr>
+              <w:t>getElementsByTagName(‘HTMLtagname’) - &gt; This function is used to select the HTML elements based on the Tag name in the DOM, it will return all matched HTML elements with respect to the tag name.</w:t>
+            </w:r>
+          </w:p>
+          <w:p>
+            <w:pPr>
+              <w:pStyle w:val="Normal"/>
+              <w:widowControl w:val="false"/>
+              <w:suppressAutoHyphens w:val="true"/>
+              <w:spacing w:lineRule="auto" w:line="240" w:before="0" w:after="0"/>
+              <w:jc w:val="left"/>
+              <w:rPr>
+                <w:rFonts w:ascii="Liberation Mono" w:hAnsi="Liberation Mono" w:eastAsia="Calibri" w:cs=""/>
+                <w:kern w:val="0"/>
+                <w:sz w:val="21"/>
+                <w:szCs w:val="21"/>
+                <w:lang w:val="en-US" w:eastAsia="en-US" w:bidi="ar-SA"/>
+              </w:rPr>
+            </w:pPr>
+            <w:r>
+              <w:rPr>
+                <w:rFonts w:eastAsia="Calibri" w:cs="" w:ascii="Liberation Mono" w:hAnsi="Liberation Mono"/>
+                <w:kern w:val="0"/>
+                <w:sz w:val="21"/>
+                <w:szCs w:val="21"/>
+                <w:lang w:val="en-US" w:eastAsia="en-US" w:bidi="ar-SA"/>
+              </w:rPr>
+            </w:r>
+          </w:p>
+          <w:p>
+            <w:pPr>
+              <w:pStyle w:val="Normal"/>
+              <w:widowControl w:val="false"/>
+              <w:suppressAutoHyphens w:val="true"/>
+              <w:spacing w:lineRule="auto" w:line="240" w:before="0" w:after="0"/>
+              <w:jc w:val="left"/>
+              <w:rPr>
+                <w:rFonts w:ascii="Liberation Mono" w:hAnsi="Liberation Mono" w:eastAsia="Calibri" w:cs=""/>
+                <w:kern w:val="0"/>
+                <w:sz w:val="21"/>
+                <w:szCs w:val="21"/>
+                <w:lang w:val="en-US" w:eastAsia="en-US" w:bidi="ar-SA"/>
+              </w:rPr>
+            </w:pPr>
+            <w:r>
+              <w:rPr>
+                <w:rFonts w:eastAsia="Calibri" w:cs="" w:ascii="Liberation Mono" w:hAnsi="Liberation Mono"/>
+                <w:kern w:val="0"/>
+                <w:sz w:val="21"/>
+                <w:szCs w:val="21"/>
+                <w:lang w:val="en-US" w:eastAsia="en-US" w:bidi="ar-SA"/>
+              </w:rPr>
+              <w:t>&lt;!DOCTYPE html&gt;</w:t>
+            </w:r>
+          </w:p>
+          <w:p>
+            <w:pPr>
+              <w:pStyle w:val="Normal"/>
+              <w:widowControl w:val="false"/>
+              <w:suppressAutoHyphens w:val="true"/>
+              <w:spacing w:lineRule="auto" w:line="240" w:before="0" w:after="0"/>
+              <w:jc w:val="left"/>
+              <w:rPr>
+                <w:rFonts w:ascii="Liberation Mono" w:hAnsi="Liberation Mono" w:eastAsia="Calibri" w:cs=""/>
+                <w:kern w:val="0"/>
+                <w:sz w:val="21"/>
+                <w:szCs w:val="21"/>
+                <w:lang w:val="en-US" w:eastAsia="en-US" w:bidi="ar-SA"/>
+              </w:rPr>
+            </w:pPr>
+            <w:r>
+              <w:rPr>
+                <w:rFonts w:eastAsia="Calibri" w:cs="" w:ascii="Liberation Mono" w:hAnsi="Liberation Mono"/>
+                <w:kern w:val="0"/>
+                <w:sz w:val="21"/>
+                <w:szCs w:val="21"/>
+                <w:lang w:val="en-US" w:eastAsia="en-US" w:bidi="ar-SA"/>
+              </w:rPr>
+              <w:t>&lt;html&gt;</w:t>
+            </w:r>
+          </w:p>
+          <w:p>
+            <w:pPr>
+              <w:pStyle w:val="Normal"/>
+              <w:widowControl w:val="false"/>
+              <w:suppressAutoHyphens w:val="true"/>
+              <w:spacing w:lineRule="auto" w:line="240" w:before="0" w:after="0"/>
+              <w:jc w:val="left"/>
+              <w:rPr>
+                <w:rFonts w:ascii="Liberation Mono" w:hAnsi="Liberation Mono" w:eastAsia="Calibri" w:cs=""/>
+                <w:kern w:val="0"/>
+                <w:sz w:val="21"/>
+                <w:szCs w:val="21"/>
+                <w:lang w:val="en-US" w:eastAsia="en-US" w:bidi="ar-SA"/>
+              </w:rPr>
+            </w:pPr>
+            <w:r>
+              <w:rPr>
+                <w:rFonts w:eastAsia="Calibri" w:cs="" w:ascii="Liberation Mono" w:hAnsi="Liberation Mono"/>
+                <w:kern w:val="0"/>
+                <w:sz w:val="21"/>
+                <w:szCs w:val="21"/>
+                <w:lang w:val="en-US" w:eastAsia="en-US" w:bidi="ar-SA"/>
+              </w:rPr>
+              <w:t>&lt;head&gt;</w:t>
+            </w:r>
+          </w:p>
+          <w:p>
+            <w:pPr>
+              <w:pStyle w:val="Normal"/>
+              <w:widowControl w:val="false"/>
+              <w:suppressAutoHyphens w:val="true"/>
+              <w:spacing w:lineRule="auto" w:line="240" w:before="0" w:after="0"/>
+              <w:jc w:val="left"/>
+              <w:rPr>
+                <w:rFonts w:ascii="Liberation Mono" w:hAnsi="Liberation Mono" w:eastAsia="Calibri" w:cs=""/>
+                <w:kern w:val="0"/>
+                <w:sz w:val="21"/>
+                <w:szCs w:val="21"/>
+                <w:lang w:val="en-US" w:eastAsia="en-US" w:bidi="ar-SA"/>
+              </w:rPr>
+            </w:pPr>
+            <w:r>
+              <w:rPr>
+                <w:rFonts w:eastAsia="Calibri" w:cs="" w:ascii="Liberation Mono" w:hAnsi="Liberation Mono"/>
+                <w:kern w:val="0"/>
+                <w:sz w:val="21"/>
+                <w:szCs w:val="21"/>
+                <w:lang w:val="en-US" w:eastAsia="en-US" w:bidi="ar-SA"/>
+              </w:rPr>
+              <w:t xml:space="preserve">  </w:t>
+            </w:r>
+            <w:r>
+              <w:rPr>
+                <w:rFonts w:eastAsia="Calibri" w:cs="" w:ascii="Liberation Mono" w:hAnsi="Liberation Mono"/>
+                <w:kern w:val="0"/>
+                <w:sz w:val="21"/>
+                <w:szCs w:val="21"/>
+                <w:lang w:val="en-US" w:eastAsia="en-US" w:bidi="ar-SA"/>
+              </w:rPr>
+              <w:t>&lt;meta charset=”utf-8” /&gt;</w:t>
+            </w:r>
+          </w:p>
+          <w:p>
+            <w:pPr>
+              <w:pStyle w:val="Normal"/>
+              <w:widowControl w:val="false"/>
+              <w:suppressAutoHyphens w:val="true"/>
+              <w:spacing w:lineRule="auto" w:line="240" w:before="0" w:after="0"/>
+              <w:jc w:val="left"/>
+              <w:rPr>
+                <w:rFonts w:ascii="Liberation Mono" w:hAnsi="Liberation Mono" w:eastAsia="Calibri" w:cs=""/>
+                <w:kern w:val="0"/>
+                <w:sz w:val="21"/>
+                <w:szCs w:val="21"/>
+                <w:lang w:val="en-US" w:eastAsia="en-US" w:bidi="ar-SA"/>
+              </w:rPr>
+            </w:pPr>
+            <w:r>
+              <w:rPr>
+                <w:rFonts w:eastAsia="Calibri" w:cs="" w:ascii="Liberation Mono" w:hAnsi="Liberation Mono"/>
+                <w:kern w:val="0"/>
+                <w:sz w:val="21"/>
+                <w:szCs w:val="21"/>
+                <w:lang w:val="en-US" w:eastAsia="en-US" w:bidi="ar-SA"/>
+              </w:rPr>
+              <w:t xml:space="preserve">  </w:t>
+            </w:r>
+            <w:r>
+              <w:rPr>
+                <w:rFonts w:eastAsia="Calibri" w:cs="" w:ascii="Liberation Mono" w:hAnsi="Liberation Mono"/>
+                <w:kern w:val="0"/>
+                <w:sz w:val="21"/>
+                <w:szCs w:val="21"/>
+                <w:lang w:val="en-US" w:eastAsia="en-US" w:bidi="ar-SA"/>
+              </w:rPr>
+              <w:t>&lt;title&gt;&lt;/title&gt;</w:t>
+            </w:r>
+          </w:p>
+          <w:p>
+            <w:pPr>
+              <w:pStyle w:val="Normal"/>
+              <w:widowControl w:val="false"/>
+              <w:suppressAutoHyphens w:val="true"/>
+              <w:spacing w:lineRule="auto" w:line="240" w:before="0" w:after="0"/>
+              <w:jc w:val="left"/>
+              <w:rPr>
+                <w:rFonts w:ascii="Liberation Mono" w:hAnsi="Liberation Mono" w:eastAsia="Calibri" w:cs=""/>
+                <w:kern w:val="0"/>
+                <w:sz w:val="21"/>
+                <w:szCs w:val="21"/>
+                <w:lang w:val="en-US" w:eastAsia="en-US" w:bidi="ar-SA"/>
+              </w:rPr>
+            </w:pPr>
+            <w:r>
+              <w:rPr>
+                <w:rFonts w:eastAsia="Calibri" w:cs="" w:ascii="Liberation Mono" w:hAnsi="Liberation Mono"/>
+                <w:kern w:val="0"/>
+                <w:sz w:val="21"/>
+                <w:szCs w:val="21"/>
+                <w:lang w:val="en-US" w:eastAsia="en-US" w:bidi="ar-SA"/>
+              </w:rPr>
+              <w:t>&lt;/head&gt;</w:t>
+            </w:r>
+          </w:p>
+          <w:p>
+            <w:pPr>
+              <w:pStyle w:val="Normal"/>
+              <w:widowControl w:val="false"/>
+              <w:suppressAutoHyphens w:val="true"/>
+              <w:spacing w:lineRule="auto" w:line="240" w:before="0" w:after="0"/>
+              <w:jc w:val="left"/>
+              <w:rPr>
+                <w:rFonts w:ascii="Liberation Mono" w:hAnsi="Liberation Mono" w:eastAsia="Calibri" w:cs=""/>
+                <w:kern w:val="0"/>
+                <w:sz w:val="21"/>
+                <w:szCs w:val="21"/>
+                <w:lang w:val="en-US" w:eastAsia="en-US" w:bidi="ar-SA"/>
+              </w:rPr>
+            </w:pPr>
+            <w:r>
+              <w:rPr>
+                <w:rFonts w:eastAsia="Calibri" w:cs="" w:ascii="Liberation Mono" w:hAnsi="Liberation Mono"/>
+                <w:kern w:val="0"/>
+                <w:sz w:val="21"/>
+                <w:szCs w:val="21"/>
+                <w:lang w:val="en-US" w:eastAsia="en-US" w:bidi="ar-SA"/>
+              </w:rPr>
+              <w:t>&lt;style&gt;</w:t>
+            </w:r>
+          </w:p>
+          <w:p>
+            <w:pPr>
+              <w:pStyle w:val="Normal"/>
+              <w:widowControl w:val="false"/>
+              <w:suppressAutoHyphens w:val="true"/>
+              <w:spacing w:lineRule="auto" w:line="240" w:before="0" w:after="0"/>
+              <w:jc w:val="left"/>
+              <w:rPr>
+                <w:rFonts w:ascii="Liberation Mono" w:hAnsi="Liberation Mono" w:eastAsia="Calibri" w:cs=""/>
+                <w:kern w:val="0"/>
+                <w:sz w:val="21"/>
+                <w:szCs w:val="21"/>
+                <w:lang w:val="en-US" w:eastAsia="en-US" w:bidi="ar-SA"/>
+              </w:rPr>
+            </w:pPr>
+            <w:r>
+              <w:rPr>
+                <w:rFonts w:eastAsia="Calibri" w:cs="" w:ascii="Liberation Mono" w:hAnsi="Liberation Mono"/>
+                <w:kern w:val="0"/>
+                <w:sz w:val="21"/>
+                <w:szCs w:val="21"/>
+                <w:lang w:val="en-US" w:eastAsia="en-US" w:bidi="ar-SA"/>
+              </w:rPr>
+              <w:t xml:space="preserve">  </w:t>
+            </w:r>
+            <w:r>
+              <w:rPr>
+                <w:rFonts w:eastAsia="Calibri" w:cs="" w:ascii="Liberation Mono" w:hAnsi="Liberation Mono"/>
+                <w:kern w:val="0"/>
+                <w:sz w:val="21"/>
+                <w:szCs w:val="21"/>
+                <w:lang w:val="en-US" w:eastAsia="en-US" w:bidi="ar-SA"/>
+              </w:rPr>
+              <w:t>.lblMsg {</w:t>
+            </w:r>
+          </w:p>
+          <w:p>
+            <w:pPr>
+              <w:pStyle w:val="Normal"/>
+              <w:widowControl w:val="false"/>
+              <w:suppressAutoHyphens w:val="true"/>
+              <w:spacing w:lineRule="auto" w:line="240" w:before="0" w:after="0"/>
+              <w:jc w:val="left"/>
+              <w:rPr>
+                <w:rFonts w:ascii="Liberation Mono" w:hAnsi="Liberation Mono" w:eastAsia="Calibri" w:cs=""/>
+                <w:kern w:val="0"/>
+                <w:sz w:val="21"/>
+                <w:szCs w:val="21"/>
+                <w:lang w:val="en-US" w:eastAsia="en-US" w:bidi="ar-SA"/>
+              </w:rPr>
+            </w:pPr>
+            <w:r>
+              <w:rPr>
+                <w:rFonts w:eastAsia="Calibri" w:cs="" w:ascii="Liberation Mono" w:hAnsi="Liberation Mono"/>
+                <w:kern w:val="0"/>
+                <w:sz w:val="21"/>
+                <w:szCs w:val="21"/>
+                <w:lang w:val="en-US" w:eastAsia="en-US" w:bidi="ar-SA"/>
+              </w:rPr>
+              <w:t xml:space="preserve">  </w:t>
+            </w:r>
+            <w:r>
+              <w:rPr>
+                <w:rFonts w:eastAsia="Calibri" w:cs="" w:ascii="Liberation Mono" w:hAnsi="Liberation Mono"/>
+                <w:kern w:val="0"/>
+                <w:sz w:val="21"/>
+                <w:szCs w:val="21"/>
+                <w:lang w:val="en-US" w:eastAsia="en-US" w:bidi="ar-SA"/>
+              </w:rPr>
+              <w:t>color: #000;</w:t>
+            </w:r>
+          </w:p>
+          <w:p>
+            <w:pPr>
+              <w:pStyle w:val="Normal"/>
+              <w:widowControl w:val="false"/>
+              <w:suppressAutoHyphens w:val="true"/>
+              <w:spacing w:lineRule="auto" w:line="240" w:before="0" w:after="0"/>
+              <w:jc w:val="left"/>
+              <w:rPr>
+                <w:rFonts w:ascii="Liberation Mono" w:hAnsi="Liberation Mono" w:eastAsia="Calibri" w:cs=""/>
+                <w:kern w:val="0"/>
+                <w:sz w:val="21"/>
+                <w:szCs w:val="21"/>
+                <w:lang w:val="en-US" w:eastAsia="en-US" w:bidi="ar-SA"/>
+              </w:rPr>
+            </w:pPr>
+            <w:r>
+              <w:rPr>
+                <w:rFonts w:eastAsia="Calibri" w:cs="" w:ascii="Liberation Mono" w:hAnsi="Liberation Mono"/>
+                <w:kern w:val="0"/>
+                <w:sz w:val="21"/>
+                <w:szCs w:val="21"/>
+                <w:lang w:val="en-US" w:eastAsia="en-US" w:bidi="ar-SA"/>
+              </w:rPr>
+              <w:t xml:space="preserve">  </w:t>
+            </w:r>
+            <w:r>
+              <w:rPr>
+                <w:rFonts w:eastAsia="Calibri" w:cs="" w:ascii="Liberation Mono" w:hAnsi="Liberation Mono"/>
+                <w:kern w:val="0"/>
+                <w:sz w:val="21"/>
+                <w:szCs w:val="21"/>
+                <w:lang w:val="en-US" w:eastAsia="en-US" w:bidi="ar-SA"/>
+              </w:rPr>
+              <w:t>}</w:t>
+            </w:r>
+          </w:p>
+          <w:p>
+            <w:pPr>
+              <w:pStyle w:val="Normal"/>
+              <w:widowControl w:val="false"/>
+              <w:suppressAutoHyphens w:val="true"/>
+              <w:spacing w:lineRule="auto" w:line="240" w:before="0" w:after="0"/>
+              <w:jc w:val="left"/>
+              <w:rPr>
+                <w:rFonts w:ascii="Liberation Mono" w:hAnsi="Liberation Mono" w:eastAsia="Calibri" w:cs=""/>
+                <w:kern w:val="0"/>
+                <w:sz w:val="21"/>
+                <w:szCs w:val="21"/>
+                <w:lang w:val="en-US" w:eastAsia="en-US" w:bidi="ar-SA"/>
+              </w:rPr>
+            </w:pPr>
+            <w:r>
+              <w:rPr>
+                <w:rFonts w:eastAsia="Calibri" w:cs="" w:ascii="Liberation Mono" w:hAnsi="Liberation Mono"/>
+                <w:kern w:val="0"/>
+                <w:sz w:val="21"/>
+                <w:szCs w:val="21"/>
+                <w:lang w:val="en-US" w:eastAsia="en-US" w:bidi="ar-SA"/>
+              </w:rPr>
+              <w:t>&lt;/style&gt;</w:t>
+            </w:r>
+          </w:p>
+          <w:p>
+            <w:pPr>
+              <w:pStyle w:val="Normal"/>
+              <w:widowControl w:val="false"/>
+              <w:suppressAutoHyphens w:val="true"/>
+              <w:spacing w:lineRule="auto" w:line="240" w:before="0" w:after="0"/>
+              <w:jc w:val="left"/>
+              <w:rPr>
+                <w:rFonts w:ascii="Liberation Mono" w:hAnsi="Liberation Mono" w:eastAsia="Calibri" w:cs=""/>
+                <w:kern w:val="0"/>
+                <w:sz w:val="21"/>
+                <w:szCs w:val="21"/>
+                <w:lang w:val="en-US" w:eastAsia="en-US" w:bidi="ar-SA"/>
+              </w:rPr>
+            </w:pPr>
+            <w:r>
+              <w:rPr>
+                <w:rFonts w:eastAsia="Calibri" w:cs="" w:ascii="Liberation Mono" w:hAnsi="Liberation Mono"/>
+                <w:kern w:val="0"/>
+                <w:sz w:val="21"/>
+                <w:szCs w:val="21"/>
+                <w:lang w:val="en-US" w:eastAsia="en-US" w:bidi="ar-SA"/>
+              </w:rPr>
+              <w:t>&lt;body&gt;</w:t>
+            </w:r>
+          </w:p>
+          <w:p>
+            <w:pPr>
+              <w:pStyle w:val="Normal"/>
+              <w:widowControl w:val="false"/>
+              <w:suppressAutoHyphens w:val="true"/>
+              <w:spacing w:lineRule="auto" w:line="240" w:before="0" w:after="0"/>
+              <w:jc w:val="left"/>
+              <w:rPr>
+                <w:rFonts w:ascii="Liberation Mono" w:hAnsi="Liberation Mono" w:eastAsia="Calibri" w:cs=""/>
+                <w:kern w:val="0"/>
+                <w:sz w:val="21"/>
+                <w:szCs w:val="21"/>
+                <w:lang w:val="en-US" w:eastAsia="en-US" w:bidi="ar-SA"/>
+              </w:rPr>
+            </w:pPr>
+            <w:r>
+              <w:rPr>
+                <w:rFonts w:eastAsia="Calibri" w:cs="" w:ascii="Liberation Mono" w:hAnsi="Liberation Mono"/>
+                <w:kern w:val="0"/>
+                <w:sz w:val="21"/>
+                <w:szCs w:val="21"/>
+                <w:lang w:val="en-US" w:eastAsia="en-US" w:bidi="ar-SA"/>
+              </w:rPr>
+              <w:t xml:space="preserve">  </w:t>
+            </w:r>
+            <w:r>
+              <w:rPr>
+                <w:rFonts w:eastAsia="Calibri" w:cs="" w:ascii="Liberation Mono" w:hAnsi="Liberation Mono"/>
+                <w:kern w:val="0"/>
+                <w:sz w:val="21"/>
+                <w:szCs w:val="21"/>
+                <w:lang w:val="en-US" w:eastAsia="en-US" w:bidi="ar-SA"/>
+              </w:rPr>
+              <w:t>&lt;label id=”myelement” class”lblMsg”&gt;&lt;/label&gt;</w:t>
+            </w:r>
+          </w:p>
+          <w:p>
+            <w:pPr>
+              <w:pStyle w:val="Normal"/>
+              <w:widowControl w:val="false"/>
+              <w:suppressAutoHyphens w:val="true"/>
+              <w:spacing w:lineRule="auto" w:line="240" w:before="0" w:after="0"/>
+              <w:jc w:val="left"/>
+              <w:rPr>
+                <w:rFonts w:ascii="Liberation Mono" w:hAnsi="Liberation Mono" w:eastAsia="Calibri" w:cs=""/>
+                <w:kern w:val="0"/>
+                <w:sz w:val="21"/>
+                <w:szCs w:val="21"/>
+                <w:lang w:val="en-US" w:eastAsia="en-US" w:bidi="ar-SA"/>
+              </w:rPr>
+            </w:pPr>
+            <w:r>
+              <w:rPr>
+                <w:rFonts w:eastAsia="Calibri" w:cs="" w:ascii="Liberation Mono" w:hAnsi="Liberation Mono"/>
+                <w:kern w:val="0"/>
+                <w:sz w:val="21"/>
+                <w:szCs w:val="21"/>
+                <w:lang w:val="en-US" w:eastAsia="en-US" w:bidi="ar-SA"/>
+              </w:rPr>
+              <w:t>&lt;script&gt;</w:t>
+            </w:r>
+          </w:p>
+          <w:p>
+            <w:pPr>
+              <w:pStyle w:val="Normal"/>
+              <w:widowControl w:val="false"/>
+              <w:suppressAutoHyphens w:val="true"/>
+              <w:spacing w:lineRule="auto" w:line="240" w:before="0" w:after="0"/>
+              <w:jc w:val="left"/>
+              <w:rPr>
+                <w:rFonts w:ascii="Liberation Mono" w:hAnsi="Liberation Mono" w:eastAsia="Calibri" w:cs=""/>
+                <w:kern w:val="0"/>
+                <w:sz w:val="21"/>
+                <w:szCs w:val="21"/>
+                <w:lang w:val="en-US" w:eastAsia="en-US" w:bidi="ar-SA"/>
+              </w:rPr>
+            </w:pPr>
+            <w:r>
+              <w:rPr>
+                <w:rFonts w:eastAsia="Calibri" w:cs="" w:ascii="Liberation Mono" w:hAnsi="Liberation Mono"/>
+                <w:kern w:val="0"/>
+                <w:sz w:val="21"/>
+                <w:szCs w:val="21"/>
+                <w:lang w:val="en-US" w:eastAsia="en-US" w:bidi="ar-SA"/>
+              </w:rPr>
+              <w:t xml:space="preserve">      </w:t>
+            </w:r>
+            <w:r>
+              <w:rPr>
+                <w:rFonts w:eastAsia="Calibri" w:cs="" w:ascii="Liberation Mono" w:hAnsi="Liberation Mono"/>
+                <w:kern w:val="0"/>
+                <w:sz w:val="21"/>
+                <w:szCs w:val="21"/>
+                <w:lang w:val="en-US" w:eastAsia="en-US" w:bidi="ar-SA"/>
+              </w:rPr>
+              <w:t>document.getElementsByTagName(‘label’)[0].innerHTML = ‘&lt;h3&gt; Welcome &lt;/h3&gt;’</w:t>
+            </w:r>
+          </w:p>
+          <w:p>
+            <w:pPr>
+              <w:pStyle w:val="Normal"/>
+              <w:widowControl w:val="false"/>
+              <w:suppressAutoHyphens w:val="true"/>
+              <w:spacing w:lineRule="auto" w:line="240" w:before="0" w:after="0"/>
+              <w:jc w:val="left"/>
+              <w:rPr>
+                <w:rFonts w:ascii="Liberation Mono" w:hAnsi="Liberation Mono" w:eastAsia="Calibri" w:cs=""/>
+                <w:kern w:val="0"/>
+                <w:sz w:val="21"/>
+                <w:szCs w:val="21"/>
+                <w:lang w:val="en-US" w:eastAsia="en-US" w:bidi="ar-SA"/>
+              </w:rPr>
+            </w:pPr>
+            <w:r>
+              <w:rPr>
+                <w:rFonts w:eastAsia="Calibri" w:cs="" w:ascii="Liberation Mono" w:hAnsi="Liberation Mono"/>
+                <w:kern w:val="0"/>
+                <w:sz w:val="21"/>
+                <w:szCs w:val="21"/>
+                <w:lang w:val="en-US" w:eastAsia="en-US" w:bidi="ar-SA"/>
+              </w:rPr>
+              <w:t>&lt;/script&gt;</w:t>
+            </w:r>
+          </w:p>
+          <w:p>
+            <w:pPr>
+              <w:pStyle w:val="Normal"/>
+              <w:widowControl w:val="false"/>
+              <w:suppressAutoHyphens w:val="true"/>
+              <w:spacing w:lineRule="auto" w:line="240" w:before="0" w:after="0"/>
+              <w:jc w:val="left"/>
+              <w:rPr>
+                <w:rFonts w:ascii="Liberation Mono" w:hAnsi="Liberation Mono" w:eastAsia="Calibri" w:cs=""/>
+                <w:kern w:val="0"/>
+                <w:sz w:val="21"/>
+                <w:szCs w:val="21"/>
+                <w:lang w:val="en-US" w:eastAsia="en-US" w:bidi="ar-SA"/>
+              </w:rPr>
+            </w:pPr>
+            <w:r>
+              <w:rPr>
+                <w:rFonts w:eastAsia="Calibri" w:cs="" w:ascii="Liberation Mono" w:hAnsi="Liberation Mono"/>
+                <w:kern w:val="0"/>
+                <w:sz w:val="21"/>
+                <w:szCs w:val="21"/>
+                <w:lang w:val="en-US" w:eastAsia="en-US" w:bidi="ar-SA"/>
+              </w:rPr>
+              <w:t>&lt;/body&gt;</w:t>
+            </w:r>
+          </w:p>
+          <w:p>
+            <w:pPr>
+              <w:pStyle w:val="Normal"/>
+              <w:widowControl w:val="false"/>
+              <w:suppressAutoHyphens w:val="true"/>
+              <w:spacing w:lineRule="auto" w:line="240" w:before="0" w:after="0"/>
+              <w:jc w:val="left"/>
+              <w:rPr>
+                <w:rFonts w:ascii="Liberation Mono" w:hAnsi="Liberation Mono" w:eastAsia="Calibri" w:cs=""/>
+                <w:kern w:val="0"/>
+                <w:sz w:val="21"/>
+                <w:szCs w:val="21"/>
+                <w:lang w:val="en-US" w:eastAsia="en-US" w:bidi="ar-SA"/>
+              </w:rPr>
+            </w:pPr>
+            <w:r>
+              <w:rPr>
+                <w:rFonts w:eastAsia="Calibri" w:cs="" w:ascii="Liberation Mono" w:hAnsi="Liberation Mono"/>
+                <w:kern w:val="0"/>
+                <w:sz w:val="21"/>
+                <w:szCs w:val="21"/>
+                <w:lang w:val="en-US" w:eastAsia="en-US" w:bidi="ar-SA"/>
+              </w:rPr>
+              <w:t>&lt;/html&gt;</w:t>
             </w:r>
           </w:p>
         </w:tc>

</xml_diff>